<commit_message>
Added link to website
</commit_message>
<xml_diff>
--- a/CV_Charlie_Gunning.docx
+++ b/CV_Charlie_Gunning.docx
@@ -22,6 +22,7 @@
           <w:caps/>
           <w:noProof/>
           <w:color w:val="230400"/>
+          <w:lang w:eastAsia="en-GB"/>
         </w:rPr>
         <mc:AlternateContent>
           <mc:Choice Requires="wps">
@@ -29,12 +30,12 @@
               <wp:anchor distT="0" distB="0" distL="114300" distR="114300" simplePos="0" relativeHeight="251659264" behindDoc="0" locked="0" layoutInCell="1" allowOverlap="1" wp14:anchorId="3A37F383" wp14:editId="0F85A98E">
                 <wp:simplePos x="0" y="0"/>
                 <wp:positionH relativeFrom="leftMargin">
-                  <wp:posOffset>180340</wp:posOffset>
+                  <wp:posOffset>180974</wp:posOffset>
                 </wp:positionH>
                 <wp:positionV relativeFrom="topMargin">
                   <wp:posOffset>323850</wp:posOffset>
                 </wp:positionV>
-                <wp:extent cx="914400" cy="457200"/>
+                <wp:extent cx="1476375" cy="457200"/>
                 <wp:effectExtent l="0" t="0" r="0" b="0"/>
                 <wp:wrapNone/>
                 <wp:docPr id="1" name="Text Box 1"/>
@@ -46,7 +47,7 @@
                       <wps:spPr>
                         <a:xfrm>
                           <a:off x="0" y="0"/>
-                          <a:ext cx="914400" cy="457200"/>
+                          <a:ext cx="1476375" cy="457200"/>
                         </a:xfrm>
                         <a:prstGeom prst="rect">
                           <a:avLst/>
@@ -74,14 +75,16 @@
                       <wps:txbx>
                         <w:txbxContent>
                           <w:p>
+                            <w:bookmarkStart w:id="0" w:name="_GoBack"/>
                             <w:r>
                               <w:rPr>
                                 <w:caps/>
                                 <w:noProof/>
                                 <w:color w:val="5B9BD5" w:themeColor="accent1"/>
+                                <w:lang w:eastAsia="en-GB"/>
                               </w:rPr>
                               <w:drawing>
-                                <wp:inline distT="0" distB="0" distL="0" distR="0" wp14:anchorId="32F59B8B" wp14:editId="135CE4B0">
+                                <wp:inline distT="0" distB="0" distL="0" distR="0" wp14:anchorId="5620F7CB" wp14:editId="49CF0D53">
                                   <wp:extent cx="361950" cy="361950"/>
                                   <wp:effectExtent l="0" t="0" r="0" b="0"/>
                                   <wp:docPr id="6" name="Picture 6">
@@ -130,14 +133,16 @@
                                 </wp:inline>
                               </w:drawing>
                             </w:r>
+                            <w:bookmarkEnd w:id="0"/>
                             <w:r>
                               <w:rPr>
                                 <w:caps/>
                                 <w:noProof/>
                                 <w:color w:val="5B9BD5" w:themeColor="accent1"/>
+                                <w:lang w:eastAsia="en-GB"/>
                               </w:rPr>
                               <w:drawing>
-                                <wp:inline distT="0" distB="0" distL="0" distR="0" wp14:anchorId="6DBDE876" wp14:editId="298BDD5F">
+                                <wp:inline distT="0" distB="0" distL="0" distR="0" wp14:anchorId="35771210" wp14:editId="33FCB100">
                                   <wp:extent cx="361950" cy="361950"/>
                                   <wp:effectExtent l="0" t="0" r="0" b="0"/>
                                   <wp:docPr id="7" name="Picture 7">
@@ -186,6 +191,55 @@
                                 </wp:inline>
                               </w:drawing>
                             </w:r>
+                            <w:r>
+                              <w:rPr>
+                                <w:noProof/>
+                                <w:lang w:eastAsia="en-GB"/>
+                              </w:rPr>
+                              <w:drawing>
+                                <wp:inline distT="0" distB="0" distL="0" distR="0">
+                                  <wp:extent cx="363600" cy="363600"/>
+                                  <wp:effectExtent l="0" t="0" r="0" b="0"/>
+                                  <wp:docPr id="2" name="Picture 2">
+                                    <a:hlinkClick xmlns:a="http://schemas.openxmlformats.org/drawingml/2006/main" r:id="rId12"/>
+                                  </wp:docPr>
+                                  <wp:cNvGraphicFramePr>
+                                    <a:graphicFrameLocks xmlns:a="http://schemas.openxmlformats.org/drawingml/2006/main" noChangeAspect="1"/>
+                                  </wp:cNvGraphicFramePr>
+                                  <a:graphic xmlns:a="http://schemas.openxmlformats.org/drawingml/2006/main">
+                                    <a:graphicData uri="http://schemas.openxmlformats.org/drawingml/2006/picture">
+                                      <pic:pic xmlns:pic="http://schemas.openxmlformats.org/drawingml/2006/picture">
+                                        <pic:nvPicPr>
+                                          <pic:cNvPr id="2" name="Website.png"/>
+                                          <pic:cNvPicPr/>
+                                        </pic:nvPicPr>
+                                        <pic:blipFill>
+                                          <a:blip r:embed="rId13">
+                                            <a:extLst>
+                                              <a:ext uri="{28A0092B-C50C-407E-A947-70E740481C1C}">
+                                                <a14:useLocalDpi xmlns:a14="http://schemas.microsoft.com/office/drawing/2010/main" val="0"/>
+                                              </a:ext>
+                                            </a:extLst>
+                                          </a:blip>
+                                          <a:stretch>
+                                            <a:fillRect/>
+                                          </a:stretch>
+                                        </pic:blipFill>
+                                        <pic:spPr>
+                                          <a:xfrm>
+                                            <a:off x="0" y="0"/>
+                                            <a:ext cx="363600" cy="363600"/>
+                                          </a:xfrm>
+                                          <a:prstGeom prst="rect">
+                                            <a:avLst/>
+                                          </a:prstGeom>
+                                        </pic:spPr>
+                                      </pic:pic>
+                                    </a:graphicData>
+                                  </a:graphic>
+                                </wp:inline>
+                              </w:drawing>
+                            </w:r>
                           </w:p>
                         </w:txbxContent>
                       </wps:txbx>
@@ -213,18 +267,20 @@
                 <v:stroke joinstyle="miter"/>
                 <v:path gradientshapeok="t" o:connecttype="rect"/>
               </v:shapetype>
-              <v:shape id="Text Box 1" o:spid="_x0000_s1026" type="#_x0000_t202" style="position:absolute;left:0;text-align:left;margin-left:14.2pt;margin-top:25.5pt;width:1in;height:36pt;z-index:251659264;visibility:visible;mso-wrap-style:square;mso-width-percent:0;mso-height-percent:0;mso-wrap-distance-left:9pt;mso-wrap-distance-top:0;mso-wrap-distance-right:9pt;mso-wrap-distance-bottom:0;mso-position-horizontal:absolute;mso-position-horizontal-relative:left-margin-area;mso-position-vertical:absolute;mso-position-vertical-relative:top-margin-area;mso-width-percent:0;mso-height-percent:0;mso-width-relative:margin;mso-height-relative:margin;v-text-anchor:top" o:gfxdata="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" filled="f" stroked="f" strokeweight=".5pt">
+              <v:shape id="Text Box 1" o:spid="_x0000_s1026" type="#_x0000_t202" style="position:absolute;left:0;text-align:left;margin-left:14.25pt;margin-top:25.5pt;width:116.25pt;height:36pt;z-index:251659264;visibility:visible;mso-wrap-style:square;mso-width-percent:0;mso-height-percent:0;mso-wrap-distance-left:9pt;mso-wrap-distance-top:0;mso-wrap-distance-right:9pt;mso-wrap-distance-bottom:0;mso-position-horizontal:absolute;mso-position-horizontal-relative:left-margin-area;mso-position-vertical:absolute;mso-position-vertical-relative:top-margin-area;mso-width-percent:0;mso-height-percent:0;mso-width-relative:margin;mso-height-relative:margin;v-text-anchor:top" o:gfxdata="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" filled="f" stroked="f" strokeweight=".5pt">
                 <v:textbox>
                   <w:txbxContent>
                     <w:p>
+                      <w:bookmarkStart w:id="1" w:name="_GoBack"/>
                       <w:r>
                         <w:rPr>
                           <w:caps/>
                           <w:noProof/>
                           <w:color w:val="5B9BD5" w:themeColor="accent1"/>
+                          <w:lang w:eastAsia="en-GB"/>
                         </w:rPr>
                         <w:drawing>
-                          <wp:inline distT="0" distB="0" distL="0" distR="0" wp14:anchorId="32F59B8B" wp14:editId="135CE4B0">
+                          <wp:inline distT="0" distB="0" distL="0" distR="0" wp14:anchorId="5620F7CB" wp14:editId="49CF0D53">
                             <wp:extent cx="361950" cy="361950"/>
                             <wp:effectExtent l="0" t="0" r="0" b="0"/>
                             <wp:docPr id="6" name="Picture 6">
@@ -273,14 +329,16 @@
                           </wp:inline>
                         </w:drawing>
                       </w:r>
+                      <w:bookmarkEnd w:id="1"/>
                       <w:r>
                         <w:rPr>
                           <w:caps/>
                           <w:noProof/>
                           <w:color w:val="5B9BD5" w:themeColor="accent1"/>
+                          <w:lang w:eastAsia="en-GB"/>
                         </w:rPr>
                         <w:drawing>
-                          <wp:inline distT="0" distB="0" distL="0" distR="0" wp14:anchorId="6DBDE876" wp14:editId="298BDD5F">
+                          <wp:inline distT="0" distB="0" distL="0" distR="0" wp14:anchorId="35771210" wp14:editId="33FCB100">
                             <wp:extent cx="361950" cy="361950"/>
                             <wp:effectExtent l="0" t="0" r="0" b="0"/>
                             <wp:docPr id="7" name="Picture 7">
@@ -329,6 +387,55 @@
                           </wp:inline>
                         </w:drawing>
                       </w:r>
+                      <w:r>
+                        <w:rPr>
+                          <w:noProof/>
+                          <w:lang w:eastAsia="en-GB"/>
+                        </w:rPr>
+                        <w:drawing>
+                          <wp:inline distT="0" distB="0" distL="0" distR="0">
+                            <wp:extent cx="363600" cy="363600"/>
+                            <wp:effectExtent l="0" t="0" r="0" b="0"/>
+                            <wp:docPr id="2" name="Picture 2">
+                              <a:hlinkClick xmlns:a="http://schemas.openxmlformats.org/drawingml/2006/main" r:id="rId12"/>
+                            </wp:docPr>
+                            <wp:cNvGraphicFramePr>
+                              <a:graphicFrameLocks xmlns:a="http://schemas.openxmlformats.org/drawingml/2006/main" noChangeAspect="1"/>
+                            </wp:cNvGraphicFramePr>
+                            <a:graphic xmlns:a="http://schemas.openxmlformats.org/drawingml/2006/main">
+                              <a:graphicData uri="http://schemas.openxmlformats.org/drawingml/2006/picture">
+                                <pic:pic xmlns:pic="http://schemas.openxmlformats.org/drawingml/2006/picture">
+                                  <pic:nvPicPr>
+                                    <pic:cNvPr id="2" name="Website.png"/>
+                                    <pic:cNvPicPr/>
+                                  </pic:nvPicPr>
+                                  <pic:blipFill>
+                                    <a:blip r:embed="rId13">
+                                      <a:extLst>
+                                        <a:ext uri="{28A0092B-C50C-407E-A947-70E740481C1C}">
+                                          <a14:useLocalDpi xmlns:a14="http://schemas.microsoft.com/office/drawing/2010/main" val="0"/>
+                                        </a:ext>
+                                      </a:extLst>
+                                    </a:blip>
+                                    <a:stretch>
+                                      <a:fillRect/>
+                                    </a:stretch>
+                                  </pic:blipFill>
+                                  <pic:spPr>
+                                    <a:xfrm>
+                                      <a:off x="0" y="0"/>
+                                      <a:ext cx="363600" cy="363600"/>
+                                    </a:xfrm>
+                                    <a:prstGeom prst="rect">
+                                      <a:avLst/>
+                                    </a:prstGeom>
+                                  </pic:spPr>
+                                </pic:pic>
+                              </a:graphicData>
+                            </a:graphic>
+                          </wp:inline>
+                        </w:drawing>
+                      </w:r>
                     </w:p>
                   </w:txbxContent>
                 </v:textbox>
@@ -356,6 +463,7 @@
           <w:dataBinding w:prefixMappings="xmlns:ns0='http://purl.org/dc/elements/1.1/' xmlns:ns1='http://schemas.openxmlformats.org/package/2006/metadata/core-properties' " w:xpath="/ns1:coreProperties[1]/ns0:creator[1]" w:storeItemID="{6C3C8BC8-F283-45AE-878A-BAB7291924A1}"/>
           <w:text/>
         </w:sdtPr>
+        <w:sdtEndPr/>
         <w:sdtContent>
           <w:r>
             <w:rPr>
@@ -377,7 +485,7 @@
         </w:rPr>
         <w:br/>
       </w:r>
-      <w:hyperlink r:id="rId12" w:history="1">
+      <w:hyperlink r:id="rId14" w:history="1">
         <w:r>
           <w:rPr>
             <w:rStyle w:val="Hyperlink"/>
@@ -395,7 +503,7 @@
         </w:rPr>
         <w:t xml:space="preserve"> | </w:t>
       </w:r>
-      <w:hyperlink r:id="rId13" w:history="1">
+      <w:hyperlink r:id="rId15" w:history="1">
         <w:r>
           <w:rPr>
             <w:rStyle w:val="Hyperlink"/>
@@ -406,8 +514,6 @@
           <w:t>+44 (0) 7904 475365</w:t>
         </w:r>
       </w:hyperlink>
-      <w:bookmarkStart w:id="0" w:name="_GoBack"/>
-      <w:bookmarkEnd w:id="0"/>
       <w:r>
         <w:rPr>
           <w:rFonts w:cs="Tahoma"/>
@@ -3892,6 +3998,7 @@
   <w:style w:type="character" w:default="1" w:styleId="DefaultParagraphFont">
     <w:name w:val="Default Paragraph Font"/>
     <w:uiPriority w:val="1"/>
+    <w:semiHidden/>
     <w:unhideWhenUsed/>
   </w:style>
   <w:style w:type="table" w:default="1" w:styleId="TableNormal">
@@ -4106,9 +4213,10 @@
     <w:altName w:val="ＭＳ 明朝"/>
     <w:panose1 w:val="02020609040205080304"/>
     <w:charset w:val="80"/>
-    <w:family w:val="modern"/>
+    <w:family w:val="roman"/>
+    <w:notTrueType/>
     <w:pitch w:val="fixed"/>
-    <w:sig w:usb0="E00002FF" w:usb1="6AC7FDFB" w:usb2="08000012" w:usb3="00000000" w:csb0="0002009F" w:csb1="00000000"/>
+    <w:sig w:usb0="00000001" w:usb1="08070000" w:usb2="00000010" w:usb3="00000000" w:csb0="00020000" w:csb1="00000000"/>
   </w:font>
   <w:font w:name="MS Gothic">
     <w:altName w:val="ＭＳ ゴシック"/>
@@ -4145,7 +4253,9 @@
     <w:rsidRoot w:val="00C92073"/>
     <w:rsid w:val="00437620"/>
     <w:rsid w:val="00523F37"/>
+    <w:rsid w:val="008055BD"/>
     <w:rsid w:val="00AE22D2"/>
+    <w:rsid w:val="00C750CA"/>
     <w:rsid w:val="00C92073"/>
   </w:rsids>
   <m:mathPr>
@@ -4919,7 +5029,7 @@
 </file>
 
 <file path=customXml/itemProps1.xml><?xml version="1.0" encoding="utf-8"?>
-<ds:datastoreItem xmlns:ds="http://schemas.openxmlformats.org/officeDocument/2006/customXml" ds:itemID="{200C8F87-F45C-400A-8032-EDA746D1735C}">
+<ds:datastoreItem xmlns:ds="http://schemas.openxmlformats.org/officeDocument/2006/customXml" ds:itemID="{FF91A4A8-5026-4389-8EFD-8547C4CD0116}">
   <ds:schemaRefs>
     <ds:schemaRef ds:uri="http://schemas.openxmlformats.org/officeDocument/2006/bibliography"/>
   </ds:schemaRefs>

</xml_diff>

<commit_message>
Amended detail of current employment
Included web/application detail.
</commit_message>
<xml_diff>
--- a/CV_Charlie_Gunning.docx
+++ b/CV_Charlie_Gunning.docx
@@ -1,6 +1,6 @@
 
 <file path=word/document.xml><?xml version="1.0" encoding="utf-8"?>
-<w:document xmlns:wpc="http://schemas.microsoft.com/office/word/2010/wordprocessingCanvas" xmlns:mc="http://schemas.openxmlformats.org/markup-compatibility/2006" xmlns:o="urn:schemas-microsoft-com:office:office" xmlns:r="http://schemas.openxmlformats.org/officeDocument/2006/relationships" xmlns:m="http://schemas.openxmlformats.org/officeDocument/2006/math" xmlns:v="urn:schemas-microsoft-com:vml" xmlns:wp14="http://schemas.microsoft.com/office/word/2010/wordprocessingDrawing" xmlns:wp="http://schemas.openxmlformats.org/drawingml/2006/wordprocessingDrawing" xmlns:w10="urn:schemas-microsoft-com:office:word" xmlns:w="http://schemas.openxmlformats.org/wordprocessingml/2006/main" xmlns:w14="http://schemas.microsoft.com/office/word/2010/wordml" xmlns:w15="http://schemas.microsoft.com/office/word/2012/wordml" xmlns:wpg="http://schemas.microsoft.com/office/word/2010/wordprocessingGroup" xmlns:wpi="http://schemas.microsoft.com/office/word/2010/wordprocessingInk" xmlns:wne="http://schemas.microsoft.com/office/word/2006/wordml" xmlns:wps="http://schemas.microsoft.com/office/word/2010/wordprocessingShape" mc:Ignorable="w14 w15 wp14">
+<w:document xmlns:wpc="http://schemas.microsoft.com/office/word/2010/wordprocessingCanvas" xmlns:cx="http://schemas.microsoft.com/office/drawing/2014/chartex" xmlns:cx1="http://schemas.microsoft.com/office/drawing/2015/9/8/chartex" xmlns:cx2="http://schemas.microsoft.com/office/drawing/2015/10/21/chartex" xmlns:cx3="http://schemas.microsoft.com/office/drawing/2016/5/9/chartex" xmlns:cx4="http://schemas.microsoft.com/office/drawing/2016/5/10/chartex" xmlns:cx5="http://schemas.microsoft.com/office/drawing/2016/5/11/chartex" xmlns:cx6="http://schemas.microsoft.com/office/drawing/2016/5/12/chartex" xmlns:cx7="http://schemas.microsoft.com/office/drawing/2016/5/13/chartex" xmlns:cx8="http://schemas.microsoft.com/office/drawing/2016/5/14/chartex" xmlns:mc="http://schemas.openxmlformats.org/markup-compatibility/2006" xmlns:aink="http://schemas.microsoft.com/office/drawing/2016/ink" xmlns:am3d="http://schemas.microsoft.com/office/drawing/2017/model3d" xmlns:o="urn:schemas-microsoft-com:office:office" xmlns:r="http://schemas.openxmlformats.org/officeDocument/2006/relationships" xmlns:m="http://schemas.openxmlformats.org/officeDocument/2006/math" xmlns:v="urn:schemas-microsoft-com:vml" xmlns:wp14="http://schemas.microsoft.com/office/word/2010/wordprocessingDrawing" xmlns:wp="http://schemas.openxmlformats.org/drawingml/2006/wordprocessingDrawing" xmlns:w10="urn:schemas-microsoft-com:office:word" xmlns:w="http://schemas.openxmlformats.org/wordprocessingml/2006/main" xmlns:w14="http://schemas.microsoft.com/office/word/2010/wordml" xmlns:w15="http://schemas.microsoft.com/office/word/2012/wordml" xmlns:w16cid="http://schemas.microsoft.com/office/word/2016/wordml/cid" xmlns:w16se="http://schemas.microsoft.com/office/word/2015/wordml/symex" xmlns:wpg="http://schemas.microsoft.com/office/word/2010/wordprocessingGroup" xmlns:wpi="http://schemas.microsoft.com/office/word/2010/wordprocessingInk" xmlns:wne="http://schemas.microsoft.com/office/word/2006/wordml" xmlns:wps="http://schemas.microsoft.com/office/word/2010/wordprocessingShape" mc:Ignorable="w14 w15 w16se w16cid wp14">
   <w:body>
     <w:p>
       <w:pPr>
@@ -27,7 +27,7 @@
         <mc:AlternateContent>
           <mc:Choice Requires="wps">
             <w:drawing>
-              <wp:anchor distT="0" distB="0" distL="114300" distR="114300" simplePos="0" relativeHeight="251659264" behindDoc="0" locked="0" layoutInCell="1" allowOverlap="1" wp14:anchorId="3A37F383" wp14:editId="0F85A98E">
+              <wp:anchor distT="0" distB="0" distL="114300" distR="114300" simplePos="0" relativeHeight="251659264" behindDoc="0" locked="0" layoutInCell="1" allowOverlap="1" wp14:anchorId="00044282" wp14:editId="3E782508">
                 <wp:simplePos x="0" y="0"/>
                 <wp:positionH relativeFrom="leftMargin">
                   <wp:posOffset>180974</wp:posOffset>
@@ -75,7 +75,6 @@
                       <wps:txbx>
                         <w:txbxContent>
                           <w:p>
-                            <w:bookmarkStart w:id="0" w:name="_GoBack"/>
                             <w:r>
                               <w:rPr>
                                 <w:caps/>
@@ -84,7 +83,7 @@
                                 <w:lang w:eastAsia="en-GB"/>
                               </w:rPr>
                               <w:drawing>
-                                <wp:inline distT="0" distB="0" distL="0" distR="0" wp14:anchorId="5620F7CB" wp14:editId="49CF0D53">
+                                <wp:inline distT="0" distB="0" distL="0" distR="0" wp14:anchorId="205B3413" wp14:editId="65E97339">
                                   <wp:extent cx="361950" cy="361950"/>
                                   <wp:effectExtent l="0" t="0" r="0" b="0"/>
                                   <wp:docPr id="6" name="Picture 6">
@@ -133,7 +132,6 @@
                                 </wp:inline>
                               </w:drawing>
                             </w:r>
-                            <w:bookmarkEnd w:id="0"/>
                             <w:r>
                               <w:rPr>
                                 <w:caps/>
@@ -142,7 +140,7 @@
                                 <w:lang w:eastAsia="en-GB"/>
                               </w:rPr>
                               <w:drawing>
-                                <wp:inline distT="0" distB="0" distL="0" distR="0" wp14:anchorId="35771210" wp14:editId="33FCB100">
+                                <wp:inline distT="0" distB="0" distL="0" distR="0" wp14:anchorId="47F645FF" wp14:editId="4DE81DE1">
                                   <wp:extent cx="361950" cy="361950"/>
                                   <wp:effectExtent l="0" t="0" r="0" b="0"/>
                                   <wp:docPr id="7" name="Picture 7">
@@ -197,7 +195,7 @@
                                 <w:lang w:eastAsia="en-GB"/>
                               </w:rPr>
                               <w:drawing>
-                                <wp:inline distT="0" distB="0" distL="0" distR="0">
+                                <wp:inline distT="0" distB="0" distL="0" distR="0" wp14:anchorId="5CCF1D33" wp14:editId="10A00CEA">
                                   <wp:extent cx="363600" cy="363600"/>
                                   <wp:effectExtent l="0" t="0" r="0" b="0"/>
                                   <wp:docPr id="2" name="Picture 2">
@@ -284,7 +282,7 @@
                             <wp:extent cx="361950" cy="361950"/>
                             <wp:effectExtent l="0" t="0" r="0" b="0"/>
                             <wp:docPr id="6" name="Picture 6">
-                              <a:hlinkClick xmlns:a="http://schemas.openxmlformats.org/drawingml/2006/main" r:id="rId8"/>
+                              <a:hlinkClick xmlns:a="http://schemas.openxmlformats.org/drawingml/2006/main" r:id="rId14"/>
                             </wp:docPr>
                             <wp:cNvGraphicFramePr>
                               <a:graphicFrameLocks xmlns:a="http://schemas.openxmlformats.org/drawingml/2006/main" noChangeAspect="1"/>
@@ -299,7 +297,7 @@
                                     </pic:cNvPicPr>
                                   </pic:nvPicPr>
                                   <pic:blipFill>
-                                    <a:blip r:embed="rId9">
+                                    <a:blip r:embed="rId15">
                                       <a:extLst>
                                         <a:ext uri="{28A0092B-C50C-407E-A947-70E740481C1C}">
                                           <a14:useLocalDpi xmlns:a14="http://schemas.microsoft.com/office/drawing/2010/main" val="0"/>
@@ -342,7 +340,7 @@
                             <wp:extent cx="361950" cy="361950"/>
                             <wp:effectExtent l="0" t="0" r="0" b="0"/>
                             <wp:docPr id="7" name="Picture 7">
-                              <a:hlinkClick xmlns:a="http://schemas.openxmlformats.org/drawingml/2006/main" r:id="rId10"/>
+                              <a:hlinkClick xmlns:a="http://schemas.openxmlformats.org/drawingml/2006/main" r:id="rId16"/>
                             </wp:docPr>
                             <wp:cNvGraphicFramePr>
                               <a:graphicFrameLocks xmlns:a="http://schemas.openxmlformats.org/drawingml/2006/main" noChangeAspect="1"/>
@@ -357,7 +355,7 @@
                                     </pic:cNvPicPr>
                                   </pic:nvPicPr>
                                   <pic:blipFill>
-                                    <a:blip r:embed="rId11">
+                                    <a:blip r:embed="rId17">
                                       <a:extLst>
                                         <a:ext uri="{28A0092B-C50C-407E-A947-70E740481C1C}">
                                           <a14:useLocalDpi xmlns:a14="http://schemas.microsoft.com/office/drawing/2010/main" val="0"/>
@@ -397,7 +395,7 @@
                             <wp:extent cx="363600" cy="363600"/>
                             <wp:effectExtent l="0" t="0" r="0" b="0"/>
                             <wp:docPr id="2" name="Picture 2">
-                              <a:hlinkClick xmlns:a="http://schemas.openxmlformats.org/drawingml/2006/main" r:id="rId12"/>
+                              <a:hlinkClick xmlns:a="http://schemas.openxmlformats.org/drawingml/2006/main" r:id="rId18"/>
                             </wp:docPr>
                             <wp:cNvGraphicFramePr>
                               <a:graphicFrameLocks xmlns:a="http://schemas.openxmlformats.org/drawingml/2006/main" noChangeAspect="1"/>
@@ -410,7 +408,7 @@
                                     <pic:cNvPicPr/>
                                   </pic:nvPicPr>
                                   <pic:blipFill>
-                                    <a:blip r:embed="rId13">
+                                    <a:blip r:embed="rId19">
                                       <a:extLst>
                                         <a:ext uri="{28A0092B-C50C-407E-A947-70E740481C1C}">
                                           <a14:useLocalDpi xmlns:a14="http://schemas.microsoft.com/office/drawing/2010/main" val="0"/>
@@ -485,7 +483,7 @@
         </w:rPr>
         <w:br/>
       </w:r>
-      <w:hyperlink r:id="rId14" w:history="1">
+      <w:hyperlink r:id="rId20" w:history="1">
         <w:r>
           <w:rPr>
             <w:rStyle w:val="Hyperlink"/>
@@ -503,7 +501,7 @@
         </w:rPr>
         <w:t xml:space="preserve"> | </w:t>
       </w:r>
-      <w:hyperlink r:id="rId15" w:history="1">
+      <w:hyperlink r:id="rId21" w:history="1">
         <w:r>
           <w:rPr>
             <w:rStyle w:val="Hyperlink"/>
@@ -746,6 +744,32 @@
               <w:t>Proactively learning C# and Tableau outside of work to broaden knowledge and share experiences.</w:t>
             </w:r>
           </w:p>
+          <w:p>
+            <w:pPr>
+              <w:pStyle w:val="ListParagraph"/>
+              <w:numPr>
+                <w:ilvl w:val="0"/>
+                <w:numId w:val="1"/>
+              </w:numPr>
+              <w:rPr>
+                <w:color w:val="230400"/>
+              </w:rPr>
+            </w:pPr>
+            <w:r>
+              <w:rPr>
+                <w:color w:val="230400"/>
+              </w:rPr>
+              <w:t>Proactively learning HTML/CSS/JavaScript to improve knowledge on website and application</w:t>
+            </w:r>
+            <w:bookmarkStart w:id="0" w:name="_GoBack"/>
+            <w:bookmarkEnd w:id="0"/>
+            <w:r>
+              <w:rPr>
+                <w:color w:val="230400"/>
+              </w:rPr>
+              <w:t xml:space="preserve"> development.</w:t>
+            </w:r>
+          </w:p>
         </w:tc>
       </w:tr>
       <w:tr>
@@ -1506,25 +1530,6 @@
           <w:sz w:val="22"/>
         </w:rPr>
       </w:pPr>
-      <w:r>
-        <w:rPr>
-          <w:rFonts w:cs="Tahoma"/>
-          <w:b/>
-          <w:color w:val="230400"/>
-          <w:sz w:val="22"/>
-        </w:rPr>
-        <w:lastRenderedPageBreak/>
-        <w:br/>
-      </w:r>
-      <w:r>
-        <w:rPr>
-          <w:rFonts w:cs="Tahoma"/>
-          <w:b/>
-          <w:color w:val="230400"/>
-          <w:sz w:val="22"/>
-        </w:rPr>
-        <w:br/>
-      </w:r>
       <w:r>
         <w:rPr>
           <w:rFonts w:cs="Tahoma"/>
@@ -3426,7 +3431,7 @@
 </file>
 
 <file path=word/endnotes.xml><?xml version="1.0" encoding="utf-8"?>
-<w:endnotes xmlns:wpc="http://schemas.microsoft.com/office/word/2010/wordprocessingCanvas" xmlns:mc="http://schemas.openxmlformats.org/markup-compatibility/2006" xmlns:o="urn:schemas-microsoft-com:office:office" xmlns:r="http://schemas.openxmlformats.org/officeDocument/2006/relationships" xmlns:m="http://schemas.openxmlformats.org/officeDocument/2006/math" xmlns:v="urn:schemas-microsoft-com:vml" xmlns:wp14="http://schemas.microsoft.com/office/word/2010/wordprocessingDrawing" xmlns:wp="http://schemas.openxmlformats.org/drawingml/2006/wordprocessingDrawing" xmlns:w10="urn:schemas-microsoft-com:office:word" xmlns:w="http://schemas.openxmlformats.org/wordprocessingml/2006/main" xmlns:w14="http://schemas.microsoft.com/office/word/2010/wordml" xmlns:w15="http://schemas.microsoft.com/office/word/2012/wordml" xmlns:wpg="http://schemas.microsoft.com/office/word/2010/wordprocessingGroup" xmlns:wpi="http://schemas.microsoft.com/office/word/2010/wordprocessingInk" xmlns:wne="http://schemas.microsoft.com/office/word/2006/wordml" xmlns:wps="http://schemas.microsoft.com/office/word/2010/wordprocessingShape" mc:Ignorable="w14 w15 wp14">
+<w:endnotes xmlns:wpc="http://schemas.microsoft.com/office/word/2010/wordprocessingCanvas" xmlns:cx="http://schemas.microsoft.com/office/drawing/2014/chartex" xmlns:cx1="http://schemas.microsoft.com/office/drawing/2015/9/8/chartex" xmlns:cx2="http://schemas.microsoft.com/office/drawing/2015/10/21/chartex" xmlns:cx3="http://schemas.microsoft.com/office/drawing/2016/5/9/chartex" xmlns:cx4="http://schemas.microsoft.com/office/drawing/2016/5/10/chartex" xmlns:cx5="http://schemas.microsoft.com/office/drawing/2016/5/11/chartex" xmlns:cx6="http://schemas.microsoft.com/office/drawing/2016/5/12/chartex" xmlns:cx7="http://schemas.microsoft.com/office/drawing/2016/5/13/chartex" xmlns:cx8="http://schemas.microsoft.com/office/drawing/2016/5/14/chartex" xmlns:mc="http://schemas.openxmlformats.org/markup-compatibility/2006" xmlns:aink="http://schemas.microsoft.com/office/drawing/2016/ink" xmlns:am3d="http://schemas.microsoft.com/office/drawing/2017/model3d" xmlns:o="urn:schemas-microsoft-com:office:office" xmlns:r="http://schemas.openxmlformats.org/officeDocument/2006/relationships" xmlns:m="http://schemas.openxmlformats.org/officeDocument/2006/math" xmlns:v="urn:schemas-microsoft-com:vml" xmlns:wp14="http://schemas.microsoft.com/office/word/2010/wordprocessingDrawing" xmlns:wp="http://schemas.openxmlformats.org/drawingml/2006/wordprocessingDrawing" xmlns:w10="urn:schemas-microsoft-com:office:word" xmlns:w="http://schemas.openxmlformats.org/wordprocessingml/2006/main" xmlns:w14="http://schemas.microsoft.com/office/word/2010/wordml" xmlns:w15="http://schemas.microsoft.com/office/word/2012/wordml" xmlns:w16cid="http://schemas.microsoft.com/office/word/2016/wordml/cid" xmlns:w16se="http://schemas.microsoft.com/office/word/2015/wordml/symex" xmlns:wpg="http://schemas.microsoft.com/office/word/2010/wordprocessingGroup" xmlns:wpi="http://schemas.microsoft.com/office/word/2010/wordprocessingInk" xmlns:wne="http://schemas.microsoft.com/office/word/2006/wordml" xmlns:wps="http://schemas.microsoft.com/office/word/2010/wordprocessingShape" mc:Ignorable="w14 w15 w16se w16cid wp14">
   <w:endnote w:type="separator" w:id="-1">
     <w:p>
       <w:pPr>
@@ -3451,7 +3456,7 @@
 </file>
 
 <file path=word/footnotes.xml><?xml version="1.0" encoding="utf-8"?>
-<w:footnotes xmlns:wpc="http://schemas.microsoft.com/office/word/2010/wordprocessingCanvas" xmlns:mc="http://schemas.openxmlformats.org/markup-compatibility/2006" xmlns:o="urn:schemas-microsoft-com:office:office" xmlns:r="http://schemas.openxmlformats.org/officeDocument/2006/relationships" xmlns:m="http://schemas.openxmlformats.org/officeDocument/2006/math" xmlns:v="urn:schemas-microsoft-com:vml" xmlns:wp14="http://schemas.microsoft.com/office/word/2010/wordprocessingDrawing" xmlns:wp="http://schemas.openxmlformats.org/drawingml/2006/wordprocessingDrawing" xmlns:w10="urn:schemas-microsoft-com:office:word" xmlns:w="http://schemas.openxmlformats.org/wordprocessingml/2006/main" xmlns:w14="http://schemas.microsoft.com/office/word/2010/wordml" xmlns:w15="http://schemas.microsoft.com/office/word/2012/wordml" xmlns:wpg="http://schemas.microsoft.com/office/word/2010/wordprocessingGroup" xmlns:wpi="http://schemas.microsoft.com/office/word/2010/wordprocessingInk" xmlns:wne="http://schemas.microsoft.com/office/word/2006/wordml" xmlns:wps="http://schemas.microsoft.com/office/word/2010/wordprocessingShape" mc:Ignorable="w14 w15 wp14">
+<w:footnotes xmlns:wpc="http://schemas.microsoft.com/office/word/2010/wordprocessingCanvas" xmlns:cx="http://schemas.microsoft.com/office/drawing/2014/chartex" xmlns:cx1="http://schemas.microsoft.com/office/drawing/2015/9/8/chartex" xmlns:cx2="http://schemas.microsoft.com/office/drawing/2015/10/21/chartex" xmlns:cx3="http://schemas.microsoft.com/office/drawing/2016/5/9/chartex" xmlns:cx4="http://schemas.microsoft.com/office/drawing/2016/5/10/chartex" xmlns:cx5="http://schemas.microsoft.com/office/drawing/2016/5/11/chartex" xmlns:cx6="http://schemas.microsoft.com/office/drawing/2016/5/12/chartex" xmlns:cx7="http://schemas.microsoft.com/office/drawing/2016/5/13/chartex" xmlns:cx8="http://schemas.microsoft.com/office/drawing/2016/5/14/chartex" xmlns:mc="http://schemas.openxmlformats.org/markup-compatibility/2006" xmlns:aink="http://schemas.microsoft.com/office/drawing/2016/ink" xmlns:am3d="http://schemas.microsoft.com/office/drawing/2017/model3d" xmlns:o="urn:schemas-microsoft-com:office:office" xmlns:r="http://schemas.openxmlformats.org/officeDocument/2006/relationships" xmlns:m="http://schemas.openxmlformats.org/officeDocument/2006/math" xmlns:v="urn:schemas-microsoft-com:vml" xmlns:wp14="http://schemas.microsoft.com/office/word/2010/wordprocessingDrawing" xmlns:wp="http://schemas.openxmlformats.org/drawingml/2006/wordprocessingDrawing" xmlns:w10="urn:schemas-microsoft-com:office:word" xmlns:w="http://schemas.openxmlformats.org/wordprocessingml/2006/main" xmlns:w14="http://schemas.microsoft.com/office/word/2010/wordml" xmlns:w15="http://schemas.microsoft.com/office/word/2012/wordml" xmlns:w16cid="http://schemas.microsoft.com/office/word/2016/wordml/cid" xmlns:w16se="http://schemas.microsoft.com/office/word/2015/wordml/symex" xmlns:wpg="http://schemas.microsoft.com/office/word/2010/wordprocessingGroup" xmlns:wpi="http://schemas.microsoft.com/office/word/2010/wordprocessingInk" xmlns:wne="http://schemas.microsoft.com/office/word/2006/wordml" xmlns:wps="http://schemas.microsoft.com/office/word/2010/wordprocessingShape" mc:Ignorable="w14 w15 w16se w16cid wp14">
   <w:footnote w:type="separator" w:id="-1">
     <w:p>
       <w:pPr>
@@ -3476,8 +3481,8 @@
 </file>
 
 <file path=word/numbering.xml><?xml version="1.0" encoding="utf-8"?>
-<w:numbering xmlns:wpc="http://schemas.microsoft.com/office/word/2010/wordprocessingCanvas" xmlns:mc="http://schemas.openxmlformats.org/markup-compatibility/2006" xmlns:o="urn:schemas-microsoft-com:office:office" xmlns:r="http://schemas.openxmlformats.org/officeDocument/2006/relationships" xmlns:m="http://schemas.openxmlformats.org/officeDocument/2006/math" xmlns:v="urn:schemas-microsoft-com:vml" xmlns:wp14="http://schemas.microsoft.com/office/word/2010/wordprocessingDrawing" xmlns:wp="http://schemas.openxmlformats.org/drawingml/2006/wordprocessingDrawing" xmlns:w10="urn:schemas-microsoft-com:office:word" xmlns:w="http://schemas.openxmlformats.org/wordprocessingml/2006/main" xmlns:w14="http://schemas.microsoft.com/office/word/2010/wordml" xmlns:w15="http://schemas.microsoft.com/office/word/2012/wordml" xmlns:wpg="http://schemas.microsoft.com/office/word/2010/wordprocessingGroup" xmlns:wpi="http://schemas.microsoft.com/office/word/2010/wordprocessingInk" xmlns:wne="http://schemas.microsoft.com/office/word/2006/wordml" xmlns:wps="http://schemas.microsoft.com/office/word/2010/wordprocessingShape" mc:Ignorable="w14 w15 wp14">
-  <w:abstractNum w:abstractNumId="0">
+<w:numbering xmlns:wpc="http://schemas.microsoft.com/office/word/2010/wordprocessingCanvas" xmlns:cx="http://schemas.microsoft.com/office/drawing/2014/chartex" xmlns:cx1="http://schemas.microsoft.com/office/drawing/2015/9/8/chartex" xmlns:cx2="http://schemas.microsoft.com/office/drawing/2015/10/21/chartex" xmlns:cx3="http://schemas.microsoft.com/office/drawing/2016/5/9/chartex" xmlns:cx4="http://schemas.microsoft.com/office/drawing/2016/5/10/chartex" xmlns:cx5="http://schemas.microsoft.com/office/drawing/2016/5/11/chartex" xmlns:cx6="http://schemas.microsoft.com/office/drawing/2016/5/12/chartex" xmlns:cx7="http://schemas.microsoft.com/office/drawing/2016/5/13/chartex" xmlns:cx8="http://schemas.microsoft.com/office/drawing/2016/5/14/chartex" xmlns:mc="http://schemas.openxmlformats.org/markup-compatibility/2006" xmlns:aink="http://schemas.microsoft.com/office/drawing/2016/ink" xmlns:am3d="http://schemas.microsoft.com/office/drawing/2017/model3d" xmlns:o="urn:schemas-microsoft-com:office:office" xmlns:r="http://schemas.openxmlformats.org/officeDocument/2006/relationships" xmlns:m="http://schemas.openxmlformats.org/officeDocument/2006/math" xmlns:v="urn:schemas-microsoft-com:vml" xmlns:wp14="http://schemas.microsoft.com/office/word/2010/wordprocessingDrawing" xmlns:wp="http://schemas.openxmlformats.org/drawingml/2006/wordprocessingDrawing" xmlns:w10="urn:schemas-microsoft-com:office:word" xmlns:w="http://schemas.openxmlformats.org/wordprocessingml/2006/main" xmlns:w14="http://schemas.microsoft.com/office/word/2010/wordml" xmlns:w15="http://schemas.microsoft.com/office/word/2012/wordml" xmlns:w16cid="http://schemas.microsoft.com/office/word/2016/wordml/cid" xmlns:w16se="http://schemas.microsoft.com/office/word/2015/wordml/symex" xmlns:wpg="http://schemas.microsoft.com/office/word/2010/wordprocessingGroup" xmlns:wpi="http://schemas.microsoft.com/office/word/2010/wordprocessingInk" xmlns:wne="http://schemas.microsoft.com/office/word/2006/wordml" xmlns:wps="http://schemas.microsoft.com/office/word/2010/wordprocessingShape" mc:Ignorable="w14 w15 w16se w16cid wp14">
+  <w:abstractNum w:abstractNumId="0" w15:restartNumberingAfterBreak="0">
     <w:nsid w:val="13974BFE"/>
     <w:multiLevelType w:val="hybridMultilevel"/>
     <w:tmpl w:val="D8F25C66"/>
@@ -3597,7 +3602,7 @@
 </file>
 
 <file path=word/styles.xml><?xml version="1.0" encoding="utf-8"?>
-<w:styles xmlns:mc="http://schemas.openxmlformats.org/markup-compatibility/2006" xmlns:r="http://schemas.openxmlformats.org/officeDocument/2006/relationships" xmlns:w="http://schemas.openxmlformats.org/wordprocessingml/2006/main" xmlns:w14="http://schemas.microsoft.com/office/word/2010/wordml" xmlns:w15="http://schemas.microsoft.com/office/word/2012/wordml" mc:Ignorable="w14 w15">
+<w:styles xmlns:mc="http://schemas.openxmlformats.org/markup-compatibility/2006" xmlns:r="http://schemas.openxmlformats.org/officeDocument/2006/relationships" xmlns:w="http://schemas.openxmlformats.org/wordprocessingml/2006/main" xmlns:w14="http://schemas.microsoft.com/office/word/2010/wordml" xmlns:w15="http://schemas.microsoft.com/office/word/2012/wordml" xmlns:w16cid="http://schemas.microsoft.com/office/word/2016/wordml/cid" xmlns:w16se="http://schemas.microsoft.com/office/word/2015/wordml/symex" mc:Ignorable="w14 w15 w16se w16cid">
   <w:docDefaults>
     <w:rPrDefault>
       <w:rPr>
@@ -3613,7 +3618,7 @@
       </w:pPr>
     </w:pPrDefault>
   </w:docDefaults>
-  <w:latentStyles w:defLockedState="0" w:defUIPriority="99" w:defSemiHidden="0" w:defUnhideWhenUsed="0" w:defQFormat="0" w:count="371">
+  <w:latentStyles w:defLockedState="0" w:defUIPriority="99" w:defSemiHidden="0" w:defUnhideWhenUsed="0" w:defQFormat="0" w:count="376">
     <w:lsdException w:name="Normal" w:uiPriority="0" w:qFormat="1"/>
     <w:lsdException w:name="heading 1" w:uiPriority="9" w:qFormat="1"/>
     <w:lsdException w:name="heading 2" w:semiHidden="1" w:uiPriority="9" w:unhideWhenUsed="1" w:qFormat="1"/>
@@ -3719,7 +3724,6 @@
     <w:lsdException w:name="HTML Sample" w:semiHidden="1" w:unhideWhenUsed="1"/>
     <w:lsdException w:name="HTML Typewriter" w:semiHidden="1" w:unhideWhenUsed="1"/>
     <w:lsdException w:name="HTML Variable" w:semiHidden="1" w:unhideWhenUsed="1"/>
-    <w:lsdException w:name="Normal Table" w:semiHidden="1" w:unhideWhenUsed="1"/>
     <w:lsdException w:name="annotation subject" w:semiHidden="1" w:unhideWhenUsed="1"/>
     <w:lsdException w:name="No List" w:semiHidden="1" w:unhideWhenUsed="1"/>
     <w:lsdException w:name="Outline List 1" w:semiHidden="1" w:unhideWhenUsed="1"/>
@@ -3762,11 +3766,8 @@
     <w:lsdException w:name="Table Contemporary" w:semiHidden="1" w:unhideWhenUsed="1"/>
     <w:lsdException w:name="Table Elegant" w:semiHidden="1" w:unhideWhenUsed="1"/>
     <w:lsdException w:name="Table Professional" w:semiHidden="1" w:unhideWhenUsed="1"/>
-    <w:lsdException w:name="Table Subtle 1" w:semiHidden="1" w:unhideWhenUsed="1"/>
     <w:lsdException w:name="Table Subtle 2" w:semiHidden="1" w:unhideWhenUsed="1"/>
     <w:lsdException w:name="Table Web 1" w:semiHidden="1" w:unhideWhenUsed="1"/>
-    <w:lsdException w:name="Table Web 2" w:semiHidden="1" w:unhideWhenUsed="1"/>
-    <w:lsdException w:name="Table Web 3" w:semiHidden="1" w:unhideWhenUsed="1"/>
     <w:lsdException w:name="Balloon Text" w:semiHidden="1" w:unhideWhenUsed="1"/>
     <w:lsdException w:name="Table Grid" w:uiPriority="39"/>
     <w:lsdException w:name="Table Theme" w:semiHidden="1" w:unhideWhenUsed="1"/>
@@ -3985,6 +3986,11 @@
     <w:lsdException w:name="List Table 5 Dark Accent 6" w:uiPriority="50"/>
     <w:lsdException w:name="List Table 6 Colorful Accent 6" w:uiPriority="51"/>
     <w:lsdException w:name="List Table 7 Colorful Accent 6" w:uiPriority="52"/>
+    <w:lsdException w:name="Mention" w:semiHidden="1" w:unhideWhenUsed="1"/>
+    <w:lsdException w:name="Smart Hyperlink" w:semiHidden="1" w:unhideWhenUsed="1"/>
+    <w:lsdException w:name="Hashtag" w:semiHidden="1" w:unhideWhenUsed="1"/>
+    <w:lsdException w:name="Unresolved Mention" w:semiHidden="1" w:unhideWhenUsed="1"/>
+    <w:lsdException w:name="Smart Link" w:semiHidden="1" w:unhideWhenUsed="1"/>
   </w:latentStyles>
   <w:style w:type="paragraph" w:default="1" w:styleId="Normal">
     <w:name w:val="Normal"/>
@@ -4096,7 +4102,6 @@
       <w:spacing w:after="0" w:line="240" w:lineRule="auto"/>
     </w:pPr>
     <w:tblPr>
-      <w:tblInd w:w="0" w:type="dxa"/>
       <w:tblBorders>
         <w:top w:val="single" w:sz="4" w:space="0" w:color="auto"/>
         <w:left w:val="single" w:sz="4" w:space="0" w:color="auto"/>
@@ -4105,12 +4110,6 @@
         <w:insideH w:val="single" w:sz="4" w:space="0" w:color="auto"/>
         <w:insideV w:val="single" w:sz="4" w:space="0" w:color="auto"/>
       </w:tblBorders>
-      <w:tblCellMar>
-        <w:top w:w="0" w:type="dxa"/>
-        <w:left w:w="108" w:type="dxa"/>
-        <w:bottom w:w="0" w:type="dxa"/>
-        <w:right w:w="108" w:type="dxa"/>
-      </w:tblCellMar>
     </w:tblPr>
   </w:style>
   <w:style w:type="paragraph" w:styleId="ListParagraph">
@@ -4128,7 +4127,7 @@
 </file>
 
 <file path=word/glossary/document.xml><?xml version="1.0" encoding="utf-8"?>
-<w:glossaryDocument xmlns:wpc="http://schemas.microsoft.com/office/word/2010/wordprocessingCanvas" xmlns:mc="http://schemas.openxmlformats.org/markup-compatibility/2006" xmlns:o="urn:schemas-microsoft-com:office:office" xmlns:r="http://schemas.openxmlformats.org/officeDocument/2006/relationships" xmlns:m="http://schemas.openxmlformats.org/officeDocument/2006/math" xmlns:v="urn:schemas-microsoft-com:vml" xmlns:wp14="http://schemas.microsoft.com/office/word/2010/wordprocessingDrawing" xmlns:wp="http://schemas.openxmlformats.org/drawingml/2006/wordprocessingDrawing" xmlns:w10="urn:schemas-microsoft-com:office:word" xmlns:w="http://schemas.openxmlformats.org/wordprocessingml/2006/main" xmlns:w14="http://schemas.microsoft.com/office/word/2010/wordml" xmlns:w15="http://schemas.microsoft.com/office/word/2012/wordml" xmlns:wpg="http://schemas.microsoft.com/office/word/2010/wordprocessingGroup" xmlns:wpi="http://schemas.microsoft.com/office/word/2010/wordprocessingInk" xmlns:wne="http://schemas.microsoft.com/office/word/2006/wordml" xmlns:wps="http://schemas.microsoft.com/office/word/2010/wordprocessingShape" mc:Ignorable="w14 w15 wp14">
+<w:glossaryDocument xmlns:wpc="http://schemas.microsoft.com/office/word/2010/wordprocessingCanvas" xmlns:cx="http://schemas.microsoft.com/office/drawing/2014/chartex" xmlns:cx1="http://schemas.microsoft.com/office/drawing/2015/9/8/chartex" xmlns:cx2="http://schemas.microsoft.com/office/drawing/2015/10/21/chartex" xmlns:cx3="http://schemas.microsoft.com/office/drawing/2016/5/9/chartex" xmlns:cx4="http://schemas.microsoft.com/office/drawing/2016/5/10/chartex" xmlns:cx5="http://schemas.microsoft.com/office/drawing/2016/5/11/chartex" xmlns:cx6="http://schemas.microsoft.com/office/drawing/2016/5/12/chartex" xmlns:cx7="http://schemas.microsoft.com/office/drawing/2016/5/13/chartex" xmlns:cx8="http://schemas.microsoft.com/office/drawing/2016/5/14/chartex" xmlns:mc="http://schemas.openxmlformats.org/markup-compatibility/2006" xmlns:aink="http://schemas.microsoft.com/office/drawing/2016/ink" xmlns:am3d="http://schemas.microsoft.com/office/drawing/2017/model3d" xmlns:o="urn:schemas-microsoft-com:office:office" xmlns:r="http://schemas.openxmlformats.org/officeDocument/2006/relationships" xmlns:m="http://schemas.openxmlformats.org/officeDocument/2006/math" xmlns:v="urn:schemas-microsoft-com:vml" xmlns:wp14="http://schemas.microsoft.com/office/word/2010/wordprocessingDrawing" xmlns:wp="http://schemas.openxmlformats.org/drawingml/2006/wordprocessingDrawing" xmlns:w10="urn:schemas-microsoft-com:office:word" xmlns:w="http://schemas.openxmlformats.org/wordprocessingml/2006/main" xmlns:w14="http://schemas.microsoft.com/office/word/2010/wordml" xmlns:w15="http://schemas.microsoft.com/office/word/2012/wordml" xmlns:w16cid="http://schemas.microsoft.com/office/word/2016/wordml/cid" xmlns:w16se="http://schemas.microsoft.com/office/word/2015/wordml/symex" xmlns:wpg="http://schemas.microsoft.com/office/word/2010/wordprocessingGroup" xmlns:wpi="http://schemas.microsoft.com/office/word/2010/wordprocessingInk" xmlns:wne="http://schemas.microsoft.com/office/word/2006/wordml" xmlns:wps="http://schemas.microsoft.com/office/word/2010/wordprocessingShape" mc:Ignorable="w14 w15 w16se w16cid wp14">
   <w:docParts>
     <w:docPart>
       <w:docPartPr>
@@ -4152,7 +4151,7 @@
           </w:pPr>
           <w:r>
             <w:rPr>
-              <w:color w:val="5B9BD5" w:themeColor="accent1"/>
+              <w:color w:val="4472C4" w:themeColor="accent1"/>
               <w:sz w:val="20"/>
               <w:szCs w:val="20"/>
             </w:rPr>
@@ -4166,7 +4165,7 @@
 </file>
 
 <file path=word/glossary/fontTable.xml><?xml version="1.0" encoding="utf-8"?>
-<w:fonts xmlns:mc="http://schemas.openxmlformats.org/markup-compatibility/2006" xmlns:r="http://schemas.openxmlformats.org/officeDocument/2006/relationships" xmlns:w="http://schemas.openxmlformats.org/wordprocessingml/2006/main" xmlns:w14="http://schemas.microsoft.com/office/word/2010/wordml" xmlns:w15="http://schemas.microsoft.com/office/word/2012/wordml" mc:Ignorable="w14 w15">
+<w:fonts xmlns:mc="http://schemas.openxmlformats.org/markup-compatibility/2006" xmlns:r="http://schemas.openxmlformats.org/officeDocument/2006/relationships" xmlns:w="http://schemas.openxmlformats.org/wordprocessingml/2006/main" xmlns:w14="http://schemas.microsoft.com/office/word/2010/wordml" xmlns:w15="http://schemas.microsoft.com/office/word/2012/wordml" xmlns:w16cid="http://schemas.microsoft.com/office/word/2016/wordml/cid" xmlns:w16se="http://schemas.microsoft.com/office/word/2015/wordml/symex" mc:Ignorable="w14 w15 w16se w16cid">
   <w:font w:name="Tahoma">
     <w:panose1 w:val="020B0604030504040204"/>
     <w:charset w:val="00"/>
@@ -4207,16 +4206,15 @@
     <w:charset w:val="00"/>
     <w:family w:val="swiss"/>
     <w:pitch w:val="variable"/>
-    <w:sig w:usb0="E0002EFF" w:usb1="C000247B" w:usb2="00000009" w:usb3="00000000" w:csb0="000001FF" w:csb1="00000000"/>
+    <w:sig w:usb0="E0002AFF" w:usb1="C000247B" w:usb2="00000009" w:usb3="00000000" w:csb0="000001FF" w:csb1="00000000"/>
   </w:font>
   <w:font w:name="MS Mincho">
     <w:altName w:val="ＭＳ 明朝"/>
     <w:panose1 w:val="02020609040205080304"/>
     <w:charset w:val="80"/>
-    <w:family w:val="roman"/>
-    <w:notTrueType/>
+    <w:family w:val="modern"/>
     <w:pitch w:val="fixed"/>
-    <w:sig w:usb0="00000001" w:usb1="08070000" w:usb2="00000010" w:usb3="00000000" w:csb0="00020000" w:csb1="00000000"/>
+    <w:sig w:usb0="E00002FF" w:usb1="6AC7FDFB" w:usb2="08000012" w:usb3="00000000" w:csb0="0002009F" w:csb1="00000000"/>
   </w:font>
   <w:font w:name="MS Gothic">
     <w:altName w:val="ＭＳ ゴシック"/>
@@ -4233,11 +4231,26 @@
     <w:pitch w:val="variable"/>
     <w:sig w:usb0="E0002AFF" w:usb1="C000247B" w:usb2="00000009" w:usb3="00000000" w:csb0="000001FF" w:csb1="00000000"/>
   </w:font>
+  <w:font w:name="Yu Mincho">
+    <w:altName w:val="游明朝"/>
+    <w:charset w:val="80"/>
+    <w:family w:val="roman"/>
+    <w:pitch w:val="variable"/>
+    <w:sig w:usb0="800002E7" w:usb1="2AC7FCFF" w:usb2="00000012" w:usb3="00000000" w:csb0="0002009F" w:csb1="00000000"/>
+  </w:font>
+  <w:font w:name="Yu Gothic Light">
+    <w:altName w:val="游ゴシック Light"/>
+    <w:panose1 w:val="020B0300000000000000"/>
+    <w:charset w:val="80"/>
+    <w:family w:val="swiss"/>
+    <w:pitch w:val="variable"/>
+    <w:sig w:usb0="E00002FF" w:usb1="2AC7FDFF" w:usb2="00000016" w:usb3="00000000" w:csb0="0002009F" w:csb1="00000000"/>
+  </w:font>
 </w:fonts>
 </file>
 
 <file path=word/glossary/settings.xml><?xml version="1.0" encoding="utf-8"?>
-<w:settings xmlns:mc="http://schemas.openxmlformats.org/markup-compatibility/2006" xmlns:o="urn:schemas-microsoft-com:office:office" xmlns:r="http://schemas.openxmlformats.org/officeDocument/2006/relationships" xmlns:m="http://schemas.openxmlformats.org/officeDocument/2006/math" xmlns:v="urn:schemas-microsoft-com:vml" xmlns:w10="urn:schemas-microsoft-com:office:word" xmlns:w="http://schemas.openxmlformats.org/wordprocessingml/2006/main" xmlns:w14="http://schemas.microsoft.com/office/word/2010/wordml" xmlns:w15="http://schemas.microsoft.com/office/word/2012/wordml" xmlns:sl="http://schemas.openxmlformats.org/schemaLibrary/2006/main" mc:Ignorable="w14 w15">
+<w:settings xmlns:mc="http://schemas.openxmlformats.org/markup-compatibility/2006" xmlns:o="urn:schemas-microsoft-com:office:office" xmlns:r="http://schemas.openxmlformats.org/officeDocument/2006/relationships" xmlns:m="http://schemas.openxmlformats.org/officeDocument/2006/math" xmlns:v="urn:schemas-microsoft-com:vml" xmlns:w10="urn:schemas-microsoft-com:office:word" xmlns:w="http://schemas.openxmlformats.org/wordprocessingml/2006/main" xmlns:w14="http://schemas.microsoft.com/office/word/2010/wordml" xmlns:w15="http://schemas.microsoft.com/office/word/2012/wordml" xmlns:w16cid="http://schemas.microsoft.com/office/word/2016/wordml/cid" xmlns:w16se="http://schemas.microsoft.com/office/word/2015/wordml/symex" xmlns:sl="http://schemas.openxmlformats.org/schemaLibrary/2006/main" mc:Ignorable="w14 w15 w16se w16cid">
   <w:view w:val="normal"/>
   <w:defaultTabStop w:val="720"/>
   <w:characterSpacingControl w:val="doNotCompress"/>
@@ -4248,6 +4261,7 @@
     <w:compatSetting w:name="enableOpenTypeFeatures" w:uri="http://schemas.microsoft.com/office/word" w:val="1"/>
     <w:compatSetting w:name="doNotFlipMirrorIndents" w:uri="http://schemas.microsoft.com/office/word" w:val="1"/>
     <w:compatSetting w:name="differentiateMultirowTableHeaders" w:uri="http://schemas.microsoft.com/office/word" w:val="1"/>
+    <w:compatSetting w:name="useWord2013TrackBottomHyphenation" w:uri="http://schemas.microsoft.com/office/word" w:val="1"/>
   </w:compat>
   <w:rsids>
     <w:rsidRoot w:val="00C92073"/>
@@ -4257,6 +4271,7 @@
     <w:rsid w:val="00AE22D2"/>
     <w:rsid w:val="00C750CA"/>
     <w:rsid w:val="00C92073"/>
+    <w:rsid w:val="00D218E2"/>
   </w:rsids>
   <m:mathPr>
     <m:mathFont m:val="Cambria Math"/>
@@ -4280,7 +4295,7 @@
 </file>
 
 <file path=word/glossary/styles.xml><?xml version="1.0" encoding="utf-8"?>
-<w:styles xmlns:mc="http://schemas.openxmlformats.org/markup-compatibility/2006" xmlns:r="http://schemas.openxmlformats.org/officeDocument/2006/relationships" xmlns:w="http://schemas.openxmlformats.org/wordprocessingml/2006/main" xmlns:w14="http://schemas.microsoft.com/office/word/2010/wordml" xmlns:w15="http://schemas.microsoft.com/office/word/2012/wordml" mc:Ignorable="w14 w15">
+<w:styles xmlns:mc="http://schemas.openxmlformats.org/markup-compatibility/2006" xmlns:r="http://schemas.openxmlformats.org/officeDocument/2006/relationships" xmlns:w="http://schemas.openxmlformats.org/wordprocessingml/2006/main" xmlns:w14="http://schemas.microsoft.com/office/word/2010/wordml" xmlns:w15="http://schemas.microsoft.com/office/word/2012/wordml" xmlns:w16cid="http://schemas.microsoft.com/office/word/2016/wordml/cid" xmlns:w16se="http://schemas.microsoft.com/office/word/2015/wordml/symex" mc:Ignorable="w14 w15 w16se w16cid">
   <w:docDefaults>
     <w:rPrDefault>
       <w:rPr>
@@ -4296,7 +4311,7 @@
       </w:pPr>
     </w:pPrDefault>
   </w:docDefaults>
-  <w:latentStyles w:defLockedState="0" w:defUIPriority="99" w:defSemiHidden="0" w:defUnhideWhenUsed="0" w:defQFormat="0" w:count="371">
+  <w:latentStyles w:defLockedState="0" w:defUIPriority="99" w:defSemiHidden="0" w:defUnhideWhenUsed="0" w:defQFormat="0" w:count="376">
     <w:lsdException w:name="Normal" w:uiPriority="0" w:qFormat="1"/>
     <w:lsdException w:name="heading 1" w:uiPriority="9" w:qFormat="1"/>
     <w:lsdException w:name="heading 2" w:semiHidden="1" w:uiPriority="9" w:unhideWhenUsed="1" w:qFormat="1"/>
@@ -4402,7 +4417,6 @@
     <w:lsdException w:name="HTML Sample" w:semiHidden="1" w:unhideWhenUsed="1"/>
     <w:lsdException w:name="HTML Typewriter" w:semiHidden="1" w:unhideWhenUsed="1"/>
     <w:lsdException w:name="HTML Variable" w:semiHidden="1" w:unhideWhenUsed="1"/>
-    <w:lsdException w:name="Normal Table" w:semiHidden="1" w:unhideWhenUsed="1"/>
     <w:lsdException w:name="annotation subject" w:semiHidden="1" w:unhideWhenUsed="1"/>
     <w:lsdException w:name="No List" w:semiHidden="1" w:unhideWhenUsed="1"/>
     <w:lsdException w:name="Outline List 1" w:semiHidden="1" w:unhideWhenUsed="1"/>
@@ -4445,11 +4459,8 @@
     <w:lsdException w:name="Table Contemporary" w:semiHidden="1" w:unhideWhenUsed="1"/>
     <w:lsdException w:name="Table Elegant" w:semiHidden="1" w:unhideWhenUsed="1"/>
     <w:lsdException w:name="Table Professional" w:semiHidden="1" w:unhideWhenUsed="1"/>
-    <w:lsdException w:name="Table Subtle 1" w:semiHidden="1" w:unhideWhenUsed="1"/>
     <w:lsdException w:name="Table Subtle 2" w:semiHidden="1" w:unhideWhenUsed="1"/>
     <w:lsdException w:name="Table Web 1" w:semiHidden="1" w:unhideWhenUsed="1"/>
-    <w:lsdException w:name="Table Web 2" w:semiHidden="1" w:unhideWhenUsed="1"/>
-    <w:lsdException w:name="Table Web 3" w:semiHidden="1" w:unhideWhenUsed="1"/>
     <w:lsdException w:name="Balloon Text" w:semiHidden="1" w:unhideWhenUsed="1"/>
     <w:lsdException w:name="Table Grid" w:uiPriority="39"/>
     <w:lsdException w:name="Table Theme" w:semiHidden="1" w:unhideWhenUsed="1"/>
@@ -4668,6 +4679,11 @@
     <w:lsdException w:name="List Table 5 Dark Accent 6" w:uiPriority="50"/>
     <w:lsdException w:name="List Table 6 Colorful Accent 6" w:uiPriority="51"/>
     <w:lsdException w:name="List Table 7 Colorful Accent 6" w:uiPriority="52"/>
+    <w:lsdException w:name="Mention" w:semiHidden="1" w:unhideWhenUsed="1"/>
+    <w:lsdException w:name="Smart Hyperlink" w:semiHidden="1" w:unhideWhenUsed="1"/>
+    <w:lsdException w:name="Hashtag" w:semiHidden="1" w:unhideWhenUsed="1"/>
+    <w:lsdException w:name="Unresolved Mention" w:semiHidden="1" w:unhideWhenUsed="1"/>
+    <w:lsdException w:name="Smart Link" w:semiHidden="1" w:unhideWhenUsed="1"/>
   </w:latentStyles>
   <w:style w:type="paragraph" w:default="1" w:styleId="Normal">
     <w:name w:val="Normal"/>
@@ -4757,7 +4773,7 @@
 </file>
 
 <file path=word/glossary/webSettings.xml><?xml version="1.0" encoding="utf-8"?>
-<w:webSettings xmlns:mc="http://schemas.openxmlformats.org/markup-compatibility/2006" xmlns:r="http://schemas.openxmlformats.org/officeDocument/2006/relationships" xmlns:w="http://schemas.openxmlformats.org/wordprocessingml/2006/main" xmlns:w14="http://schemas.microsoft.com/office/word/2010/wordml" xmlns:w15="http://schemas.microsoft.com/office/word/2012/wordml" mc:Ignorable="w14 w15">
+<w:webSettings xmlns:mc="http://schemas.openxmlformats.org/markup-compatibility/2006" xmlns:r="http://schemas.openxmlformats.org/officeDocument/2006/relationships" xmlns:w="http://schemas.openxmlformats.org/wordprocessingml/2006/main" xmlns:w14="http://schemas.microsoft.com/office/word/2010/wordml" xmlns:w15="http://schemas.microsoft.com/office/word/2012/wordml" xmlns:w16cid="http://schemas.microsoft.com/office/word/2016/wordml/cid" xmlns:w16se="http://schemas.microsoft.com/office/word/2015/wordml/symex" mc:Ignorable="w14 w15 w16se w16cid">
   <w:optimizeForBrowser/>
   <w:allowPNG/>
 </w:webSettings>
@@ -5029,7 +5045,7 @@
 </file>
 
 <file path=customXml/itemProps1.xml><?xml version="1.0" encoding="utf-8"?>
-<ds:datastoreItem xmlns:ds="http://schemas.openxmlformats.org/officeDocument/2006/customXml" ds:itemID="{FF91A4A8-5026-4389-8EFD-8547C4CD0116}">
+<ds:datastoreItem xmlns:ds="http://schemas.openxmlformats.org/officeDocument/2006/customXml" ds:itemID="{EA697136-EB8A-4BED-AF89-117812D95F37}">
   <ds:schemaRefs>
     <ds:schemaRef ds:uri="http://schemas.openxmlformats.org/officeDocument/2006/bibliography"/>
   </ds:schemaRefs>

</xml_diff>

<commit_message>
Amended detail on current employment
</commit_message>
<xml_diff>
--- a/CV_Charlie_Gunning.docx
+++ b/CV_Charlie_Gunning.docx
@@ -694,21 +694,7 @@
               <w:rPr>
                 <w:color w:val="230400"/>
               </w:rPr>
-              <w:t xml:space="preserve">Supporting the above by using tools and software including Tableau, Git, </w:t>
-            </w:r>
-            <w:proofErr w:type="gramStart"/>
-            <w:r>
-              <w:rPr>
-                <w:color w:val="230400"/>
-              </w:rPr>
-              <w:t>GitHub</w:t>
-            </w:r>
-            <w:proofErr w:type="gramEnd"/>
-            <w:r>
-              <w:rPr>
-                <w:color w:val="230400"/>
-              </w:rPr>
-              <w:t xml:space="preserve"> and Visual Studio Code.</w:t>
+              <w:t>Supporting the above by using tools and software including Tableau, Git, GitHub and Visual Studio Code.</w:t>
             </w:r>
           </w:p>
           <w:p>
@@ -780,7 +766,7 @@
               <w:rPr>
                 <w:color w:val="230400"/>
               </w:rPr>
-              <w:t>Proactively learning HTML/CSS/JavaScript to improve knowledge on website and application development.</w:t>
+              <w:t>Creating desktop applications using Electron (Chromium, Node.js, HTML/CSS/JavaScript) to support and streamline business processes.</w:t>
             </w:r>
           </w:p>
         </w:tc>
@@ -903,19 +889,17 @@
               </w:rPr>
               <w:t xml:space="preserve">Design, </w:t>
             </w:r>
-            <w:proofErr w:type="gramStart"/>
-            <w:r>
-              <w:rPr>
-                <w:color w:val="230400"/>
-              </w:rPr>
-              <w:t>implementation</w:t>
-            </w:r>
-            <w:proofErr w:type="gramEnd"/>
-            <w:r>
-              <w:rPr>
-                <w:color w:val="230400"/>
-              </w:rPr>
-              <w:t xml:space="preserve"> and maintenance of the business' Operational Data Store (ODS) and Data Warehouse (DW).</w:t>
+            <w:r>
+              <w:rPr>
+                <w:color w:val="230400"/>
+              </w:rPr>
+              <w:t>implementation,</w:t>
+            </w:r>
+            <w:r>
+              <w:rPr>
+                <w:color w:val="230400"/>
+              </w:rPr>
+              <w:t xml:space="preserve"> and maintenance of the business' Operational Data Store (ODS) and Data Warehouse.</w:t>
             </w:r>
           </w:p>
           <w:p>
@@ -1023,21 +1007,7 @@
               <w:rPr>
                 <w:color w:val="230400"/>
               </w:rPr>
-              <w:t xml:space="preserve">Consistently being recognised for the above responsibilities and extra work through weekly, monthly, </w:t>
-            </w:r>
-            <w:proofErr w:type="gramStart"/>
-            <w:r>
-              <w:rPr>
-                <w:color w:val="230400"/>
-              </w:rPr>
-              <w:t>quarterly</w:t>
-            </w:r>
-            <w:proofErr w:type="gramEnd"/>
-            <w:r>
-              <w:rPr>
-                <w:color w:val="230400"/>
-              </w:rPr>
-              <w:t xml:space="preserve"> and annual awards within the department.</w:t>
+              <w:t>Consistently being recognised for the above responsibilities and extra work through weekly, monthly, quarterly and annual awards within the department.</w:t>
             </w:r>
           </w:p>
         </w:tc>
@@ -4317,6 +4287,7 @@
     <w:rsid w:val="00AE22D2"/>
     <w:rsid w:val="00C750CA"/>
     <w:rsid w:val="00C92073"/>
+    <w:rsid w:val="00C92F49"/>
     <w:rsid w:val="00D218E2"/>
   </w:rsids>
   <m:mathPr>

</xml_diff>

<commit_message>
Revised layout and detail (docx)
</commit_message>
<xml_diff>
--- a/CV_Charlie_Gunning.docx
+++ b/CV_Charlie_Gunning.docx
@@ -261,7 +261,7 @@
           </mc:Choice>
           <mc:Fallback>
             <w:pict>
-              <v:shapetype w14:anchorId="3A37F383" id="_x0000_t202" coordsize="21600,21600" o:spt="202" path="m,l,21600r21600,l21600,xe">
+              <v:shapetype w14:anchorId="00044282" id="_x0000_t202" coordsize="21600,21600" o:spt="202" path="m,l,21600r21600,l21600,xe">
                 <v:stroke joinstyle="miter"/>
                 <v:path gradientshapeok="t" o:connecttype="rect"/>
               </v:shapetype>
@@ -269,7 +269,6 @@
                 <v:textbox>
                   <w:txbxContent>
                     <w:p>
-                      <w:bookmarkStart w:id="1" w:name="_GoBack"/>
                       <w:r>
                         <w:rPr>
                           <w:caps/>
@@ -278,11 +277,11 @@
                           <w:lang w:eastAsia="en-GB"/>
                         </w:rPr>
                         <w:drawing>
-                          <wp:inline distT="0" distB="0" distL="0" distR="0" wp14:anchorId="5620F7CB" wp14:editId="49CF0D53">
+                          <wp:inline distT="0" distB="0" distL="0" distR="0" wp14:anchorId="205B3413" wp14:editId="65E97339">
                             <wp:extent cx="361950" cy="361950"/>
                             <wp:effectExtent l="0" t="0" r="0" b="0"/>
                             <wp:docPr id="6" name="Picture 6">
-                              <a:hlinkClick xmlns:a="http://schemas.openxmlformats.org/drawingml/2006/main" r:id="rId14"/>
+                              <a:hlinkClick xmlns:a="http://schemas.openxmlformats.org/drawingml/2006/main" r:id="rId8"/>
                             </wp:docPr>
                             <wp:cNvGraphicFramePr>
                               <a:graphicFrameLocks xmlns:a="http://schemas.openxmlformats.org/drawingml/2006/main" noChangeAspect="1"/>
@@ -297,7 +296,7 @@
                                     </pic:cNvPicPr>
                                   </pic:nvPicPr>
                                   <pic:blipFill>
-                                    <a:blip r:embed="rId15">
+                                    <a:blip r:embed="rId9">
                                       <a:extLst>
                                         <a:ext uri="{28A0092B-C50C-407E-A947-70E740481C1C}">
                                           <a14:useLocalDpi xmlns:a14="http://schemas.microsoft.com/office/drawing/2010/main" val="0"/>
@@ -327,7 +326,6 @@
                           </wp:inline>
                         </w:drawing>
                       </w:r>
-                      <w:bookmarkEnd w:id="1"/>
                       <w:r>
                         <w:rPr>
                           <w:caps/>
@@ -336,11 +334,11 @@
                           <w:lang w:eastAsia="en-GB"/>
                         </w:rPr>
                         <w:drawing>
-                          <wp:inline distT="0" distB="0" distL="0" distR="0" wp14:anchorId="35771210" wp14:editId="33FCB100">
+                          <wp:inline distT="0" distB="0" distL="0" distR="0" wp14:anchorId="47F645FF" wp14:editId="4DE81DE1">
                             <wp:extent cx="361950" cy="361950"/>
                             <wp:effectExtent l="0" t="0" r="0" b="0"/>
                             <wp:docPr id="7" name="Picture 7">
-                              <a:hlinkClick xmlns:a="http://schemas.openxmlformats.org/drawingml/2006/main" r:id="rId16"/>
+                              <a:hlinkClick xmlns:a="http://schemas.openxmlformats.org/drawingml/2006/main" r:id="rId10"/>
                             </wp:docPr>
                             <wp:cNvGraphicFramePr>
                               <a:graphicFrameLocks xmlns:a="http://schemas.openxmlformats.org/drawingml/2006/main" noChangeAspect="1"/>
@@ -355,7 +353,7 @@
                                     </pic:cNvPicPr>
                                   </pic:nvPicPr>
                                   <pic:blipFill>
-                                    <a:blip r:embed="rId17">
+                                    <a:blip r:embed="rId11">
                                       <a:extLst>
                                         <a:ext uri="{28A0092B-C50C-407E-A947-70E740481C1C}">
                                           <a14:useLocalDpi xmlns:a14="http://schemas.microsoft.com/office/drawing/2010/main" val="0"/>
@@ -391,11 +389,11 @@
                           <w:lang w:eastAsia="en-GB"/>
                         </w:rPr>
                         <w:drawing>
-                          <wp:inline distT="0" distB="0" distL="0" distR="0">
+                          <wp:inline distT="0" distB="0" distL="0" distR="0" wp14:anchorId="5CCF1D33" wp14:editId="10A00CEA">
                             <wp:extent cx="363600" cy="363600"/>
                             <wp:effectExtent l="0" t="0" r="0" b="0"/>
                             <wp:docPr id="2" name="Picture 2">
-                              <a:hlinkClick xmlns:a="http://schemas.openxmlformats.org/drawingml/2006/main" r:id="rId18"/>
+                              <a:hlinkClick xmlns:a="http://schemas.openxmlformats.org/drawingml/2006/main" r:id="rId12"/>
                             </wp:docPr>
                             <wp:cNvGraphicFramePr>
                               <a:graphicFrameLocks xmlns:a="http://schemas.openxmlformats.org/drawingml/2006/main" noChangeAspect="1"/>
@@ -408,7 +406,7 @@
                                     <pic:cNvPicPr/>
                                   </pic:nvPicPr>
                                   <pic:blipFill>
-                                    <a:blip r:embed="rId19">
+                                    <a:blip r:embed="rId13">
                                       <a:extLst>
                                         <a:ext uri="{28A0092B-C50C-407E-A947-70E740481C1C}">
                                           <a14:useLocalDpi xmlns:a14="http://schemas.microsoft.com/office/drawing/2010/main" val="0"/>
@@ -483,7 +481,7 @@
         </w:rPr>
         <w:br/>
       </w:r>
-      <w:hyperlink r:id="rId20" w:history="1">
+      <w:hyperlink r:id="rId14" w:history="1">
         <w:r>
           <w:rPr>
             <w:rStyle w:val="Hyperlink"/>
@@ -501,7 +499,7 @@
         </w:rPr>
         <w:t xml:space="preserve"> | </w:t>
       </w:r>
-      <w:hyperlink r:id="rId21" w:history="1">
+      <w:hyperlink r:id="rId15" w:history="1">
         <w:r>
           <w:rPr>
             <w:rStyle w:val="Hyperlink"/>
@@ -520,6 +518,895 @@
         <w:br/>
       </w:r>
     </w:p>
+    <w:p>
+      <w:pPr>
+        <w:pStyle w:val="Header"/>
+        <w:spacing w:before="100" w:beforeAutospacing="1"/>
+        <w:jc w:val="center"/>
+        <w:rPr>
+          <w:rFonts w:cs="Tahoma"/>
+          <w:b/>
+          <w:color w:val="230400"/>
+          <w:sz w:val="22"/>
+        </w:rPr>
+      </w:pPr>
+      <w:r>
+        <w:rPr>
+          <w:rFonts w:cs="Tahoma"/>
+          <w:b/>
+          <w:color w:val="230400"/>
+          <w:sz w:val="22"/>
+        </w:rPr>
+        <w:t>PERSONAL</w:t>
+      </w:r>
+      <w:r>
+        <w:rPr>
+          <w:rFonts w:cs="Tahoma"/>
+          <w:b/>
+          <w:color w:val="230400"/>
+          <w:sz w:val="22"/>
+        </w:rPr>
+        <w:br/>
+      </w:r>
+    </w:p>
+    <w:tbl>
+      <w:tblPr>
+        <w:tblStyle w:val="TableGrid"/>
+        <w:tblW w:w="0" w:type="auto"/>
+        <w:tblBorders>
+          <w:top w:val="none" w:sz="0" w:space="0" w:color="auto"/>
+          <w:left w:val="none" w:sz="0" w:space="0" w:color="auto"/>
+          <w:bottom w:val="none" w:sz="0" w:space="0" w:color="auto"/>
+          <w:right w:val="none" w:sz="0" w:space="0" w:color="auto"/>
+          <w:insideH w:val="none" w:sz="0" w:space="0" w:color="auto"/>
+          <w:insideV w:val="none" w:sz="0" w:space="0" w:color="auto"/>
+        </w:tblBorders>
+        <w:tblCellMar>
+          <w:left w:w="0" w:type="dxa"/>
+          <w:right w:w="0" w:type="dxa"/>
+        </w:tblCellMar>
+        <w:tblLook w:val="04A0" w:firstRow="1" w:lastRow="0" w:firstColumn="1" w:lastColumn="0" w:noHBand="0" w:noVBand="1"/>
+      </w:tblPr>
+      <w:tblGrid>
+        <w:gridCol w:w="10988"/>
+      </w:tblGrid>
+      <w:tr>
+        <w:trPr>
+          <w:trHeight w:val="340"/>
+        </w:trPr>
+        <w:tc>
+          <w:tcPr>
+            <w:tcW w:w="10988" w:type="dxa"/>
+            <w:vAlign w:val="center"/>
+          </w:tcPr>
+          <w:p>
+            <w:pPr>
+              <w:rPr>
+                <w:color w:val="230400"/>
+              </w:rPr>
+            </w:pPr>
+            <w:r>
+              <w:rPr>
+                <w:color w:val="230400"/>
+              </w:rPr>
+              <w:t>I am a self-driven individual with over five years of SQL development experience, including being the lead developer on multiple key business projects across my career to date. I have a clear, logical mind with a practical approach to problem-solving and a drive to see deliverables through to completion. I am a keen learner and have a genuine passion for SQL, but have also pushed myself to proactively learn other languages and tools – including C#, JavaScript, HTML and Tableau – to strengthen my skillset and evidence my eagerness to progress in self-development.</w:t>
+            </w:r>
+          </w:p>
+        </w:tc>
+      </w:tr>
+      <w:tr>
+        <w:tblPrEx>
+          <w:tblCellMar>
+            <w:left w:w="108" w:type="dxa"/>
+            <w:right w:w="108" w:type="dxa"/>
+          </w:tblCellMar>
+        </w:tblPrEx>
+        <w:trPr>
+          <w:trHeight w:val="340"/>
+        </w:trPr>
+        <w:tc>
+          <w:tcPr>
+            <w:tcW w:w="10988" w:type="dxa"/>
+          </w:tcPr>
+          <w:p>
+            <w:pPr>
+              <w:jc w:val="right"/>
+              <w:rPr>
+                <w:color w:val="230400"/>
+              </w:rPr>
+            </w:pPr>
+          </w:p>
+        </w:tc>
+      </w:tr>
+    </w:tbl>
+    <w:p>
+      <w:pPr>
+        <w:pStyle w:val="Header"/>
+        <w:spacing w:before="100" w:beforeAutospacing="1"/>
+        <w:jc w:val="center"/>
+        <w:rPr>
+          <w:rFonts w:cs="Tahoma"/>
+          <w:b/>
+          <w:color w:val="230400"/>
+          <w:sz w:val="22"/>
+        </w:rPr>
+      </w:pPr>
+      <w:r>
+        <w:rPr>
+          <w:rFonts w:cs="Tahoma"/>
+          <w:b/>
+          <w:color w:val="230400"/>
+          <w:sz w:val="22"/>
+        </w:rPr>
+        <w:t>E</w:t>
+      </w:r>
+      <w:r>
+        <w:rPr>
+          <w:rFonts w:cs="Tahoma"/>
+          <w:b/>
+          <w:color w:val="230400"/>
+          <w:sz w:val="22"/>
+        </w:rPr>
+        <w:t>DUCATION, TRAINING &amp; ACHIEVEMENTS</w:t>
+      </w:r>
+      <w:r>
+        <w:rPr>
+          <w:rFonts w:cs="Tahoma"/>
+          <w:b/>
+          <w:color w:val="230400"/>
+          <w:sz w:val="22"/>
+        </w:rPr>
+        <w:br/>
+      </w:r>
+    </w:p>
+    <w:tbl>
+      <w:tblPr>
+        <w:tblStyle w:val="TableGrid"/>
+        <w:tblW w:w="10995" w:type="dxa"/>
+        <w:tblBorders>
+          <w:top w:val="none" w:sz="0" w:space="0" w:color="auto"/>
+          <w:left w:val="none" w:sz="0" w:space="0" w:color="auto"/>
+          <w:bottom w:val="none" w:sz="0" w:space="0" w:color="auto"/>
+          <w:right w:val="none" w:sz="0" w:space="0" w:color="auto"/>
+          <w:insideH w:val="none" w:sz="0" w:space="0" w:color="auto"/>
+          <w:insideV w:val="none" w:sz="0" w:space="0" w:color="auto"/>
+        </w:tblBorders>
+        <w:tblCellMar>
+          <w:left w:w="0" w:type="dxa"/>
+          <w:right w:w="0" w:type="dxa"/>
+        </w:tblCellMar>
+        <w:tblLook w:val="04A0" w:firstRow="1" w:lastRow="0" w:firstColumn="1" w:lastColumn="0" w:noHBand="0" w:noVBand="1"/>
+      </w:tblPr>
+      <w:tblGrid>
+        <w:gridCol w:w="2199"/>
+        <w:gridCol w:w="2199"/>
+        <w:gridCol w:w="2199"/>
+        <w:gridCol w:w="2199"/>
+        <w:gridCol w:w="2192"/>
+        <w:gridCol w:w="7"/>
+      </w:tblGrid>
+      <w:tr>
+        <w:trPr>
+          <w:trHeight w:val="340"/>
+        </w:trPr>
+        <w:tc>
+          <w:tcPr>
+            <w:tcW w:w="8796" w:type="dxa"/>
+            <w:gridSpan w:val="4"/>
+            <w:vAlign w:val="center"/>
+          </w:tcPr>
+          <w:p>
+            <w:pPr>
+              <w:rPr>
+                <w:b/>
+                <w:color w:val="230400"/>
+              </w:rPr>
+            </w:pPr>
+            <w:r>
+              <w:rPr>
+                <w:b/>
+                <w:color w:val="230400"/>
+              </w:rPr>
+              <w:t>MASSACHUSETTS INSTITUTE OF TECHNOLOGY (MITX)</w:t>
+            </w:r>
+          </w:p>
+        </w:tc>
+        <w:tc>
+          <w:tcPr>
+            <w:tcW w:w="2199" w:type="dxa"/>
+            <w:gridSpan w:val="2"/>
+            <w:vAlign w:val="center"/>
+          </w:tcPr>
+          <w:p>
+            <w:pPr>
+              <w:jc w:val="right"/>
+              <w:rPr>
+                <w:color w:val="230400"/>
+              </w:rPr>
+            </w:pPr>
+            <w:r>
+              <w:rPr>
+                <w:color w:val="230400"/>
+              </w:rPr>
+              <w:t>Jan 2019 – Mar 2019</w:t>
+            </w:r>
+          </w:p>
+        </w:tc>
+      </w:tr>
+      <w:tr>
+        <w:trPr>
+          <w:trHeight w:val="340"/>
+        </w:trPr>
+        <w:tc>
+          <w:tcPr>
+            <w:tcW w:w="8796" w:type="dxa"/>
+            <w:gridSpan w:val="4"/>
+            <w:vAlign w:val="center"/>
+          </w:tcPr>
+          <w:p>
+            <w:pPr>
+              <w:rPr>
+                <w:color w:val="230400"/>
+              </w:rPr>
+            </w:pPr>
+            <w:r>
+              <w:rPr>
+                <w:color w:val="230400"/>
+              </w:rPr>
+              <w:t>6.00.1x: Introduction to Computer Science and Programming Using Python</w:t>
+            </w:r>
+          </w:p>
+        </w:tc>
+        <w:tc>
+          <w:tcPr>
+            <w:tcW w:w="2199" w:type="dxa"/>
+            <w:gridSpan w:val="2"/>
+            <w:vAlign w:val="center"/>
+          </w:tcPr>
+          <w:p>
+            <w:pPr>
+              <w:jc w:val="right"/>
+              <w:rPr>
+                <w:color w:val="230400"/>
+              </w:rPr>
+            </w:pPr>
+            <w:r>
+              <w:rPr>
+                <w:color w:val="230400"/>
+              </w:rPr>
+              <w:t>Pass (98%)</w:t>
+            </w:r>
+          </w:p>
+        </w:tc>
+      </w:tr>
+      <w:tr>
+        <w:trPr>
+          <w:trHeight w:val="340"/>
+        </w:trPr>
+        <w:tc>
+          <w:tcPr>
+            <w:tcW w:w="10995" w:type="dxa"/>
+            <w:gridSpan w:val="6"/>
+            <w:vAlign w:val="center"/>
+          </w:tcPr>
+          <w:p>
+            <w:pPr>
+              <w:jc w:val="right"/>
+              <w:rPr>
+                <w:color w:val="230400"/>
+              </w:rPr>
+            </w:pPr>
+          </w:p>
+        </w:tc>
+      </w:tr>
+      <w:tr>
+        <w:trPr>
+          <w:trHeight w:val="340"/>
+        </w:trPr>
+        <w:tc>
+          <w:tcPr>
+            <w:tcW w:w="8796" w:type="dxa"/>
+            <w:gridSpan w:val="4"/>
+            <w:vAlign w:val="center"/>
+          </w:tcPr>
+          <w:p>
+            <w:pPr>
+              <w:rPr>
+                <w:b/>
+                <w:color w:val="230400"/>
+              </w:rPr>
+            </w:pPr>
+            <w:r>
+              <w:rPr>
+                <w:b/>
+                <w:color w:val="230400"/>
+              </w:rPr>
+              <w:t>INTERNATIONAL SOFTWARE TESTING QUALIFICATIONS BOARD (ISTQB)</w:t>
+            </w:r>
+          </w:p>
+        </w:tc>
+        <w:tc>
+          <w:tcPr>
+            <w:tcW w:w="2199" w:type="dxa"/>
+            <w:gridSpan w:val="2"/>
+            <w:vAlign w:val="center"/>
+          </w:tcPr>
+          <w:p>
+            <w:pPr>
+              <w:jc w:val="right"/>
+              <w:rPr>
+                <w:color w:val="230400"/>
+              </w:rPr>
+            </w:pPr>
+            <w:r>
+              <w:rPr>
+                <w:color w:val="230400"/>
+              </w:rPr>
+              <w:t>Nov 2017 – Nov 2017</w:t>
+            </w:r>
+          </w:p>
+        </w:tc>
+      </w:tr>
+      <w:tr>
+        <w:trPr>
+          <w:trHeight w:val="340"/>
+        </w:trPr>
+        <w:tc>
+          <w:tcPr>
+            <w:tcW w:w="8796" w:type="dxa"/>
+            <w:gridSpan w:val="4"/>
+            <w:vAlign w:val="center"/>
+          </w:tcPr>
+          <w:p>
+            <w:pPr>
+              <w:rPr>
+                <w:color w:val="230400"/>
+              </w:rPr>
+            </w:pPr>
+            <w:r>
+              <w:rPr>
+                <w:color w:val="230400"/>
+              </w:rPr>
+              <w:t>ISTQB Certified Tester Foundation Level</w:t>
+            </w:r>
+          </w:p>
+        </w:tc>
+        <w:tc>
+          <w:tcPr>
+            <w:tcW w:w="2199" w:type="dxa"/>
+            <w:gridSpan w:val="2"/>
+            <w:vAlign w:val="center"/>
+          </w:tcPr>
+          <w:p>
+            <w:pPr>
+              <w:jc w:val="right"/>
+              <w:rPr>
+                <w:color w:val="230400"/>
+              </w:rPr>
+            </w:pPr>
+            <w:r>
+              <w:rPr>
+                <w:color w:val="230400"/>
+              </w:rPr>
+              <w:t>Pass</w:t>
+            </w:r>
+          </w:p>
+        </w:tc>
+      </w:tr>
+      <w:tr>
+        <w:trPr>
+          <w:trHeight w:val="340"/>
+        </w:trPr>
+        <w:tc>
+          <w:tcPr>
+            <w:tcW w:w="10995" w:type="dxa"/>
+            <w:gridSpan w:val="6"/>
+            <w:vAlign w:val="center"/>
+          </w:tcPr>
+          <w:p>
+            <w:pPr>
+              <w:jc w:val="right"/>
+              <w:rPr>
+                <w:color w:val="230400"/>
+              </w:rPr>
+            </w:pPr>
+          </w:p>
+        </w:tc>
+      </w:tr>
+      <w:tr>
+        <w:trPr>
+          <w:trHeight w:val="340"/>
+        </w:trPr>
+        <w:tc>
+          <w:tcPr>
+            <w:tcW w:w="8796" w:type="dxa"/>
+            <w:gridSpan w:val="4"/>
+            <w:vAlign w:val="center"/>
+          </w:tcPr>
+          <w:p>
+            <w:pPr>
+              <w:rPr>
+                <w:b/>
+                <w:color w:val="230400"/>
+              </w:rPr>
+            </w:pPr>
+            <w:r>
+              <w:rPr>
+                <w:b/>
+                <w:color w:val="230400"/>
+              </w:rPr>
+              <w:t>WESTCLIFF HIGH SCHOOL FOR BOYS (SIXTH FORM COLLEGE)</w:t>
+            </w:r>
+          </w:p>
+        </w:tc>
+        <w:tc>
+          <w:tcPr>
+            <w:tcW w:w="2199" w:type="dxa"/>
+            <w:gridSpan w:val="2"/>
+            <w:vAlign w:val="center"/>
+          </w:tcPr>
+          <w:p>
+            <w:pPr>
+              <w:jc w:val="right"/>
+              <w:rPr>
+                <w:color w:val="230400"/>
+              </w:rPr>
+            </w:pPr>
+            <w:r>
+              <w:rPr>
+                <w:color w:val="230400"/>
+              </w:rPr>
+              <w:t>Sep 2001 – Sep 2008</w:t>
+            </w:r>
+          </w:p>
+        </w:tc>
+      </w:tr>
+      <w:tr>
+        <w:trPr>
+          <w:trHeight w:val="340"/>
+        </w:trPr>
+        <w:tc>
+          <w:tcPr>
+            <w:tcW w:w="2199" w:type="dxa"/>
+            <w:vAlign w:val="center"/>
+          </w:tcPr>
+          <w:p>
+            <w:pPr>
+              <w:rPr>
+                <w:color w:val="230400"/>
+              </w:rPr>
+            </w:pPr>
+            <w:r>
+              <w:rPr>
+                <w:color w:val="230400"/>
+              </w:rPr>
+              <w:t>A-Level Geology</w:t>
+            </w:r>
+          </w:p>
+        </w:tc>
+        <w:tc>
+          <w:tcPr>
+            <w:tcW w:w="2199" w:type="dxa"/>
+            <w:vAlign w:val="center"/>
+          </w:tcPr>
+          <w:p>
+            <w:pPr>
+              <w:jc w:val="right"/>
+              <w:rPr>
+                <w:color w:val="230400"/>
+              </w:rPr>
+            </w:pPr>
+            <w:r>
+              <w:rPr>
+                <w:color w:val="230400"/>
+              </w:rPr>
+              <w:t>B</w:t>
+            </w:r>
+          </w:p>
+        </w:tc>
+        <w:tc>
+          <w:tcPr>
+            <w:tcW w:w="2199" w:type="dxa"/>
+            <w:vAlign w:val="center"/>
+          </w:tcPr>
+          <w:p>
+            <w:pPr>
+              <w:rPr>
+                <w:color w:val="230400"/>
+              </w:rPr>
+            </w:pPr>
+          </w:p>
+        </w:tc>
+        <w:tc>
+          <w:tcPr>
+            <w:tcW w:w="2199" w:type="dxa"/>
+            <w:vAlign w:val="center"/>
+          </w:tcPr>
+          <w:p>
+            <w:pPr>
+              <w:rPr>
+                <w:color w:val="230400"/>
+              </w:rPr>
+            </w:pPr>
+            <w:r>
+              <w:rPr>
+                <w:color w:val="230400"/>
+              </w:rPr>
+              <w:t>AS-Level Chemistry</w:t>
+            </w:r>
+          </w:p>
+        </w:tc>
+        <w:tc>
+          <w:tcPr>
+            <w:tcW w:w="2199" w:type="dxa"/>
+            <w:gridSpan w:val="2"/>
+            <w:vAlign w:val="center"/>
+          </w:tcPr>
+          <w:p>
+            <w:pPr>
+              <w:jc w:val="right"/>
+              <w:rPr>
+                <w:color w:val="230400"/>
+              </w:rPr>
+            </w:pPr>
+            <w:r>
+              <w:rPr>
+                <w:color w:val="230400"/>
+              </w:rPr>
+              <w:t>B</w:t>
+            </w:r>
+          </w:p>
+        </w:tc>
+      </w:tr>
+      <w:tr>
+        <w:trPr>
+          <w:trHeight w:val="340"/>
+        </w:trPr>
+        <w:tc>
+          <w:tcPr>
+            <w:tcW w:w="2199" w:type="dxa"/>
+            <w:vAlign w:val="center"/>
+          </w:tcPr>
+          <w:p>
+            <w:pPr>
+              <w:rPr>
+                <w:color w:val="230400"/>
+              </w:rPr>
+            </w:pPr>
+            <w:r>
+              <w:rPr>
+                <w:color w:val="230400"/>
+              </w:rPr>
+              <w:t>A-Level Physics</w:t>
+            </w:r>
+          </w:p>
+        </w:tc>
+        <w:tc>
+          <w:tcPr>
+            <w:tcW w:w="2199" w:type="dxa"/>
+            <w:vAlign w:val="center"/>
+          </w:tcPr>
+          <w:p>
+            <w:pPr>
+              <w:jc w:val="right"/>
+              <w:rPr>
+                <w:color w:val="230400"/>
+              </w:rPr>
+            </w:pPr>
+            <w:r>
+              <w:rPr>
+                <w:color w:val="230400"/>
+              </w:rPr>
+              <w:t>C</w:t>
+            </w:r>
+          </w:p>
+        </w:tc>
+        <w:tc>
+          <w:tcPr>
+            <w:tcW w:w="2199" w:type="dxa"/>
+            <w:vAlign w:val="center"/>
+          </w:tcPr>
+          <w:p>
+            <w:pPr>
+              <w:rPr>
+                <w:color w:val="230400"/>
+              </w:rPr>
+            </w:pPr>
+          </w:p>
+        </w:tc>
+        <w:tc>
+          <w:tcPr>
+            <w:tcW w:w="2199" w:type="dxa"/>
+            <w:vAlign w:val="center"/>
+          </w:tcPr>
+          <w:p>
+            <w:pPr>
+              <w:rPr>
+                <w:color w:val="230400"/>
+              </w:rPr>
+            </w:pPr>
+            <w:r>
+              <w:rPr>
+                <w:color w:val="230400"/>
+              </w:rPr>
+              <w:t>AS-Level Mathematics</w:t>
+            </w:r>
+          </w:p>
+        </w:tc>
+        <w:tc>
+          <w:tcPr>
+            <w:tcW w:w="2199" w:type="dxa"/>
+            <w:gridSpan w:val="2"/>
+            <w:vAlign w:val="center"/>
+          </w:tcPr>
+          <w:p>
+            <w:pPr>
+              <w:jc w:val="right"/>
+              <w:rPr>
+                <w:color w:val="230400"/>
+              </w:rPr>
+            </w:pPr>
+            <w:r>
+              <w:rPr>
+                <w:color w:val="230400"/>
+              </w:rPr>
+              <w:t>D</w:t>
+            </w:r>
+          </w:p>
+        </w:tc>
+      </w:tr>
+      <w:tr>
+        <w:trPr>
+          <w:trHeight w:val="340"/>
+        </w:trPr>
+        <w:tc>
+          <w:tcPr>
+            <w:tcW w:w="2199" w:type="dxa"/>
+            <w:vAlign w:val="center"/>
+          </w:tcPr>
+          <w:p>
+            <w:pPr>
+              <w:rPr>
+                <w:color w:val="230400"/>
+              </w:rPr>
+            </w:pPr>
+            <w:r>
+              <w:rPr>
+                <w:color w:val="230400"/>
+              </w:rPr>
+              <w:t>10 x GCSE</w:t>
+            </w:r>
+          </w:p>
+        </w:tc>
+        <w:tc>
+          <w:tcPr>
+            <w:tcW w:w="2199" w:type="dxa"/>
+            <w:vAlign w:val="center"/>
+          </w:tcPr>
+          <w:p>
+            <w:pPr>
+              <w:jc w:val="right"/>
+              <w:rPr>
+                <w:color w:val="230400"/>
+              </w:rPr>
+            </w:pPr>
+            <w:r>
+              <w:rPr>
+                <w:color w:val="230400"/>
+              </w:rPr>
+              <w:t>A* - C</w:t>
+            </w:r>
+          </w:p>
+        </w:tc>
+        <w:tc>
+          <w:tcPr>
+            <w:tcW w:w="2199" w:type="dxa"/>
+            <w:vAlign w:val="center"/>
+          </w:tcPr>
+          <w:p>
+            <w:pPr>
+              <w:rPr>
+                <w:color w:val="230400"/>
+              </w:rPr>
+            </w:pPr>
+          </w:p>
+        </w:tc>
+        <w:tc>
+          <w:tcPr>
+            <w:tcW w:w="2199" w:type="dxa"/>
+            <w:vAlign w:val="center"/>
+          </w:tcPr>
+          <w:p>
+            <w:pPr>
+              <w:rPr>
+                <w:color w:val="230400"/>
+              </w:rPr>
+            </w:pPr>
+          </w:p>
+        </w:tc>
+        <w:tc>
+          <w:tcPr>
+            <w:tcW w:w="2199" w:type="dxa"/>
+            <w:gridSpan w:val="2"/>
+            <w:vAlign w:val="center"/>
+          </w:tcPr>
+          <w:p>
+            <w:pPr>
+              <w:jc w:val="right"/>
+              <w:rPr>
+                <w:color w:val="230400"/>
+              </w:rPr>
+            </w:pPr>
+          </w:p>
+        </w:tc>
+      </w:tr>
+      <w:tr>
+        <w:trPr>
+          <w:trHeight w:val="340"/>
+        </w:trPr>
+        <w:tc>
+          <w:tcPr>
+            <w:tcW w:w="10995" w:type="dxa"/>
+            <w:gridSpan w:val="6"/>
+            <w:vAlign w:val="center"/>
+          </w:tcPr>
+          <w:p>
+            <w:pPr>
+              <w:jc w:val="right"/>
+              <w:rPr>
+                <w:color w:val="230400"/>
+              </w:rPr>
+            </w:pPr>
+          </w:p>
+        </w:tc>
+      </w:tr>
+      <w:tr>
+        <w:trPr>
+          <w:trHeight w:val="340"/>
+        </w:trPr>
+        <w:tc>
+          <w:tcPr>
+            <w:tcW w:w="8796" w:type="dxa"/>
+            <w:gridSpan w:val="4"/>
+            <w:vAlign w:val="center"/>
+          </w:tcPr>
+          <w:p>
+            <w:pPr>
+              <w:rPr>
+                <w:color w:val="230400"/>
+              </w:rPr>
+            </w:pPr>
+            <w:r>
+              <w:rPr>
+                <w:b/>
+                <w:color w:val="230400"/>
+              </w:rPr>
+              <w:t>ACHIEVEMENTS</w:t>
+            </w:r>
+          </w:p>
+        </w:tc>
+        <w:tc>
+          <w:tcPr>
+            <w:tcW w:w="2199" w:type="dxa"/>
+            <w:gridSpan w:val="2"/>
+            <w:vAlign w:val="center"/>
+          </w:tcPr>
+          <w:p>
+            <w:pPr>
+              <w:jc w:val="right"/>
+              <w:rPr>
+                <w:color w:val="230400"/>
+              </w:rPr>
+            </w:pPr>
+          </w:p>
+        </w:tc>
+      </w:tr>
+      <w:tr>
+        <w:trPr>
+          <w:trHeight w:val="340"/>
+        </w:trPr>
+        <w:tc>
+          <w:tcPr>
+            <w:tcW w:w="10995" w:type="dxa"/>
+            <w:gridSpan w:val="6"/>
+            <w:vAlign w:val="center"/>
+          </w:tcPr>
+          <w:p>
+            <w:pPr>
+              <w:pStyle w:val="ListParagraph"/>
+              <w:numPr>
+                <w:ilvl w:val="0"/>
+                <w:numId w:val="3"/>
+              </w:numPr>
+              <w:rPr>
+                <w:color w:val="230400"/>
+              </w:rPr>
+            </w:pPr>
+            <w:r>
+              <w:rPr>
+                <w:bCs/>
+                <w:color w:val="230400"/>
+              </w:rPr>
+              <w:t>W</w:t>
+            </w:r>
+            <w:r>
+              <w:rPr>
+                <w:bCs/>
+                <w:color w:val="230400"/>
+              </w:rPr>
+              <w:t xml:space="preserve">eekly awards for taking ownership, great communication and supporting </w:t>
+            </w:r>
+            <w:r>
+              <w:rPr>
+                <w:bCs/>
+                <w:color w:val="230400"/>
+              </w:rPr>
+              <w:t>other teams in the business.</w:t>
+            </w:r>
+          </w:p>
+          <w:p>
+            <w:pPr>
+              <w:pStyle w:val="ListParagraph"/>
+              <w:numPr>
+                <w:ilvl w:val="0"/>
+                <w:numId w:val="3"/>
+              </w:numPr>
+              <w:rPr>
+                <w:color w:val="230400"/>
+              </w:rPr>
+            </w:pPr>
+            <w:r>
+              <w:rPr>
+                <w:bCs/>
+                <w:color w:val="230400"/>
+              </w:rPr>
+              <w:t>Quarterly awards for actively seeking cross-skilling opportunities, instilling a one-team ethos, and supporting other teams by leading Excel training sessions</w:t>
+            </w:r>
+          </w:p>
+          <w:p>
+            <w:pPr>
+              <w:pStyle w:val="ListParagraph"/>
+              <w:numPr>
+                <w:ilvl w:val="0"/>
+                <w:numId w:val="3"/>
+              </w:numPr>
+              <w:rPr>
+                <w:color w:val="230400"/>
+              </w:rPr>
+            </w:pPr>
+            <w:r>
+              <w:rPr>
+                <w:bCs/>
+                <w:color w:val="230400"/>
+              </w:rPr>
+              <w:t>Annual awards for quickly becoming a valued member of the team and taking ownership with self-development and seeking out opportunities to encourage improvements within the team.</w:t>
+            </w:r>
+          </w:p>
+        </w:tc>
+      </w:tr>
+      <w:tr>
+        <w:trPr>
+          <w:gridAfter w:val="1"/>
+          <w:wAfter w:w="7" w:type="dxa"/>
+          <w:trHeight w:val="340"/>
+        </w:trPr>
+        <w:tc>
+          <w:tcPr>
+            <w:tcW w:w="10988" w:type="dxa"/>
+            <w:gridSpan w:val="5"/>
+            <w:vAlign w:val="center"/>
+          </w:tcPr>
+          <w:p>
+            <w:pPr>
+              <w:jc w:val="right"/>
+              <w:rPr>
+                <w:color w:val="230400"/>
+              </w:rPr>
+            </w:pPr>
+          </w:p>
+        </w:tc>
+      </w:tr>
+    </w:tbl>
     <w:p>
       <w:pPr>
         <w:pStyle w:val="Header"/>
@@ -694,7 +1581,21 @@
               <w:rPr>
                 <w:color w:val="230400"/>
               </w:rPr>
-              <w:t>Supporting the above by using tools and software including Tableau, Git, GitHub and Visual Studio Code.</w:t>
+              <w:t xml:space="preserve">Supporting the above by using tools and software including Tableau, Git, </w:t>
+            </w:r>
+            <w:proofErr w:type="gramStart"/>
+            <w:r>
+              <w:rPr>
+                <w:color w:val="230400"/>
+              </w:rPr>
+              <w:t>GitHub</w:t>
+            </w:r>
+            <w:proofErr w:type="gramEnd"/>
+            <w:r>
+              <w:rPr>
+                <w:color w:val="230400"/>
+              </w:rPr>
+              <w:t xml:space="preserve"> and Visual Studio Code.</w:t>
             </w:r>
           </w:p>
           <w:p>
@@ -766,7 +1667,37 @@
               <w:rPr>
                 <w:color w:val="230400"/>
               </w:rPr>
-              <w:t>Creating desktop applications using Electron (Chromium, Node.js, HTML/CSS/JavaScript) to support and streamline business processes.</w:t>
+              <w:t xml:space="preserve">Creating applications using Electron (Chromium, Node.js, HTML/CSS/JavaScript) to </w:t>
+            </w:r>
+            <w:r>
+              <w:rPr>
+                <w:color w:val="230400"/>
+              </w:rPr>
+              <w:t>improve</w:t>
+            </w:r>
+            <w:r>
+              <w:rPr>
+                <w:color w:val="230400"/>
+              </w:rPr>
+              <w:t xml:space="preserve"> business processes.</w:t>
+            </w:r>
+          </w:p>
+          <w:p>
+            <w:pPr>
+              <w:pStyle w:val="ListParagraph"/>
+              <w:numPr>
+                <w:ilvl w:val="0"/>
+                <w:numId w:val="1"/>
+              </w:numPr>
+              <w:rPr>
+                <w:color w:val="230400"/>
+              </w:rPr>
+            </w:pPr>
+            <w:r>
+              <w:rPr>
+                <w:color w:val="230400"/>
+              </w:rPr>
+              <w:t>Solely producing a new user management tool which has received positive feedback from the business and reduced manual overhead and delivery times.</w:t>
             </w:r>
           </w:p>
         </w:tc>
@@ -935,7 +1866,19 @@
               <w:rPr>
                 <w:color w:val="230400"/>
               </w:rPr>
-              <w:t>Promotion of code/Changesets through different environments (i.e. Test/UAT/Pre-Production/Production) through Source Control.</w:t>
+              <w:t>Promoti</w:t>
+            </w:r>
+            <w:r>
+              <w:rPr>
+                <w:color w:val="230400"/>
+              </w:rPr>
+              <w:t xml:space="preserve">ng </w:t>
+            </w:r>
+            <w:r>
+              <w:rPr>
+                <w:color w:val="230400"/>
+              </w:rPr>
+              <w:t>code through different environments (i.e. Test/UAT/Pre-Production/Production) through Source Control.</w:t>
             </w:r>
           </w:p>
           <w:p>
@@ -953,6 +1896,7 @@
               <w:rPr>
                 <w:color w:val="230400"/>
               </w:rPr>
+              <w:lastRenderedPageBreak/>
               <w:t>Performing systems testing on solutions built by developers and reporting defects through Team Foundation Server (TFS 2012).</w:t>
             </w:r>
           </w:p>
@@ -1007,7 +1951,19 @@
               <w:rPr>
                 <w:color w:val="230400"/>
               </w:rPr>
-              <w:t>Consistently being recognised for the above responsibilities and extra work through weekly, monthly, quarterly and annual awards within the department.</w:t>
+              <w:t xml:space="preserve">Consistently being recognised for the above responsibilities and extra work through weekly, monthly, </w:t>
+            </w:r>
+            <w:r>
+              <w:rPr>
+                <w:color w:val="230400"/>
+              </w:rPr>
+              <w:t>quarterly,</w:t>
+            </w:r>
+            <w:r>
+              <w:rPr>
+                <w:color w:val="230400"/>
+              </w:rPr>
+              <w:t xml:space="preserve"> and annual awards within the department.</w:t>
             </w:r>
           </w:p>
         </w:tc>
@@ -1261,7 +2217,7 @@
       </w:tr>
       <w:tr>
         <w:trPr>
-          <w:trHeight w:val="1460"/>
+          <w:trHeight w:val="340"/>
         </w:trPr>
         <w:tc>
           <w:tcPr>
@@ -1339,7 +2295,7 @@
               <w:rPr>
                 <w:color w:val="230400"/>
               </w:rPr>
-              <w:t>Joint-highest score achieved by an individual for examinations at the end of training without prior car sales experience.</w:t>
+              <w:t>Joint-highest score ever achieved for examinations at the end of training without prior car sales experience.</w:t>
             </w:r>
           </w:p>
         </w:tc>
@@ -1519,1676 +2475,20 @@
           </w:p>
         </w:tc>
       </w:tr>
-    </w:tbl>
-    <w:p>
-      <w:pPr>
-        <w:spacing w:before="120"/>
-        <w:rPr>
-          <w:color w:val="230400"/>
-          <w:sz w:val="21"/>
-        </w:rPr>
-      </w:pPr>
-    </w:p>
-    <w:p>
-      <w:pPr>
-        <w:pStyle w:val="Header"/>
-        <w:spacing w:before="100" w:beforeAutospacing="1"/>
-        <w:jc w:val="center"/>
-        <w:rPr>
-          <w:rFonts w:cs="Tahoma"/>
-          <w:b/>
-          <w:color w:val="230400"/>
-          <w:sz w:val="22"/>
-        </w:rPr>
-      </w:pPr>
-      <w:r>
-        <w:rPr>
-          <w:rFonts w:cs="Tahoma"/>
-          <w:b/>
-          <w:color w:val="230400"/>
-          <w:sz w:val="22"/>
-        </w:rPr>
-        <w:t>E</w:t>
-      </w:r>
-      <w:r>
-        <w:rPr>
-          <w:rFonts w:cs="Tahoma"/>
-          <w:b/>
-          <w:color w:val="230400"/>
-          <w:sz w:val="22"/>
-        </w:rPr>
-        <w:t>DUCATION</w:t>
-      </w:r>
-      <w:r>
-        <w:rPr>
-          <w:rFonts w:cs="Tahoma"/>
-          <w:b/>
-          <w:color w:val="230400"/>
-          <w:sz w:val="22"/>
-        </w:rPr>
-        <w:br/>
-      </w:r>
-    </w:p>
-    <w:tbl>
-      <w:tblPr>
-        <w:tblStyle w:val="TableGrid"/>
-        <w:tblW w:w="10995" w:type="dxa"/>
-        <w:tblBorders>
-          <w:top w:val="none" w:sz="0" w:space="0" w:color="auto"/>
-          <w:left w:val="none" w:sz="0" w:space="0" w:color="auto"/>
-          <w:bottom w:val="none" w:sz="0" w:space="0" w:color="auto"/>
-          <w:right w:val="none" w:sz="0" w:space="0" w:color="auto"/>
-          <w:insideH w:val="none" w:sz="0" w:space="0" w:color="auto"/>
-          <w:insideV w:val="none" w:sz="0" w:space="0" w:color="auto"/>
-        </w:tblBorders>
-        <w:tblCellMar>
-          <w:left w:w="0" w:type="dxa"/>
-          <w:right w:w="0" w:type="dxa"/>
-        </w:tblCellMar>
-        <w:tblLook w:val="04A0" w:firstRow="1" w:lastRow="0" w:firstColumn="1" w:lastColumn="0" w:noHBand="0" w:noVBand="1"/>
-      </w:tblPr>
-      <w:tblGrid>
-        <w:gridCol w:w="3090"/>
-        <w:gridCol w:w="279"/>
-        <w:gridCol w:w="2016"/>
-        <w:gridCol w:w="2154"/>
-        <w:gridCol w:w="1193"/>
-        <w:gridCol w:w="1897"/>
-        <w:gridCol w:w="141"/>
-        <w:gridCol w:w="225"/>
-      </w:tblGrid>
       <w:tr>
+        <w:tblPrEx>
+          <w:tblCellMar>
+            <w:left w:w="108" w:type="dxa"/>
+            <w:right w:w="108" w:type="dxa"/>
+          </w:tblCellMar>
+        </w:tblPrEx>
         <w:trPr>
           <w:trHeight w:val="340"/>
         </w:trPr>
         <w:tc>
           <w:tcPr>
-            <w:tcW w:w="8732" w:type="dxa"/>
-            <w:gridSpan w:val="5"/>
-            <w:vAlign w:val="center"/>
-          </w:tcPr>
-          <w:p>
-            <w:pPr>
-              <w:rPr>
-                <w:b/>
-                <w:color w:val="230400"/>
-              </w:rPr>
-            </w:pPr>
-            <w:r>
-              <w:rPr>
-                <w:b/>
-                <w:color w:val="230400"/>
-              </w:rPr>
-              <w:t>M</w:t>
-            </w:r>
-            <w:r>
-              <w:rPr>
-                <w:b/>
-                <w:color w:val="230400"/>
-              </w:rPr>
-              <w:t>ASSACHUSETTS</w:t>
-            </w:r>
-            <w:r>
-              <w:rPr>
-                <w:b/>
-                <w:color w:val="230400"/>
-              </w:rPr>
-              <w:t xml:space="preserve"> </w:t>
-            </w:r>
-            <w:r>
-              <w:rPr>
-                <w:b/>
-                <w:color w:val="230400"/>
-              </w:rPr>
-              <w:t>INSTITUTE OF TECHNOLOGY (MITX</w:t>
-            </w:r>
-            <w:r>
-              <w:rPr>
-                <w:b/>
-                <w:color w:val="230400"/>
-              </w:rPr>
-              <w:t>)</w:t>
-            </w:r>
-          </w:p>
-        </w:tc>
-        <w:tc>
-          <w:tcPr>
-            <w:tcW w:w="2263" w:type="dxa"/>
-            <w:gridSpan w:val="3"/>
-            <w:vAlign w:val="center"/>
-          </w:tcPr>
-          <w:p>
-            <w:pPr>
-              <w:jc w:val="right"/>
-              <w:rPr>
-                <w:color w:val="230400"/>
-              </w:rPr>
-            </w:pPr>
-            <w:r>
-              <w:rPr>
-                <w:color w:val="230400"/>
-              </w:rPr>
-              <w:t>Jan 2019 – Mar 2019</w:t>
-            </w:r>
-          </w:p>
-        </w:tc>
-      </w:tr>
-      <w:tr>
-        <w:trPr>
-          <w:trHeight w:val="340"/>
-        </w:trPr>
-        <w:tc>
-          <w:tcPr>
-            <w:tcW w:w="8732" w:type="dxa"/>
-            <w:gridSpan w:val="5"/>
-            <w:vAlign w:val="center"/>
-          </w:tcPr>
-          <w:p>
-            <w:pPr>
-              <w:rPr>
-                <w:color w:val="230400"/>
-              </w:rPr>
-            </w:pPr>
-            <w:r>
-              <w:rPr>
-                <w:color w:val="230400"/>
-              </w:rPr>
-              <w:t>6.00.1x: Introduction to Computer Science and Programming Using Python</w:t>
-            </w:r>
-          </w:p>
-        </w:tc>
-        <w:tc>
-          <w:tcPr>
-            <w:tcW w:w="2263" w:type="dxa"/>
-            <w:gridSpan w:val="3"/>
-            <w:vAlign w:val="center"/>
-          </w:tcPr>
-          <w:p>
-            <w:pPr>
-              <w:jc w:val="right"/>
-              <w:rPr>
-                <w:color w:val="230400"/>
-              </w:rPr>
-            </w:pPr>
-            <w:r>
-              <w:rPr>
-                <w:color w:val="230400"/>
-              </w:rPr>
-              <w:t>Pass (98%)</w:t>
-            </w:r>
-          </w:p>
-        </w:tc>
-      </w:tr>
-      <w:tr>
-        <w:trPr>
-          <w:trHeight w:val="340"/>
-        </w:trPr>
-        <w:tc>
-          <w:tcPr>
-            <w:tcW w:w="8732" w:type="dxa"/>
-            <w:gridSpan w:val="5"/>
-            <w:vAlign w:val="center"/>
-          </w:tcPr>
-          <w:p>
-            <w:pPr>
-              <w:rPr>
-                <w:color w:val="230400"/>
-              </w:rPr>
-            </w:pPr>
-          </w:p>
-        </w:tc>
-        <w:tc>
-          <w:tcPr>
-            <w:tcW w:w="2263" w:type="dxa"/>
-            <w:gridSpan w:val="3"/>
-            <w:vAlign w:val="center"/>
-          </w:tcPr>
-          <w:p>
-            <w:pPr>
-              <w:jc w:val="right"/>
-              <w:rPr>
-                <w:color w:val="230400"/>
-              </w:rPr>
-            </w:pPr>
-          </w:p>
-        </w:tc>
-      </w:tr>
-      <w:tr>
-        <w:trPr>
-          <w:trHeight w:val="340"/>
-        </w:trPr>
-        <w:tc>
-          <w:tcPr>
-            <w:tcW w:w="8732" w:type="dxa"/>
-            <w:gridSpan w:val="5"/>
-            <w:vAlign w:val="center"/>
-          </w:tcPr>
-          <w:p>
-            <w:pPr>
-              <w:rPr>
-                <w:b/>
-                <w:color w:val="230400"/>
-              </w:rPr>
-            </w:pPr>
-            <w:r>
-              <w:rPr>
-                <w:b/>
-                <w:color w:val="230400"/>
-              </w:rPr>
-              <w:t>INTERNATIONAL SOFTWARE TESTING QUALIFICATIONS BOARD (ISTQB)</w:t>
-            </w:r>
-          </w:p>
-        </w:tc>
-        <w:tc>
-          <w:tcPr>
-            <w:tcW w:w="2263" w:type="dxa"/>
-            <w:gridSpan w:val="3"/>
-            <w:vAlign w:val="center"/>
-          </w:tcPr>
-          <w:p>
-            <w:pPr>
-              <w:jc w:val="right"/>
-              <w:rPr>
-                <w:color w:val="230400"/>
-              </w:rPr>
-            </w:pPr>
-            <w:r>
-              <w:rPr>
-                <w:color w:val="230400"/>
-              </w:rPr>
-              <w:t>Nov 2017 – Nov 2017</w:t>
-            </w:r>
-          </w:p>
-        </w:tc>
-      </w:tr>
-      <w:tr>
-        <w:trPr>
-          <w:trHeight w:val="340"/>
-        </w:trPr>
-        <w:tc>
-          <w:tcPr>
-            <w:tcW w:w="8732" w:type="dxa"/>
-            <w:gridSpan w:val="5"/>
-            <w:vAlign w:val="center"/>
-          </w:tcPr>
-          <w:p>
-            <w:pPr>
-              <w:rPr>
-                <w:color w:val="230400"/>
-              </w:rPr>
-            </w:pPr>
-            <w:r>
-              <w:rPr>
-                <w:color w:val="230400"/>
-              </w:rPr>
-              <w:t>ISTQB Certified Tester Foundation Level</w:t>
-            </w:r>
-          </w:p>
-        </w:tc>
-        <w:tc>
-          <w:tcPr>
-            <w:tcW w:w="2263" w:type="dxa"/>
-            <w:gridSpan w:val="3"/>
-            <w:vAlign w:val="center"/>
-          </w:tcPr>
-          <w:p>
-            <w:pPr>
-              <w:jc w:val="right"/>
-              <w:rPr>
-                <w:color w:val="230400"/>
-              </w:rPr>
-            </w:pPr>
-            <w:r>
-              <w:rPr>
-                <w:color w:val="230400"/>
-              </w:rPr>
-              <w:t>Pass</w:t>
-            </w:r>
-          </w:p>
-        </w:tc>
-      </w:tr>
-      <w:tr>
-        <w:trPr>
-          <w:trHeight w:val="340"/>
-        </w:trPr>
-        <w:tc>
-          <w:tcPr>
-            <w:tcW w:w="8732" w:type="dxa"/>
-            <w:gridSpan w:val="5"/>
-            <w:vAlign w:val="center"/>
-          </w:tcPr>
-          <w:p>
-            <w:pPr>
-              <w:rPr>
-                <w:color w:val="230400"/>
-              </w:rPr>
-            </w:pPr>
-          </w:p>
-        </w:tc>
-        <w:tc>
-          <w:tcPr>
-            <w:tcW w:w="2263" w:type="dxa"/>
-            <w:gridSpan w:val="3"/>
-            <w:vAlign w:val="center"/>
-          </w:tcPr>
-          <w:p>
-            <w:pPr>
-              <w:jc w:val="right"/>
-              <w:rPr>
-                <w:color w:val="230400"/>
-              </w:rPr>
-            </w:pPr>
-          </w:p>
-        </w:tc>
-      </w:tr>
-      <w:tr>
-        <w:trPr>
-          <w:trHeight w:val="340"/>
-        </w:trPr>
-        <w:tc>
-          <w:tcPr>
-            <w:tcW w:w="8732" w:type="dxa"/>
-            <w:gridSpan w:val="5"/>
-            <w:vAlign w:val="center"/>
-          </w:tcPr>
-          <w:p>
-            <w:pPr>
-              <w:rPr>
-                <w:b/>
-                <w:color w:val="230400"/>
-              </w:rPr>
-            </w:pPr>
-            <w:r>
-              <w:rPr>
-                <w:b/>
-                <w:color w:val="230400"/>
-              </w:rPr>
-              <w:t xml:space="preserve">WESTCLIFF HIGH SCHOOL FOR BOYS </w:t>
-            </w:r>
-            <w:r>
-              <w:rPr>
-                <w:b/>
-                <w:color w:val="230400"/>
-              </w:rPr>
-              <w:t>(</w:t>
-            </w:r>
-            <w:r>
-              <w:rPr>
-                <w:b/>
-                <w:color w:val="230400"/>
-              </w:rPr>
-              <w:t>SIXTH FORM COLLEGE</w:t>
-            </w:r>
-            <w:r>
-              <w:rPr>
-                <w:b/>
-                <w:color w:val="230400"/>
-              </w:rPr>
-              <w:t>)</w:t>
-            </w:r>
-          </w:p>
-        </w:tc>
-        <w:tc>
-          <w:tcPr>
-            <w:tcW w:w="2263" w:type="dxa"/>
-            <w:gridSpan w:val="3"/>
-            <w:vAlign w:val="center"/>
-          </w:tcPr>
-          <w:p>
-            <w:pPr>
-              <w:jc w:val="right"/>
-              <w:rPr>
-                <w:color w:val="230400"/>
-              </w:rPr>
-            </w:pPr>
-            <w:r>
-              <w:rPr>
-                <w:color w:val="230400"/>
-              </w:rPr>
-              <w:t>Sep 2001</w:t>
-            </w:r>
-            <w:r>
-              <w:rPr>
-                <w:color w:val="230400"/>
-              </w:rPr>
-              <w:t xml:space="preserve"> – Sep 2008</w:t>
-            </w:r>
-          </w:p>
-        </w:tc>
-      </w:tr>
-      <w:tr>
-        <w:trPr>
-          <w:trHeight w:val="340"/>
-        </w:trPr>
-        <w:tc>
-          <w:tcPr>
-            <w:tcW w:w="3090" w:type="dxa"/>
-            <w:vAlign w:val="center"/>
-          </w:tcPr>
-          <w:p>
-            <w:pPr>
-              <w:rPr>
-                <w:color w:val="230400"/>
-              </w:rPr>
-            </w:pPr>
-            <w:r>
-              <w:rPr>
-                <w:color w:val="230400"/>
-              </w:rPr>
-              <w:t>GCSE Geology</w:t>
-            </w:r>
-          </w:p>
-        </w:tc>
-        <w:tc>
-          <w:tcPr>
-            <w:tcW w:w="279" w:type="dxa"/>
-            <w:vAlign w:val="center"/>
-          </w:tcPr>
-          <w:p>
-            <w:pPr>
-              <w:rPr>
-                <w:color w:val="230400"/>
-              </w:rPr>
-            </w:pPr>
-            <w:r>
-              <w:rPr>
-                <w:color w:val="230400"/>
-              </w:rPr>
-              <w:t>–</w:t>
-            </w:r>
-          </w:p>
-        </w:tc>
-        <w:tc>
-          <w:tcPr>
-            <w:tcW w:w="2016" w:type="dxa"/>
-            <w:vAlign w:val="center"/>
-          </w:tcPr>
-          <w:p>
-            <w:pPr>
-              <w:rPr>
-                <w:color w:val="230400"/>
-              </w:rPr>
-            </w:pPr>
-            <w:r>
-              <w:rPr>
-                <w:color w:val="230400"/>
-              </w:rPr>
-              <w:t>A*</w:t>
-            </w:r>
-          </w:p>
-        </w:tc>
-        <w:tc>
-          <w:tcPr>
-            <w:tcW w:w="2154" w:type="dxa"/>
-            <w:vAlign w:val="center"/>
-          </w:tcPr>
-          <w:p>
-            <w:pPr>
-              <w:rPr>
-                <w:color w:val="230400"/>
-              </w:rPr>
-            </w:pPr>
-          </w:p>
-        </w:tc>
-        <w:tc>
-          <w:tcPr>
-            <w:tcW w:w="3090" w:type="dxa"/>
+            <w:tcW w:w="10988" w:type="dxa"/>
             <w:gridSpan w:val="2"/>
-            <w:vAlign w:val="center"/>
-          </w:tcPr>
-          <w:p>
-            <w:pPr>
-              <w:rPr>
-                <w:color w:val="230400"/>
-              </w:rPr>
-            </w:pPr>
-            <w:r>
-              <w:rPr>
-                <w:color w:val="230400"/>
-              </w:rPr>
-              <w:t>A-Level Geology</w:t>
-            </w:r>
-          </w:p>
-        </w:tc>
-        <w:tc>
-          <w:tcPr>
-            <w:tcW w:w="141" w:type="dxa"/>
-            <w:vAlign w:val="center"/>
-          </w:tcPr>
-          <w:p>
-            <w:pPr>
-              <w:rPr>
-                <w:color w:val="230400"/>
-              </w:rPr>
-            </w:pPr>
-            <w:r>
-              <w:rPr>
-                <w:color w:val="230400"/>
-              </w:rPr>
-              <w:t>–</w:t>
-            </w:r>
-          </w:p>
-        </w:tc>
-        <w:tc>
-          <w:tcPr>
-            <w:tcW w:w="225" w:type="dxa"/>
-            <w:vAlign w:val="center"/>
-          </w:tcPr>
-          <w:p>
-            <w:pPr>
-              <w:jc w:val="right"/>
-              <w:rPr>
-                <w:color w:val="230400"/>
-              </w:rPr>
-            </w:pPr>
-            <w:r>
-              <w:rPr>
-                <w:color w:val="230400"/>
-              </w:rPr>
-              <w:t>B</w:t>
-            </w:r>
-          </w:p>
-        </w:tc>
-      </w:tr>
-      <w:tr>
-        <w:trPr>
-          <w:trHeight w:val="340"/>
-        </w:trPr>
-        <w:tc>
-          <w:tcPr>
-            <w:tcW w:w="3090" w:type="dxa"/>
-            <w:vAlign w:val="center"/>
-          </w:tcPr>
-          <w:p>
-            <w:pPr>
-              <w:rPr>
-                <w:color w:val="230400"/>
-              </w:rPr>
-            </w:pPr>
-            <w:r>
-              <w:rPr>
-                <w:color w:val="230400"/>
-              </w:rPr>
-              <w:t>GCSE Dual-Award Science</w:t>
-            </w:r>
-          </w:p>
-        </w:tc>
-        <w:tc>
-          <w:tcPr>
-            <w:tcW w:w="279" w:type="dxa"/>
-            <w:vAlign w:val="center"/>
-          </w:tcPr>
-          <w:p>
-            <w:pPr>
-              <w:rPr>
-                <w:color w:val="230400"/>
-              </w:rPr>
-            </w:pPr>
-            <w:r>
-              <w:rPr>
-                <w:color w:val="230400"/>
-              </w:rPr>
-              <w:t>–</w:t>
-            </w:r>
-          </w:p>
-        </w:tc>
-        <w:tc>
-          <w:tcPr>
-            <w:tcW w:w="2016" w:type="dxa"/>
-            <w:vAlign w:val="center"/>
-          </w:tcPr>
-          <w:p>
-            <w:pPr>
-              <w:rPr>
-                <w:color w:val="230400"/>
-              </w:rPr>
-            </w:pPr>
-            <w:r>
-              <w:rPr>
-                <w:color w:val="230400"/>
-              </w:rPr>
-              <w:t>AA</w:t>
-            </w:r>
-          </w:p>
-        </w:tc>
-        <w:tc>
-          <w:tcPr>
-            <w:tcW w:w="2154" w:type="dxa"/>
-            <w:vAlign w:val="center"/>
-          </w:tcPr>
-          <w:p>
-            <w:pPr>
-              <w:rPr>
-                <w:color w:val="230400"/>
-              </w:rPr>
-            </w:pPr>
-          </w:p>
-        </w:tc>
-        <w:tc>
-          <w:tcPr>
-            <w:tcW w:w="3090" w:type="dxa"/>
-            <w:gridSpan w:val="2"/>
-            <w:vAlign w:val="center"/>
-          </w:tcPr>
-          <w:p>
-            <w:pPr>
-              <w:rPr>
-                <w:color w:val="230400"/>
-              </w:rPr>
-            </w:pPr>
-            <w:r>
-              <w:rPr>
-                <w:color w:val="230400"/>
-              </w:rPr>
-              <w:t>A-Level Physics</w:t>
-            </w:r>
-          </w:p>
-        </w:tc>
-        <w:tc>
-          <w:tcPr>
-            <w:tcW w:w="141" w:type="dxa"/>
-            <w:vAlign w:val="center"/>
-          </w:tcPr>
-          <w:p>
-            <w:pPr>
-              <w:rPr>
-                <w:color w:val="230400"/>
-              </w:rPr>
-            </w:pPr>
-            <w:r>
-              <w:rPr>
-                <w:color w:val="230400"/>
-              </w:rPr>
-              <w:t>–</w:t>
-            </w:r>
-          </w:p>
-        </w:tc>
-        <w:tc>
-          <w:tcPr>
-            <w:tcW w:w="225" w:type="dxa"/>
-            <w:vAlign w:val="center"/>
-          </w:tcPr>
-          <w:p>
-            <w:pPr>
-              <w:jc w:val="right"/>
-              <w:rPr>
-                <w:color w:val="230400"/>
-              </w:rPr>
-            </w:pPr>
-            <w:r>
-              <w:rPr>
-                <w:color w:val="230400"/>
-              </w:rPr>
-              <w:t>C</w:t>
-            </w:r>
-          </w:p>
-        </w:tc>
-      </w:tr>
-      <w:tr>
-        <w:trPr>
-          <w:trHeight w:val="340"/>
-        </w:trPr>
-        <w:tc>
-          <w:tcPr>
-            <w:tcW w:w="3090" w:type="dxa"/>
-            <w:vAlign w:val="center"/>
-          </w:tcPr>
-          <w:p>
-            <w:pPr>
-              <w:rPr>
-                <w:color w:val="230400"/>
-              </w:rPr>
-            </w:pPr>
-            <w:r>
-              <w:rPr>
-                <w:color w:val="230400"/>
-              </w:rPr>
-              <w:t>GCSE Mathematics</w:t>
-            </w:r>
-          </w:p>
-        </w:tc>
-        <w:tc>
-          <w:tcPr>
-            <w:tcW w:w="279" w:type="dxa"/>
-            <w:vAlign w:val="center"/>
-          </w:tcPr>
-          <w:p>
-            <w:pPr>
-              <w:rPr>
-                <w:color w:val="230400"/>
-              </w:rPr>
-            </w:pPr>
-            <w:r>
-              <w:rPr>
-                <w:color w:val="230400"/>
-              </w:rPr>
-              <w:t>–</w:t>
-            </w:r>
-          </w:p>
-        </w:tc>
-        <w:tc>
-          <w:tcPr>
-            <w:tcW w:w="2016" w:type="dxa"/>
-            <w:vAlign w:val="center"/>
-          </w:tcPr>
-          <w:p>
-            <w:pPr>
-              <w:rPr>
-                <w:color w:val="230400"/>
-              </w:rPr>
-            </w:pPr>
-            <w:r>
-              <w:rPr>
-                <w:color w:val="230400"/>
-              </w:rPr>
-              <w:t>A</w:t>
-            </w:r>
-          </w:p>
-        </w:tc>
-        <w:tc>
-          <w:tcPr>
-            <w:tcW w:w="2154" w:type="dxa"/>
-            <w:vAlign w:val="center"/>
-          </w:tcPr>
-          <w:p>
-            <w:pPr>
-              <w:rPr>
-                <w:color w:val="230400"/>
-              </w:rPr>
-            </w:pPr>
-          </w:p>
-        </w:tc>
-        <w:tc>
-          <w:tcPr>
-            <w:tcW w:w="3090" w:type="dxa"/>
-            <w:gridSpan w:val="2"/>
-            <w:vAlign w:val="center"/>
-          </w:tcPr>
-          <w:p>
-            <w:pPr>
-              <w:rPr>
-                <w:color w:val="230400"/>
-              </w:rPr>
-            </w:pPr>
-            <w:r>
-              <w:rPr>
-                <w:color w:val="230400"/>
-              </w:rPr>
-              <w:t>AS-Level Chemistry</w:t>
-            </w:r>
-          </w:p>
-        </w:tc>
-        <w:tc>
-          <w:tcPr>
-            <w:tcW w:w="141" w:type="dxa"/>
-            <w:vAlign w:val="center"/>
-          </w:tcPr>
-          <w:p>
-            <w:pPr>
-              <w:rPr>
-                <w:color w:val="230400"/>
-              </w:rPr>
-            </w:pPr>
-            <w:r>
-              <w:rPr>
-                <w:color w:val="230400"/>
-              </w:rPr>
-              <w:t>–</w:t>
-            </w:r>
-          </w:p>
-        </w:tc>
-        <w:tc>
-          <w:tcPr>
-            <w:tcW w:w="225" w:type="dxa"/>
-            <w:vAlign w:val="center"/>
-          </w:tcPr>
-          <w:p>
-            <w:pPr>
-              <w:jc w:val="right"/>
-              <w:rPr>
-                <w:color w:val="230400"/>
-              </w:rPr>
-            </w:pPr>
-            <w:r>
-              <w:rPr>
-                <w:color w:val="230400"/>
-              </w:rPr>
-              <w:t>B</w:t>
-            </w:r>
-          </w:p>
-        </w:tc>
-      </w:tr>
-      <w:tr>
-        <w:trPr>
-          <w:trHeight w:val="340"/>
-        </w:trPr>
-        <w:tc>
-          <w:tcPr>
-            <w:tcW w:w="3090" w:type="dxa"/>
-            <w:vAlign w:val="center"/>
-          </w:tcPr>
-          <w:p>
-            <w:pPr>
-              <w:rPr>
-                <w:color w:val="230400"/>
-              </w:rPr>
-            </w:pPr>
-            <w:r>
-              <w:rPr>
-                <w:color w:val="230400"/>
-              </w:rPr>
-              <w:t>GCSE German</w:t>
-            </w:r>
-          </w:p>
-        </w:tc>
-        <w:tc>
-          <w:tcPr>
-            <w:tcW w:w="279" w:type="dxa"/>
-            <w:vAlign w:val="center"/>
-          </w:tcPr>
-          <w:p>
-            <w:pPr>
-              <w:rPr>
-                <w:color w:val="230400"/>
-              </w:rPr>
-            </w:pPr>
-            <w:r>
-              <w:rPr>
-                <w:color w:val="230400"/>
-              </w:rPr>
-              <w:t>–</w:t>
-            </w:r>
-          </w:p>
-        </w:tc>
-        <w:tc>
-          <w:tcPr>
-            <w:tcW w:w="2016" w:type="dxa"/>
-            <w:vAlign w:val="center"/>
-          </w:tcPr>
-          <w:p>
-            <w:pPr>
-              <w:rPr>
-                <w:color w:val="230400"/>
-              </w:rPr>
-            </w:pPr>
-            <w:r>
-              <w:rPr>
-                <w:color w:val="230400"/>
-              </w:rPr>
-              <w:t>A</w:t>
-            </w:r>
-          </w:p>
-        </w:tc>
-        <w:tc>
-          <w:tcPr>
-            <w:tcW w:w="2154" w:type="dxa"/>
-            <w:vAlign w:val="center"/>
-          </w:tcPr>
-          <w:p>
-            <w:pPr>
-              <w:rPr>
-                <w:color w:val="230400"/>
-              </w:rPr>
-            </w:pPr>
-          </w:p>
-        </w:tc>
-        <w:tc>
-          <w:tcPr>
-            <w:tcW w:w="3090" w:type="dxa"/>
-            <w:gridSpan w:val="2"/>
-            <w:vAlign w:val="center"/>
-          </w:tcPr>
-          <w:p>
-            <w:pPr>
-              <w:rPr>
-                <w:color w:val="230400"/>
-              </w:rPr>
-            </w:pPr>
-            <w:r>
-              <w:rPr>
-                <w:color w:val="230400"/>
-              </w:rPr>
-              <w:t>AS-Level Mathematics</w:t>
-            </w:r>
-          </w:p>
-        </w:tc>
-        <w:tc>
-          <w:tcPr>
-            <w:tcW w:w="141" w:type="dxa"/>
-            <w:vAlign w:val="center"/>
-          </w:tcPr>
-          <w:p>
-            <w:pPr>
-              <w:rPr>
-                <w:color w:val="230400"/>
-              </w:rPr>
-            </w:pPr>
-            <w:r>
-              <w:rPr>
-                <w:color w:val="230400"/>
-              </w:rPr>
-              <w:t>–</w:t>
-            </w:r>
-          </w:p>
-        </w:tc>
-        <w:tc>
-          <w:tcPr>
-            <w:tcW w:w="225" w:type="dxa"/>
-            <w:vAlign w:val="center"/>
-          </w:tcPr>
-          <w:p>
-            <w:pPr>
-              <w:jc w:val="right"/>
-              <w:rPr>
-                <w:color w:val="230400"/>
-              </w:rPr>
-            </w:pPr>
-            <w:r>
-              <w:rPr>
-                <w:color w:val="230400"/>
-              </w:rPr>
-              <w:t>D</w:t>
-            </w:r>
-          </w:p>
-        </w:tc>
-      </w:tr>
-      <w:tr>
-        <w:trPr>
-          <w:trHeight w:val="340"/>
-        </w:trPr>
-        <w:tc>
-          <w:tcPr>
-            <w:tcW w:w="3090" w:type="dxa"/>
-            <w:vAlign w:val="center"/>
-          </w:tcPr>
-          <w:p>
-            <w:pPr>
-              <w:rPr>
-                <w:color w:val="230400"/>
-              </w:rPr>
-            </w:pPr>
-            <w:r>
-              <w:rPr>
-                <w:color w:val="230400"/>
-              </w:rPr>
-              <w:t>GCSE Music</w:t>
-            </w:r>
-          </w:p>
-        </w:tc>
-        <w:tc>
-          <w:tcPr>
-            <w:tcW w:w="279" w:type="dxa"/>
-            <w:vAlign w:val="center"/>
-          </w:tcPr>
-          <w:p>
-            <w:pPr>
-              <w:rPr>
-                <w:color w:val="230400"/>
-              </w:rPr>
-            </w:pPr>
-            <w:r>
-              <w:rPr>
-                <w:color w:val="230400"/>
-              </w:rPr>
-              <w:t>–</w:t>
-            </w:r>
-          </w:p>
-        </w:tc>
-        <w:tc>
-          <w:tcPr>
-            <w:tcW w:w="2016" w:type="dxa"/>
-            <w:vAlign w:val="center"/>
-          </w:tcPr>
-          <w:p>
-            <w:pPr>
-              <w:rPr>
-                <w:color w:val="230400"/>
-              </w:rPr>
-            </w:pPr>
-            <w:r>
-              <w:rPr>
-                <w:color w:val="230400"/>
-              </w:rPr>
-              <w:t>A</w:t>
-            </w:r>
-          </w:p>
-        </w:tc>
-        <w:tc>
-          <w:tcPr>
-            <w:tcW w:w="2154" w:type="dxa"/>
-            <w:vAlign w:val="center"/>
-          </w:tcPr>
-          <w:p>
-            <w:pPr>
-              <w:rPr>
-                <w:color w:val="230400"/>
-              </w:rPr>
-            </w:pPr>
-          </w:p>
-        </w:tc>
-        <w:tc>
-          <w:tcPr>
-            <w:tcW w:w="3090" w:type="dxa"/>
-            <w:gridSpan w:val="2"/>
-            <w:vAlign w:val="center"/>
-          </w:tcPr>
-          <w:p>
-            <w:pPr>
-              <w:jc w:val="right"/>
-              <w:rPr>
-                <w:color w:val="230400"/>
-              </w:rPr>
-            </w:pPr>
-          </w:p>
-        </w:tc>
-        <w:tc>
-          <w:tcPr>
-            <w:tcW w:w="141" w:type="dxa"/>
-            <w:vAlign w:val="center"/>
-          </w:tcPr>
-          <w:p>
-            <w:pPr>
-              <w:jc w:val="right"/>
-              <w:rPr>
-                <w:color w:val="230400"/>
-              </w:rPr>
-            </w:pPr>
-          </w:p>
-        </w:tc>
-        <w:tc>
-          <w:tcPr>
-            <w:tcW w:w="225" w:type="dxa"/>
-            <w:vAlign w:val="center"/>
-          </w:tcPr>
-          <w:p>
-            <w:pPr>
-              <w:jc w:val="right"/>
-              <w:rPr>
-                <w:color w:val="230400"/>
-              </w:rPr>
-            </w:pPr>
-          </w:p>
-        </w:tc>
-      </w:tr>
-      <w:tr>
-        <w:trPr>
-          <w:trHeight w:val="340"/>
-        </w:trPr>
-        <w:tc>
-          <w:tcPr>
-            <w:tcW w:w="3090" w:type="dxa"/>
-            <w:vAlign w:val="center"/>
-          </w:tcPr>
-          <w:p>
-            <w:pPr>
-              <w:rPr>
-                <w:color w:val="230400"/>
-              </w:rPr>
-            </w:pPr>
-            <w:r>
-              <w:rPr>
-                <w:color w:val="230400"/>
-              </w:rPr>
-              <w:t>GCSE Geography</w:t>
-            </w:r>
-          </w:p>
-        </w:tc>
-        <w:tc>
-          <w:tcPr>
-            <w:tcW w:w="279" w:type="dxa"/>
-            <w:vAlign w:val="center"/>
-          </w:tcPr>
-          <w:p>
-            <w:pPr>
-              <w:rPr>
-                <w:color w:val="230400"/>
-              </w:rPr>
-            </w:pPr>
-            <w:r>
-              <w:rPr>
-                <w:color w:val="230400"/>
-              </w:rPr>
-              <w:t>–</w:t>
-            </w:r>
-          </w:p>
-        </w:tc>
-        <w:tc>
-          <w:tcPr>
-            <w:tcW w:w="2016" w:type="dxa"/>
-            <w:vAlign w:val="center"/>
-          </w:tcPr>
-          <w:p>
-            <w:pPr>
-              <w:rPr>
-                <w:color w:val="230400"/>
-              </w:rPr>
-            </w:pPr>
-            <w:r>
-              <w:rPr>
-                <w:color w:val="230400"/>
-              </w:rPr>
-              <w:t>A</w:t>
-            </w:r>
-          </w:p>
-        </w:tc>
-        <w:tc>
-          <w:tcPr>
-            <w:tcW w:w="2154" w:type="dxa"/>
-            <w:vAlign w:val="center"/>
-          </w:tcPr>
-          <w:p>
-            <w:pPr>
-              <w:rPr>
-                <w:color w:val="230400"/>
-              </w:rPr>
-            </w:pPr>
-          </w:p>
-        </w:tc>
-        <w:tc>
-          <w:tcPr>
-            <w:tcW w:w="3090" w:type="dxa"/>
-            <w:gridSpan w:val="2"/>
-            <w:vAlign w:val="center"/>
-          </w:tcPr>
-          <w:p>
-            <w:pPr>
-              <w:jc w:val="right"/>
-              <w:rPr>
-                <w:color w:val="230400"/>
-              </w:rPr>
-            </w:pPr>
-          </w:p>
-        </w:tc>
-        <w:tc>
-          <w:tcPr>
-            <w:tcW w:w="141" w:type="dxa"/>
-            <w:vAlign w:val="center"/>
-          </w:tcPr>
-          <w:p>
-            <w:pPr>
-              <w:jc w:val="right"/>
-              <w:rPr>
-                <w:color w:val="230400"/>
-              </w:rPr>
-            </w:pPr>
-          </w:p>
-        </w:tc>
-        <w:tc>
-          <w:tcPr>
-            <w:tcW w:w="225" w:type="dxa"/>
-            <w:vAlign w:val="center"/>
-          </w:tcPr>
-          <w:p>
-            <w:pPr>
-              <w:jc w:val="right"/>
-              <w:rPr>
-                <w:color w:val="230400"/>
-              </w:rPr>
-            </w:pPr>
-          </w:p>
-        </w:tc>
-      </w:tr>
-      <w:tr>
-        <w:trPr>
-          <w:trHeight w:val="340"/>
-        </w:trPr>
-        <w:tc>
-          <w:tcPr>
-            <w:tcW w:w="3090" w:type="dxa"/>
-            <w:vAlign w:val="center"/>
-          </w:tcPr>
-          <w:p>
-            <w:pPr>
-              <w:rPr>
-                <w:color w:val="230400"/>
-              </w:rPr>
-            </w:pPr>
-            <w:r>
-              <w:rPr>
-                <w:color w:val="230400"/>
-              </w:rPr>
-              <w:t>GCSE English Literature</w:t>
-            </w:r>
-          </w:p>
-        </w:tc>
-        <w:tc>
-          <w:tcPr>
-            <w:tcW w:w="279" w:type="dxa"/>
-            <w:vAlign w:val="center"/>
-          </w:tcPr>
-          <w:p>
-            <w:pPr>
-              <w:rPr>
-                <w:color w:val="230400"/>
-              </w:rPr>
-            </w:pPr>
-            <w:r>
-              <w:rPr>
-                <w:color w:val="230400"/>
-              </w:rPr>
-              <w:t>–</w:t>
-            </w:r>
-          </w:p>
-        </w:tc>
-        <w:tc>
-          <w:tcPr>
-            <w:tcW w:w="2016" w:type="dxa"/>
-            <w:vAlign w:val="center"/>
-          </w:tcPr>
-          <w:p>
-            <w:pPr>
-              <w:rPr>
-                <w:color w:val="230400"/>
-              </w:rPr>
-            </w:pPr>
-            <w:r>
-              <w:rPr>
-                <w:color w:val="230400"/>
-              </w:rPr>
-              <w:t>B</w:t>
-            </w:r>
-          </w:p>
-        </w:tc>
-        <w:tc>
-          <w:tcPr>
-            <w:tcW w:w="2154" w:type="dxa"/>
-            <w:vAlign w:val="center"/>
-          </w:tcPr>
-          <w:p>
-            <w:pPr>
-              <w:rPr>
-                <w:color w:val="230400"/>
-              </w:rPr>
-            </w:pPr>
-          </w:p>
-        </w:tc>
-        <w:tc>
-          <w:tcPr>
-            <w:tcW w:w="3090" w:type="dxa"/>
-            <w:gridSpan w:val="2"/>
-            <w:vAlign w:val="center"/>
-          </w:tcPr>
-          <w:p>
-            <w:pPr>
-              <w:jc w:val="right"/>
-              <w:rPr>
-                <w:color w:val="230400"/>
-              </w:rPr>
-            </w:pPr>
-          </w:p>
-        </w:tc>
-        <w:tc>
-          <w:tcPr>
-            <w:tcW w:w="141" w:type="dxa"/>
-            <w:vAlign w:val="center"/>
-          </w:tcPr>
-          <w:p>
-            <w:pPr>
-              <w:jc w:val="right"/>
-              <w:rPr>
-                <w:color w:val="230400"/>
-              </w:rPr>
-            </w:pPr>
-          </w:p>
-        </w:tc>
-        <w:tc>
-          <w:tcPr>
-            <w:tcW w:w="225" w:type="dxa"/>
-            <w:vAlign w:val="center"/>
-          </w:tcPr>
-          <w:p>
-            <w:pPr>
-              <w:jc w:val="right"/>
-              <w:rPr>
-                <w:color w:val="230400"/>
-              </w:rPr>
-            </w:pPr>
-          </w:p>
-        </w:tc>
-      </w:tr>
-      <w:tr>
-        <w:trPr>
-          <w:trHeight w:val="340"/>
-        </w:trPr>
-        <w:tc>
-          <w:tcPr>
-            <w:tcW w:w="3090" w:type="dxa"/>
-            <w:vAlign w:val="center"/>
-          </w:tcPr>
-          <w:p>
-            <w:pPr>
-              <w:rPr>
-                <w:color w:val="230400"/>
-              </w:rPr>
-            </w:pPr>
-            <w:r>
-              <w:rPr>
-                <w:color w:val="230400"/>
-              </w:rPr>
-              <w:t>GCSE Citizenship (Short)</w:t>
-            </w:r>
-          </w:p>
-        </w:tc>
-        <w:tc>
-          <w:tcPr>
-            <w:tcW w:w="279" w:type="dxa"/>
-            <w:vAlign w:val="center"/>
-          </w:tcPr>
-          <w:p>
-            <w:pPr>
-              <w:rPr>
-                <w:color w:val="230400"/>
-              </w:rPr>
-            </w:pPr>
-            <w:r>
-              <w:rPr>
-                <w:color w:val="230400"/>
-              </w:rPr>
-              <w:t>–</w:t>
-            </w:r>
-          </w:p>
-        </w:tc>
-        <w:tc>
-          <w:tcPr>
-            <w:tcW w:w="2016" w:type="dxa"/>
-            <w:vAlign w:val="center"/>
-          </w:tcPr>
-          <w:p>
-            <w:pPr>
-              <w:rPr>
-                <w:color w:val="230400"/>
-              </w:rPr>
-            </w:pPr>
-            <w:r>
-              <w:rPr>
-                <w:color w:val="230400"/>
-              </w:rPr>
-              <w:t>B</w:t>
-            </w:r>
-          </w:p>
-        </w:tc>
-        <w:tc>
-          <w:tcPr>
-            <w:tcW w:w="2154" w:type="dxa"/>
-            <w:vAlign w:val="center"/>
-          </w:tcPr>
-          <w:p>
-            <w:pPr>
-              <w:rPr>
-                <w:color w:val="230400"/>
-              </w:rPr>
-            </w:pPr>
-          </w:p>
-        </w:tc>
-        <w:tc>
-          <w:tcPr>
-            <w:tcW w:w="3090" w:type="dxa"/>
-            <w:gridSpan w:val="2"/>
-            <w:vAlign w:val="center"/>
-          </w:tcPr>
-          <w:p>
-            <w:pPr>
-              <w:jc w:val="right"/>
-              <w:rPr>
-                <w:color w:val="230400"/>
-              </w:rPr>
-            </w:pPr>
-          </w:p>
-        </w:tc>
-        <w:tc>
-          <w:tcPr>
-            <w:tcW w:w="141" w:type="dxa"/>
-            <w:vAlign w:val="center"/>
-          </w:tcPr>
-          <w:p>
-            <w:pPr>
-              <w:jc w:val="right"/>
-              <w:rPr>
-                <w:color w:val="230400"/>
-              </w:rPr>
-            </w:pPr>
-          </w:p>
-        </w:tc>
-        <w:tc>
-          <w:tcPr>
-            <w:tcW w:w="225" w:type="dxa"/>
-            <w:vAlign w:val="center"/>
-          </w:tcPr>
-          <w:p>
-            <w:pPr>
-              <w:jc w:val="right"/>
-              <w:rPr>
-                <w:color w:val="230400"/>
-              </w:rPr>
-            </w:pPr>
-          </w:p>
-        </w:tc>
-      </w:tr>
-      <w:tr>
-        <w:trPr>
-          <w:trHeight w:val="340"/>
-        </w:trPr>
-        <w:tc>
-          <w:tcPr>
-            <w:tcW w:w="3090" w:type="dxa"/>
-            <w:vAlign w:val="center"/>
-          </w:tcPr>
-          <w:p>
-            <w:pPr>
-              <w:rPr>
-                <w:color w:val="230400"/>
-              </w:rPr>
-            </w:pPr>
-            <w:r>
-              <w:rPr>
-                <w:color w:val="230400"/>
-              </w:rPr>
-              <w:t>GCSE English Language</w:t>
-            </w:r>
-          </w:p>
-        </w:tc>
-        <w:tc>
-          <w:tcPr>
-            <w:tcW w:w="279" w:type="dxa"/>
-            <w:vAlign w:val="center"/>
-          </w:tcPr>
-          <w:p>
-            <w:pPr>
-              <w:rPr>
-                <w:color w:val="230400"/>
-              </w:rPr>
-            </w:pPr>
-            <w:r>
-              <w:rPr>
-                <w:color w:val="230400"/>
-              </w:rPr>
-              <w:t>–</w:t>
-            </w:r>
-          </w:p>
-        </w:tc>
-        <w:tc>
-          <w:tcPr>
-            <w:tcW w:w="2016" w:type="dxa"/>
-            <w:vAlign w:val="center"/>
-          </w:tcPr>
-          <w:p>
-            <w:pPr>
-              <w:rPr>
-                <w:color w:val="230400"/>
-              </w:rPr>
-            </w:pPr>
-            <w:r>
-              <w:rPr>
-                <w:color w:val="230400"/>
-              </w:rPr>
-              <w:t>C</w:t>
-            </w:r>
-          </w:p>
-        </w:tc>
-        <w:tc>
-          <w:tcPr>
-            <w:tcW w:w="2154" w:type="dxa"/>
-            <w:vAlign w:val="center"/>
-          </w:tcPr>
-          <w:p>
-            <w:pPr>
-              <w:rPr>
-                <w:color w:val="230400"/>
-              </w:rPr>
-            </w:pPr>
-          </w:p>
-        </w:tc>
-        <w:tc>
-          <w:tcPr>
-            <w:tcW w:w="3090" w:type="dxa"/>
-            <w:gridSpan w:val="2"/>
-            <w:vAlign w:val="center"/>
-          </w:tcPr>
-          <w:p>
-            <w:pPr>
-              <w:jc w:val="right"/>
-              <w:rPr>
-                <w:color w:val="230400"/>
-              </w:rPr>
-            </w:pPr>
-          </w:p>
-        </w:tc>
-        <w:tc>
-          <w:tcPr>
-            <w:tcW w:w="141" w:type="dxa"/>
-            <w:vAlign w:val="center"/>
-          </w:tcPr>
-          <w:p>
-            <w:pPr>
-              <w:ind w:right="400"/>
-              <w:rPr>
-                <w:color w:val="230400"/>
-              </w:rPr>
-            </w:pPr>
-          </w:p>
-        </w:tc>
-        <w:tc>
-          <w:tcPr>
-            <w:tcW w:w="225" w:type="dxa"/>
-            <w:vAlign w:val="center"/>
-          </w:tcPr>
-          <w:p>
-            <w:pPr>
-              <w:jc w:val="right"/>
-              <w:rPr>
-                <w:color w:val="230400"/>
-              </w:rPr>
-            </w:pPr>
-          </w:p>
-        </w:tc>
-      </w:tr>
-      <w:tr>
-        <w:trPr>
-          <w:trHeight w:val="340"/>
-        </w:trPr>
-        <w:tc>
-          <w:tcPr>
-            <w:tcW w:w="3090" w:type="dxa"/>
-            <w:vAlign w:val="center"/>
-          </w:tcPr>
-          <w:p>
-            <w:pPr>
-              <w:rPr>
-                <w:color w:val="230400"/>
-              </w:rPr>
-            </w:pPr>
-            <w:r>
-              <w:rPr>
-                <w:color w:val="230400"/>
-              </w:rPr>
-              <w:t>GCSE ICT (Short)</w:t>
-            </w:r>
-          </w:p>
-        </w:tc>
-        <w:tc>
-          <w:tcPr>
-            <w:tcW w:w="279" w:type="dxa"/>
-            <w:vAlign w:val="center"/>
-          </w:tcPr>
-          <w:p>
-            <w:pPr>
-              <w:rPr>
-                <w:color w:val="230400"/>
-              </w:rPr>
-            </w:pPr>
-            <w:r>
-              <w:rPr>
-                <w:color w:val="230400"/>
-              </w:rPr>
-              <w:t>–</w:t>
-            </w:r>
-          </w:p>
-        </w:tc>
-        <w:tc>
-          <w:tcPr>
-            <w:tcW w:w="2016" w:type="dxa"/>
-            <w:vAlign w:val="center"/>
-          </w:tcPr>
-          <w:p>
-            <w:pPr>
-              <w:rPr>
-                <w:color w:val="230400"/>
-              </w:rPr>
-            </w:pPr>
-            <w:r>
-              <w:rPr>
-                <w:color w:val="230400"/>
-              </w:rPr>
-              <w:t>C</w:t>
-            </w:r>
-          </w:p>
-        </w:tc>
-        <w:tc>
-          <w:tcPr>
-            <w:tcW w:w="2154" w:type="dxa"/>
-            <w:vAlign w:val="center"/>
-          </w:tcPr>
-          <w:p>
-            <w:pPr>
-              <w:rPr>
-                <w:color w:val="230400"/>
-              </w:rPr>
-            </w:pPr>
-          </w:p>
-        </w:tc>
-        <w:tc>
-          <w:tcPr>
-            <w:tcW w:w="3090" w:type="dxa"/>
-            <w:gridSpan w:val="2"/>
-            <w:vAlign w:val="center"/>
-          </w:tcPr>
-          <w:p>
-            <w:pPr>
-              <w:jc w:val="right"/>
-              <w:rPr>
-                <w:color w:val="230400"/>
-              </w:rPr>
-            </w:pPr>
-          </w:p>
-        </w:tc>
-        <w:tc>
-          <w:tcPr>
-            <w:tcW w:w="141" w:type="dxa"/>
-            <w:vAlign w:val="center"/>
-          </w:tcPr>
-          <w:p>
-            <w:pPr>
-              <w:jc w:val="right"/>
-              <w:rPr>
-                <w:color w:val="230400"/>
-              </w:rPr>
-            </w:pPr>
-          </w:p>
-        </w:tc>
-        <w:tc>
-          <w:tcPr>
-            <w:tcW w:w="225" w:type="dxa"/>
-            <w:vAlign w:val="center"/>
           </w:tcPr>
           <w:p>
             <w:pPr>
@@ -3320,7 +2620,19 @@
               <w:rPr>
                 <w:color w:val="230400"/>
               </w:rPr>
-              <w:t>Special Constable</w:t>
+              <w:t>Special Con</w:t>
+            </w:r>
+            <w:r>
+              <w:rPr>
+                <w:color w:val="230400"/>
+              </w:rPr>
+              <w:t>stab</w:t>
+            </w:r>
+            <w:r>
+              <w:rPr>
+                <w:color w:val="230400"/>
+              </w:rPr>
+              <w:t>le</w:t>
             </w:r>
             <w:r>
               <w:rPr>
@@ -3421,13 +2733,682 @@
           </w:p>
         </w:tc>
       </w:tr>
+      <w:tr>
+        <w:tblPrEx>
+          <w:tblCellMar>
+            <w:left w:w="108" w:type="dxa"/>
+            <w:right w:w="108" w:type="dxa"/>
+          </w:tblCellMar>
+        </w:tblPrEx>
+        <w:trPr>
+          <w:trHeight w:val="340"/>
+        </w:trPr>
+        <w:tc>
+          <w:tcPr>
+            <w:tcW w:w="10988" w:type="dxa"/>
+            <w:gridSpan w:val="2"/>
+          </w:tcPr>
+          <w:p>
+            <w:pPr>
+              <w:jc w:val="right"/>
+              <w:rPr>
+                <w:color w:val="230400"/>
+              </w:rPr>
+            </w:pPr>
+          </w:p>
+        </w:tc>
+      </w:tr>
     </w:tbl>
     <w:p>
       <w:pPr>
-        <w:spacing w:before="120"/>
+        <w:pStyle w:val="Header"/>
+        <w:spacing w:before="100" w:beforeAutospacing="1"/>
+        <w:jc w:val="center"/>
+        <w:rPr>
+          <w:rFonts w:cs="Tahoma"/>
+          <w:b/>
+          <w:color w:val="230400"/>
+          <w:sz w:val="22"/>
+        </w:rPr>
+      </w:pPr>
+      <w:r>
+        <w:rPr>
+          <w:rFonts w:cs="Tahoma"/>
+          <w:b/>
+          <w:color w:val="230400"/>
+          <w:sz w:val="22"/>
+        </w:rPr>
+        <w:t>HOBBIES, INTERESTS &amp; REFERENCES</w:t>
+      </w:r>
+      <w:r>
+        <w:rPr>
+          <w:rFonts w:cs="Tahoma"/>
+          <w:b/>
+          <w:color w:val="230400"/>
+          <w:sz w:val="22"/>
+        </w:rPr>
+        <w:br/>
+      </w:r>
+    </w:p>
+    <w:tbl>
+      <w:tblPr>
+        <w:tblStyle w:val="TableGrid"/>
+        <w:tblW w:w="0" w:type="auto"/>
+        <w:tblBorders>
+          <w:top w:val="none" w:sz="0" w:space="0" w:color="auto"/>
+          <w:left w:val="none" w:sz="0" w:space="0" w:color="auto"/>
+          <w:bottom w:val="none" w:sz="0" w:space="0" w:color="auto"/>
+          <w:right w:val="none" w:sz="0" w:space="0" w:color="auto"/>
+          <w:insideH w:val="none" w:sz="0" w:space="0" w:color="auto"/>
+          <w:insideV w:val="none" w:sz="0" w:space="0" w:color="auto"/>
+        </w:tblBorders>
+        <w:tblCellMar>
+          <w:left w:w="0" w:type="dxa"/>
+          <w:right w:w="0" w:type="dxa"/>
+        </w:tblCellMar>
+        <w:tblLook w:val="04A0" w:firstRow="1" w:lastRow="0" w:firstColumn="1" w:lastColumn="0" w:noHBand="0" w:noVBand="1"/>
+      </w:tblPr>
+      <w:tblGrid>
+        <w:gridCol w:w="2197"/>
+        <w:gridCol w:w="2198"/>
+        <w:gridCol w:w="2197"/>
+        <w:gridCol w:w="2198"/>
+        <w:gridCol w:w="2198"/>
+      </w:tblGrid>
+      <w:tr>
+        <w:trPr>
+          <w:trHeight w:val="340"/>
+        </w:trPr>
+        <w:tc>
+          <w:tcPr>
+            <w:tcW w:w="10988" w:type="dxa"/>
+            <w:gridSpan w:val="5"/>
+            <w:vAlign w:val="center"/>
+          </w:tcPr>
+          <w:p>
+            <w:pPr>
+              <w:rPr>
+                <w:color w:val="230400"/>
+              </w:rPr>
+            </w:pPr>
+            <w:r>
+              <w:rPr>
+                <w:b/>
+                <w:color w:val="230400"/>
+              </w:rPr>
+              <w:t>HOBBIES</w:t>
+            </w:r>
+            <w:r>
+              <w:rPr>
+                <w:b/>
+                <w:color w:val="230400"/>
+              </w:rPr>
+              <w:t xml:space="preserve"> &amp; INTERESTS</w:t>
+            </w:r>
+          </w:p>
+        </w:tc>
+      </w:tr>
+      <w:tr>
+        <w:trPr>
+          <w:trHeight w:val="340"/>
+        </w:trPr>
+        <w:tc>
+          <w:tcPr>
+            <w:tcW w:w="2197" w:type="dxa"/>
+          </w:tcPr>
+          <w:p>
+            <w:pPr>
+              <w:jc w:val="center"/>
+              <w:rPr>
+                <w:b/>
+                <w:color w:val="230400"/>
+              </w:rPr>
+            </w:pPr>
+            <w:r>
+              <w:rPr>
+                <w:b/>
+                <w:noProof/>
+                <w:color w:val="230400"/>
+              </w:rPr>
+              <w:drawing>
+                <wp:inline distT="0" distB="0" distL="0" distR="0" wp14:anchorId="659F9588" wp14:editId="6E1BC76E">
+                  <wp:extent cx="476250" cy="476250"/>
+                  <wp:effectExtent l="0" t="0" r="0" b="0"/>
+                  <wp:docPr id="5" name="Picture 5"/>
+                  <wp:cNvGraphicFramePr>
+                    <a:graphicFrameLocks xmlns:a="http://schemas.openxmlformats.org/drawingml/2006/main" noChangeAspect="1"/>
+                  </wp:cNvGraphicFramePr>
+                  <a:graphic xmlns:a="http://schemas.openxmlformats.org/drawingml/2006/main">
+                    <a:graphicData uri="http://schemas.openxmlformats.org/drawingml/2006/picture">
+                      <pic:pic xmlns:pic="http://schemas.openxmlformats.org/drawingml/2006/picture">
+                        <pic:nvPicPr>
+                          <pic:cNvPr id="0" name="Picture 3"/>
+                          <pic:cNvPicPr>
+                            <a:picLocks noChangeAspect="1" noChangeArrowheads="1"/>
+                          </pic:cNvPicPr>
+                        </pic:nvPicPr>
+                        <pic:blipFill>
+                          <a:blip r:embed="rId16">
+                            <a:extLst>
+                              <a:ext uri="{28A0092B-C50C-407E-A947-70E740481C1C}">
+                                <a14:useLocalDpi xmlns:a14="http://schemas.microsoft.com/office/drawing/2010/main" val="0"/>
+                              </a:ext>
+                            </a:extLst>
+                          </a:blip>
+                          <a:srcRect/>
+                          <a:stretch>
+                            <a:fillRect/>
+                          </a:stretch>
+                        </pic:blipFill>
+                        <pic:spPr bwMode="auto">
+                          <a:xfrm>
+                            <a:off x="0" y="0"/>
+                            <a:ext cx="476250" cy="476250"/>
+                          </a:xfrm>
+                          <a:prstGeom prst="rect">
+                            <a:avLst/>
+                          </a:prstGeom>
+                          <a:noFill/>
+                          <a:ln>
+                            <a:noFill/>
+                          </a:ln>
+                        </pic:spPr>
+                      </pic:pic>
+                    </a:graphicData>
+                  </a:graphic>
+                </wp:inline>
+              </w:drawing>
+            </w:r>
+          </w:p>
+        </w:tc>
+        <w:tc>
+          <w:tcPr>
+            <w:tcW w:w="2198" w:type="dxa"/>
+          </w:tcPr>
+          <w:p>
+            <w:pPr>
+              <w:jc w:val="center"/>
+              <w:rPr>
+                <w:b/>
+                <w:color w:val="230400"/>
+              </w:rPr>
+            </w:pPr>
+            <w:r>
+              <w:rPr>
+                <w:b/>
+                <w:noProof/>
+                <w:color w:val="230400"/>
+              </w:rPr>
+              <w:drawing>
+                <wp:inline distT="0" distB="0" distL="0" distR="0" wp14:anchorId="6B19B40B" wp14:editId="68083A1B">
+                  <wp:extent cx="476250" cy="476250"/>
+                  <wp:effectExtent l="0" t="0" r="0" b="0"/>
+                  <wp:docPr id="11" name="Picture 11"/>
+                  <wp:cNvGraphicFramePr>
+                    <a:graphicFrameLocks xmlns:a="http://schemas.openxmlformats.org/drawingml/2006/main" noChangeAspect="1"/>
+                  </wp:cNvGraphicFramePr>
+                  <a:graphic xmlns:a="http://schemas.openxmlformats.org/drawingml/2006/main">
+                    <a:graphicData uri="http://schemas.openxmlformats.org/drawingml/2006/picture">
+                      <pic:pic xmlns:pic="http://schemas.openxmlformats.org/drawingml/2006/picture">
+                        <pic:nvPicPr>
+                          <pic:cNvPr id="0" name="Picture 7"/>
+                          <pic:cNvPicPr>
+                            <a:picLocks noChangeAspect="1" noChangeArrowheads="1"/>
+                          </pic:cNvPicPr>
+                        </pic:nvPicPr>
+                        <pic:blipFill>
+                          <a:blip r:embed="rId17">
+                            <a:extLst>
+                              <a:ext uri="{28A0092B-C50C-407E-A947-70E740481C1C}">
+                                <a14:useLocalDpi xmlns:a14="http://schemas.microsoft.com/office/drawing/2010/main" val="0"/>
+                              </a:ext>
+                            </a:extLst>
+                          </a:blip>
+                          <a:srcRect/>
+                          <a:stretch>
+                            <a:fillRect/>
+                          </a:stretch>
+                        </pic:blipFill>
+                        <pic:spPr bwMode="auto">
+                          <a:xfrm>
+                            <a:off x="0" y="0"/>
+                            <a:ext cx="476250" cy="476250"/>
+                          </a:xfrm>
+                          <a:prstGeom prst="rect">
+                            <a:avLst/>
+                          </a:prstGeom>
+                          <a:noFill/>
+                          <a:ln>
+                            <a:noFill/>
+                          </a:ln>
+                        </pic:spPr>
+                      </pic:pic>
+                    </a:graphicData>
+                  </a:graphic>
+                </wp:inline>
+              </w:drawing>
+            </w:r>
+          </w:p>
+        </w:tc>
+        <w:tc>
+          <w:tcPr>
+            <w:tcW w:w="2197" w:type="dxa"/>
+          </w:tcPr>
+          <w:p>
+            <w:pPr>
+              <w:jc w:val="center"/>
+              <w:rPr>
+                <w:b/>
+                <w:color w:val="230400"/>
+              </w:rPr>
+            </w:pPr>
+            <w:r>
+              <w:rPr>
+                <w:b/>
+                <w:noProof/>
+                <w:color w:val="230400"/>
+              </w:rPr>
+              <w:drawing>
+                <wp:inline distT="0" distB="0" distL="0" distR="0" wp14:anchorId="54ECED62" wp14:editId="170F2549">
+                  <wp:extent cx="476250" cy="476250"/>
+                  <wp:effectExtent l="0" t="0" r="0" b="0"/>
+                  <wp:docPr id="9" name="Picture 9"/>
+                  <wp:cNvGraphicFramePr>
+                    <a:graphicFrameLocks xmlns:a="http://schemas.openxmlformats.org/drawingml/2006/main" noChangeAspect="1"/>
+                  </wp:cNvGraphicFramePr>
+                  <a:graphic xmlns:a="http://schemas.openxmlformats.org/drawingml/2006/main">
+                    <a:graphicData uri="http://schemas.openxmlformats.org/drawingml/2006/picture">
+                      <pic:pic xmlns:pic="http://schemas.openxmlformats.org/drawingml/2006/picture">
+                        <pic:nvPicPr>
+                          <pic:cNvPr id="0" name="Picture 5"/>
+                          <pic:cNvPicPr>
+                            <a:picLocks noChangeAspect="1" noChangeArrowheads="1"/>
+                          </pic:cNvPicPr>
+                        </pic:nvPicPr>
+                        <pic:blipFill>
+                          <a:blip r:embed="rId18">
+                            <a:extLst>
+                              <a:ext uri="{28A0092B-C50C-407E-A947-70E740481C1C}">
+                                <a14:useLocalDpi xmlns:a14="http://schemas.microsoft.com/office/drawing/2010/main" val="0"/>
+                              </a:ext>
+                            </a:extLst>
+                          </a:blip>
+                          <a:srcRect/>
+                          <a:stretch>
+                            <a:fillRect/>
+                          </a:stretch>
+                        </pic:blipFill>
+                        <pic:spPr bwMode="auto">
+                          <a:xfrm>
+                            <a:off x="0" y="0"/>
+                            <a:ext cx="476250" cy="476250"/>
+                          </a:xfrm>
+                          <a:prstGeom prst="rect">
+                            <a:avLst/>
+                          </a:prstGeom>
+                          <a:noFill/>
+                          <a:ln>
+                            <a:noFill/>
+                          </a:ln>
+                        </pic:spPr>
+                      </pic:pic>
+                    </a:graphicData>
+                  </a:graphic>
+                </wp:inline>
+              </w:drawing>
+            </w:r>
+          </w:p>
+        </w:tc>
+        <w:tc>
+          <w:tcPr>
+            <w:tcW w:w="2198" w:type="dxa"/>
+          </w:tcPr>
+          <w:p>
+            <w:pPr>
+              <w:jc w:val="center"/>
+              <w:rPr>
+                <w:b/>
+                <w:color w:val="230400"/>
+              </w:rPr>
+            </w:pPr>
+            <w:r>
+              <w:rPr>
+                <w:b/>
+                <w:noProof/>
+                <w:color w:val="230400"/>
+              </w:rPr>
+              <w:drawing>
+                <wp:inline distT="0" distB="0" distL="0" distR="0" wp14:anchorId="54C134C9" wp14:editId="26588919">
+                  <wp:extent cx="476250" cy="476250"/>
+                  <wp:effectExtent l="0" t="0" r="0" b="0"/>
+                  <wp:docPr id="12" name="Picture 12"/>
+                  <wp:cNvGraphicFramePr>
+                    <a:graphicFrameLocks xmlns:a="http://schemas.openxmlformats.org/drawingml/2006/main" noChangeAspect="1"/>
+                  </wp:cNvGraphicFramePr>
+                  <a:graphic xmlns:a="http://schemas.openxmlformats.org/drawingml/2006/main">
+                    <a:graphicData uri="http://schemas.openxmlformats.org/drawingml/2006/picture">
+                      <pic:pic xmlns:pic="http://schemas.openxmlformats.org/drawingml/2006/picture">
+                        <pic:nvPicPr>
+                          <pic:cNvPr id="0" name="Picture 8"/>
+                          <pic:cNvPicPr>
+                            <a:picLocks noChangeAspect="1" noChangeArrowheads="1"/>
+                          </pic:cNvPicPr>
+                        </pic:nvPicPr>
+                        <pic:blipFill>
+                          <a:blip r:embed="rId19">
+                            <a:extLst>
+                              <a:ext uri="{28A0092B-C50C-407E-A947-70E740481C1C}">
+                                <a14:useLocalDpi xmlns:a14="http://schemas.microsoft.com/office/drawing/2010/main" val="0"/>
+                              </a:ext>
+                            </a:extLst>
+                          </a:blip>
+                          <a:srcRect/>
+                          <a:stretch>
+                            <a:fillRect/>
+                          </a:stretch>
+                        </pic:blipFill>
+                        <pic:spPr bwMode="auto">
+                          <a:xfrm>
+                            <a:off x="0" y="0"/>
+                            <a:ext cx="476250" cy="476250"/>
+                          </a:xfrm>
+                          <a:prstGeom prst="rect">
+                            <a:avLst/>
+                          </a:prstGeom>
+                          <a:noFill/>
+                          <a:ln>
+                            <a:noFill/>
+                          </a:ln>
+                        </pic:spPr>
+                      </pic:pic>
+                    </a:graphicData>
+                  </a:graphic>
+                </wp:inline>
+              </w:drawing>
+            </w:r>
+          </w:p>
+        </w:tc>
+        <w:tc>
+          <w:tcPr>
+            <w:tcW w:w="2198" w:type="dxa"/>
+          </w:tcPr>
+          <w:p>
+            <w:pPr>
+              <w:jc w:val="center"/>
+              <w:rPr>
+                <w:b/>
+                <w:color w:val="230400"/>
+              </w:rPr>
+            </w:pPr>
+            <w:r>
+              <w:rPr>
+                <w:b/>
+                <w:noProof/>
+                <w:color w:val="230400"/>
+              </w:rPr>
+              <w:drawing>
+                <wp:inline distT="0" distB="0" distL="0" distR="0" wp14:anchorId="77FE8DAB" wp14:editId="6FD35E26">
+                  <wp:extent cx="476250" cy="476250"/>
+                  <wp:effectExtent l="0" t="0" r="0" b="0"/>
+                  <wp:docPr id="13" name="Picture 13"/>
+                  <wp:cNvGraphicFramePr>
+                    <a:graphicFrameLocks xmlns:a="http://schemas.openxmlformats.org/drawingml/2006/main" noChangeAspect="1"/>
+                  </wp:cNvGraphicFramePr>
+                  <a:graphic xmlns:a="http://schemas.openxmlformats.org/drawingml/2006/main">
+                    <a:graphicData uri="http://schemas.openxmlformats.org/drawingml/2006/picture">
+                      <pic:pic xmlns:pic="http://schemas.openxmlformats.org/drawingml/2006/picture">
+                        <pic:nvPicPr>
+                          <pic:cNvPr id="0" name="Picture 9"/>
+                          <pic:cNvPicPr>
+                            <a:picLocks noChangeAspect="1" noChangeArrowheads="1"/>
+                          </pic:cNvPicPr>
+                        </pic:nvPicPr>
+                        <pic:blipFill>
+                          <a:blip r:embed="rId20">
+                            <a:extLst>
+                              <a:ext uri="{28A0092B-C50C-407E-A947-70E740481C1C}">
+                                <a14:useLocalDpi xmlns:a14="http://schemas.microsoft.com/office/drawing/2010/main" val="0"/>
+                              </a:ext>
+                            </a:extLst>
+                          </a:blip>
+                          <a:srcRect/>
+                          <a:stretch>
+                            <a:fillRect/>
+                          </a:stretch>
+                        </pic:blipFill>
+                        <pic:spPr bwMode="auto">
+                          <a:xfrm>
+                            <a:off x="0" y="0"/>
+                            <a:ext cx="476250" cy="476250"/>
+                          </a:xfrm>
+                          <a:prstGeom prst="rect">
+                            <a:avLst/>
+                          </a:prstGeom>
+                          <a:noFill/>
+                          <a:ln>
+                            <a:noFill/>
+                          </a:ln>
+                        </pic:spPr>
+                      </pic:pic>
+                    </a:graphicData>
+                  </a:graphic>
+                </wp:inline>
+              </w:drawing>
+            </w:r>
+          </w:p>
+        </w:tc>
+      </w:tr>
+      <w:tr>
+        <w:trPr>
+          <w:trHeight w:val="340"/>
+        </w:trPr>
+        <w:tc>
+          <w:tcPr>
+            <w:tcW w:w="2197" w:type="dxa"/>
+          </w:tcPr>
+          <w:p>
+            <w:pPr>
+              <w:jc w:val="center"/>
+              <w:rPr>
+                <w:bCs/>
+                <w:color w:val="230400"/>
+              </w:rPr>
+            </w:pPr>
+            <w:r>
+              <w:rPr>
+                <w:color w:val="230400"/>
+              </w:rPr>
+              <w:t>Gaming</w:t>
+            </w:r>
+            <w:r>
+              <w:rPr>
+                <w:color w:val="230400"/>
+              </w:rPr>
+              <w:t xml:space="preserve"> </w:t>
+            </w:r>
+          </w:p>
+        </w:tc>
+        <w:tc>
+          <w:tcPr>
+            <w:tcW w:w="2198" w:type="dxa"/>
+          </w:tcPr>
+          <w:p>
+            <w:pPr>
+              <w:jc w:val="center"/>
+              <w:rPr>
+                <w:bCs/>
+                <w:color w:val="230400"/>
+              </w:rPr>
+            </w:pPr>
+            <w:r>
+              <w:rPr>
+                <w:color w:val="230400"/>
+              </w:rPr>
+              <w:t>Driving</w:t>
+            </w:r>
+            <w:r>
+              <w:rPr>
+                <w:color w:val="230400"/>
+              </w:rPr>
+              <w:t xml:space="preserve"> </w:t>
+            </w:r>
+          </w:p>
+        </w:tc>
+        <w:tc>
+          <w:tcPr>
+            <w:tcW w:w="2197" w:type="dxa"/>
+          </w:tcPr>
+          <w:p>
+            <w:pPr>
+              <w:jc w:val="center"/>
+              <w:rPr>
+                <w:b/>
+                <w:color w:val="230400"/>
+              </w:rPr>
+            </w:pPr>
+            <w:r>
+              <w:rPr>
+                <w:color w:val="230400"/>
+              </w:rPr>
+              <w:t>Riding</w:t>
+            </w:r>
+            <w:r>
+              <w:rPr>
+                <w:color w:val="230400"/>
+              </w:rPr>
+              <w:t xml:space="preserve"> </w:t>
+            </w:r>
+          </w:p>
+        </w:tc>
+        <w:tc>
+          <w:tcPr>
+            <w:tcW w:w="2198" w:type="dxa"/>
+          </w:tcPr>
+          <w:p>
+            <w:pPr>
+              <w:jc w:val="center"/>
+              <w:rPr>
+                <w:b/>
+                <w:color w:val="230400"/>
+              </w:rPr>
+            </w:pPr>
+            <w:r>
+              <w:rPr>
+                <w:color w:val="230400"/>
+              </w:rPr>
+              <w:t>Travelling</w:t>
+            </w:r>
+            <w:r>
+              <w:rPr>
+                <w:color w:val="230400"/>
+              </w:rPr>
+              <w:t xml:space="preserve"> </w:t>
+            </w:r>
+          </w:p>
+        </w:tc>
+        <w:tc>
+          <w:tcPr>
+            <w:tcW w:w="2198" w:type="dxa"/>
+          </w:tcPr>
+          <w:p>
+            <w:pPr>
+              <w:jc w:val="center"/>
+              <w:rPr>
+                <w:b/>
+                <w:color w:val="230400"/>
+              </w:rPr>
+            </w:pPr>
+            <w:r>
+              <w:rPr>
+                <w:color w:val="230400"/>
+              </w:rPr>
+              <w:t>Languages</w:t>
+            </w:r>
+          </w:p>
+        </w:tc>
+      </w:tr>
+      <w:tr>
+        <w:trPr>
+          <w:trHeight w:val="340"/>
+        </w:trPr>
+        <w:tc>
+          <w:tcPr>
+            <w:tcW w:w="10988" w:type="dxa"/>
+            <w:gridSpan w:val="5"/>
+            <w:vAlign w:val="center"/>
+          </w:tcPr>
+          <w:p>
+            <w:pPr>
+              <w:rPr>
+                <w:b/>
+                <w:color w:val="230400"/>
+              </w:rPr>
+            </w:pPr>
+          </w:p>
+        </w:tc>
+      </w:tr>
+      <w:tr>
+        <w:trPr>
+          <w:trHeight w:val="340"/>
+        </w:trPr>
+        <w:tc>
+          <w:tcPr>
+            <w:tcW w:w="10988" w:type="dxa"/>
+            <w:gridSpan w:val="5"/>
+            <w:vAlign w:val="center"/>
+          </w:tcPr>
+          <w:p>
+            <w:pPr>
+              <w:rPr>
+                <w:b/>
+                <w:color w:val="230400"/>
+              </w:rPr>
+            </w:pPr>
+            <w:r>
+              <w:rPr>
+                <w:b/>
+                <w:color w:val="230400"/>
+              </w:rPr>
+              <w:t>REFERENCES</w:t>
+            </w:r>
+          </w:p>
+        </w:tc>
+      </w:tr>
+      <w:tr>
+        <w:trPr>
+          <w:trHeight w:val="340"/>
+        </w:trPr>
+        <w:tc>
+          <w:tcPr>
+            <w:tcW w:w="10988" w:type="dxa"/>
+            <w:gridSpan w:val="5"/>
+            <w:vAlign w:val="center"/>
+          </w:tcPr>
+          <w:p>
+            <w:pPr>
+              <w:rPr>
+                <w:b/>
+                <w:color w:val="230400"/>
+              </w:rPr>
+            </w:pPr>
+            <w:r>
+              <w:rPr>
+                <w:color w:val="230400"/>
+              </w:rPr>
+              <w:t>References are available upon request.</w:t>
+            </w:r>
+          </w:p>
+        </w:tc>
+      </w:tr>
+    </w:tbl>
+    <w:p>
+      <w:pPr>
+        <w:pStyle w:val="Header"/>
+        <w:spacing w:before="100" w:beforeAutospacing="1"/>
         <w:rPr>
           <w:color w:val="230400"/>
-          <w:sz w:val="21"/>
+          <w:sz w:val="2"/>
+          <w:szCs w:val="2"/>
         </w:rPr>
       </w:pPr>
     </w:p>
@@ -3606,8 +3587,355 @@
       </w:rPr>
     </w:lvl>
   </w:abstractNum>
+  <w:abstractNum w:abstractNumId="1" w15:restartNumberingAfterBreak="0">
+    <w:nsid w:val="63823A1D"/>
+    <w:multiLevelType w:val="hybridMultilevel"/>
+    <w:tmpl w:val="60226C52"/>
+    <w:lvl w:ilvl="0" w:tplc="81CC0502">
+      <w:start w:val="1"/>
+      <w:numFmt w:val="bullet"/>
+      <w:lvlText w:val="-"/>
+      <w:lvlJc w:val="left"/>
+      <w:pPr>
+        <w:ind w:left="720" w:hanging="360"/>
+      </w:pPr>
+      <w:rPr>
+        <w:rFonts w:ascii="Tahoma" w:eastAsiaTheme="minorEastAsia" w:hAnsi="Tahoma" w:cs="Tahoma" w:hint="default"/>
+      </w:rPr>
+    </w:lvl>
+    <w:lvl w:ilvl="1" w:tplc="08090003" w:tentative="1">
+      <w:start w:val="1"/>
+      <w:numFmt w:val="bullet"/>
+      <w:lvlText w:val="o"/>
+      <w:lvlJc w:val="left"/>
+      <w:pPr>
+        <w:ind w:left="1440" w:hanging="360"/>
+      </w:pPr>
+      <w:rPr>
+        <w:rFonts w:ascii="Courier New" w:hAnsi="Courier New" w:cs="Courier New" w:hint="default"/>
+      </w:rPr>
+    </w:lvl>
+    <w:lvl w:ilvl="2" w:tplc="08090005" w:tentative="1">
+      <w:start w:val="1"/>
+      <w:numFmt w:val="bullet"/>
+      <w:lvlText w:val=""/>
+      <w:lvlJc w:val="left"/>
+      <w:pPr>
+        <w:ind w:left="2160" w:hanging="360"/>
+      </w:pPr>
+      <w:rPr>
+        <w:rFonts w:ascii="Wingdings" w:hAnsi="Wingdings" w:hint="default"/>
+      </w:rPr>
+    </w:lvl>
+    <w:lvl w:ilvl="3" w:tplc="08090001" w:tentative="1">
+      <w:start w:val="1"/>
+      <w:numFmt w:val="bullet"/>
+      <w:lvlText w:val=""/>
+      <w:lvlJc w:val="left"/>
+      <w:pPr>
+        <w:ind w:left="2880" w:hanging="360"/>
+      </w:pPr>
+      <w:rPr>
+        <w:rFonts w:ascii="Symbol" w:hAnsi="Symbol" w:hint="default"/>
+      </w:rPr>
+    </w:lvl>
+    <w:lvl w:ilvl="4" w:tplc="08090003" w:tentative="1">
+      <w:start w:val="1"/>
+      <w:numFmt w:val="bullet"/>
+      <w:lvlText w:val="o"/>
+      <w:lvlJc w:val="left"/>
+      <w:pPr>
+        <w:ind w:left="3600" w:hanging="360"/>
+      </w:pPr>
+      <w:rPr>
+        <w:rFonts w:ascii="Courier New" w:hAnsi="Courier New" w:cs="Courier New" w:hint="default"/>
+      </w:rPr>
+    </w:lvl>
+    <w:lvl w:ilvl="5" w:tplc="08090005" w:tentative="1">
+      <w:start w:val="1"/>
+      <w:numFmt w:val="bullet"/>
+      <w:lvlText w:val=""/>
+      <w:lvlJc w:val="left"/>
+      <w:pPr>
+        <w:ind w:left="4320" w:hanging="360"/>
+      </w:pPr>
+      <w:rPr>
+        <w:rFonts w:ascii="Wingdings" w:hAnsi="Wingdings" w:hint="default"/>
+      </w:rPr>
+    </w:lvl>
+    <w:lvl w:ilvl="6" w:tplc="08090001" w:tentative="1">
+      <w:start w:val="1"/>
+      <w:numFmt w:val="bullet"/>
+      <w:lvlText w:val=""/>
+      <w:lvlJc w:val="left"/>
+      <w:pPr>
+        <w:ind w:left="5040" w:hanging="360"/>
+      </w:pPr>
+      <w:rPr>
+        <w:rFonts w:ascii="Symbol" w:hAnsi="Symbol" w:hint="default"/>
+      </w:rPr>
+    </w:lvl>
+    <w:lvl w:ilvl="7" w:tplc="08090003" w:tentative="1">
+      <w:start w:val="1"/>
+      <w:numFmt w:val="bullet"/>
+      <w:lvlText w:val="o"/>
+      <w:lvlJc w:val="left"/>
+      <w:pPr>
+        <w:ind w:left="5760" w:hanging="360"/>
+      </w:pPr>
+      <w:rPr>
+        <w:rFonts w:ascii="Courier New" w:hAnsi="Courier New" w:cs="Courier New" w:hint="default"/>
+      </w:rPr>
+    </w:lvl>
+    <w:lvl w:ilvl="8" w:tplc="08090005" w:tentative="1">
+      <w:start w:val="1"/>
+      <w:numFmt w:val="bullet"/>
+      <w:lvlText w:val=""/>
+      <w:lvlJc w:val="left"/>
+      <w:pPr>
+        <w:ind w:left="6480" w:hanging="360"/>
+      </w:pPr>
+      <w:rPr>
+        <w:rFonts w:ascii="Wingdings" w:hAnsi="Wingdings" w:hint="default"/>
+      </w:rPr>
+    </w:lvl>
+  </w:abstractNum>
+  <w:abstractNum w:abstractNumId="2" w15:restartNumberingAfterBreak="0">
+    <w:nsid w:val="674B0375"/>
+    <w:multiLevelType w:val="hybridMultilevel"/>
+    <w:tmpl w:val="176AA2DC"/>
+    <w:lvl w:ilvl="0" w:tplc="3326BEA4">
+      <w:numFmt w:val="bullet"/>
+      <w:lvlText w:val="-"/>
+      <w:lvlJc w:val="left"/>
+      <w:pPr>
+        <w:ind w:left="720" w:hanging="360"/>
+      </w:pPr>
+      <w:rPr>
+        <w:rFonts w:ascii="Tahoma" w:eastAsiaTheme="minorEastAsia" w:hAnsi="Tahoma" w:cs="Tahoma" w:hint="default"/>
+      </w:rPr>
+    </w:lvl>
+    <w:lvl w:ilvl="1" w:tplc="08090003" w:tentative="1">
+      <w:start w:val="1"/>
+      <w:numFmt w:val="bullet"/>
+      <w:lvlText w:val="o"/>
+      <w:lvlJc w:val="left"/>
+      <w:pPr>
+        <w:ind w:left="1440" w:hanging="360"/>
+      </w:pPr>
+      <w:rPr>
+        <w:rFonts w:ascii="Courier New" w:hAnsi="Courier New" w:cs="Courier New" w:hint="default"/>
+      </w:rPr>
+    </w:lvl>
+    <w:lvl w:ilvl="2" w:tplc="08090005" w:tentative="1">
+      <w:start w:val="1"/>
+      <w:numFmt w:val="bullet"/>
+      <w:lvlText w:val=""/>
+      <w:lvlJc w:val="left"/>
+      <w:pPr>
+        <w:ind w:left="2160" w:hanging="360"/>
+      </w:pPr>
+      <w:rPr>
+        <w:rFonts w:ascii="Wingdings" w:hAnsi="Wingdings" w:hint="default"/>
+      </w:rPr>
+    </w:lvl>
+    <w:lvl w:ilvl="3" w:tplc="08090001" w:tentative="1">
+      <w:start w:val="1"/>
+      <w:numFmt w:val="bullet"/>
+      <w:lvlText w:val=""/>
+      <w:lvlJc w:val="left"/>
+      <w:pPr>
+        <w:ind w:left="2880" w:hanging="360"/>
+      </w:pPr>
+      <w:rPr>
+        <w:rFonts w:ascii="Symbol" w:hAnsi="Symbol" w:hint="default"/>
+      </w:rPr>
+    </w:lvl>
+    <w:lvl w:ilvl="4" w:tplc="08090003" w:tentative="1">
+      <w:start w:val="1"/>
+      <w:numFmt w:val="bullet"/>
+      <w:lvlText w:val="o"/>
+      <w:lvlJc w:val="left"/>
+      <w:pPr>
+        <w:ind w:left="3600" w:hanging="360"/>
+      </w:pPr>
+      <w:rPr>
+        <w:rFonts w:ascii="Courier New" w:hAnsi="Courier New" w:cs="Courier New" w:hint="default"/>
+      </w:rPr>
+    </w:lvl>
+    <w:lvl w:ilvl="5" w:tplc="08090005" w:tentative="1">
+      <w:start w:val="1"/>
+      <w:numFmt w:val="bullet"/>
+      <w:lvlText w:val=""/>
+      <w:lvlJc w:val="left"/>
+      <w:pPr>
+        <w:ind w:left="4320" w:hanging="360"/>
+      </w:pPr>
+      <w:rPr>
+        <w:rFonts w:ascii="Wingdings" w:hAnsi="Wingdings" w:hint="default"/>
+      </w:rPr>
+    </w:lvl>
+    <w:lvl w:ilvl="6" w:tplc="08090001" w:tentative="1">
+      <w:start w:val="1"/>
+      <w:numFmt w:val="bullet"/>
+      <w:lvlText w:val=""/>
+      <w:lvlJc w:val="left"/>
+      <w:pPr>
+        <w:ind w:left="5040" w:hanging="360"/>
+      </w:pPr>
+      <w:rPr>
+        <w:rFonts w:ascii="Symbol" w:hAnsi="Symbol" w:hint="default"/>
+      </w:rPr>
+    </w:lvl>
+    <w:lvl w:ilvl="7" w:tplc="08090003" w:tentative="1">
+      <w:start w:val="1"/>
+      <w:numFmt w:val="bullet"/>
+      <w:lvlText w:val="o"/>
+      <w:lvlJc w:val="left"/>
+      <w:pPr>
+        <w:ind w:left="5760" w:hanging="360"/>
+      </w:pPr>
+      <w:rPr>
+        <w:rFonts w:ascii="Courier New" w:hAnsi="Courier New" w:cs="Courier New" w:hint="default"/>
+      </w:rPr>
+    </w:lvl>
+    <w:lvl w:ilvl="8" w:tplc="08090005" w:tentative="1">
+      <w:start w:val="1"/>
+      <w:numFmt w:val="bullet"/>
+      <w:lvlText w:val=""/>
+      <w:lvlJc w:val="left"/>
+      <w:pPr>
+        <w:ind w:left="6480" w:hanging="360"/>
+      </w:pPr>
+      <w:rPr>
+        <w:rFonts w:ascii="Wingdings" w:hAnsi="Wingdings" w:hint="default"/>
+      </w:rPr>
+    </w:lvl>
+  </w:abstractNum>
+  <w:abstractNum w:abstractNumId="3" w15:restartNumberingAfterBreak="0">
+    <w:nsid w:val="79132642"/>
+    <w:multiLevelType w:val="hybridMultilevel"/>
+    <w:tmpl w:val="B89EFD76"/>
+    <w:lvl w:ilvl="0" w:tplc="3738BA1E">
+      <w:start w:val="1"/>
+      <w:numFmt w:val="bullet"/>
+      <w:lvlText w:val="-"/>
+      <w:lvlJc w:val="left"/>
+      <w:pPr>
+        <w:ind w:left="720" w:hanging="360"/>
+      </w:pPr>
+      <w:rPr>
+        <w:rFonts w:ascii="Tahoma" w:eastAsiaTheme="minorEastAsia" w:hAnsi="Tahoma" w:cs="Tahoma" w:hint="default"/>
+      </w:rPr>
+    </w:lvl>
+    <w:lvl w:ilvl="1" w:tplc="08090003" w:tentative="1">
+      <w:start w:val="1"/>
+      <w:numFmt w:val="bullet"/>
+      <w:lvlText w:val="o"/>
+      <w:lvlJc w:val="left"/>
+      <w:pPr>
+        <w:ind w:left="1440" w:hanging="360"/>
+      </w:pPr>
+      <w:rPr>
+        <w:rFonts w:ascii="Courier New" w:hAnsi="Courier New" w:cs="Courier New" w:hint="default"/>
+      </w:rPr>
+    </w:lvl>
+    <w:lvl w:ilvl="2" w:tplc="08090005" w:tentative="1">
+      <w:start w:val="1"/>
+      <w:numFmt w:val="bullet"/>
+      <w:lvlText w:val=""/>
+      <w:lvlJc w:val="left"/>
+      <w:pPr>
+        <w:ind w:left="2160" w:hanging="360"/>
+      </w:pPr>
+      <w:rPr>
+        <w:rFonts w:ascii="Wingdings" w:hAnsi="Wingdings" w:hint="default"/>
+      </w:rPr>
+    </w:lvl>
+    <w:lvl w:ilvl="3" w:tplc="08090001" w:tentative="1">
+      <w:start w:val="1"/>
+      <w:numFmt w:val="bullet"/>
+      <w:lvlText w:val=""/>
+      <w:lvlJc w:val="left"/>
+      <w:pPr>
+        <w:ind w:left="2880" w:hanging="360"/>
+      </w:pPr>
+      <w:rPr>
+        <w:rFonts w:ascii="Symbol" w:hAnsi="Symbol" w:hint="default"/>
+      </w:rPr>
+    </w:lvl>
+    <w:lvl w:ilvl="4" w:tplc="08090003" w:tentative="1">
+      <w:start w:val="1"/>
+      <w:numFmt w:val="bullet"/>
+      <w:lvlText w:val="o"/>
+      <w:lvlJc w:val="left"/>
+      <w:pPr>
+        <w:ind w:left="3600" w:hanging="360"/>
+      </w:pPr>
+      <w:rPr>
+        <w:rFonts w:ascii="Courier New" w:hAnsi="Courier New" w:cs="Courier New" w:hint="default"/>
+      </w:rPr>
+    </w:lvl>
+    <w:lvl w:ilvl="5" w:tplc="08090005" w:tentative="1">
+      <w:start w:val="1"/>
+      <w:numFmt w:val="bullet"/>
+      <w:lvlText w:val=""/>
+      <w:lvlJc w:val="left"/>
+      <w:pPr>
+        <w:ind w:left="4320" w:hanging="360"/>
+      </w:pPr>
+      <w:rPr>
+        <w:rFonts w:ascii="Wingdings" w:hAnsi="Wingdings" w:hint="default"/>
+      </w:rPr>
+    </w:lvl>
+    <w:lvl w:ilvl="6" w:tplc="08090001" w:tentative="1">
+      <w:start w:val="1"/>
+      <w:numFmt w:val="bullet"/>
+      <w:lvlText w:val=""/>
+      <w:lvlJc w:val="left"/>
+      <w:pPr>
+        <w:ind w:left="5040" w:hanging="360"/>
+      </w:pPr>
+      <w:rPr>
+        <w:rFonts w:ascii="Symbol" w:hAnsi="Symbol" w:hint="default"/>
+      </w:rPr>
+    </w:lvl>
+    <w:lvl w:ilvl="7" w:tplc="08090003" w:tentative="1">
+      <w:start w:val="1"/>
+      <w:numFmt w:val="bullet"/>
+      <w:lvlText w:val="o"/>
+      <w:lvlJc w:val="left"/>
+      <w:pPr>
+        <w:ind w:left="5760" w:hanging="360"/>
+      </w:pPr>
+      <w:rPr>
+        <w:rFonts w:ascii="Courier New" w:hAnsi="Courier New" w:cs="Courier New" w:hint="default"/>
+      </w:rPr>
+    </w:lvl>
+    <w:lvl w:ilvl="8" w:tplc="08090005" w:tentative="1">
+      <w:start w:val="1"/>
+      <w:numFmt w:val="bullet"/>
+      <w:lvlText w:val=""/>
+      <w:lvlJc w:val="left"/>
+      <w:pPr>
+        <w:ind w:left="6480" w:hanging="360"/>
+      </w:pPr>
+      <w:rPr>
+        <w:rFonts w:ascii="Wingdings" w:hAnsi="Wingdings" w:hint="default"/>
+      </w:rPr>
+    </w:lvl>
+  </w:abstractNum>
   <w:num w:numId="1">
     <w:abstractNumId w:val="0"/>
+  </w:num>
+  <w:num w:numId="2">
+    <w:abstractNumId w:val="3"/>
+  </w:num>
+  <w:num w:numId="3">
+    <w:abstractNumId w:val="1"/>
+  </w:num>
+  <w:num w:numId="4">
+    <w:abstractNumId w:val="2"/>
   </w:num>
 </w:numbering>
 </file>
@@ -4138,6 +4466,119 @@
       <w:contextualSpacing/>
     </w:pPr>
   </w:style>
+  <w:style w:type="paragraph" w:styleId="BalloonText">
+    <w:name w:val="Balloon Text"/>
+    <w:basedOn w:val="Normal"/>
+    <w:link w:val="BalloonTextChar"/>
+    <w:uiPriority w:val="99"/>
+    <w:semiHidden/>
+    <w:unhideWhenUsed/>
+    <w:rsid w:val="00BF25B2"/>
+    <w:pPr>
+      <w:spacing w:after="0" w:line="240" w:lineRule="auto"/>
+    </w:pPr>
+    <w:rPr>
+      <w:rFonts w:ascii="Segoe UI" w:hAnsi="Segoe UI" w:cs="Segoe UI"/>
+      <w:sz w:val="18"/>
+      <w:szCs w:val="18"/>
+    </w:rPr>
+  </w:style>
+  <w:style w:type="character" w:customStyle="1" w:styleId="BalloonTextChar">
+    <w:name w:val="Balloon Text Char"/>
+    <w:basedOn w:val="DefaultParagraphFont"/>
+    <w:link w:val="BalloonText"/>
+    <w:uiPriority w:val="99"/>
+    <w:semiHidden/>
+    <w:rsid w:val="00BF25B2"/>
+    <w:rPr>
+      <w:rFonts w:ascii="Segoe UI" w:hAnsi="Segoe UI" w:cs="Segoe UI"/>
+      <w:sz w:val="18"/>
+      <w:szCs w:val="18"/>
+    </w:rPr>
+  </w:style>
+  <w:style w:type="character" w:styleId="CommentReference">
+    <w:name w:val="annotation reference"/>
+    <w:basedOn w:val="DefaultParagraphFont"/>
+    <w:uiPriority w:val="99"/>
+    <w:semiHidden/>
+    <w:unhideWhenUsed/>
+    <w:rsid w:val="00D23016"/>
+    <w:rPr>
+      <w:sz w:val="16"/>
+      <w:szCs w:val="16"/>
+    </w:rPr>
+  </w:style>
+  <w:style w:type="paragraph" w:styleId="CommentText">
+    <w:name w:val="annotation text"/>
+    <w:basedOn w:val="Normal"/>
+    <w:link w:val="CommentTextChar"/>
+    <w:uiPriority w:val="99"/>
+    <w:semiHidden/>
+    <w:unhideWhenUsed/>
+    <w:rsid w:val="00D23016"/>
+    <w:pPr>
+      <w:spacing w:line="240" w:lineRule="auto"/>
+    </w:pPr>
+    <w:rPr>
+      <w:szCs w:val="20"/>
+    </w:rPr>
+  </w:style>
+  <w:style w:type="character" w:customStyle="1" w:styleId="CommentTextChar">
+    <w:name w:val="Comment Text Char"/>
+    <w:basedOn w:val="DefaultParagraphFont"/>
+    <w:link w:val="CommentText"/>
+    <w:uiPriority w:val="99"/>
+    <w:semiHidden/>
+    <w:rsid w:val="00D23016"/>
+    <w:rPr>
+      <w:rFonts w:ascii="Tahoma" w:hAnsi="Tahoma"/>
+      <w:sz w:val="20"/>
+      <w:szCs w:val="20"/>
+    </w:rPr>
+  </w:style>
+  <w:style w:type="paragraph" w:styleId="CommentSubject">
+    <w:name w:val="annotation subject"/>
+    <w:basedOn w:val="CommentText"/>
+    <w:next w:val="CommentText"/>
+    <w:link w:val="CommentSubjectChar"/>
+    <w:uiPriority w:val="99"/>
+    <w:semiHidden/>
+    <w:unhideWhenUsed/>
+    <w:rsid w:val="00D23016"/>
+    <w:rPr>
+      <w:b/>
+      <w:bCs/>
+    </w:rPr>
+  </w:style>
+  <w:style w:type="character" w:customStyle="1" w:styleId="CommentSubjectChar">
+    <w:name w:val="Comment Subject Char"/>
+    <w:basedOn w:val="CommentTextChar"/>
+    <w:link w:val="CommentSubject"/>
+    <w:uiPriority w:val="99"/>
+    <w:semiHidden/>
+    <w:rsid w:val="00D23016"/>
+    <w:rPr>
+      <w:rFonts w:ascii="Tahoma" w:hAnsi="Tahoma"/>
+      <w:b/>
+      <w:bCs/>
+      <w:sz w:val="20"/>
+      <w:szCs w:val="20"/>
+    </w:rPr>
+  </w:style>
+  <w:style w:type="paragraph" w:styleId="Revision">
+    <w:name w:val="Revision"/>
+    <w:hidden/>
+    <w:uiPriority w:val="99"/>
+    <w:semiHidden/>
+    <w:rsid w:val="003E2D40"/>
+    <w:pPr>
+      <w:spacing w:after="0" w:line="240" w:lineRule="auto"/>
+    </w:pPr>
+    <w:rPr>
+      <w:rFonts w:ascii="Tahoma" w:hAnsi="Tahoma"/>
+      <w:sz w:val="20"/>
+    </w:rPr>
+  </w:style>
 </w:styles>
 </file>
 
@@ -4216,6 +4657,14 @@
     <w:pitch w:val="variable"/>
     <w:sig w:usb0="00000000" w:usb1="10000000" w:usb2="00000000" w:usb3="00000000" w:csb0="80000000" w:csb1="00000000"/>
   </w:font>
+  <w:font w:name="MS Mincho">
+    <w:altName w:val="ＭＳ 明朝"/>
+    <w:panose1 w:val="02020609040205080304"/>
+    <w:charset w:val="80"/>
+    <w:family w:val="modern"/>
+    <w:pitch w:val="fixed"/>
+    <w:sig w:usb0="E00002FF" w:usb1="6AC7FDFB" w:usb2="08000012" w:usb3="00000000" w:csb0="0002009F" w:csb1="00000000"/>
+  </w:font>
   <w:font w:name="Calibri">
     <w:panose1 w:val="020F0502020204030204"/>
     <w:charset w:val="00"/>
@@ -4223,13 +4672,12 @@
     <w:pitch w:val="variable"/>
     <w:sig w:usb0="E0002AFF" w:usb1="C000247B" w:usb2="00000009" w:usb3="00000000" w:csb0="000001FF" w:csb1="00000000"/>
   </w:font>
-  <w:font w:name="MS Mincho">
-    <w:altName w:val="ＭＳ 明朝"/>
-    <w:panose1 w:val="02020609040205080304"/>
-    <w:charset w:val="80"/>
-    <w:family w:val="modern"/>
-    <w:pitch w:val="fixed"/>
-    <w:sig w:usb0="E00002FF" w:usb1="6AC7FDFB" w:usb2="08000012" w:usb3="00000000" w:csb0="0002009F" w:csb1="00000000"/>
+  <w:font w:name="Segoe UI">
+    <w:panose1 w:val="020B0502040204020203"/>
+    <w:charset w:val="00"/>
+    <w:family w:val="swiss"/>
+    <w:pitch w:val="variable"/>
+    <w:sig w:usb0="E4002EFF" w:usb1="C000E47F" w:usb2="00000009" w:usb3="00000000" w:csb0="000001FF" w:csb1="00000000"/>
   </w:font>
   <w:font w:name="MS Gothic">
     <w:altName w:val="ＭＳ ゴシック"/>
@@ -4280,10 +4728,13 @@
   </w:compat>
   <w:rsids>
     <w:rsidRoot w:val="00C92073"/>
+    <w:rsid w:val="001B1201"/>
     <w:rsid w:val="00437620"/>
+    <w:rsid w:val="004B7D6D"/>
     <w:rsid w:val="00523F37"/>
     <w:rsid w:val="006364BC"/>
     <w:rsid w:val="008055BD"/>
+    <w:rsid w:val="00913019"/>
     <w:rsid w:val="00AE22D2"/>
     <w:rsid w:val="00C750CA"/>
     <w:rsid w:val="00C92073"/>
@@ -4737,14 +5188,6 @@
     <w:semiHidden/>
     <w:unhideWhenUsed/>
   </w:style>
-  <w:style w:type="paragraph" w:customStyle="1" w:styleId="87B9B494EC884763801A8D30E5949751">
-    <w:name w:val="87B9B494EC884763801A8D30E5949751"/>
-    <w:rsid w:val="00C92073"/>
-  </w:style>
-  <w:style w:type="paragraph" w:customStyle="1" w:styleId="B6A35D2EC5124443A71E114BCFF9C8C1">
-    <w:name w:val="B6A35D2EC5124443A71E114BCFF9C8C1"/>
-    <w:rsid w:val="00C92073"/>
-  </w:style>
   <w:style w:type="character" w:styleId="PlaceholderText">
     <w:name w:val="Placeholder Text"/>
     <w:basedOn w:val="DefaultParagraphFont"/>
@@ -4755,39 +5198,8 @@
       <w:color w:val="808080"/>
     </w:rPr>
   </w:style>
-  <w:style w:type="paragraph" w:customStyle="1" w:styleId="B6A35D2EC5124443A71E114BCFF9C8C11">
-    <w:name w:val="B6A35D2EC5124443A71E114BCFF9C8C11"/>
-    <w:rsid w:val="00C92073"/>
-    <w:pPr>
-      <w:tabs>
-        <w:tab w:val="center" w:pos="4513"/>
-        <w:tab w:val="right" w:pos="9026"/>
-      </w:tabs>
-      <w:spacing w:after="0" w:line="240" w:lineRule="auto"/>
-    </w:pPr>
-  </w:style>
-  <w:style w:type="paragraph" w:customStyle="1" w:styleId="E3E46E89A3E4473899D34E1A69020221">
-    <w:name w:val="E3E46E89A3E4473899D34E1A69020221"/>
-    <w:rsid w:val="00C92073"/>
-  </w:style>
-  <w:style w:type="paragraph" w:customStyle="1" w:styleId="CF4551BA3C884C438D0FED883661478A">
-    <w:name w:val="CF4551BA3C884C438D0FED883661478A"/>
-    <w:rsid w:val="00C92073"/>
-  </w:style>
-  <w:style w:type="paragraph" w:customStyle="1" w:styleId="A7F509D799664952B1BA4A152692E11C">
-    <w:name w:val="A7F509D799664952B1BA4A152692E11C"/>
-    <w:rsid w:val="00C92073"/>
-  </w:style>
   <w:style w:type="paragraph" w:customStyle="1" w:styleId="27783A234926403B8E4B660855F4F171">
     <w:name w:val="27783A234926403B8E4B660855F4F171"/>
-    <w:rsid w:val="00437620"/>
-  </w:style>
-  <w:style w:type="paragraph" w:customStyle="1" w:styleId="0CECE09D15214890AED9B817611770D9">
-    <w:name w:val="0CECE09D15214890AED9B817611770D9"/>
-    <w:rsid w:val="00437620"/>
-  </w:style>
-  <w:style w:type="paragraph" w:customStyle="1" w:styleId="6A8A22BAF3DB48C08DF074722122A3D9">
-    <w:name w:val="6A8A22BAF3DB48C08DF074722122A3D9"/>
     <w:rsid w:val="00437620"/>
   </w:style>
 </w:styles>

</xml_diff>

<commit_message>
Added detail (Red Bull)
</commit_message>
<xml_diff>
--- a/CV_Charlie_Gunning.docx
+++ b/CV_Charlie_Gunning.docx
@@ -1,6 +1,6 @@
 
 <file path=word/document.xml><?xml version="1.0" encoding="utf-8"?>
-<w:document xmlns:wpc="http://schemas.microsoft.com/office/word/2010/wordprocessingCanvas" xmlns:cx="http://schemas.microsoft.com/office/drawing/2014/chartex" xmlns:cx1="http://schemas.microsoft.com/office/drawing/2015/9/8/chartex" xmlns:mc="http://schemas.openxmlformats.org/markup-compatibility/2006" xmlns:o="urn:schemas-microsoft-com:office:office" xmlns:r="http://schemas.openxmlformats.org/officeDocument/2006/relationships" xmlns:m="http://schemas.openxmlformats.org/officeDocument/2006/math" xmlns:v="urn:schemas-microsoft-com:vml" xmlns:wp14="http://schemas.microsoft.com/office/word/2010/wordprocessingDrawing" xmlns:wp="http://schemas.openxmlformats.org/drawingml/2006/wordprocessingDrawing" xmlns:w10="urn:schemas-microsoft-com:office:word" xmlns:w="http://schemas.openxmlformats.org/wordprocessingml/2006/main" xmlns:w14="http://schemas.microsoft.com/office/word/2010/wordml" xmlns:w15="http://schemas.microsoft.com/office/word/2012/wordml" xmlns:w16se="http://schemas.microsoft.com/office/word/2015/wordml/symex" xmlns:wpg="http://schemas.microsoft.com/office/word/2010/wordprocessingGroup" xmlns:wpi="http://schemas.microsoft.com/office/word/2010/wordprocessingInk" xmlns:wne="http://schemas.microsoft.com/office/word/2006/wordml" xmlns:wps="http://schemas.microsoft.com/office/word/2010/wordprocessingShape" mc:Ignorable="w14 w15 w16se wp14">
+<w:document xmlns:wpc="http://schemas.microsoft.com/office/word/2010/wordprocessingCanvas" xmlns:cx="http://schemas.microsoft.com/office/drawing/2014/chartex" xmlns:cx1="http://schemas.microsoft.com/office/drawing/2015/9/8/chartex" xmlns:cx2="http://schemas.microsoft.com/office/drawing/2015/10/21/chartex" xmlns:cx3="http://schemas.microsoft.com/office/drawing/2016/5/9/chartex" xmlns:cx4="http://schemas.microsoft.com/office/drawing/2016/5/10/chartex" xmlns:cx5="http://schemas.microsoft.com/office/drawing/2016/5/11/chartex" xmlns:cx6="http://schemas.microsoft.com/office/drawing/2016/5/12/chartex" xmlns:cx7="http://schemas.microsoft.com/office/drawing/2016/5/13/chartex" xmlns:cx8="http://schemas.microsoft.com/office/drawing/2016/5/14/chartex" xmlns:mc="http://schemas.openxmlformats.org/markup-compatibility/2006" xmlns:aink="http://schemas.microsoft.com/office/drawing/2016/ink" xmlns:am3d="http://schemas.microsoft.com/office/drawing/2017/model3d" xmlns:o="urn:schemas-microsoft-com:office:office" xmlns:oel="http://schemas.microsoft.com/office/2019/extlst" xmlns:r="http://schemas.openxmlformats.org/officeDocument/2006/relationships" xmlns:m="http://schemas.openxmlformats.org/officeDocument/2006/math" xmlns:v="urn:schemas-microsoft-com:vml" xmlns:wp14="http://schemas.microsoft.com/office/word/2010/wordprocessingDrawing" xmlns:wp="http://schemas.openxmlformats.org/drawingml/2006/wordprocessingDrawing" xmlns:w10="urn:schemas-microsoft-com:office:word" xmlns:w="http://schemas.openxmlformats.org/wordprocessingml/2006/main" xmlns:w14="http://schemas.microsoft.com/office/word/2010/wordml" xmlns:w15="http://schemas.microsoft.com/office/word/2012/wordml" xmlns:w16cex="http://schemas.microsoft.com/office/word/2018/wordml/cex" xmlns:w16cid="http://schemas.microsoft.com/office/word/2016/wordml/cid" xmlns:w16="http://schemas.microsoft.com/office/word/2018/wordml" xmlns:w16sdtdh="http://schemas.microsoft.com/office/word/2020/wordml/sdtdatahash" xmlns:w16se="http://schemas.microsoft.com/office/word/2015/wordml/symex" xmlns:wpg="http://schemas.microsoft.com/office/word/2010/wordprocessingGroup" xmlns:wpi="http://schemas.microsoft.com/office/word/2010/wordprocessingInk" xmlns:wne="http://schemas.microsoft.com/office/word/2006/wordml" xmlns:wps="http://schemas.microsoft.com/office/word/2010/wordprocessingShape" mc:Ignorable="w14 w15 w16se w16cid w16 w16cex w16sdtdh wp14">
   <w:body>
     <w:p>
       <w:pPr>
@@ -259,13 +259,13 @@
               </wp:anchor>
             </w:drawing>
           </mc:Choice>
-          <mc:Fallback xmlns:w16="http://schemas.microsoft.com/office/word/2018/wordml" xmlns:w16cid="http://schemas.microsoft.com/office/word/2016/wordml/cid" xmlns:w16cex="http://schemas.microsoft.com/office/word/2018/wordml/cex" xmlns:am3d="http://schemas.microsoft.com/office/drawing/2017/model3d" xmlns:aink="http://schemas.microsoft.com/office/drawing/2016/ink" xmlns:cx8="http://schemas.microsoft.com/office/drawing/2016/5/14/chartex" xmlns:cx7="http://schemas.microsoft.com/office/drawing/2016/5/13/chartex" xmlns:cx6="http://schemas.microsoft.com/office/drawing/2016/5/12/chartex" xmlns:cx5="http://schemas.microsoft.com/office/drawing/2016/5/11/chartex" xmlns:cx4="http://schemas.microsoft.com/office/drawing/2016/5/10/chartex" xmlns:cx3="http://schemas.microsoft.com/office/drawing/2016/5/9/chartex" xmlns:cx2="http://schemas.microsoft.com/office/drawing/2015/10/21/chartex">
+          <mc:Fallback>
             <w:pict>
               <v:shapetype w14:anchorId="00044282" id="_x0000_t202" coordsize="21600,21600" o:spt="202" path="m,l,21600r21600,l21600,xe">
                 <v:stroke joinstyle="miter"/>
                 <v:path gradientshapeok="t" o:connecttype="rect"/>
               </v:shapetype>
-              <v:shape id="Text Box 1" o:spid="_x0000_s1026" type="#_x0000_t202" style="position:absolute;left:0;text-align:left;margin-left:14.25pt;margin-top:25.5pt;width:116.25pt;height:36pt;z-index:251659264;visibility:visible;mso-wrap-style:square;mso-width-percent:0;mso-height-percent:0;mso-wrap-distance-left:9pt;mso-wrap-distance-top:0;mso-wrap-distance-right:9pt;mso-wrap-distance-bottom:0;mso-position-horizontal:absolute;mso-position-horizontal-relative:left-margin-area;mso-position-vertical:absolute;mso-position-vertical-relative:top-margin-area;mso-width-percent:0;mso-height-percent:0;mso-width-relative:margin;mso-height-relative:margin;v-text-anchor:top" o:gfxdata="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" filled="f" stroked="f" strokeweight=".5pt">
+              <v:shape id="Text Box 1" o:spid="_x0000_s1026" type="#_x0000_t202" style="position:absolute;left:0;text-align:left;margin-left:14.25pt;margin-top:25.5pt;width:116.25pt;height:36pt;z-index:251659264;visibility:visible;mso-wrap-style:square;mso-width-percent:0;mso-height-percent:0;mso-wrap-distance-left:9pt;mso-wrap-distance-top:0;mso-wrap-distance-right:9pt;mso-wrap-distance-bottom:0;mso-position-horizontal:absolute;mso-position-horizontal-relative:left-margin-area;mso-position-vertical:absolute;mso-position-vertical-relative:top-margin-area;mso-width-percent:0;mso-height-percent:0;mso-width-relative:margin;mso-height-relative:margin;v-text-anchor:top" o:gfxdata="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" filled="f" stroked="f" strokeweight=".5pt">
                 <v:textbox>
                   <w:txbxContent>
                     <w:p>
@@ -281,7 +281,7 @@
                             <wp:extent cx="361950" cy="361950"/>
                             <wp:effectExtent l="0" t="0" r="0" b="0"/>
                             <wp:docPr id="6" name="Picture 6">
-                              <a:hlinkClick xmlns:a="http://schemas.openxmlformats.org/drawingml/2006/main" r:id="rId14"/>
+                              <a:hlinkClick xmlns:a="http://schemas.openxmlformats.org/drawingml/2006/main" r:id="rId8"/>
                             </wp:docPr>
                             <wp:cNvGraphicFramePr>
                               <a:graphicFrameLocks xmlns:a="http://schemas.openxmlformats.org/drawingml/2006/main" noChangeAspect="1"/>
@@ -296,7 +296,7 @@
                                     </pic:cNvPicPr>
                                   </pic:nvPicPr>
                                   <pic:blipFill>
-                                    <a:blip r:embed="rId15">
+                                    <a:blip r:embed="rId9">
                                       <a:extLst>
                                         <a:ext uri="{28A0092B-C50C-407E-A947-70E740481C1C}">
                                           <a14:useLocalDpi xmlns:a14="http://schemas.microsoft.com/office/drawing/2010/main" val="0"/>
@@ -338,7 +338,7 @@
                             <wp:extent cx="361950" cy="361950"/>
                             <wp:effectExtent l="0" t="0" r="0" b="0"/>
                             <wp:docPr id="7" name="Picture 7">
-                              <a:hlinkClick xmlns:a="http://schemas.openxmlformats.org/drawingml/2006/main" r:id="rId16"/>
+                              <a:hlinkClick xmlns:a="http://schemas.openxmlformats.org/drawingml/2006/main" r:id="rId10"/>
                             </wp:docPr>
                             <wp:cNvGraphicFramePr>
                               <a:graphicFrameLocks xmlns:a="http://schemas.openxmlformats.org/drawingml/2006/main" noChangeAspect="1"/>
@@ -353,7 +353,7 @@
                                     </pic:cNvPicPr>
                                   </pic:nvPicPr>
                                   <pic:blipFill>
-                                    <a:blip r:embed="rId17">
+                                    <a:blip r:embed="rId11">
                                       <a:extLst>
                                         <a:ext uri="{28A0092B-C50C-407E-A947-70E740481C1C}">
                                           <a14:useLocalDpi xmlns:a14="http://schemas.microsoft.com/office/drawing/2010/main" val="0"/>
@@ -393,7 +393,7 @@
                             <wp:extent cx="363600" cy="363600"/>
                             <wp:effectExtent l="0" t="0" r="0" b="0"/>
                             <wp:docPr id="2" name="Picture 2">
-                              <a:hlinkClick xmlns:a="http://schemas.openxmlformats.org/drawingml/2006/main" r:id="rId18"/>
+                              <a:hlinkClick xmlns:a="http://schemas.openxmlformats.org/drawingml/2006/main" r:id="rId12"/>
                             </wp:docPr>
                             <wp:cNvGraphicFramePr>
                               <a:graphicFrameLocks xmlns:a="http://schemas.openxmlformats.org/drawingml/2006/main" noChangeAspect="1"/>
@@ -406,7 +406,7 @@
                                     <pic:cNvPicPr/>
                                   </pic:nvPicPr>
                                   <pic:blipFill>
-                                    <a:blip r:embed="rId19">
+                                    <a:blip r:embed="rId13">
                                       <a:extLst>
                                         <a:ext uri="{28A0092B-C50C-407E-A947-70E740481C1C}">
                                           <a14:useLocalDpi xmlns:a14="http://schemas.microsoft.com/office/drawing/2010/main" val="0"/>
@@ -441,38 +441,16 @@
           </mc:Fallback>
         </mc:AlternateContent>
       </w:r>
-      <w:sdt>
-        <w:sdtPr>
-          <w:rPr>
-            <w:rFonts w:cs="Tahoma"/>
-            <w:b/>
-            <w:color w:val="230400"/>
-            <w:sz w:val="52"/>
-            <w:szCs w:val="20"/>
-          </w:rPr>
-          <w:alias w:val="Author"/>
-          <w:tag w:val=""/>
-          <w:id w:val="-1076823702"/>
-          <w:placeholder>
-            <w:docPart w:val="27783A234926403B8E4B660855F4F171"/>
-          </w:placeholder>
-          <w:dataBinding w:prefixMappings="xmlns:ns0='http://purl.org/dc/elements/1.1/' xmlns:ns1='http://schemas.openxmlformats.org/package/2006/metadata/core-properties' " w:xpath="/ns1:coreProperties[1]/ns0:creator[1]" w:storeItemID="{6C3C8BC8-F283-45AE-878A-BAB7291924A1}"/>
-          <w:text/>
-        </w:sdtPr>
-        <w:sdtEndPr/>
-        <w:sdtContent>
-          <w:r>
-            <w:rPr>
-              <w:rFonts w:cs="Tahoma"/>
-              <w:b/>
-              <w:color w:val="230400"/>
-              <w:sz w:val="52"/>
-              <w:szCs w:val="20"/>
-            </w:rPr>
-            <w:t>Charlie Gunning</w:t>
-          </w:r>
-        </w:sdtContent>
-      </w:sdt>
+      <w:r>
+        <w:rPr>
+          <w:rFonts w:cs="Tahoma"/>
+          <w:b/>
+          <w:color w:val="230400"/>
+          <w:sz w:val="52"/>
+          <w:szCs w:val="20"/>
+        </w:rPr>
+        <w:t>Charlie Gunning</w:t>
+      </w:r>
       <w:r>
         <w:rPr>
           <w:rFonts w:cs="Tahoma"/>
@@ -481,7 +459,7 @@
         </w:rPr>
         <w:br/>
       </w:r>
-      <w:hyperlink r:id="rId20" w:history="1">
+      <w:hyperlink r:id="rId14" w:history="1">
         <w:r>
           <w:rPr>
             <w:rStyle w:val="Hyperlink"/>
@@ -499,7 +477,7 @@
         </w:rPr>
         <w:t xml:space="preserve"> | </w:t>
       </w:r>
-      <w:hyperlink r:id="rId21" w:history="1">
+      <w:hyperlink r:id="rId15" w:history="1">
         <w:r>
           <w:rPr>
             <w:rStyle w:val="Hyperlink"/>
@@ -1650,7 +1628,14 @@
                 <w:bCs/>
                 <w:color w:val="230400"/>
               </w:rPr>
-              <w:t>Quarterly awards for actively seeking cross-skilling opportunities, instilling a one-team ethos, and supporting other teams by leading Excel training sessions</w:t>
+              <w:t xml:space="preserve">Quarterly awards for actively seeking cross-skilling opportunities, instilling a one-team ethos, and supporting other teams by leading Excel training </w:t>
+            </w:r>
+            <w:r>
+              <w:rPr>
+                <w:bCs/>
+                <w:color w:val="230400"/>
+              </w:rPr>
+              <w:t>sessions.</w:t>
             </w:r>
           </w:p>
           <w:p>
@@ -1770,6 +1755,447 @@
                 <w:b/>
                 <w:color w:val="230400"/>
               </w:rPr>
+              <w:t>ORACLE RED BULL RACING</w:t>
+            </w:r>
+          </w:p>
+        </w:tc>
+        <w:tc>
+          <w:tcPr>
+            <w:tcW w:w="5494" w:type="dxa"/>
+            <w:vAlign w:val="center"/>
+          </w:tcPr>
+          <w:p>
+            <w:pPr>
+              <w:jc w:val="right"/>
+              <w:rPr>
+                <w:color w:val="230400"/>
+              </w:rPr>
+            </w:pPr>
+            <w:r>
+              <w:rPr>
+                <w:color w:val="230400"/>
+              </w:rPr>
+              <w:t>Apr 202</w:t>
+            </w:r>
+            <w:r>
+              <w:rPr>
+                <w:color w:val="230400"/>
+              </w:rPr>
+              <w:t>2</w:t>
+            </w:r>
+            <w:r>
+              <w:rPr>
+                <w:color w:val="230400"/>
+              </w:rPr>
+              <w:t xml:space="preserve"> - Present</w:t>
+            </w:r>
+          </w:p>
+        </w:tc>
+      </w:tr>
+      <w:tr>
+        <w:trPr>
+          <w:trHeight w:val="416"/>
+        </w:trPr>
+        <w:tc>
+          <w:tcPr>
+            <w:tcW w:w="10988" w:type="dxa"/>
+            <w:gridSpan w:val="2"/>
+            <w:vAlign w:val="center"/>
+          </w:tcPr>
+          <w:p>
+            <w:pPr>
+              <w:rPr>
+                <w:color w:val="230400"/>
+              </w:rPr>
+            </w:pPr>
+            <w:r>
+              <w:rPr>
+                <w:color w:val="230400"/>
+              </w:rPr>
+              <w:t xml:space="preserve">SQL </w:t>
+            </w:r>
+            <w:r>
+              <w:rPr>
+                <w:color w:val="230400"/>
+              </w:rPr>
+              <w:t>Database Administrator &amp; Developer</w:t>
+            </w:r>
+            <w:r>
+              <w:rPr>
+                <w:color w:val="230400"/>
+              </w:rPr>
+              <w:br/>
+            </w:r>
+          </w:p>
+          <w:p>
+            <w:pPr>
+              <w:pStyle w:val="ListParagraph"/>
+              <w:numPr>
+                <w:ilvl w:val="0"/>
+                <w:numId w:val="1"/>
+              </w:numPr>
+              <w:rPr>
+                <w:color w:val="230400"/>
+              </w:rPr>
+            </w:pPr>
+            <w:r>
+              <w:rPr>
+                <w:color w:val="230400"/>
+              </w:rPr>
+              <w:t>Sole business owner for Red Bull Racing's SQL Server Estate, spanning 70+ instances and 2,000+ databases. Data spanning all business</w:t>
+            </w:r>
+            <w:r>
+              <w:rPr>
+                <w:color w:val="230400"/>
+              </w:rPr>
+              <w:t xml:space="preserve"> areas</w:t>
+            </w:r>
+            <w:r>
+              <w:rPr>
+                <w:color w:val="230400"/>
+              </w:rPr>
+              <w:t xml:space="preserve">, including Trackside, Simulation, Aerodynamics, Powertrains, Marketing, </w:t>
+            </w:r>
+            <w:r>
+              <w:rPr>
+                <w:color w:val="230400"/>
+              </w:rPr>
+              <w:t>HR</w:t>
+            </w:r>
+            <w:r>
+              <w:rPr>
+                <w:color w:val="230400"/>
+              </w:rPr>
+              <w:t>, Finance.</w:t>
+            </w:r>
+          </w:p>
+          <w:p>
+            <w:pPr>
+              <w:pStyle w:val="ListParagraph"/>
+              <w:numPr>
+                <w:ilvl w:val="0"/>
+                <w:numId w:val="1"/>
+              </w:numPr>
+              <w:rPr>
+                <w:color w:val="230400"/>
+              </w:rPr>
+            </w:pPr>
+            <w:r>
+              <w:rPr>
+                <w:color w:val="230400"/>
+              </w:rPr>
+              <w:t>S</w:t>
+            </w:r>
+            <w:r>
+              <w:rPr>
+                <w:color w:val="230400"/>
+              </w:rPr>
+              <w:t>ubject-matter-expert on SQL Server for Red Bull Racing. Primary consultant for database design decisions, hosting options for new applications' data, creation of new databases, query performance tuning, replication</w:t>
+            </w:r>
+            <w:r>
+              <w:rPr>
+                <w:color w:val="230400"/>
+              </w:rPr>
+              <w:t>, migration</w:t>
+            </w:r>
+            <w:r>
+              <w:rPr>
+                <w:color w:val="230400"/>
+              </w:rPr>
+              <w:t>.</w:t>
+            </w:r>
+          </w:p>
+          <w:p>
+            <w:pPr>
+              <w:pStyle w:val="ListParagraph"/>
+              <w:numPr>
+                <w:ilvl w:val="0"/>
+                <w:numId w:val="1"/>
+              </w:numPr>
+              <w:rPr>
+                <w:color w:val="230400"/>
+              </w:rPr>
+            </w:pPr>
+            <w:r>
+              <w:rPr>
+                <w:color w:val="230400"/>
+              </w:rPr>
+              <w:t xml:space="preserve">Creating and maintaining administrative solutions for the estate, </w:t>
+            </w:r>
+            <w:r>
+              <w:rPr>
+                <w:color w:val="230400"/>
+              </w:rPr>
+              <w:t>e.g.,</w:t>
+            </w:r>
+            <w:r>
+              <w:rPr>
+                <w:color w:val="230400"/>
+              </w:rPr>
+              <w:t xml:space="preserve"> maintenance plans, capacity </w:t>
+            </w:r>
+            <w:r>
+              <w:rPr>
+                <w:color w:val="230400"/>
+              </w:rPr>
+              <w:t>tracking</w:t>
+            </w:r>
+            <w:r>
+              <w:rPr>
+                <w:color w:val="230400"/>
+              </w:rPr>
+              <w:t xml:space="preserve">, </w:t>
+            </w:r>
+            <w:r>
+              <w:rPr>
+                <w:color w:val="230400"/>
+              </w:rPr>
+              <w:t>alerts</w:t>
+            </w:r>
+            <w:r>
+              <w:rPr>
+                <w:color w:val="230400"/>
+              </w:rPr>
+              <w:t>.</w:t>
+            </w:r>
+          </w:p>
+          <w:p>
+            <w:pPr>
+              <w:pStyle w:val="ListParagraph"/>
+              <w:numPr>
+                <w:ilvl w:val="0"/>
+                <w:numId w:val="1"/>
+              </w:numPr>
+              <w:rPr>
+                <w:color w:val="230400"/>
+              </w:rPr>
+            </w:pPr>
+            <w:r>
+              <w:rPr>
+                <w:color w:val="230400"/>
+              </w:rPr>
+              <w:t xml:space="preserve">Specifying machine build information for </w:t>
+            </w:r>
+            <w:r>
+              <w:rPr>
+                <w:color w:val="230400"/>
+              </w:rPr>
+              <w:t>I</w:t>
+            </w:r>
+            <w:r>
+              <w:rPr>
+                <w:color w:val="230400"/>
+              </w:rPr>
+              <w:t xml:space="preserve">nfrastructure team, </w:t>
+            </w:r>
+            <w:r>
+              <w:rPr>
+                <w:color w:val="230400"/>
+              </w:rPr>
+              <w:t>installing</w:t>
+            </w:r>
+            <w:r>
+              <w:rPr>
+                <w:color w:val="230400"/>
+              </w:rPr>
+              <w:t xml:space="preserve"> new </w:t>
+            </w:r>
+            <w:r>
+              <w:rPr>
+                <w:color w:val="230400"/>
+              </w:rPr>
+              <w:t>instances on virtual/physical machines, including failover cluster instances.</w:t>
+            </w:r>
+          </w:p>
+          <w:p>
+            <w:pPr>
+              <w:pStyle w:val="ListParagraph"/>
+              <w:numPr>
+                <w:ilvl w:val="0"/>
+                <w:numId w:val="1"/>
+              </w:numPr>
+              <w:rPr>
+                <w:color w:val="230400"/>
+              </w:rPr>
+            </w:pPr>
+            <w:r>
+              <w:rPr>
+                <w:color w:val="230400"/>
+              </w:rPr>
+              <w:t xml:space="preserve">Planning and upgrading SQL Server estate to latest patches and/or migrating instances/databases to newer versions, </w:t>
+            </w:r>
+            <w:r>
+              <w:rPr>
+                <w:color w:val="230400"/>
+              </w:rPr>
+              <w:t>to</w:t>
+            </w:r>
+            <w:r>
+              <w:rPr>
+                <w:color w:val="230400"/>
+              </w:rPr>
+              <w:t xml:space="preserve"> keep the estate within Microsoft's long-term support windows.</w:t>
+            </w:r>
+          </w:p>
+          <w:p>
+            <w:pPr>
+              <w:pStyle w:val="ListParagraph"/>
+              <w:numPr>
+                <w:ilvl w:val="0"/>
+                <w:numId w:val="1"/>
+              </w:numPr>
+              <w:rPr>
+                <w:color w:val="230400"/>
+              </w:rPr>
+            </w:pPr>
+            <w:r>
+              <w:rPr>
+                <w:color w:val="230400"/>
+              </w:rPr>
+              <w:t>Providing reporting solutions to the business through Power BI and SSRS. Also maintaining and upgrading the Report Servers.</w:t>
+            </w:r>
+          </w:p>
+          <w:p>
+            <w:pPr>
+              <w:pStyle w:val="ListParagraph"/>
+              <w:numPr>
+                <w:ilvl w:val="0"/>
+                <w:numId w:val="1"/>
+              </w:numPr>
+              <w:rPr>
+                <w:color w:val="230400"/>
+              </w:rPr>
+            </w:pPr>
+            <w:r>
+              <w:rPr>
+                <w:color w:val="230400"/>
+              </w:rPr>
+              <w:t>Leading upgrade and migration work on Red Bull Racing's code store and ALM platform (Azure DevOps Server).</w:t>
+            </w:r>
+          </w:p>
+          <w:p>
+            <w:pPr>
+              <w:pStyle w:val="ListParagraph"/>
+              <w:numPr>
+                <w:ilvl w:val="0"/>
+                <w:numId w:val="1"/>
+              </w:numPr>
+              <w:rPr>
+                <w:color w:val="230400"/>
+              </w:rPr>
+            </w:pPr>
+            <w:r>
+              <w:rPr>
+                <w:color w:val="230400"/>
+              </w:rPr>
+              <w:t>Analysing usage of our SQL Server estate and calculating licensing costs for annual Microsoft True-up submission.</w:t>
+            </w:r>
+          </w:p>
+          <w:p>
+            <w:pPr>
+              <w:pStyle w:val="ListParagraph"/>
+              <w:numPr>
+                <w:ilvl w:val="0"/>
+                <w:numId w:val="1"/>
+              </w:numPr>
+              <w:rPr>
+                <w:color w:val="230400"/>
+              </w:rPr>
+            </w:pPr>
+            <w:r>
+              <w:rPr>
+                <w:color w:val="230400"/>
+              </w:rPr>
+              <w:t xml:space="preserve">Sole developer of </w:t>
+            </w:r>
+            <w:proofErr w:type="spellStart"/>
+            <w:r>
+              <w:rPr>
+                <w:color w:val="230400"/>
+              </w:rPr>
+              <w:t>SQLServerMetadata</w:t>
+            </w:r>
+            <w:proofErr w:type="spellEnd"/>
+            <w:r>
+              <w:rPr>
+                <w:color w:val="230400"/>
+              </w:rPr>
+              <w:t xml:space="preserve">, a self-built discovery tool used to capture the business' SQL estate, including information on machines, </w:t>
+            </w:r>
+            <w:r>
+              <w:rPr>
+                <w:color w:val="230400"/>
+              </w:rPr>
+              <w:t>instances,</w:t>
+            </w:r>
+            <w:r>
+              <w:rPr>
+                <w:color w:val="230400"/>
+              </w:rPr>
+              <w:t xml:space="preserve"> and databases. The tool assists with determining patching requirements, </w:t>
+            </w:r>
+            <w:r>
+              <w:rPr>
+                <w:color w:val="230400"/>
+              </w:rPr>
+              <w:lastRenderedPageBreak/>
+              <w:t xml:space="preserve">capacity management on a database-level to track </w:t>
+            </w:r>
+            <w:r>
+              <w:rPr>
+                <w:color w:val="230400"/>
+              </w:rPr>
+              <w:t>growth and</w:t>
+            </w:r>
+            <w:r>
+              <w:rPr>
+                <w:color w:val="230400"/>
+              </w:rPr>
+              <w:t xml:space="preserve"> provides a place to capture other business information such as owners and purpose.</w:t>
+            </w:r>
+          </w:p>
+        </w:tc>
+      </w:tr>
+      <w:tr>
+        <w:trPr>
+          <w:trHeight w:val="340"/>
+        </w:trPr>
+        <w:tc>
+          <w:tcPr>
+            <w:tcW w:w="10988" w:type="dxa"/>
+            <w:gridSpan w:val="2"/>
+            <w:vAlign w:val="center"/>
+          </w:tcPr>
+          <w:p>
+            <w:pPr>
+              <w:rPr>
+                <w:color w:val="230400"/>
+              </w:rPr>
+            </w:pPr>
+          </w:p>
+        </w:tc>
+      </w:tr>
+      <w:tr>
+        <w:trPr>
+          <w:trHeight w:val="340"/>
+        </w:trPr>
+        <w:tc>
+          <w:tcPr>
+            <w:tcW w:w="5494" w:type="dxa"/>
+            <w:vAlign w:val="center"/>
+          </w:tcPr>
+          <w:p>
+            <w:pPr>
+              <w:rPr>
+                <w:b/>
+                <w:color w:val="230400"/>
+              </w:rPr>
+            </w:pPr>
+            <w:r>
+              <w:rPr>
+                <w:b/>
+                <w:color w:val="230400"/>
+              </w:rPr>
               <w:t>BARCLAYS</w:t>
             </w:r>
             <w:r>
@@ -1803,7 +2229,25 @@
               <w:rPr>
                 <w:color w:val="230400"/>
               </w:rPr>
-              <w:t xml:space="preserve"> - Present</w:t>
+              <w:t xml:space="preserve"> </w:t>
+            </w:r>
+            <w:r>
+              <w:rPr>
+                <w:color w:val="230400"/>
+              </w:rPr>
+              <w:t>–</w:t>
+            </w:r>
+            <w:r>
+              <w:rPr>
+                <w:color w:val="230400"/>
+              </w:rPr>
+              <w:t xml:space="preserve"> </w:t>
+            </w:r>
+            <w:r>
+              <w:rPr>
+                <w:color w:val="230400"/>
+              </w:rPr>
+              <w:t>Apr 2022</w:t>
             </w:r>
           </w:p>
         </w:tc>
@@ -1824,6 +2268,7 @@
                 <w:color w:val="230400"/>
               </w:rPr>
             </w:pPr>
+            <w:bookmarkStart w:id="0" w:name="_Hlk165554492"/>
             <w:r>
               <w:rPr>
                 <w:color w:val="230400"/>
@@ -2091,13 +2536,6 @@
           </w:p>
           <w:p>
             <w:pPr>
-              <w:rPr>
-                <w:color w:val="230400"/>
-              </w:rPr>
-            </w:pPr>
-          </w:p>
-          <w:p>
-            <w:pPr>
               <w:pStyle w:val="ListParagraph"/>
               <w:numPr>
                 <w:ilvl w:val="0"/>
@@ -2288,6 +2726,93 @@
                 <w:color w:val="230400"/>
               </w:rPr>
             </w:pPr>
+            <w:bookmarkStart w:id="1" w:name="_Hlk165554510"/>
+            <w:bookmarkEnd w:id="0"/>
+          </w:p>
+        </w:tc>
+      </w:tr>
+      <w:bookmarkEnd w:id="1"/>
+      <w:tr>
+        <w:trPr>
+          <w:trHeight w:val="340"/>
+        </w:trPr>
+        <w:tc>
+          <w:tcPr>
+            <w:tcW w:w="5494" w:type="dxa"/>
+            <w:vAlign w:val="center"/>
+          </w:tcPr>
+          <w:p>
+            <w:pPr>
+              <w:rPr>
+                <w:b/>
+                <w:color w:val="230400"/>
+              </w:rPr>
+            </w:pPr>
+            <w:r>
+              <w:rPr>
+                <w:b/>
+                <w:color w:val="230400"/>
+              </w:rPr>
+              <w:t xml:space="preserve">WILMINGTON </w:t>
+            </w:r>
+            <w:r>
+              <w:rPr>
+                <w:b/>
+                <w:color w:val="230400"/>
+              </w:rPr>
+              <w:t>PLC</w:t>
+            </w:r>
+            <w:r>
+              <w:rPr>
+                <w:b/>
+                <w:color w:val="230400"/>
+              </w:rPr>
+              <w:t xml:space="preserve"> (HEALTHCARE)</w:t>
+            </w:r>
+          </w:p>
+        </w:tc>
+        <w:tc>
+          <w:tcPr>
+            <w:tcW w:w="5494" w:type="dxa"/>
+            <w:vAlign w:val="center"/>
+          </w:tcPr>
+          <w:p>
+            <w:pPr>
+              <w:jc w:val="right"/>
+              <w:rPr>
+                <w:color w:val="230400"/>
+              </w:rPr>
+            </w:pPr>
+            <w:r>
+              <w:rPr>
+                <w:color w:val="230400"/>
+              </w:rPr>
+              <w:t>Jul</w:t>
+            </w:r>
+            <w:r>
+              <w:rPr>
+                <w:color w:val="230400"/>
+              </w:rPr>
+              <w:t xml:space="preserve"> 2019 </w:t>
+            </w:r>
+            <w:r>
+              <w:rPr>
+                <w:color w:val="230400"/>
+              </w:rPr>
+              <w:t>–</w:t>
+            </w:r>
+            <w:r>
+              <w:rPr>
+                <w:color w:val="230400"/>
+              </w:rPr>
+              <w:t xml:space="preserve"> </w:t>
+            </w:r>
+            <w:r>
+              <w:rPr>
+                <w:color w:val="230400"/>
+              </w:rPr>
+              <w:t>Mar 2021</w:t>
+            </w:r>
           </w:p>
         </w:tc>
       </w:tr>
@@ -2297,68 +2822,69 @@
         </w:trPr>
         <w:tc>
           <w:tcPr>
-            <w:tcW w:w="5494" w:type="dxa"/>
-            <w:vAlign w:val="center"/>
-          </w:tcPr>
-          <w:p>
-            <w:pPr>
-              <w:rPr>
-                <w:b/>
-                <w:color w:val="230400"/>
-              </w:rPr>
-            </w:pPr>
-            <w:r>
-              <w:rPr>
-                <w:b/>
-                <w:color w:val="230400"/>
-              </w:rPr>
-              <w:t xml:space="preserve">WILMINGTON </w:t>
-            </w:r>
-            <w:r>
-              <w:rPr>
-                <w:b/>
-                <w:color w:val="230400"/>
-              </w:rPr>
-              <w:t>PLC</w:t>
-            </w:r>
-            <w:r>
-              <w:rPr>
-                <w:b/>
-                <w:color w:val="230400"/>
-              </w:rPr>
-              <w:t xml:space="preserve"> (HEALTHCARE)</w:t>
-            </w:r>
-          </w:p>
-        </w:tc>
-        <w:tc>
-          <w:tcPr>
-            <w:tcW w:w="5494" w:type="dxa"/>
-            <w:vAlign w:val="center"/>
-          </w:tcPr>
-          <w:p>
-            <w:pPr>
-              <w:jc w:val="right"/>
-              <w:rPr>
-                <w:color w:val="230400"/>
-              </w:rPr>
-            </w:pPr>
-            <w:r>
-              <w:rPr>
-                <w:color w:val="230400"/>
-              </w:rPr>
-              <w:t>Jul</w:t>
-            </w:r>
-            <w:r>
-              <w:rPr>
-                <w:color w:val="230400"/>
-              </w:rPr>
-              <w:t xml:space="preserve"> 2019 </w:t>
-            </w:r>
-            <w:r>
-              <w:rPr>
-                <w:color w:val="230400"/>
-              </w:rPr>
-              <w:t>–</w:t>
+            <w:tcW w:w="10988" w:type="dxa"/>
+            <w:gridSpan w:val="2"/>
+            <w:vAlign w:val="center"/>
+          </w:tcPr>
+          <w:p>
+            <w:pPr>
+              <w:rPr>
+                <w:color w:val="230400"/>
+              </w:rPr>
+            </w:pPr>
+            <w:r>
+              <w:rPr>
+                <w:color w:val="230400"/>
+              </w:rPr>
+              <w:t>SQL Developer</w:t>
+            </w:r>
+            <w:r>
+              <w:rPr>
+                <w:color w:val="230400"/>
+              </w:rPr>
+              <w:br/>
+            </w:r>
+          </w:p>
+          <w:p>
+            <w:pPr>
+              <w:pStyle w:val="ListParagraph"/>
+              <w:numPr>
+                <w:ilvl w:val="0"/>
+                <w:numId w:val="1"/>
+              </w:numPr>
+              <w:rPr>
+                <w:color w:val="230400"/>
+              </w:rPr>
+            </w:pPr>
+            <w:r>
+              <w:rPr>
+                <w:color w:val="230400"/>
+              </w:rPr>
+              <w:t>Co-leading d</w:t>
+            </w:r>
+            <w:r>
+              <w:rPr>
+                <w:color w:val="230400"/>
+              </w:rPr>
+              <w:t xml:space="preserve">esign, </w:t>
+            </w:r>
+            <w:r>
+              <w:rPr>
+                <w:color w:val="230400"/>
+              </w:rPr>
+              <w:t>implementation,</w:t>
+            </w:r>
+            <w:r>
+              <w:rPr>
+                <w:color w:val="230400"/>
+              </w:rPr>
+              <w:t xml:space="preserve"> and maintenance of the business'</w:t>
+            </w:r>
+            <w:r>
+              <w:rPr>
+                <w:color w:val="230400"/>
+              </w:rPr>
+              <w:t>s</w:t>
             </w:r>
             <w:r>
               <w:rPr>
@@ -2370,7 +2896,157 @@
               <w:rPr>
                 <w:color w:val="230400"/>
               </w:rPr>
-              <w:t>Mar 2021</w:t>
+              <w:t xml:space="preserve">healthcare </w:t>
+            </w:r>
+            <w:r>
+              <w:rPr>
+                <w:color w:val="230400"/>
+              </w:rPr>
+              <w:t>data</w:t>
+            </w:r>
+            <w:r>
+              <w:rPr>
+                <w:color w:val="230400"/>
+              </w:rPr>
+              <w:t xml:space="preserve"> platform</w:t>
+            </w:r>
+            <w:r>
+              <w:rPr>
+                <w:color w:val="230400"/>
+              </w:rPr>
+              <w:t>.</w:t>
+            </w:r>
+          </w:p>
+          <w:p>
+            <w:pPr>
+              <w:pStyle w:val="ListParagraph"/>
+              <w:numPr>
+                <w:ilvl w:val="0"/>
+                <w:numId w:val="1"/>
+              </w:numPr>
+              <w:rPr>
+                <w:color w:val="230400"/>
+              </w:rPr>
+            </w:pPr>
+            <w:r>
+              <w:rPr>
+                <w:color w:val="230400"/>
+              </w:rPr>
+              <w:t>Supporting the above by using tools and software</w:t>
+            </w:r>
+            <w:r>
+              <w:rPr>
+                <w:color w:val="230400"/>
+              </w:rPr>
+              <w:t>,</w:t>
+            </w:r>
+            <w:r>
+              <w:rPr>
+                <w:color w:val="230400"/>
+              </w:rPr>
+              <w:t xml:space="preserve"> including Tableau, Git, </w:t>
+            </w:r>
+            <w:r>
+              <w:rPr>
+                <w:color w:val="230400"/>
+              </w:rPr>
+              <w:t>GitHub,</w:t>
+            </w:r>
+            <w:r>
+              <w:rPr>
+                <w:color w:val="230400"/>
+              </w:rPr>
+              <w:t xml:space="preserve"> and Visual Studio Code.</w:t>
+            </w:r>
+          </w:p>
+          <w:p>
+            <w:pPr>
+              <w:pStyle w:val="ListParagraph"/>
+              <w:numPr>
+                <w:ilvl w:val="0"/>
+                <w:numId w:val="1"/>
+              </w:numPr>
+              <w:rPr>
+                <w:color w:val="230400"/>
+              </w:rPr>
+            </w:pPr>
+            <w:r>
+              <w:rPr>
+                <w:color w:val="230400"/>
+              </w:rPr>
+              <w:t>Sole</w:t>
+            </w:r>
+            <w:r>
+              <w:rPr>
+                <w:color w:val="230400"/>
+              </w:rPr>
+              <w:t xml:space="preserve"> developer on producing a new user management desktop application</w:t>
+            </w:r>
+            <w:r>
+              <w:rPr>
+                <w:color w:val="230400"/>
+              </w:rPr>
+              <w:t xml:space="preserve"> (using Electron, Chromium, Node.js, HTML/CSS/JavaScript)</w:t>
+            </w:r>
+            <w:r>
+              <w:rPr>
+                <w:color w:val="230400"/>
+              </w:rPr>
+              <w:t xml:space="preserve"> </w:t>
+            </w:r>
+            <w:r>
+              <w:rPr>
+                <w:color w:val="230400"/>
+              </w:rPr>
+              <w:t>receiving positive</w:t>
+            </w:r>
+            <w:r>
+              <w:rPr>
+                <w:color w:val="230400"/>
+              </w:rPr>
+              <w:t xml:space="preserve"> feedba</w:t>
+            </w:r>
+            <w:r>
+              <w:rPr>
+                <w:color w:val="230400"/>
+              </w:rPr>
+              <w:t>ck from the business and reducing</w:t>
+            </w:r>
+            <w:r>
+              <w:rPr>
+                <w:color w:val="230400"/>
+              </w:rPr>
+              <w:t xml:space="preserve"> manual overhead </w:t>
+            </w:r>
+            <w:r>
+              <w:rPr>
+                <w:color w:val="230400"/>
+              </w:rPr>
+              <w:t>considerably</w:t>
+            </w:r>
+            <w:r>
+              <w:rPr>
+                <w:color w:val="230400"/>
+              </w:rPr>
+              <w:t>.</w:t>
+            </w:r>
+          </w:p>
+          <w:p>
+            <w:pPr>
+              <w:pStyle w:val="ListParagraph"/>
+              <w:numPr>
+                <w:ilvl w:val="0"/>
+                <w:numId w:val="1"/>
+              </w:numPr>
+              <w:rPr>
+                <w:color w:val="230400"/>
+              </w:rPr>
+            </w:pPr>
+            <w:r>
+              <w:rPr>
+                <w:color w:val="230400"/>
+              </w:rPr>
+              <w:t>Processing and anonymising sensitive healthcare information, including data from NHS Digital.</w:t>
             </w:r>
           </w:p>
         </w:tc>
@@ -2391,11 +3067,82 @@
                 <w:color w:val="230400"/>
               </w:rPr>
             </w:pPr>
-            <w:r>
-              <w:rPr>
-                <w:color w:val="230400"/>
-              </w:rPr>
-              <w:t>SQL Developer</w:t>
+          </w:p>
+        </w:tc>
+      </w:tr>
+      <w:tr>
+        <w:trPr>
+          <w:trHeight w:val="340"/>
+        </w:trPr>
+        <w:tc>
+          <w:tcPr>
+            <w:tcW w:w="5494" w:type="dxa"/>
+            <w:vAlign w:val="center"/>
+          </w:tcPr>
+          <w:p>
+            <w:pPr>
+              <w:rPr>
+                <w:b/>
+                <w:color w:val="230400"/>
+              </w:rPr>
+            </w:pPr>
+            <w:r>
+              <w:rPr>
+                <w:b/>
+                <w:color w:val="230400"/>
+              </w:rPr>
+              <w:t>SKIPTON BUILDING SOCIETY</w:t>
+            </w:r>
+          </w:p>
+        </w:tc>
+        <w:tc>
+          <w:tcPr>
+            <w:tcW w:w="5494" w:type="dxa"/>
+            <w:vAlign w:val="center"/>
+          </w:tcPr>
+          <w:p>
+            <w:pPr>
+              <w:jc w:val="right"/>
+              <w:rPr>
+                <w:color w:val="230400"/>
+              </w:rPr>
+            </w:pPr>
+            <w:r>
+              <w:rPr>
+                <w:color w:val="230400"/>
+              </w:rPr>
+              <w:t>Sep 2015 – Apr</w:t>
+            </w:r>
+            <w:r>
+              <w:rPr>
+                <w:color w:val="230400"/>
+              </w:rPr>
+              <w:t xml:space="preserve"> 2019</w:t>
+            </w:r>
+          </w:p>
+        </w:tc>
+      </w:tr>
+      <w:tr>
+        <w:trPr>
+          <w:trHeight w:val="1460"/>
+        </w:trPr>
+        <w:tc>
+          <w:tcPr>
+            <w:tcW w:w="10988" w:type="dxa"/>
+            <w:gridSpan w:val="2"/>
+            <w:vAlign w:val="center"/>
+          </w:tcPr>
+          <w:p>
+            <w:pPr>
+              <w:rPr>
+                <w:color w:val="230400"/>
+              </w:rPr>
+            </w:pPr>
+            <w:r>
+              <w:rPr>
+                <w:color w:val="230400"/>
+              </w:rPr>
+              <w:t>Business Intelligence (BI) Specialist</w:t>
             </w:r>
             <w:r>
               <w:rPr>
@@ -2419,13 +3166,55 @@
               <w:rPr>
                 <w:color w:val="230400"/>
               </w:rPr>
-              <w:t>Co-leading d</w:t>
-            </w:r>
-            <w:r>
-              <w:rPr>
-                <w:color w:val="230400"/>
-              </w:rPr>
-              <w:t>esign, implementation and maintenance of the business'</w:t>
+              <w:t>Design</w:t>
+            </w:r>
+            <w:r>
+              <w:rPr>
+                <w:color w:val="230400"/>
+              </w:rPr>
+              <w:t>ing</w:t>
+            </w:r>
+            <w:r>
+              <w:rPr>
+                <w:color w:val="230400"/>
+              </w:rPr>
+              <w:t xml:space="preserve">, </w:t>
+            </w:r>
+            <w:r>
+              <w:rPr>
+                <w:color w:val="230400"/>
+              </w:rPr>
+              <w:t>implement</w:t>
+            </w:r>
+            <w:r>
+              <w:rPr>
+                <w:color w:val="230400"/>
+              </w:rPr>
+              <w:t>ing</w:t>
+            </w:r>
+            <w:r>
+              <w:rPr>
+                <w:color w:val="230400"/>
+              </w:rPr>
+              <w:t>,</w:t>
+            </w:r>
+            <w:r>
+              <w:rPr>
+                <w:color w:val="230400"/>
+              </w:rPr>
+              <w:t xml:space="preserve"> and maint</w:t>
+            </w:r>
+            <w:r>
+              <w:rPr>
+                <w:color w:val="230400"/>
+              </w:rPr>
+              <w:t>aining</w:t>
+            </w:r>
+            <w:r>
+              <w:rPr>
+                <w:color w:val="230400"/>
+              </w:rPr>
+              <w:t xml:space="preserve"> the business'</w:t>
             </w:r>
             <w:r>
               <w:rPr>
@@ -2437,25 +3226,13 @@
               <w:rPr>
                 <w:color w:val="230400"/>
               </w:rPr>
-              <w:t xml:space="preserve"> </w:t>
-            </w:r>
-            <w:r>
-              <w:rPr>
-                <w:color w:val="230400"/>
-              </w:rPr>
-              <w:t xml:space="preserve">healthcare </w:t>
-            </w:r>
-            <w:r>
-              <w:rPr>
-                <w:color w:val="230400"/>
-              </w:rPr>
-              <w:t>data</w:t>
-            </w:r>
-            <w:r>
-              <w:rPr>
-                <w:color w:val="230400"/>
-              </w:rPr>
-              <w:t xml:space="preserve"> platform</w:t>
+              <w:t xml:space="preserve"> Operational Data Store (ODS) and Data Warehouse</w:t>
+            </w:r>
+            <w:r>
+              <w:rPr>
+                <w:color w:val="230400"/>
+              </w:rPr>
+              <w:t xml:space="preserve"> (DW)</w:t>
             </w:r>
             <w:r>
               <w:rPr>
@@ -2479,19 +3256,25 @@
               <w:rPr>
                 <w:color w:val="230400"/>
               </w:rPr>
-              <w:t>Supporting the above by using tools and software</w:t>
-            </w:r>
-            <w:r>
-              <w:rPr>
-                <w:color w:val="230400"/>
-              </w:rPr>
-              <w:t>,</w:t>
-            </w:r>
-            <w:r>
-              <w:rPr>
-                <w:color w:val="230400"/>
-              </w:rPr>
-              <w:t xml:space="preserve"> including Tableau, Git, GitHub and Visual Studio Code.</w:t>
+              <w:t>Creat</w:t>
+            </w:r>
+            <w:r>
+              <w:rPr>
+                <w:color w:val="230400"/>
+              </w:rPr>
+              <w:t>ing and maintaining</w:t>
+            </w:r>
+            <w:r>
+              <w:rPr>
+                <w:color w:val="230400"/>
+              </w:rPr>
+              <w:t xml:space="preserve"> SSIS packages to aid with the above process</w:t>
+            </w:r>
+            <w:r>
+              <w:rPr>
+                <w:color w:val="230400"/>
+              </w:rPr>
+              <w:t>.</w:t>
             </w:r>
           </w:p>
           <w:p>
@@ -2509,97 +3292,33 @@
               <w:rPr>
                 <w:color w:val="230400"/>
               </w:rPr>
-              <w:t>Sole</w:t>
-            </w:r>
-            <w:r>
-              <w:rPr>
-                <w:color w:val="230400"/>
-              </w:rPr>
-              <w:t xml:space="preserve"> developer on</w:t>
-            </w:r>
-            <w:r>
-              <w:rPr>
-                <w:color w:val="230400"/>
-              </w:rPr>
-              <w:t xml:space="preserve"> producing a new user management </w:t>
-            </w:r>
-            <w:r>
-              <w:rPr>
-                <w:color w:val="230400"/>
-              </w:rPr>
-              <w:t>desktop application</w:t>
-            </w:r>
-            <w:r>
-              <w:rPr>
-                <w:color w:val="230400"/>
-              </w:rPr>
-              <w:t xml:space="preserve"> (using </w:t>
-            </w:r>
-            <w:r>
-              <w:rPr>
-                <w:color w:val="230400"/>
-              </w:rPr>
-              <w:t>El</w:t>
-            </w:r>
-            <w:r>
-              <w:rPr>
-                <w:color w:val="230400"/>
-              </w:rPr>
-              <w:t xml:space="preserve">ectron, </w:t>
-            </w:r>
-            <w:r>
-              <w:rPr>
-                <w:color w:val="230400"/>
-              </w:rPr>
-              <w:t>Chromium</w:t>
-            </w:r>
-            <w:r>
-              <w:rPr>
-                <w:color w:val="230400"/>
-              </w:rPr>
-              <w:t>, Node.js, HTML/CSS/JavaScript)</w:t>
-            </w:r>
-            <w:r>
-              <w:rPr>
-                <w:color w:val="230400"/>
-              </w:rPr>
-              <w:t xml:space="preserve"> </w:t>
-            </w:r>
-            <w:r>
-              <w:rPr>
-                <w:color w:val="230400"/>
-              </w:rPr>
-              <w:t>receiving positive</w:t>
-            </w:r>
-            <w:r>
-              <w:rPr>
-                <w:color w:val="230400"/>
-              </w:rPr>
-              <w:t xml:space="preserve"> feedba</w:t>
-            </w:r>
-            <w:r>
-              <w:rPr>
-                <w:color w:val="230400"/>
-              </w:rPr>
-              <w:t>ck from the business and reducing</w:t>
-            </w:r>
-            <w:r>
-              <w:rPr>
-                <w:color w:val="230400"/>
-              </w:rPr>
-              <w:t xml:space="preserve"> manual overhead </w:t>
-            </w:r>
-            <w:r>
-              <w:rPr>
-                <w:color w:val="230400"/>
-              </w:rPr>
-              <w:t>considerably</w:t>
-            </w:r>
-            <w:r>
-              <w:rPr>
-                <w:color w:val="230400"/>
-              </w:rPr>
-              <w:t>.</w:t>
+              <w:t>Promoti</w:t>
+            </w:r>
+            <w:r>
+              <w:rPr>
+                <w:color w:val="230400"/>
+              </w:rPr>
+              <w:t xml:space="preserve">ng </w:t>
+            </w:r>
+            <w:r>
+              <w:rPr>
+                <w:color w:val="230400"/>
+              </w:rPr>
+              <w:t>code through different environments (</w:t>
+            </w:r>
+            <w:proofErr w:type="gramStart"/>
+            <w:r>
+              <w:rPr>
+                <w:color w:val="230400"/>
+              </w:rPr>
+              <w:t>i.e.</w:t>
+            </w:r>
+            <w:proofErr w:type="gramEnd"/>
+            <w:r>
+              <w:rPr>
+                <w:color w:val="230400"/>
+              </w:rPr>
+              <w:t xml:space="preserve"> Test/UAT/Pre-Production/Production) through Source Control.</w:t>
             </w:r>
           </w:p>
           <w:p>
@@ -2617,109 +3336,25 @@
               <w:rPr>
                 <w:color w:val="230400"/>
               </w:rPr>
-              <w:t>Processing and anonymising sensitive healthcare information, including data from NHS Digital.</w:t>
-            </w:r>
-          </w:p>
-        </w:tc>
-      </w:tr>
-      <w:tr>
-        <w:trPr>
-          <w:trHeight w:val="340"/>
-        </w:trPr>
-        <w:tc>
-          <w:tcPr>
-            <w:tcW w:w="10988" w:type="dxa"/>
-            <w:gridSpan w:val="2"/>
-            <w:vAlign w:val="center"/>
-          </w:tcPr>
-          <w:p>
-            <w:pPr>
-              <w:rPr>
-                <w:color w:val="230400"/>
-              </w:rPr>
-            </w:pPr>
-          </w:p>
-        </w:tc>
-      </w:tr>
-      <w:tr>
-        <w:trPr>
-          <w:trHeight w:val="340"/>
-        </w:trPr>
-        <w:tc>
-          <w:tcPr>
-            <w:tcW w:w="5494" w:type="dxa"/>
-            <w:vAlign w:val="center"/>
-          </w:tcPr>
-          <w:p>
-            <w:pPr>
-              <w:rPr>
-                <w:b/>
-                <w:color w:val="230400"/>
-              </w:rPr>
-            </w:pPr>
-            <w:r>
-              <w:rPr>
-                <w:b/>
-                <w:color w:val="230400"/>
-              </w:rPr>
-              <w:t>SKIPTON BUILDING SOCIETY</w:t>
-            </w:r>
-          </w:p>
-        </w:tc>
-        <w:tc>
-          <w:tcPr>
-            <w:tcW w:w="5494" w:type="dxa"/>
-            <w:vAlign w:val="center"/>
-          </w:tcPr>
-          <w:p>
-            <w:pPr>
-              <w:jc w:val="right"/>
-              <w:rPr>
-                <w:color w:val="230400"/>
-              </w:rPr>
-            </w:pPr>
-            <w:r>
-              <w:rPr>
-                <w:color w:val="230400"/>
-              </w:rPr>
-              <w:t>Sep 2015 – Apr</w:t>
-            </w:r>
-            <w:r>
-              <w:rPr>
-                <w:color w:val="230400"/>
-              </w:rPr>
-              <w:t xml:space="preserve"> 2019</w:t>
-            </w:r>
-          </w:p>
-        </w:tc>
-      </w:tr>
-      <w:tr>
-        <w:trPr>
-          <w:trHeight w:val="1460"/>
-        </w:trPr>
-        <w:tc>
-          <w:tcPr>
-            <w:tcW w:w="10988" w:type="dxa"/>
-            <w:gridSpan w:val="2"/>
-            <w:vAlign w:val="center"/>
-          </w:tcPr>
-          <w:p>
-            <w:pPr>
-              <w:rPr>
-                <w:color w:val="230400"/>
-              </w:rPr>
-            </w:pPr>
-            <w:r>
-              <w:rPr>
-                <w:color w:val="230400"/>
-              </w:rPr>
-              <w:t>Business Intelligence (BI) Specialist</w:t>
-            </w:r>
-            <w:r>
-              <w:rPr>
-                <w:color w:val="230400"/>
-              </w:rPr>
-              <w:br/>
+              <w:t xml:space="preserve">Performing systems </w:t>
+            </w:r>
+            <w:r>
+              <w:rPr>
+                <w:color w:val="230400"/>
+              </w:rPr>
+              <w:t xml:space="preserve">testing on solutions and reporting defects through </w:t>
+            </w:r>
+            <w:r>
+              <w:rPr>
+                <w:color w:val="230400"/>
+              </w:rPr>
+              <w:t>ticketing system</w:t>
+            </w:r>
+            <w:r>
+              <w:rPr>
+                <w:color w:val="230400"/>
+              </w:rPr>
+              <w:t xml:space="preserve"> (TFS 2012).</w:t>
             </w:r>
           </w:p>
           <w:p>
@@ -2737,73 +3372,55 @@
               <w:rPr>
                 <w:color w:val="230400"/>
               </w:rPr>
-              <w:t>Design</w:t>
-            </w:r>
-            <w:r>
-              <w:rPr>
-                <w:color w:val="230400"/>
-              </w:rPr>
-              <w:t>ing</w:t>
-            </w:r>
-            <w:r>
-              <w:rPr>
-                <w:color w:val="230400"/>
-              </w:rPr>
-              <w:t xml:space="preserve">, </w:t>
-            </w:r>
-            <w:r>
-              <w:rPr>
-                <w:color w:val="230400"/>
-              </w:rPr>
-              <w:t>implement</w:t>
-            </w:r>
-            <w:r>
-              <w:rPr>
-                <w:color w:val="230400"/>
-              </w:rPr>
-              <w:t>ing</w:t>
-            </w:r>
-            <w:r>
-              <w:rPr>
-                <w:color w:val="230400"/>
-              </w:rPr>
-              <w:t>,</w:t>
-            </w:r>
-            <w:r>
-              <w:rPr>
-                <w:color w:val="230400"/>
-              </w:rPr>
-              <w:t xml:space="preserve"> and maint</w:t>
-            </w:r>
-            <w:r>
-              <w:rPr>
-                <w:color w:val="230400"/>
-              </w:rPr>
-              <w:t>aining</w:t>
-            </w:r>
-            <w:r>
-              <w:rPr>
-                <w:color w:val="230400"/>
-              </w:rPr>
-              <w:t xml:space="preserve"> the business'</w:t>
-            </w:r>
-            <w:r>
-              <w:rPr>
-                <w:color w:val="230400"/>
-              </w:rPr>
-              <w:t>s</w:t>
-            </w:r>
-            <w:r>
-              <w:rPr>
-                <w:color w:val="230400"/>
-              </w:rPr>
-              <w:t xml:space="preserve"> Operational Data Store (ODS) and Data Warehouse</w:t>
-            </w:r>
-            <w:r>
-              <w:rPr>
-                <w:color w:val="230400"/>
-              </w:rPr>
-              <w:t xml:space="preserve"> (DW)</w:t>
+              <w:t>Extensive use o</w:t>
+            </w:r>
+            <w:r>
+              <w:rPr>
+                <w:color w:val="230400"/>
+              </w:rPr>
+              <w:t>f S</w:t>
+            </w:r>
+            <w:r>
+              <w:rPr>
+                <w:color w:val="230400"/>
+              </w:rPr>
+              <w:t xml:space="preserve">SMS </w:t>
+            </w:r>
+            <w:r>
+              <w:rPr>
+                <w:color w:val="230400"/>
+              </w:rPr>
+              <w:t>to create</w:t>
+            </w:r>
+            <w:r>
+              <w:rPr>
+                <w:color w:val="230400"/>
+              </w:rPr>
+              <w:t>/</w:t>
+            </w:r>
+            <w:r>
+              <w:rPr>
+                <w:color w:val="230400"/>
+              </w:rPr>
+              <w:t>alter tables</w:t>
+            </w:r>
+            <w:r>
+              <w:rPr>
+                <w:color w:val="230400"/>
+              </w:rPr>
+              <w:t xml:space="preserve">/procedures as well as </w:t>
+            </w:r>
+            <w:r>
+              <w:rPr>
+                <w:color w:val="230400"/>
+              </w:rPr>
+              <w:t xml:space="preserve">querying the ODS/DW for </w:t>
+            </w:r>
+            <w:r>
+              <w:rPr>
+                <w:color w:val="230400"/>
+              </w:rPr>
+              <w:t>analysis and reporting</w:t>
             </w:r>
             <w:r>
               <w:rPr>
@@ -2827,180 +3444,6 @@
               <w:rPr>
                 <w:color w:val="230400"/>
               </w:rPr>
-              <w:t>Creat</w:t>
-            </w:r>
-            <w:r>
-              <w:rPr>
-                <w:color w:val="230400"/>
-              </w:rPr>
-              <w:t>ing and maintaining</w:t>
-            </w:r>
-            <w:r>
-              <w:rPr>
-                <w:color w:val="230400"/>
-              </w:rPr>
-              <w:t xml:space="preserve"> SSIS packages to aid with the above process</w:t>
-            </w:r>
-            <w:r>
-              <w:rPr>
-                <w:color w:val="230400"/>
-              </w:rPr>
-              <w:t>.</w:t>
-            </w:r>
-          </w:p>
-          <w:p>
-            <w:pPr>
-              <w:pStyle w:val="ListParagraph"/>
-              <w:numPr>
-                <w:ilvl w:val="0"/>
-                <w:numId w:val="1"/>
-              </w:numPr>
-              <w:rPr>
-                <w:color w:val="230400"/>
-              </w:rPr>
-            </w:pPr>
-            <w:r>
-              <w:rPr>
-                <w:color w:val="230400"/>
-              </w:rPr>
-              <w:t>Promoti</w:t>
-            </w:r>
-            <w:r>
-              <w:rPr>
-                <w:color w:val="230400"/>
-              </w:rPr>
-              <w:t xml:space="preserve">ng </w:t>
-            </w:r>
-            <w:r>
-              <w:rPr>
-                <w:color w:val="230400"/>
-              </w:rPr>
-              <w:t>code through different environments (i.e. Test/UAT/Pre-Production/Production) through Source Control.</w:t>
-            </w:r>
-          </w:p>
-          <w:p>
-            <w:pPr>
-              <w:pStyle w:val="ListParagraph"/>
-              <w:numPr>
-                <w:ilvl w:val="0"/>
-                <w:numId w:val="1"/>
-              </w:numPr>
-              <w:rPr>
-                <w:color w:val="230400"/>
-              </w:rPr>
-            </w:pPr>
-            <w:r>
-              <w:rPr>
-                <w:color w:val="230400"/>
-              </w:rPr>
-              <w:t xml:space="preserve">Performing systems </w:t>
-            </w:r>
-            <w:r>
-              <w:rPr>
-                <w:color w:val="230400"/>
-              </w:rPr>
-              <w:t xml:space="preserve">testing on solutions and reporting defects through </w:t>
-            </w:r>
-            <w:r>
-              <w:rPr>
-                <w:color w:val="230400"/>
-              </w:rPr>
-              <w:t>ticketing system</w:t>
-            </w:r>
-            <w:r>
-              <w:rPr>
-                <w:color w:val="230400"/>
-              </w:rPr>
-              <w:t xml:space="preserve"> (TFS 2012).</w:t>
-            </w:r>
-          </w:p>
-          <w:p>
-            <w:pPr>
-              <w:pStyle w:val="ListParagraph"/>
-              <w:numPr>
-                <w:ilvl w:val="0"/>
-                <w:numId w:val="1"/>
-              </w:numPr>
-              <w:rPr>
-                <w:color w:val="230400"/>
-              </w:rPr>
-            </w:pPr>
-            <w:r>
-              <w:rPr>
-                <w:color w:val="230400"/>
-              </w:rPr>
-              <w:t>Extensive use o</w:t>
-            </w:r>
-            <w:r>
-              <w:rPr>
-                <w:color w:val="230400"/>
-              </w:rPr>
-              <w:t>f S</w:t>
-            </w:r>
-            <w:r>
-              <w:rPr>
-                <w:color w:val="230400"/>
-              </w:rPr>
-              <w:t xml:space="preserve">SMS </w:t>
-            </w:r>
-            <w:r>
-              <w:rPr>
-                <w:color w:val="230400"/>
-              </w:rPr>
-              <w:t>to create</w:t>
-            </w:r>
-            <w:r>
-              <w:rPr>
-                <w:color w:val="230400"/>
-              </w:rPr>
-              <w:t>/</w:t>
-            </w:r>
-            <w:r>
-              <w:rPr>
-                <w:color w:val="230400"/>
-              </w:rPr>
-              <w:t>alter tables</w:t>
-            </w:r>
-            <w:r>
-              <w:rPr>
-                <w:color w:val="230400"/>
-              </w:rPr>
-              <w:t xml:space="preserve">/procedures as well as </w:t>
-            </w:r>
-            <w:r>
-              <w:rPr>
-                <w:color w:val="230400"/>
-              </w:rPr>
-              <w:t xml:space="preserve">querying the ODS/DW for </w:t>
-            </w:r>
-            <w:r>
-              <w:rPr>
-                <w:color w:val="230400"/>
-              </w:rPr>
-              <w:t>analysis and reporting</w:t>
-            </w:r>
-            <w:r>
-              <w:rPr>
-                <w:color w:val="230400"/>
-              </w:rPr>
-              <w:t>.</w:t>
-            </w:r>
-          </w:p>
-          <w:p>
-            <w:pPr>
-              <w:pStyle w:val="ListParagraph"/>
-              <w:numPr>
-                <w:ilvl w:val="0"/>
-                <w:numId w:val="1"/>
-              </w:numPr>
-              <w:rPr>
-                <w:color w:val="230400"/>
-              </w:rPr>
-            </w:pPr>
-            <w:r>
-              <w:rPr>
-                <w:color w:val="230400"/>
-              </w:rPr>
               <w:t>Building reporting solutions using</w:t>
             </w:r>
             <w:r>
@@ -3025,15 +3468,7 @@
               <w:rPr>
                 <w:color w:val="230400"/>
               </w:rPr>
-              <w:t>, Report B</w:t>
-            </w:r>
-            <w:bookmarkStart w:id="0" w:name="_GoBack"/>
-            <w:bookmarkEnd w:id="0"/>
-            <w:r>
-              <w:rPr>
-                <w:color w:val="230400"/>
-              </w:rPr>
-              <w:t>uilder</w:t>
+              <w:t>, Report Builder</w:t>
             </w:r>
             <w:r>
               <w:rPr>
@@ -3566,6 +4001,7 @@
               <w:rPr>
                 <w:color w:val="230400"/>
               </w:rPr>
+              <w:lastRenderedPageBreak/>
               <w:t>Patrolling the local area to create visible presence as well as deter or handle criminal activity.</w:t>
             </w:r>
           </w:p>
@@ -3780,7 +4216,7 @@
                           </pic:cNvPicPr>
                         </pic:nvPicPr>
                         <pic:blipFill>
-                          <a:blip r:embed="rId22">
+                          <a:blip r:embed="rId16">
                             <a:extLst>
                               <a:ext uri="{28A0092B-C50C-407E-A947-70E740481C1C}">
                                 <a14:useLocalDpi xmlns:a14="http://schemas.microsoft.com/office/drawing/2010/main" val="0"/>
@@ -3850,7 +4286,7 @@
                           </pic:cNvPicPr>
                         </pic:nvPicPr>
                         <pic:blipFill>
-                          <a:blip r:embed="rId23">
+                          <a:blip r:embed="rId17">
                             <a:extLst>
                               <a:ext uri="{28A0092B-C50C-407E-A947-70E740481C1C}">
                                 <a14:useLocalDpi xmlns:a14="http://schemas.microsoft.com/office/drawing/2010/main" val="0"/>
@@ -3920,7 +4356,7 @@
                           </pic:cNvPicPr>
                         </pic:nvPicPr>
                         <pic:blipFill>
-                          <a:blip r:embed="rId24">
+                          <a:blip r:embed="rId18">
                             <a:extLst>
                               <a:ext uri="{28A0092B-C50C-407E-A947-70E740481C1C}">
                                 <a14:useLocalDpi xmlns:a14="http://schemas.microsoft.com/office/drawing/2010/main" val="0"/>
@@ -3990,7 +4426,7 @@
                           </pic:cNvPicPr>
                         </pic:nvPicPr>
                         <pic:blipFill>
-                          <a:blip r:embed="rId25">
+                          <a:blip r:embed="rId19">
                             <a:extLst>
                               <a:ext uri="{28A0092B-C50C-407E-A947-70E740481C1C}">
                                 <a14:useLocalDpi xmlns:a14="http://schemas.microsoft.com/office/drawing/2010/main" val="0"/>
@@ -4060,7 +4496,7 @@
                           </pic:cNvPicPr>
                         </pic:nvPicPr>
                         <pic:blipFill>
-                          <a:blip r:embed="rId26">
+                          <a:blip r:embed="rId20">
                             <a:extLst>
                               <a:ext uri="{28A0092B-C50C-407E-A947-70E740481C1C}">
                                 <a14:useLocalDpi xmlns:a14="http://schemas.microsoft.com/office/drawing/2010/main" val="0"/>
@@ -4319,7 +4755,7 @@
 </file>
 
 <file path=word/endnotes.xml><?xml version="1.0" encoding="utf-8"?>
-<w:endnotes xmlns:wpc="http://schemas.microsoft.com/office/word/2010/wordprocessingCanvas" xmlns:cx="http://schemas.microsoft.com/office/drawing/2014/chartex" xmlns:cx1="http://schemas.microsoft.com/office/drawing/2015/9/8/chartex" xmlns:mc="http://schemas.openxmlformats.org/markup-compatibility/2006" xmlns:o="urn:schemas-microsoft-com:office:office" xmlns:r="http://schemas.openxmlformats.org/officeDocument/2006/relationships" xmlns:m="http://schemas.openxmlformats.org/officeDocument/2006/math" xmlns:v="urn:schemas-microsoft-com:vml" xmlns:wp14="http://schemas.microsoft.com/office/word/2010/wordprocessingDrawing" xmlns:wp="http://schemas.openxmlformats.org/drawingml/2006/wordprocessingDrawing" xmlns:w10="urn:schemas-microsoft-com:office:word" xmlns:w="http://schemas.openxmlformats.org/wordprocessingml/2006/main" xmlns:w14="http://schemas.microsoft.com/office/word/2010/wordml" xmlns:w15="http://schemas.microsoft.com/office/word/2012/wordml" xmlns:w16se="http://schemas.microsoft.com/office/word/2015/wordml/symex" xmlns:wpg="http://schemas.microsoft.com/office/word/2010/wordprocessingGroup" xmlns:wpi="http://schemas.microsoft.com/office/word/2010/wordprocessingInk" xmlns:wne="http://schemas.microsoft.com/office/word/2006/wordml" xmlns:wps="http://schemas.microsoft.com/office/word/2010/wordprocessingShape" mc:Ignorable="w14 w15 w16se wp14">
+<w:endnotes xmlns:wpc="http://schemas.microsoft.com/office/word/2010/wordprocessingCanvas" xmlns:cx="http://schemas.microsoft.com/office/drawing/2014/chartex" xmlns:cx1="http://schemas.microsoft.com/office/drawing/2015/9/8/chartex" xmlns:cx2="http://schemas.microsoft.com/office/drawing/2015/10/21/chartex" xmlns:cx3="http://schemas.microsoft.com/office/drawing/2016/5/9/chartex" xmlns:cx4="http://schemas.microsoft.com/office/drawing/2016/5/10/chartex" xmlns:cx5="http://schemas.microsoft.com/office/drawing/2016/5/11/chartex" xmlns:cx6="http://schemas.microsoft.com/office/drawing/2016/5/12/chartex" xmlns:cx7="http://schemas.microsoft.com/office/drawing/2016/5/13/chartex" xmlns:cx8="http://schemas.microsoft.com/office/drawing/2016/5/14/chartex" xmlns:mc="http://schemas.openxmlformats.org/markup-compatibility/2006" xmlns:aink="http://schemas.microsoft.com/office/drawing/2016/ink" xmlns:am3d="http://schemas.microsoft.com/office/drawing/2017/model3d" xmlns:o="urn:schemas-microsoft-com:office:office" xmlns:oel="http://schemas.microsoft.com/office/2019/extlst" xmlns:r="http://schemas.openxmlformats.org/officeDocument/2006/relationships" xmlns:m="http://schemas.openxmlformats.org/officeDocument/2006/math" xmlns:v="urn:schemas-microsoft-com:vml" xmlns:wp14="http://schemas.microsoft.com/office/word/2010/wordprocessingDrawing" xmlns:wp="http://schemas.openxmlformats.org/drawingml/2006/wordprocessingDrawing" xmlns:w10="urn:schemas-microsoft-com:office:word" xmlns:w="http://schemas.openxmlformats.org/wordprocessingml/2006/main" xmlns:w14="http://schemas.microsoft.com/office/word/2010/wordml" xmlns:w15="http://schemas.microsoft.com/office/word/2012/wordml" xmlns:w16cex="http://schemas.microsoft.com/office/word/2018/wordml/cex" xmlns:w16cid="http://schemas.microsoft.com/office/word/2016/wordml/cid" xmlns:w16="http://schemas.microsoft.com/office/word/2018/wordml" xmlns:w16sdtdh="http://schemas.microsoft.com/office/word/2020/wordml/sdtdatahash" xmlns:w16se="http://schemas.microsoft.com/office/word/2015/wordml/symex" xmlns:wpg="http://schemas.microsoft.com/office/word/2010/wordprocessingGroup" xmlns:wpi="http://schemas.microsoft.com/office/word/2010/wordprocessingInk" xmlns:wne="http://schemas.microsoft.com/office/word/2006/wordml" xmlns:wps="http://schemas.microsoft.com/office/word/2010/wordprocessingShape" mc:Ignorable="w14 w15 w16se w16cid w16 w16cex w16sdtdh wp14">
   <w:endnote w:type="separator" w:id="-1">
     <w:p>
       <w:pPr>
@@ -4344,7 +4780,7 @@
 </file>
 
 <file path=word/footnotes.xml><?xml version="1.0" encoding="utf-8"?>
-<w:footnotes xmlns:wpc="http://schemas.microsoft.com/office/word/2010/wordprocessingCanvas" xmlns:cx="http://schemas.microsoft.com/office/drawing/2014/chartex" xmlns:cx1="http://schemas.microsoft.com/office/drawing/2015/9/8/chartex" xmlns:mc="http://schemas.openxmlformats.org/markup-compatibility/2006" xmlns:o="urn:schemas-microsoft-com:office:office" xmlns:r="http://schemas.openxmlformats.org/officeDocument/2006/relationships" xmlns:m="http://schemas.openxmlformats.org/officeDocument/2006/math" xmlns:v="urn:schemas-microsoft-com:vml" xmlns:wp14="http://schemas.microsoft.com/office/word/2010/wordprocessingDrawing" xmlns:wp="http://schemas.openxmlformats.org/drawingml/2006/wordprocessingDrawing" xmlns:w10="urn:schemas-microsoft-com:office:word" xmlns:w="http://schemas.openxmlformats.org/wordprocessingml/2006/main" xmlns:w14="http://schemas.microsoft.com/office/word/2010/wordml" xmlns:w15="http://schemas.microsoft.com/office/word/2012/wordml" xmlns:w16se="http://schemas.microsoft.com/office/word/2015/wordml/symex" xmlns:wpg="http://schemas.microsoft.com/office/word/2010/wordprocessingGroup" xmlns:wpi="http://schemas.microsoft.com/office/word/2010/wordprocessingInk" xmlns:wne="http://schemas.microsoft.com/office/word/2006/wordml" xmlns:wps="http://schemas.microsoft.com/office/word/2010/wordprocessingShape" mc:Ignorable="w14 w15 w16se wp14">
+<w:footnotes xmlns:wpc="http://schemas.microsoft.com/office/word/2010/wordprocessingCanvas" xmlns:cx="http://schemas.microsoft.com/office/drawing/2014/chartex" xmlns:cx1="http://schemas.microsoft.com/office/drawing/2015/9/8/chartex" xmlns:cx2="http://schemas.microsoft.com/office/drawing/2015/10/21/chartex" xmlns:cx3="http://schemas.microsoft.com/office/drawing/2016/5/9/chartex" xmlns:cx4="http://schemas.microsoft.com/office/drawing/2016/5/10/chartex" xmlns:cx5="http://schemas.microsoft.com/office/drawing/2016/5/11/chartex" xmlns:cx6="http://schemas.microsoft.com/office/drawing/2016/5/12/chartex" xmlns:cx7="http://schemas.microsoft.com/office/drawing/2016/5/13/chartex" xmlns:cx8="http://schemas.microsoft.com/office/drawing/2016/5/14/chartex" xmlns:mc="http://schemas.openxmlformats.org/markup-compatibility/2006" xmlns:aink="http://schemas.microsoft.com/office/drawing/2016/ink" xmlns:am3d="http://schemas.microsoft.com/office/drawing/2017/model3d" xmlns:o="urn:schemas-microsoft-com:office:office" xmlns:oel="http://schemas.microsoft.com/office/2019/extlst" xmlns:r="http://schemas.openxmlformats.org/officeDocument/2006/relationships" xmlns:m="http://schemas.openxmlformats.org/officeDocument/2006/math" xmlns:v="urn:schemas-microsoft-com:vml" xmlns:wp14="http://schemas.microsoft.com/office/word/2010/wordprocessingDrawing" xmlns:wp="http://schemas.openxmlformats.org/drawingml/2006/wordprocessingDrawing" xmlns:w10="urn:schemas-microsoft-com:office:word" xmlns:w="http://schemas.openxmlformats.org/wordprocessingml/2006/main" xmlns:w14="http://schemas.microsoft.com/office/word/2010/wordml" xmlns:w15="http://schemas.microsoft.com/office/word/2012/wordml" xmlns:w16cex="http://schemas.microsoft.com/office/word/2018/wordml/cex" xmlns:w16cid="http://schemas.microsoft.com/office/word/2016/wordml/cid" xmlns:w16="http://schemas.microsoft.com/office/word/2018/wordml" xmlns:w16sdtdh="http://schemas.microsoft.com/office/word/2020/wordml/sdtdatahash" xmlns:w16se="http://schemas.microsoft.com/office/word/2015/wordml/symex" xmlns:wpg="http://schemas.microsoft.com/office/word/2010/wordprocessingGroup" xmlns:wpi="http://schemas.microsoft.com/office/word/2010/wordprocessingInk" xmlns:wne="http://schemas.microsoft.com/office/word/2006/wordml" xmlns:wps="http://schemas.microsoft.com/office/word/2010/wordprocessingShape" mc:Ignorable="w14 w15 w16se w16cid w16 w16cex w16sdtdh wp14">
   <w:footnote w:type="separator" w:id="-1">
     <w:p>
       <w:pPr>
@@ -4369,7 +4805,7 @@
 </file>
 
 <file path=word/numbering.xml><?xml version="1.0" encoding="utf-8"?>
-<w:numbering xmlns:wpc="http://schemas.microsoft.com/office/word/2010/wordprocessingCanvas" xmlns:cx="http://schemas.microsoft.com/office/drawing/2014/chartex" xmlns:cx1="http://schemas.microsoft.com/office/drawing/2015/9/8/chartex" xmlns:mc="http://schemas.openxmlformats.org/markup-compatibility/2006" xmlns:o="urn:schemas-microsoft-com:office:office" xmlns:r="http://schemas.openxmlformats.org/officeDocument/2006/relationships" xmlns:m="http://schemas.openxmlformats.org/officeDocument/2006/math" xmlns:v="urn:schemas-microsoft-com:vml" xmlns:wp14="http://schemas.microsoft.com/office/word/2010/wordprocessingDrawing" xmlns:wp="http://schemas.openxmlformats.org/drawingml/2006/wordprocessingDrawing" xmlns:w10="urn:schemas-microsoft-com:office:word" xmlns:w="http://schemas.openxmlformats.org/wordprocessingml/2006/main" xmlns:w14="http://schemas.microsoft.com/office/word/2010/wordml" xmlns:w15="http://schemas.microsoft.com/office/word/2012/wordml" xmlns:w16se="http://schemas.microsoft.com/office/word/2015/wordml/symex" xmlns:wpg="http://schemas.microsoft.com/office/word/2010/wordprocessingGroup" xmlns:wpi="http://schemas.microsoft.com/office/word/2010/wordprocessingInk" xmlns:wne="http://schemas.microsoft.com/office/word/2006/wordml" xmlns:wps="http://schemas.microsoft.com/office/word/2010/wordprocessingShape" mc:Ignorable="w14 w15 w16se wp14">
+<w:numbering xmlns:wpc="http://schemas.microsoft.com/office/word/2010/wordprocessingCanvas" xmlns:cx="http://schemas.microsoft.com/office/drawing/2014/chartex" xmlns:cx1="http://schemas.microsoft.com/office/drawing/2015/9/8/chartex" xmlns:cx2="http://schemas.microsoft.com/office/drawing/2015/10/21/chartex" xmlns:cx3="http://schemas.microsoft.com/office/drawing/2016/5/9/chartex" xmlns:cx4="http://schemas.microsoft.com/office/drawing/2016/5/10/chartex" xmlns:cx5="http://schemas.microsoft.com/office/drawing/2016/5/11/chartex" xmlns:cx6="http://schemas.microsoft.com/office/drawing/2016/5/12/chartex" xmlns:cx7="http://schemas.microsoft.com/office/drawing/2016/5/13/chartex" xmlns:cx8="http://schemas.microsoft.com/office/drawing/2016/5/14/chartex" xmlns:mc="http://schemas.openxmlformats.org/markup-compatibility/2006" xmlns:aink="http://schemas.microsoft.com/office/drawing/2016/ink" xmlns:am3d="http://schemas.microsoft.com/office/drawing/2017/model3d" xmlns:o="urn:schemas-microsoft-com:office:office" xmlns:oel="http://schemas.microsoft.com/office/2019/extlst" xmlns:r="http://schemas.openxmlformats.org/officeDocument/2006/relationships" xmlns:m="http://schemas.openxmlformats.org/officeDocument/2006/math" xmlns:v="urn:schemas-microsoft-com:vml" xmlns:wp14="http://schemas.microsoft.com/office/word/2010/wordprocessingDrawing" xmlns:wp="http://schemas.openxmlformats.org/drawingml/2006/wordprocessingDrawing" xmlns:w10="urn:schemas-microsoft-com:office:word" xmlns:w="http://schemas.openxmlformats.org/wordprocessingml/2006/main" xmlns:w14="http://schemas.microsoft.com/office/word/2010/wordml" xmlns:w15="http://schemas.microsoft.com/office/word/2012/wordml" xmlns:w16cex="http://schemas.microsoft.com/office/word/2018/wordml/cex" xmlns:w16cid="http://schemas.microsoft.com/office/word/2016/wordml/cid" xmlns:w16="http://schemas.microsoft.com/office/word/2018/wordml" xmlns:w16sdtdh="http://schemas.microsoft.com/office/word/2020/wordml/sdtdatahash" xmlns:w16se="http://schemas.microsoft.com/office/word/2015/wordml/symex" xmlns:wpg="http://schemas.microsoft.com/office/word/2010/wordprocessingGroup" xmlns:wpi="http://schemas.microsoft.com/office/word/2010/wordprocessingInk" xmlns:wne="http://schemas.microsoft.com/office/word/2006/wordml" xmlns:wps="http://schemas.microsoft.com/office/word/2010/wordprocessingShape" mc:Ignorable="w14 w15 w16se w16cid w16 w16cex w16sdtdh wp14">
   <w:abstractNum w:abstractNumId="0" w15:restartNumberingAfterBreak="0">
     <w:nsid w:val="13974BFE"/>
     <w:multiLevelType w:val="hybridMultilevel"/>
@@ -4821,23 +5257,23 @@
       </w:rPr>
     </w:lvl>
   </w:abstractNum>
-  <w:num w:numId="1">
+  <w:num w:numId="1" w16cid:durableId="1339115476">
     <w:abstractNumId w:val="0"/>
   </w:num>
-  <w:num w:numId="2">
+  <w:num w:numId="2" w16cid:durableId="490371276">
     <w:abstractNumId w:val="3"/>
   </w:num>
-  <w:num w:numId="3">
+  <w:num w:numId="3" w16cid:durableId="1008751041">
     <w:abstractNumId w:val="1"/>
   </w:num>
-  <w:num w:numId="4">
+  <w:num w:numId="4" w16cid:durableId="898056078">
     <w:abstractNumId w:val="2"/>
   </w:num>
 </w:numbering>
 </file>
 
 <file path=word/styles.xml><?xml version="1.0" encoding="utf-8"?>
-<w:styles xmlns:mc="http://schemas.openxmlformats.org/markup-compatibility/2006" xmlns:r="http://schemas.openxmlformats.org/officeDocument/2006/relationships" xmlns:w="http://schemas.openxmlformats.org/wordprocessingml/2006/main" xmlns:w14="http://schemas.microsoft.com/office/word/2010/wordml" xmlns:w15="http://schemas.microsoft.com/office/word/2012/wordml" xmlns:w16se="http://schemas.microsoft.com/office/word/2015/wordml/symex" mc:Ignorable="w14 w15 w16se">
+<w:styles xmlns:mc="http://schemas.openxmlformats.org/markup-compatibility/2006" xmlns:r="http://schemas.openxmlformats.org/officeDocument/2006/relationships" xmlns:w="http://schemas.openxmlformats.org/wordprocessingml/2006/main" xmlns:w14="http://schemas.microsoft.com/office/word/2010/wordml" xmlns:w15="http://schemas.microsoft.com/office/word/2012/wordml" xmlns:w16cex="http://schemas.microsoft.com/office/word/2018/wordml/cex" xmlns:w16cid="http://schemas.microsoft.com/office/word/2016/wordml/cid" xmlns:w16="http://schemas.microsoft.com/office/word/2018/wordml" xmlns:w16sdtdh="http://schemas.microsoft.com/office/word/2020/wordml/sdtdatahash" xmlns:w16se="http://schemas.microsoft.com/office/word/2015/wordml/symex" mc:Ignorable="w14 w15 w16se w16cid w16 w16cex w16sdtdh">
   <w:docDefaults>
     <w:rPrDefault>
       <w:rPr>
@@ -4853,7 +5289,7 @@
       </w:pPr>
     </w:pPrDefault>
   </w:docDefaults>
-  <w:latentStyles w:defLockedState="0" w:defUIPriority="99" w:defSemiHidden="0" w:defUnhideWhenUsed="0" w:defQFormat="0" w:count="371">
+  <w:latentStyles w:defLockedState="0" w:defUIPriority="99" w:defSemiHidden="0" w:defUnhideWhenUsed="0" w:defQFormat="0" w:count="376">
     <w:lsdException w:name="Normal" w:uiPriority="0" w:qFormat="1"/>
     <w:lsdException w:name="heading 1" w:uiPriority="9" w:qFormat="1"/>
     <w:lsdException w:name="heading 2" w:semiHidden="1" w:uiPriority="9" w:unhideWhenUsed="1" w:qFormat="1"/>
@@ -5225,6 +5661,11 @@
     <w:lsdException w:name="List Table 5 Dark Accent 6" w:uiPriority="50"/>
     <w:lsdException w:name="List Table 6 Colorful Accent 6" w:uiPriority="51"/>
     <w:lsdException w:name="List Table 7 Colorful Accent 6" w:uiPriority="52"/>
+    <w:lsdException w:name="Mention" w:semiHidden="1" w:unhideWhenUsed="1"/>
+    <w:lsdException w:name="Smart Hyperlink" w:semiHidden="1" w:unhideWhenUsed="1"/>
+    <w:lsdException w:name="Hashtag" w:semiHidden="1" w:unhideWhenUsed="1"/>
+    <w:lsdException w:name="Unresolved Mention" w:semiHidden="1" w:unhideWhenUsed="1"/>
+    <w:lsdException w:name="Smart Link" w:semiHidden="1" w:unhideWhenUsed="1"/>
   </w:latentStyles>
   <w:style w:type="paragraph" w:default="1" w:styleId="Normal">
     <w:name w:val="Normal"/>
@@ -5471,631 +5912,6 @@
     </w:rPr>
   </w:style>
 </w:styles>
-</file>
-
-<file path=word/glossary/document.xml><?xml version="1.0" encoding="utf-8"?>
-<w:glossaryDocument xmlns:wpc="http://schemas.microsoft.com/office/word/2010/wordprocessingCanvas" xmlns:cx="http://schemas.microsoft.com/office/drawing/2014/chartex" xmlns:cx1="http://schemas.microsoft.com/office/drawing/2015/9/8/chartex" xmlns:mc="http://schemas.openxmlformats.org/markup-compatibility/2006" xmlns:o="urn:schemas-microsoft-com:office:office" xmlns:r="http://schemas.openxmlformats.org/officeDocument/2006/relationships" xmlns:m="http://schemas.openxmlformats.org/officeDocument/2006/math" xmlns:v="urn:schemas-microsoft-com:vml" xmlns:wp14="http://schemas.microsoft.com/office/word/2010/wordprocessingDrawing" xmlns:wp="http://schemas.openxmlformats.org/drawingml/2006/wordprocessingDrawing" xmlns:w10="urn:schemas-microsoft-com:office:word" xmlns:w="http://schemas.openxmlformats.org/wordprocessingml/2006/main" xmlns:w14="http://schemas.microsoft.com/office/word/2010/wordml" xmlns:w15="http://schemas.microsoft.com/office/word/2012/wordml" xmlns:w16se="http://schemas.microsoft.com/office/word/2015/wordml/symex" xmlns:wpg="http://schemas.microsoft.com/office/word/2010/wordprocessingGroup" xmlns:wpi="http://schemas.microsoft.com/office/word/2010/wordprocessingInk" xmlns:wne="http://schemas.microsoft.com/office/word/2006/wordml" xmlns:wps="http://schemas.microsoft.com/office/word/2010/wordprocessingShape" mc:Ignorable="w14 w15 w16se wp14">
-  <w:docParts>
-    <w:docPart>
-      <w:docPartPr>
-        <w:name w:val="27783A234926403B8E4B660855F4F171"/>
-        <w:category>
-          <w:name w:val="General"/>
-          <w:gallery w:val="placeholder"/>
-        </w:category>
-        <w:types>
-          <w:type w:val="bbPlcHdr"/>
-        </w:types>
-        <w:behaviors>
-          <w:behavior w:val="content"/>
-        </w:behaviors>
-        <w:guid w:val="{CFA695DF-B940-4ED1-B560-0F50712B598D}"/>
-      </w:docPartPr>
-      <w:docPartBody>
-        <w:p>
-          <w:pPr>
-            <w:pStyle w:val="27783A234926403B8E4B660855F4F171"/>
-          </w:pPr>
-          <w:r>
-            <w:rPr>
-              <w:color w:val="5B9BD5" w:themeColor="accent1"/>
-              <w:sz w:val="20"/>
-              <w:szCs w:val="20"/>
-            </w:rPr>
-            <w:t>[Author name]</w:t>
-          </w:r>
-        </w:p>
-      </w:docPartBody>
-    </w:docPart>
-  </w:docParts>
-</w:glossaryDocument>
-</file>
-
-<file path=word/glossary/fontTable.xml><?xml version="1.0" encoding="utf-8"?>
-<w:fonts xmlns:mc="http://schemas.openxmlformats.org/markup-compatibility/2006" xmlns:r="http://schemas.openxmlformats.org/officeDocument/2006/relationships" xmlns:w="http://schemas.openxmlformats.org/wordprocessingml/2006/main" xmlns:w14="http://schemas.microsoft.com/office/word/2010/wordml" xmlns:w15="http://schemas.microsoft.com/office/word/2012/wordml" xmlns:w16se="http://schemas.microsoft.com/office/word/2015/wordml/symex" mc:Ignorable="w14 w15 w16se">
-  <w:font w:name="Tahoma">
-    <w:panose1 w:val="020B0604030504040204"/>
-    <w:charset w:val="00"/>
-    <w:family w:val="swiss"/>
-    <w:pitch w:val="variable"/>
-    <w:sig w:usb0="E1002EFF" w:usb1="C000605B" w:usb2="00000029" w:usb3="00000000" w:csb0="000101FF" w:csb1="00000000"/>
-  </w:font>
-  <w:font w:name="Times New Roman">
-    <w:panose1 w:val="02020603050405020304"/>
-    <w:charset w:val="00"/>
-    <w:family w:val="roman"/>
-    <w:pitch w:val="variable"/>
-    <w:sig w:usb0="E0002EFF" w:usb1="C000785B" w:usb2="00000009" w:usb3="00000000" w:csb0="000001FF" w:csb1="00000000"/>
-  </w:font>
-  <w:font w:name="Courier New">
-    <w:panose1 w:val="02070309020205020404"/>
-    <w:charset w:val="00"/>
-    <w:family w:val="modern"/>
-    <w:pitch w:val="fixed"/>
-    <w:sig w:usb0="E0002EFF" w:usb1="C0007843" w:usb2="00000009" w:usb3="00000000" w:csb0="000001FF" w:csb1="00000000"/>
-  </w:font>
-  <w:font w:name="Wingdings">
-    <w:panose1 w:val="05000000000000000000"/>
-    <w:charset w:val="02"/>
-    <w:family w:val="auto"/>
-    <w:pitch w:val="variable"/>
-    <w:sig w:usb0="00000000" w:usb1="10000000" w:usb2="00000000" w:usb3="00000000" w:csb0="80000000" w:csb1="00000000"/>
-  </w:font>
-  <w:font w:name="Symbol">
-    <w:panose1 w:val="05050102010706020507"/>
-    <w:charset w:val="02"/>
-    <w:family w:val="roman"/>
-    <w:pitch w:val="variable"/>
-    <w:sig w:usb0="00000000" w:usb1="10000000" w:usb2="00000000" w:usb3="00000000" w:csb0="80000000" w:csb1="00000000"/>
-  </w:font>
-  <w:font w:name="MS Mincho">
-    <w:altName w:val="Yu Gothic UI"/>
-    <w:panose1 w:val="02020609040205080304"/>
-    <w:charset w:val="80"/>
-    <w:family w:val="modern"/>
-    <w:pitch w:val="fixed"/>
-    <w:sig w:usb0="E00002FF" w:usb1="6AC7FDFB" w:usb2="08000012" w:usb3="00000000" w:csb0="0002009F" w:csb1="00000000"/>
-  </w:font>
-  <w:font w:name="Calibri">
-    <w:panose1 w:val="020F0502020204030204"/>
-    <w:charset w:val="00"/>
-    <w:family w:val="swiss"/>
-    <w:pitch w:val="variable"/>
-    <w:sig w:usb0="E4002EFF" w:usb1="C000247B" w:usb2="00000009" w:usb3="00000000" w:csb0="000001FF" w:csb1="00000000"/>
-  </w:font>
-  <w:font w:name="Segoe UI">
-    <w:panose1 w:val="020B0502040204020203"/>
-    <w:charset w:val="00"/>
-    <w:family w:val="swiss"/>
-    <w:pitch w:val="variable"/>
-    <w:sig w:usb0="E4002EFF" w:usb1="C000E47F" w:usb2="00000009" w:usb3="00000000" w:csb0="000001FF" w:csb1="00000000"/>
-  </w:font>
-  <w:font w:name="MS Gothic">
-    <w:altName w:val="ＭＳ ゴシック"/>
-    <w:panose1 w:val="020B0609070205080204"/>
-    <w:charset w:val="80"/>
-    <w:family w:val="modern"/>
-    <w:pitch w:val="fixed"/>
-    <w:sig w:usb0="E00002FF" w:usb1="6AC7FDFB" w:usb2="08000012" w:usb3="00000000" w:csb0="0002009F" w:csb1="00000000"/>
-  </w:font>
-  <w:font w:name="Calibri Light">
-    <w:panose1 w:val="020F0302020204030204"/>
-    <w:charset w:val="00"/>
-    <w:family w:val="swiss"/>
-    <w:pitch w:val="variable"/>
-    <w:sig w:usb0="E4002EFF" w:usb1="C000247B" w:usb2="00000009" w:usb3="00000000" w:csb0="000001FF" w:csb1="00000000"/>
-  </w:font>
-  <w:font w:name="Yu Mincho">
-    <w:altName w:val="游明朝"/>
-    <w:charset w:val="80"/>
-    <w:family w:val="roman"/>
-    <w:pitch w:val="variable"/>
-    <w:sig w:usb0="800002E7" w:usb1="2AC7FCFF" w:usb2="00000012" w:usb3="00000000" w:csb0="0002009F" w:csb1="00000000"/>
-  </w:font>
-  <w:font w:name="Yu Gothic Light">
-    <w:altName w:val="游ゴシック Light"/>
-    <w:panose1 w:val="020B0300000000000000"/>
-    <w:charset w:val="80"/>
-    <w:family w:val="swiss"/>
-    <w:pitch w:val="variable"/>
-    <w:sig w:usb0="E00002FF" w:usb1="2AC7FDFF" w:usb2="00000016" w:usb3="00000000" w:csb0="0002009F" w:csb1="00000000"/>
-  </w:font>
-</w:fonts>
-</file>
-
-<file path=word/glossary/settings.xml><?xml version="1.0" encoding="utf-8"?>
-<w:settings xmlns:mc="http://schemas.openxmlformats.org/markup-compatibility/2006" xmlns:o="urn:schemas-microsoft-com:office:office" xmlns:r="http://schemas.openxmlformats.org/officeDocument/2006/relationships" xmlns:m="http://schemas.openxmlformats.org/officeDocument/2006/math" xmlns:v="urn:schemas-microsoft-com:vml" xmlns:w10="urn:schemas-microsoft-com:office:word" xmlns:w="http://schemas.openxmlformats.org/wordprocessingml/2006/main" xmlns:w14="http://schemas.microsoft.com/office/word/2010/wordml" xmlns:w15="http://schemas.microsoft.com/office/word/2012/wordml" xmlns:w16se="http://schemas.microsoft.com/office/word/2015/wordml/symex" xmlns:sl="http://schemas.openxmlformats.org/schemaLibrary/2006/main" mc:Ignorable="w14 w15 w16se">
-  <w:view w:val="normal"/>
-  <w:defaultTabStop w:val="720"/>
-  <w:characterSpacingControl w:val="doNotCompress"/>
-  <w:compat>
-    <w:useFELayout/>
-    <w:compatSetting w:name="compatibilityMode" w:uri="http://schemas.microsoft.com/office/word" w:val="15"/>
-    <w:compatSetting w:name="overrideTableStyleFontSizeAndJustification" w:uri="http://schemas.microsoft.com/office/word" w:val="1"/>
-    <w:compatSetting w:name="enableOpenTypeFeatures" w:uri="http://schemas.microsoft.com/office/word" w:val="1"/>
-    <w:compatSetting w:name="doNotFlipMirrorIndents" w:uri="http://schemas.microsoft.com/office/word" w:val="1"/>
-    <w:compatSetting w:name="differentiateMultirowTableHeaders" w:uri="http://schemas.microsoft.com/office/word" w:val="1"/>
-  </w:compat>
-  <w:rsids>
-    <w:rsidRoot w:val="00C92073"/>
-    <w:rsid w:val="001B1201"/>
-    <w:rsid w:val="00437620"/>
-    <w:rsid w:val="004B7D6D"/>
-    <w:rsid w:val="00523F37"/>
-    <w:rsid w:val="006364BC"/>
-    <w:rsid w:val="008055BD"/>
-    <w:rsid w:val="00913019"/>
-    <w:rsid w:val="00AE22D2"/>
-    <w:rsid w:val="00C750CA"/>
-    <w:rsid w:val="00C92073"/>
-    <w:rsid w:val="00C92F49"/>
-    <w:rsid w:val="00D218E2"/>
-    <w:rsid w:val="00F40989"/>
-  </w:rsids>
-  <m:mathPr>
-    <m:mathFont m:val="Cambria Math"/>
-    <m:brkBin m:val="before"/>
-    <m:brkBinSub m:val="--"/>
-    <m:smallFrac m:val="0"/>
-    <m:dispDef/>
-    <m:lMargin m:val="0"/>
-    <m:rMargin m:val="0"/>
-    <m:defJc m:val="centerGroup"/>
-    <m:wrapIndent m:val="1440"/>
-    <m:intLim m:val="subSup"/>
-    <m:naryLim m:val="undOvr"/>
-  </m:mathPr>
-  <w:themeFontLang w:val="en-GB" w:eastAsia="ja-JP"/>
-  <w:clrSchemeMapping w:bg1="light1" w:t1="dark1" w:bg2="light2" w:t2="dark2" w:accent1="accent1" w:accent2="accent2" w:accent3="accent3" w:accent4="accent4" w:accent5="accent5" w:accent6="accent6" w:hyperlink="hyperlink" w:followedHyperlink="followedHyperlink"/>
-  <w:decimalSymbol w:val="."/>
-  <w:listSeparator w:val=","/>
-  <w15:chartTrackingRefBased/>
-</w:settings>
-</file>
-
-<file path=word/glossary/styles.xml><?xml version="1.0" encoding="utf-8"?>
-<w:styles xmlns:mc="http://schemas.openxmlformats.org/markup-compatibility/2006" xmlns:r="http://schemas.openxmlformats.org/officeDocument/2006/relationships" xmlns:w="http://schemas.openxmlformats.org/wordprocessingml/2006/main" xmlns:w14="http://schemas.microsoft.com/office/word/2010/wordml" xmlns:w15="http://schemas.microsoft.com/office/word/2012/wordml" xmlns:w16se="http://schemas.microsoft.com/office/word/2015/wordml/symex" mc:Ignorable="w14 w15 w16se">
-  <w:docDefaults>
-    <w:rPrDefault>
-      <w:rPr>
-        <w:rFonts w:asciiTheme="minorHAnsi" w:eastAsiaTheme="minorEastAsia" w:hAnsiTheme="minorHAnsi" w:cstheme="minorBidi"/>
-        <w:sz w:val="22"/>
-        <w:szCs w:val="22"/>
-        <w:lang w:val="en-GB" w:eastAsia="ja-JP" w:bidi="ar-SA"/>
-      </w:rPr>
-    </w:rPrDefault>
-    <w:pPrDefault>
-      <w:pPr>
-        <w:spacing w:after="160" w:line="259" w:lineRule="auto"/>
-      </w:pPr>
-    </w:pPrDefault>
-  </w:docDefaults>
-  <w:latentStyles w:defLockedState="0" w:defUIPriority="99" w:defSemiHidden="0" w:defUnhideWhenUsed="0" w:defQFormat="0" w:count="371">
-    <w:lsdException w:name="Normal" w:uiPriority="0" w:qFormat="1"/>
-    <w:lsdException w:name="heading 1" w:uiPriority="9" w:qFormat="1"/>
-    <w:lsdException w:name="heading 2" w:semiHidden="1" w:uiPriority="9" w:unhideWhenUsed="1" w:qFormat="1"/>
-    <w:lsdException w:name="heading 3" w:semiHidden="1" w:uiPriority="9" w:unhideWhenUsed="1" w:qFormat="1"/>
-    <w:lsdException w:name="heading 4" w:semiHidden="1" w:uiPriority="9" w:unhideWhenUsed="1" w:qFormat="1"/>
-    <w:lsdException w:name="heading 5" w:semiHidden="1" w:uiPriority="9" w:unhideWhenUsed="1" w:qFormat="1"/>
-    <w:lsdException w:name="heading 6" w:semiHidden="1" w:uiPriority="9" w:unhideWhenUsed="1" w:qFormat="1"/>
-    <w:lsdException w:name="heading 7" w:semiHidden="1" w:uiPriority="9" w:unhideWhenUsed="1" w:qFormat="1"/>
-    <w:lsdException w:name="heading 8" w:semiHidden="1" w:uiPriority="9" w:unhideWhenUsed="1" w:qFormat="1"/>
-    <w:lsdException w:name="heading 9" w:semiHidden="1" w:uiPriority="9" w:unhideWhenUsed="1" w:qFormat="1"/>
-    <w:lsdException w:name="index 1" w:semiHidden="1" w:unhideWhenUsed="1"/>
-    <w:lsdException w:name="index 2" w:semiHidden="1" w:unhideWhenUsed="1"/>
-    <w:lsdException w:name="index 3" w:semiHidden="1" w:unhideWhenUsed="1"/>
-    <w:lsdException w:name="index 4" w:semiHidden="1" w:unhideWhenUsed="1"/>
-    <w:lsdException w:name="index 5" w:semiHidden="1" w:unhideWhenUsed="1"/>
-    <w:lsdException w:name="index 6" w:semiHidden="1" w:unhideWhenUsed="1"/>
-    <w:lsdException w:name="index 7" w:semiHidden="1" w:unhideWhenUsed="1"/>
-    <w:lsdException w:name="index 8" w:semiHidden="1" w:unhideWhenUsed="1"/>
-    <w:lsdException w:name="index 9" w:semiHidden="1" w:unhideWhenUsed="1"/>
-    <w:lsdException w:name="toc 1" w:semiHidden="1" w:uiPriority="39" w:unhideWhenUsed="1"/>
-    <w:lsdException w:name="toc 2" w:semiHidden="1" w:uiPriority="39" w:unhideWhenUsed="1"/>
-    <w:lsdException w:name="toc 3" w:semiHidden="1" w:uiPriority="39" w:unhideWhenUsed="1"/>
-    <w:lsdException w:name="toc 4" w:semiHidden="1" w:uiPriority="39" w:unhideWhenUsed="1"/>
-    <w:lsdException w:name="toc 5" w:semiHidden="1" w:uiPriority="39" w:unhideWhenUsed="1"/>
-    <w:lsdException w:name="toc 6" w:semiHidden="1" w:uiPriority="39" w:unhideWhenUsed="1"/>
-    <w:lsdException w:name="toc 7" w:semiHidden="1" w:uiPriority="39" w:unhideWhenUsed="1"/>
-    <w:lsdException w:name="toc 8" w:semiHidden="1" w:uiPriority="39" w:unhideWhenUsed="1"/>
-    <w:lsdException w:name="toc 9" w:semiHidden="1" w:uiPriority="39" w:unhideWhenUsed="1"/>
-    <w:lsdException w:name="Normal Indent" w:semiHidden="1" w:unhideWhenUsed="1"/>
-    <w:lsdException w:name="footnote text" w:semiHidden="1" w:unhideWhenUsed="1"/>
-    <w:lsdException w:name="annotation text" w:semiHidden="1" w:unhideWhenUsed="1"/>
-    <w:lsdException w:name="header" w:semiHidden="1" w:unhideWhenUsed="1"/>
-    <w:lsdException w:name="footer" w:semiHidden="1" w:unhideWhenUsed="1"/>
-    <w:lsdException w:name="index heading" w:semiHidden="1" w:unhideWhenUsed="1"/>
-    <w:lsdException w:name="caption" w:semiHidden="1" w:uiPriority="35" w:unhideWhenUsed="1" w:qFormat="1"/>
-    <w:lsdException w:name="table of figures" w:semiHidden="1" w:unhideWhenUsed="1"/>
-    <w:lsdException w:name="envelope address" w:semiHidden="1" w:unhideWhenUsed="1"/>
-    <w:lsdException w:name="envelope return" w:semiHidden="1" w:unhideWhenUsed="1"/>
-    <w:lsdException w:name="footnote reference" w:semiHidden="1" w:unhideWhenUsed="1"/>
-    <w:lsdException w:name="annotation reference" w:semiHidden="1" w:unhideWhenUsed="1"/>
-    <w:lsdException w:name="line number" w:semiHidden="1" w:unhideWhenUsed="1"/>
-    <w:lsdException w:name="page number" w:semiHidden="1" w:unhideWhenUsed="1"/>
-    <w:lsdException w:name="endnote reference" w:semiHidden="1" w:unhideWhenUsed="1"/>
-    <w:lsdException w:name="endnote text" w:semiHidden="1" w:unhideWhenUsed="1"/>
-    <w:lsdException w:name="table of authorities" w:semiHidden="1" w:unhideWhenUsed="1"/>
-    <w:lsdException w:name="macro" w:semiHidden="1" w:unhideWhenUsed="1"/>
-    <w:lsdException w:name="toa heading" w:semiHidden="1" w:unhideWhenUsed="1"/>
-    <w:lsdException w:name="List" w:semiHidden="1" w:unhideWhenUsed="1"/>
-    <w:lsdException w:name="List Bullet" w:semiHidden="1" w:unhideWhenUsed="1"/>
-    <w:lsdException w:name="List Number" w:semiHidden="1" w:unhideWhenUsed="1"/>
-    <w:lsdException w:name="List 2" w:semiHidden="1" w:unhideWhenUsed="1"/>
-    <w:lsdException w:name="List 3" w:semiHidden="1" w:unhideWhenUsed="1"/>
-    <w:lsdException w:name="List 4" w:semiHidden="1" w:unhideWhenUsed="1"/>
-    <w:lsdException w:name="List 5" w:semiHidden="1" w:unhideWhenUsed="1"/>
-    <w:lsdException w:name="List Bullet 2" w:semiHidden="1" w:unhideWhenUsed="1"/>
-    <w:lsdException w:name="List Bullet 3" w:semiHidden="1" w:unhideWhenUsed="1"/>
-    <w:lsdException w:name="List Bullet 4" w:semiHidden="1" w:unhideWhenUsed="1"/>
-    <w:lsdException w:name="List Bullet 5" w:semiHidden="1" w:unhideWhenUsed="1"/>
-    <w:lsdException w:name="List Number 2" w:semiHidden="1" w:unhideWhenUsed="1"/>
-    <w:lsdException w:name="List Number 3" w:semiHidden="1" w:unhideWhenUsed="1"/>
-    <w:lsdException w:name="List Number 4" w:semiHidden="1" w:unhideWhenUsed="1"/>
-    <w:lsdException w:name="List Number 5" w:semiHidden="1" w:unhideWhenUsed="1"/>
-    <w:lsdException w:name="Title" w:uiPriority="10" w:qFormat="1"/>
-    <w:lsdException w:name="Closing" w:semiHidden="1" w:unhideWhenUsed="1"/>
-    <w:lsdException w:name="Signature" w:semiHidden="1" w:unhideWhenUsed="1"/>
-    <w:lsdException w:name="Default Paragraph Font" w:semiHidden="1" w:uiPriority="1" w:unhideWhenUsed="1"/>
-    <w:lsdException w:name="Body Text" w:semiHidden="1" w:unhideWhenUsed="1"/>
-    <w:lsdException w:name="Body Text Indent" w:semiHidden="1" w:unhideWhenUsed="1"/>
-    <w:lsdException w:name="List Continue" w:semiHidden="1" w:unhideWhenUsed="1"/>
-    <w:lsdException w:name="List Continue 2" w:semiHidden="1" w:unhideWhenUsed="1"/>
-    <w:lsdException w:name="List Continue 3" w:semiHidden="1" w:unhideWhenUsed="1"/>
-    <w:lsdException w:name="List Continue 4" w:semiHidden="1" w:unhideWhenUsed="1"/>
-    <w:lsdException w:name="List Continue 5" w:semiHidden="1" w:unhideWhenUsed="1"/>
-    <w:lsdException w:name="Message Header" w:semiHidden="1" w:unhideWhenUsed="1"/>
-    <w:lsdException w:name="Subtitle" w:uiPriority="11" w:qFormat="1"/>
-    <w:lsdException w:name="Salutation" w:semiHidden="1" w:unhideWhenUsed="1"/>
-    <w:lsdException w:name="Date" w:semiHidden="1" w:unhideWhenUsed="1"/>
-    <w:lsdException w:name="Body Text First Indent" w:semiHidden="1" w:unhideWhenUsed="1"/>
-    <w:lsdException w:name="Body Text First Indent 2" w:semiHidden="1" w:unhideWhenUsed="1"/>
-    <w:lsdException w:name="Note Heading" w:semiHidden="1" w:unhideWhenUsed="1"/>
-    <w:lsdException w:name="Body Text 2" w:semiHidden="1" w:unhideWhenUsed="1"/>
-    <w:lsdException w:name="Body Text 3" w:semiHidden="1" w:unhideWhenUsed="1"/>
-    <w:lsdException w:name="Body Text Indent 2" w:semiHidden="1" w:unhideWhenUsed="1"/>
-    <w:lsdException w:name="Body Text Indent 3" w:semiHidden="1" w:unhideWhenUsed="1"/>
-    <w:lsdException w:name="Block Text" w:semiHidden="1" w:unhideWhenUsed="1"/>
-    <w:lsdException w:name="Hyperlink" w:semiHidden="1" w:unhideWhenUsed="1"/>
-    <w:lsdException w:name="FollowedHyperlink" w:semiHidden="1" w:unhideWhenUsed="1"/>
-    <w:lsdException w:name="Strong" w:uiPriority="22" w:qFormat="1"/>
-    <w:lsdException w:name="Emphasis" w:uiPriority="20" w:qFormat="1"/>
-    <w:lsdException w:name="Document Map" w:semiHidden="1" w:unhideWhenUsed="1"/>
-    <w:lsdException w:name="Plain Text" w:semiHidden="1" w:unhideWhenUsed="1"/>
-    <w:lsdException w:name="E-mail Signature" w:semiHidden="1" w:unhideWhenUsed="1"/>
-    <w:lsdException w:name="HTML Top of Form" w:semiHidden="1" w:unhideWhenUsed="1"/>
-    <w:lsdException w:name="HTML Bottom of Form" w:semiHidden="1" w:unhideWhenUsed="1"/>
-    <w:lsdException w:name="Normal (Web)" w:semiHidden="1" w:unhideWhenUsed="1"/>
-    <w:lsdException w:name="HTML Acronym" w:semiHidden="1" w:unhideWhenUsed="1"/>
-    <w:lsdException w:name="HTML Address" w:semiHidden="1" w:unhideWhenUsed="1"/>
-    <w:lsdException w:name="HTML Cite" w:semiHidden="1" w:unhideWhenUsed="1"/>
-    <w:lsdException w:name="HTML Code" w:semiHidden="1" w:unhideWhenUsed="1"/>
-    <w:lsdException w:name="HTML Definition" w:semiHidden="1" w:unhideWhenUsed="1"/>
-    <w:lsdException w:name="HTML Keyboard" w:semiHidden="1" w:unhideWhenUsed="1"/>
-    <w:lsdException w:name="HTML Preformatted" w:semiHidden="1" w:unhideWhenUsed="1"/>
-    <w:lsdException w:name="HTML Sample" w:semiHidden="1" w:unhideWhenUsed="1"/>
-    <w:lsdException w:name="HTML Typewriter" w:semiHidden="1" w:unhideWhenUsed="1"/>
-    <w:lsdException w:name="HTML Variable" w:semiHidden="1" w:unhideWhenUsed="1"/>
-    <w:lsdException w:name="Normal Table" w:semiHidden="1" w:unhideWhenUsed="1"/>
-    <w:lsdException w:name="annotation subject" w:semiHidden="1" w:unhideWhenUsed="1"/>
-    <w:lsdException w:name="No List" w:semiHidden="1" w:unhideWhenUsed="1"/>
-    <w:lsdException w:name="Outline List 1" w:semiHidden="1" w:unhideWhenUsed="1"/>
-    <w:lsdException w:name="Outline List 2" w:semiHidden="1" w:unhideWhenUsed="1"/>
-    <w:lsdException w:name="Outline List 3" w:semiHidden="1" w:unhideWhenUsed="1"/>
-    <w:lsdException w:name="Table Simple 1" w:semiHidden="1" w:unhideWhenUsed="1"/>
-    <w:lsdException w:name="Table Simple 2" w:semiHidden="1" w:unhideWhenUsed="1"/>
-    <w:lsdException w:name="Table Simple 3" w:semiHidden="1" w:unhideWhenUsed="1"/>
-    <w:lsdException w:name="Table Classic 1" w:semiHidden="1" w:unhideWhenUsed="1"/>
-    <w:lsdException w:name="Table Classic 2" w:semiHidden="1" w:unhideWhenUsed="1"/>
-    <w:lsdException w:name="Table Classic 3" w:semiHidden="1" w:unhideWhenUsed="1"/>
-    <w:lsdException w:name="Table Classic 4" w:semiHidden="1" w:unhideWhenUsed="1"/>
-    <w:lsdException w:name="Table Colorful 1" w:semiHidden="1" w:unhideWhenUsed="1"/>
-    <w:lsdException w:name="Table Colorful 2" w:semiHidden="1" w:unhideWhenUsed="1"/>
-    <w:lsdException w:name="Table Colorful 3" w:semiHidden="1" w:unhideWhenUsed="1"/>
-    <w:lsdException w:name="Table Columns 1" w:semiHidden="1" w:unhideWhenUsed="1"/>
-    <w:lsdException w:name="Table Columns 2" w:semiHidden="1" w:unhideWhenUsed="1"/>
-    <w:lsdException w:name="Table Columns 3" w:semiHidden="1" w:unhideWhenUsed="1"/>
-    <w:lsdException w:name="Table Columns 4" w:semiHidden="1" w:unhideWhenUsed="1"/>
-    <w:lsdException w:name="Table Columns 5" w:semiHidden="1" w:unhideWhenUsed="1"/>
-    <w:lsdException w:name="Table Grid 1" w:semiHidden="1" w:unhideWhenUsed="1"/>
-    <w:lsdException w:name="Table Grid 2" w:semiHidden="1" w:unhideWhenUsed="1"/>
-    <w:lsdException w:name="Table Grid 3" w:semiHidden="1" w:unhideWhenUsed="1"/>
-    <w:lsdException w:name="Table Grid 4" w:semiHidden="1" w:unhideWhenUsed="1"/>
-    <w:lsdException w:name="Table Grid 5" w:semiHidden="1" w:unhideWhenUsed="1"/>
-    <w:lsdException w:name="Table Grid 6" w:semiHidden="1" w:unhideWhenUsed="1"/>
-    <w:lsdException w:name="Table Grid 7" w:semiHidden="1" w:unhideWhenUsed="1"/>
-    <w:lsdException w:name="Table Grid 8" w:semiHidden="1" w:unhideWhenUsed="1"/>
-    <w:lsdException w:name="Table List 1" w:semiHidden="1" w:unhideWhenUsed="1"/>
-    <w:lsdException w:name="Table List 2" w:semiHidden="1" w:unhideWhenUsed="1"/>
-    <w:lsdException w:name="Table List 3" w:semiHidden="1" w:unhideWhenUsed="1"/>
-    <w:lsdException w:name="Table List 4" w:semiHidden="1" w:unhideWhenUsed="1"/>
-    <w:lsdException w:name="Table List 5" w:semiHidden="1" w:unhideWhenUsed="1"/>
-    <w:lsdException w:name="Table List 6" w:semiHidden="1" w:unhideWhenUsed="1"/>
-    <w:lsdException w:name="Table List 7" w:semiHidden="1" w:unhideWhenUsed="1"/>
-    <w:lsdException w:name="Table List 8" w:semiHidden="1" w:unhideWhenUsed="1"/>
-    <w:lsdException w:name="Table 3D effects 1" w:semiHidden="1" w:unhideWhenUsed="1"/>
-    <w:lsdException w:name="Table 3D effects 2" w:semiHidden="1" w:unhideWhenUsed="1"/>
-    <w:lsdException w:name="Table 3D effects 3" w:semiHidden="1" w:unhideWhenUsed="1"/>
-    <w:lsdException w:name="Table Contemporary" w:semiHidden="1" w:unhideWhenUsed="1"/>
-    <w:lsdException w:name="Table Elegant" w:semiHidden="1" w:unhideWhenUsed="1"/>
-    <w:lsdException w:name="Table Professional" w:semiHidden="1" w:unhideWhenUsed="1"/>
-    <w:lsdException w:name="Table Subtle 1" w:semiHidden="1" w:unhideWhenUsed="1"/>
-    <w:lsdException w:name="Table Subtle 2" w:semiHidden="1" w:unhideWhenUsed="1"/>
-    <w:lsdException w:name="Table Web 1" w:semiHidden="1" w:unhideWhenUsed="1"/>
-    <w:lsdException w:name="Table Web 2" w:semiHidden="1" w:unhideWhenUsed="1"/>
-    <w:lsdException w:name="Table Web 3" w:semiHidden="1" w:unhideWhenUsed="1"/>
-    <w:lsdException w:name="Balloon Text" w:semiHidden="1" w:unhideWhenUsed="1"/>
-    <w:lsdException w:name="Table Grid" w:uiPriority="39"/>
-    <w:lsdException w:name="Table Theme" w:semiHidden="1" w:unhideWhenUsed="1"/>
-    <w:lsdException w:name="Placeholder Text" w:semiHidden="1"/>
-    <w:lsdException w:name="No Spacing" w:uiPriority="1" w:qFormat="1"/>
-    <w:lsdException w:name="Light Shading" w:uiPriority="60"/>
-    <w:lsdException w:name="Light List" w:uiPriority="61"/>
-    <w:lsdException w:name="Light Grid" w:uiPriority="62"/>
-    <w:lsdException w:name="Medium Shading 1" w:uiPriority="63"/>
-    <w:lsdException w:name="Medium Shading 2" w:uiPriority="64"/>
-    <w:lsdException w:name="Medium List 1" w:uiPriority="65"/>
-    <w:lsdException w:name="Medium List 2" w:uiPriority="66"/>
-    <w:lsdException w:name="Medium Grid 1" w:uiPriority="67"/>
-    <w:lsdException w:name="Medium Grid 2" w:uiPriority="68"/>
-    <w:lsdException w:name="Medium Grid 3" w:uiPriority="69"/>
-    <w:lsdException w:name="Dark List" w:uiPriority="70"/>
-    <w:lsdException w:name="Colorful Shading" w:uiPriority="71"/>
-    <w:lsdException w:name="Colorful List" w:uiPriority="72"/>
-    <w:lsdException w:name="Colorful Grid" w:uiPriority="73"/>
-    <w:lsdException w:name="Light Shading Accent 1" w:uiPriority="60"/>
-    <w:lsdException w:name="Light List Accent 1" w:uiPriority="61"/>
-    <w:lsdException w:name="Light Grid Accent 1" w:uiPriority="62"/>
-    <w:lsdException w:name="Medium Shading 1 Accent 1" w:uiPriority="63"/>
-    <w:lsdException w:name="Medium Shading 2 Accent 1" w:uiPriority="64"/>
-    <w:lsdException w:name="Medium List 1 Accent 1" w:uiPriority="65"/>
-    <w:lsdException w:name="Revision" w:semiHidden="1"/>
-    <w:lsdException w:name="List Paragraph" w:uiPriority="34" w:qFormat="1"/>
-    <w:lsdException w:name="Quote" w:uiPriority="29" w:qFormat="1"/>
-    <w:lsdException w:name="Intense Quote" w:uiPriority="30" w:qFormat="1"/>
-    <w:lsdException w:name="Medium List 2 Accent 1" w:uiPriority="66"/>
-    <w:lsdException w:name="Medium Grid 1 Accent 1" w:uiPriority="67"/>
-    <w:lsdException w:name="Medium Grid 2 Accent 1" w:uiPriority="68"/>
-    <w:lsdException w:name="Medium Grid 3 Accent 1" w:uiPriority="69"/>
-    <w:lsdException w:name="Dark List Accent 1" w:uiPriority="70"/>
-    <w:lsdException w:name="Colorful Shading Accent 1" w:uiPriority="71"/>
-    <w:lsdException w:name="Colorful List Accent 1" w:uiPriority="72"/>
-    <w:lsdException w:name="Colorful Grid Accent 1" w:uiPriority="73"/>
-    <w:lsdException w:name="Light Shading Accent 2" w:uiPriority="60"/>
-    <w:lsdException w:name="Light List Accent 2" w:uiPriority="61"/>
-    <w:lsdException w:name="Light Grid Accent 2" w:uiPriority="62"/>
-    <w:lsdException w:name="Medium Shading 1 Accent 2" w:uiPriority="63"/>
-    <w:lsdException w:name="Medium Shading 2 Accent 2" w:uiPriority="64"/>
-    <w:lsdException w:name="Medium List 1 Accent 2" w:uiPriority="65"/>
-    <w:lsdException w:name="Medium List 2 Accent 2" w:uiPriority="66"/>
-    <w:lsdException w:name="Medium Grid 1 Accent 2" w:uiPriority="67"/>
-    <w:lsdException w:name="Medium Grid 2 Accent 2" w:uiPriority="68"/>
-    <w:lsdException w:name="Medium Grid 3 Accent 2" w:uiPriority="69"/>
-    <w:lsdException w:name="Dark List Accent 2" w:uiPriority="70"/>
-    <w:lsdException w:name="Colorful Shading Accent 2" w:uiPriority="71"/>
-    <w:lsdException w:name="Colorful List Accent 2" w:uiPriority="72"/>
-    <w:lsdException w:name="Colorful Grid Accent 2" w:uiPriority="73"/>
-    <w:lsdException w:name="Light Shading Accent 3" w:uiPriority="60"/>
-    <w:lsdException w:name="Light List Accent 3" w:uiPriority="61"/>
-    <w:lsdException w:name="Light Grid Accent 3" w:uiPriority="62"/>
-    <w:lsdException w:name="Medium Shading 1 Accent 3" w:uiPriority="63"/>
-    <w:lsdException w:name="Medium Shading 2 Accent 3" w:uiPriority="64"/>
-    <w:lsdException w:name="Medium List 1 Accent 3" w:uiPriority="65"/>
-    <w:lsdException w:name="Medium List 2 Accent 3" w:uiPriority="66"/>
-    <w:lsdException w:name="Medium Grid 1 Accent 3" w:uiPriority="67"/>
-    <w:lsdException w:name="Medium Grid 2 Accent 3" w:uiPriority="68"/>
-    <w:lsdException w:name="Medium Grid 3 Accent 3" w:uiPriority="69"/>
-    <w:lsdException w:name="Dark List Accent 3" w:uiPriority="70"/>
-    <w:lsdException w:name="Colorful Shading Accent 3" w:uiPriority="71"/>
-    <w:lsdException w:name="Colorful List Accent 3" w:uiPriority="72"/>
-    <w:lsdException w:name="Colorful Grid Accent 3" w:uiPriority="73"/>
-    <w:lsdException w:name="Light Shading Accent 4" w:uiPriority="60"/>
-    <w:lsdException w:name="Light List Accent 4" w:uiPriority="61"/>
-    <w:lsdException w:name="Light Grid Accent 4" w:uiPriority="62"/>
-    <w:lsdException w:name="Medium Shading 1 Accent 4" w:uiPriority="63"/>
-    <w:lsdException w:name="Medium Shading 2 Accent 4" w:uiPriority="64"/>
-    <w:lsdException w:name="Medium List 1 Accent 4" w:uiPriority="65"/>
-    <w:lsdException w:name="Medium List 2 Accent 4" w:uiPriority="66"/>
-    <w:lsdException w:name="Medium Grid 1 Accent 4" w:uiPriority="67"/>
-    <w:lsdException w:name="Medium Grid 2 Accent 4" w:uiPriority="68"/>
-    <w:lsdException w:name="Medium Grid 3 Accent 4" w:uiPriority="69"/>
-    <w:lsdException w:name="Dark List Accent 4" w:uiPriority="70"/>
-    <w:lsdException w:name="Colorful Shading Accent 4" w:uiPriority="71"/>
-    <w:lsdException w:name="Colorful List Accent 4" w:uiPriority="72"/>
-    <w:lsdException w:name="Colorful Grid Accent 4" w:uiPriority="73"/>
-    <w:lsdException w:name="Light Shading Accent 5" w:uiPriority="60"/>
-    <w:lsdException w:name="Light List Accent 5" w:uiPriority="61"/>
-    <w:lsdException w:name="Light Grid Accent 5" w:uiPriority="62"/>
-    <w:lsdException w:name="Medium Shading 1 Accent 5" w:uiPriority="63"/>
-    <w:lsdException w:name="Medium Shading 2 Accent 5" w:uiPriority="64"/>
-    <w:lsdException w:name="Medium List 1 Accent 5" w:uiPriority="65"/>
-    <w:lsdException w:name="Medium List 2 Accent 5" w:uiPriority="66"/>
-    <w:lsdException w:name="Medium Grid 1 Accent 5" w:uiPriority="67"/>
-    <w:lsdException w:name="Medium Grid 2 Accent 5" w:uiPriority="68"/>
-    <w:lsdException w:name="Medium Grid 3 Accent 5" w:uiPriority="69"/>
-    <w:lsdException w:name="Dark List Accent 5" w:uiPriority="70"/>
-    <w:lsdException w:name="Colorful Shading Accent 5" w:uiPriority="71"/>
-    <w:lsdException w:name="Colorful List Accent 5" w:uiPriority="72"/>
-    <w:lsdException w:name="Colorful Grid Accent 5" w:uiPriority="73"/>
-    <w:lsdException w:name="Light Shading Accent 6" w:uiPriority="60"/>
-    <w:lsdException w:name="Light List Accent 6" w:uiPriority="61"/>
-    <w:lsdException w:name="Light Grid Accent 6" w:uiPriority="62"/>
-    <w:lsdException w:name="Medium Shading 1 Accent 6" w:uiPriority="63"/>
-    <w:lsdException w:name="Medium Shading 2 Accent 6" w:uiPriority="64"/>
-    <w:lsdException w:name="Medium List 1 Accent 6" w:uiPriority="65"/>
-    <w:lsdException w:name="Medium List 2 Accent 6" w:uiPriority="66"/>
-    <w:lsdException w:name="Medium Grid 1 Accent 6" w:uiPriority="67"/>
-    <w:lsdException w:name="Medium Grid 2 Accent 6" w:uiPriority="68"/>
-    <w:lsdException w:name="Medium Grid 3 Accent 6" w:uiPriority="69"/>
-    <w:lsdException w:name="Dark List Accent 6" w:uiPriority="70"/>
-    <w:lsdException w:name="Colorful Shading Accent 6" w:uiPriority="71"/>
-    <w:lsdException w:name="Colorful List Accent 6" w:uiPriority="72"/>
-    <w:lsdException w:name="Colorful Grid Accent 6" w:uiPriority="73"/>
-    <w:lsdException w:name="Subtle Emphasis" w:uiPriority="19" w:qFormat="1"/>
-    <w:lsdException w:name="Intense Emphasis" w:uiPriority="21" w:qFormat="1"/>
-    <w:lsdException w:name="Subtle Reference" w:uiPriority="31" w:qFormat="1"/>
-    <w:lsdException w:name="Intense Reference" w:uiPriority="32" w:qFormat="1"/>
-    <w:lsdException w:name="Book Title" w:uiPriority="33" w:qFormat="1"/>
-    <w:lsdException w:name="Bibliography" w:semiHidden="1" w:uiPriority="37" w:unhideWhenUsed="1"/>
-    <w:lsdException w:name="TOC Heading" w:semiHidden="1" w:uiPriority="39" w:unhideWhenUsed="1" w:qFormat="1"/>
-    <w:lsdException w:name="Plain Table 1" w:uiPriority="41"/>
-    <w:lsdException w:name="Plain Table 2" w:uiPriority="42"/>
-    <w:lsdException w:name="Plain Table 3" w:uiPriority="43"/>
-    <w:lsdException w:name="Plain Table 4" w:uiPriority="44"/>
-    <w:lsdException w:name="Plain Table 5" w:uiPriority="45"/>
-    <w:lsdException w:name="Grid Table Light" w:uiPriority="40"/>
-    <w:lsdException w:name="Grid Table 1 Light" w:uiPriority="46"/>
-    <w:lsdException w:name="Grid Table 2" w:uiPriority="47"/>
-    <w:lsdException w:name="Grid Table 3" w:uiPriority="48"/>
-    <w:lsdException w:name="Grid Table 4" w:uiPriority="49"/>
-    <w:lsdException w:name="Grid Table 5 Dark" w:uiPriority="50"/>
-    <w:lsdException w:name="Grid Table 6 Colorful" w:uiPriority="51"/>
-    <w:lsdException w:name="Grid Table 7 Colorful" w:uiPriority="52"/>
-    <w:lsdException w:name="Grid Table 1 Light Accent 1" w:uiPriority="46"/>
-    <w:lsdException w:name="Grid Table 2 Accent 1" w:uiPriority="47"/>
-    <w:lsdException w:name="Grid Table 3 Accent 1" w:uiPriority="48"/>
-    <w:lsdException w:name="Grid Table 4 Accent 1" w:uiPriority="49"/>
-    <w:lsdException w:name="Grid Table 5 Dark Accent 1" w:uiPriority="50"/>
-    <w:lsdException w:name="Grid Table 6 Colorful Accent 1" w:uiPriority="51"/>
-    <w:lsdException w:name="Grid Table 7 Colorful Accent 1" w:uiPriority="52"/>
-    <w:lsdException w:name="Grid Table 1 Light Accent 2" w:uiPriority="46"/>
-    <w:lsdException w:name="Grid Table 2 Accent 2" w:uiPriority="47"/>
-    <w:lsdException w:name="Grid Table 3 Accent 2" w:uiPriority="48"/>
-    <w:lsdException w:name="Grid Table 4 Accent 2" w:uiPriority="49"/>
-    <w:lsdException w:name="Grid Table 5 Dark Accent 2" w:uiPriority="50"/>
-    <w:lsdException w:name="Grid Table 6 Colorful Accent 2" w:uiPriority="51"/>
-    <w:lsdException w:name="Grid Table 7 Colorful Accent 2" w:uiPriority="52"/>
-    <w:lsdException w:name="Grid Table 1 Light Accent 3" w:uiPriority="46"/>
-    <w:lsdException w:name="Grid Table 2 Accent 3" w:uiPriority="47"/>
-    <w:lsdException w:name="Grid Table 3 Accent 3" w:uiPriority="48"/>
-    <w:lsdException w:name="Grid Table 4 Accent 3" w:uiPriority="49"/>
-    <w:lsdException w:name="Grid Table 5 Dark Accent 3" w:uiPriority="50"/>
-    <w:lsdException w:name="Grid Table 6 Colorful Accent 3" w:uiPriority="51"/>
-    <w:lsdException w:name="Grid Table 7 Colorful Accent 3" w:uiPriority="52"/>
-    <w:lsdException w:name="Grid Table 1 Light Accent 4" w:uiPriority="46"/>
-    <w:lsdException w:name="Grid Table 2 Accent 4" w:uiPriority="47"/>
-    <w:lsdException w:name="Grid Table 3 Accent 4" w:uiPriority="48"/>
-    <w:lsdException w:name="Grid Table 4 Accent 4" w:uiPriority="49"/>
-    <w:lsdException w:name="Grid Table 5 Dark Accent 4" w:uiPriority="50"/>
-    <w:lsdException w:name="Grid Table 6 Colorful Accent 4" w:uiPriority="51"/>
-    <w:lsdException w:name="Grid Table 7 Colorful Accent 4" w:uiPriority="52"/>
-    <w:lsdException w:name="Grid Table 1 Light Accent 5" w:uiPriority="46"/>
-    <w:lsdException w:name="Grid Table 2 Accent 5" w:uiPriority="47"/>
-    <w:lsdException w:name="Grid Table 3 Accent 5" w:uiPriority="48"/>
-    <w:lsdException w:name="Grid Table 4 Accent 5" w:uiPriority="49"/>
-    <w:lsdException w:name="Grid Table 5 Dark Accent 5" w:uiPriority="50"/>
-    <w:lsdException w:name="Grid Table 6 Colorful Accent 5" w:uiPriority="51"/>
-    <w:lsdException w:name="Grid Table 7 Colorful Accent 5" w:uiPriority="52"/>
-    <w:lsdException w:name="Grid Table 1 Light Accent 6" w:uiPriority="46"/>
-    <w:lsdException w:name="Grid Table 2 Accent 6" w:uiPriority="47"/>
-    <w:lsdException w:name="Grid Table 3 Accent 6" w:uiPriority="48"/>
-    <w:lsdException w:name="Grid Table 4 Accent 6" w:uiPriority="49"/>
-    <w:lsdException w:name="Grid Table 5 Dark Accent 6" w:uiPriority="50"/>
-    <w:lsdException w:name="Grid Table 6 Colorful Accent 6" w:uiPriority="51"/>
-    <w:lsdException w:name="Grid Table 7 Colorful Accent 6" w:uiPriority="52"/>
-    <w:lsdException w:name="List Table 1 Light" w:uiPriority="46"/>
-    <w:lsdException w:name="List Table 2" w:uiPriority="47"/>
-    <w:lsdException w:name="List Table 3" w:uiPriority="48"/>
-    <w:lsdException w:name="List Table 4" w:uiPriority="49"/>
-    <w:lsdException w:name="List Table 5 Dark" w:uiPriority="50"/>
-    <w:lsdException w:name="List Table 6 Colorful" w:uiPriority="51"/>
-    <w:lsdException w:name="List Table 7 Colorful" w:uiPriority="52"/>
-    <w:lsdException w:name="List Table 1 Light Accent 1" w:uiPriority="46"/>
-    <w:lsdException w:name="List Table 2 Accent 1" w:uiPriority="47"/>
-    <w:lsdException w:name="List Table 3 Accent 1" w:uiPriority="48"/>
-    <w:lsdException w:name="List Table 4 Accent 1" w:uiPriority="49"/>
-    <w:lsdException w:name="List Table 5 Dark Accent 1" w:uiPriority="50"/>
-    <w:lsdException w:name="List Table 6 Colorful Accent 1" w:uiPriority="51"/>
-    <w:lsdException w:name="List Table 7 Colorful Accent 1" w:uiPriority="52"/>
-    <w:lsdException w:name="List Table 1 Light Accent 2" w:uiPriority="46"/>
-    <w:lsdException w:name="List Table 2 Accent 2" w:uiPriority="47"/>
-    <w:lsdException w:name="List Table 3 Accent 2" w:uiPriority="48"/>
-    <w:lsdException w:name="List Table 4 Accent 2" w:uiPriority="49"/>
-    <w:lsdException w:name="List Table 5 Dark Accent 2" w:uiPriority="50"/>
-    <w:lsdException w:name="List Table 6 Colorful Accent 2" w:uiPriority="51"/>
-    <w:lsdException w:name="List Table 7 Colorful Accent 2" w:uiPriority="52"/>
-    <w:lsdException w:name="List Table 1 Light Accent 3" w:uiPriority="46"/>
-    <w:lsdException w:name="List Table 2 Accent 3" w:uiPriority="47"/>
-    <w:lsdException w:name="List Table 3 Accent 3" w:uiPriority="48"/>
-    <w:lsdException w:name="List Table 4 Accent 3" w:uiPriority="49"/>
-    <w:lsdException w:name="List Table 5 Dark Accent 3" w:uiPriority="50"/>
-    <w:lsdException w:name="List Table 6 Colorful Accent 3" w:uiPriority="51"/>
-    <w:lsdException w:name="List Table 7 Colorful Accent 3" w:uiPriority="52"/>
-    <w:lsdException w:name="List Table 1 Light Accent 4" w:uiPriority="46"/>
-    <w:lsdException w:name="List Table 2 Accent 4" w:uiPriority="47"/>
-    <w:lsdException w:name="List Table 3 Accent 4" w:uiPriority="48"/>
-    <w:lsdException w:name="List Table 4 Accent 4" w:uiPriority="49"/>
-    <w:lsdException w:name="List Table 5 Dark Accent 4" w:uiPriority="50"/>
-    <w:lsdException w:name="List Table 6 Colorful Accent 4" w:uiPriority="51"/>
-    <w:lsdException w:name="List Table 7 Colorful Accent 4" w:uiPriority="52"/>
-    <w:lsdException w:name="List Table 1 Light Accent 5" w:uiPriority="46"/>
-    <w:lsdException w:name="List Table 2 Accent 5" w:uiPriority="47"/>
-    <w:lsdException w:name="List Table 3 Accent 5" w:uiPriority="48"/>
-    <w:lsdException w:name="List Table 4 Accent 5" w:uiPriority="49"/>
-    <w:lsdException w:name="List Table 5 Dark Accent 5" w:uiPriority="50"/>
-    <w:lsdException w:name="List Table 6 Colorful Accent 5" w:uiPriority="51"/>
-    <w:lsdException w:name="List Table 7 Colorful Accent 5" w:uiPriority="52"/>
-    <w:lsdException w:name="List Table 1 Light Accent 6" w:uiPriority="46"/>
-    <w:lsdException w:name="List Table 2 Accent 6" w:uiPriority="47"/>
-    <w:lsdException w:name="List Table 3 Accent 6" w:uiPriority="48"/>
-    <w:lsdException w:name="List Table 4 Accent 6" w:uiPriority="49"/>
-    <w:lsdException w:name="List Table 5 Dark Accent 6" w:uiPriority="50"/>
-    <w:lsdException w:name="List Table 6 Colorful Accent 6" w:uiPriority="51"/>
-    <w:lsdException w:name="List Table 7 Colorful Accent 6" w:uiPriority="52"/>
-  </w:latentStyles>
-  <w:style w:type="paragraph" w:default="1" w:styleId="Normal">
-    <w:name w:val="Normal"/>
-    <w:qFormat/>
-  </w:style>
-  <w:style w:type="character" w:default="1" w:styleId="DefaultParagraphFont">
-    <w:name w:val="Default Paragraph Font"/>
-    <w:uiPriority w:val="1"/>
-    <w:semiHidden/>
-    <w:unhideWhenUsed/>
-  </w:style>
-  <w:style w:type="table" w:default="1" w:styleId="TableNormal">
-    <w:name w:val="Normal Table"/>
-    <w:uiPriority w:val="99"/>
-    <w:semiHidden/>
-    <w:unhideWhenUsed/>
-    <w:tblPr>
-      <w:tblInd w:w="0" w:type="dxa"/>
-      <w:tblCellMar>
-        <w:top w:w="0" w:type="dxa"/>
-        <w:left w:w="108" w:type="dxa"/>
-        <w:bottom w:w="0" w:type="dxa"/>
-        <w:right w:w="108" w:type="dxa"/>
-      </w:tblCellMar>
-    </w:tblPr>
-  </w:style>
-  <w:style w:type="numbering" w:default="1" w:styleId="NoList">
-    <w:name w:val="No List"/>
-    <w:uiPriority w:val="99"/>
-    <w:semiHidden/>
-    <w:unhideWhenUsed/>
-  </w:style>
-  <w:style w:type="character" w:styleId="PlaceholderText">
-    <w:name w:val="Placeholder Text"/>
-    <w:basedOn w:val="DefaultParagraphFont"/>
-    <w:uiPriority w:val="99"/>
-    <w:semiHidden/>
-    <w:rsid w:val="00C92073"/>
-    <w:rPr>
-      <w:color w:val="808080"/>
-    </w:rPr>
-  </w:style>
-  <w:style w:type="paragraph" w:customStyle="1" w:styleId="27783A234926403B8E4B660855F4F171">
-    <w:name w:val="27783A234926403B8E4B660855F4F171"/>
-    <w:rsid w:val="00437620"/>
-  </w:style>
-</w:styles>
-</file>
-
-<file path=word/glossary/webSettings.xml><?xml version="1.0" encoding="utf-8"?>
-<w:webSettings xmlns:mc="http://schemas.openxmlformats.org/markup-compatibility/2006" xmlns:r="http://schemas.openxmlformats.org/officeDocument/2006/relationships" xmlns:w="http://schemas.openxmlformats.org/wordprocessingml/2006/main" xmlns:w14="http://schemas.microsoft.com/office/word/2010/wordml" xmlns:w15="http://schemas.microsoft.com/office/word/2012/wordml" xmlns:w16se="http://schemas.microsoft.com/office/word/2015/wordml/symex" mc:Ignorable="w14 w15 w16se">
-  <w:optimizeForBrowser/>
-  <w:allowPNG/>
-</w:webSettings>
 </file>
 
 <file path=word/theme/theme1.xml><?xml version="1.0" encoding="utf-8"?>
@@ -6364,7 +6180,7 @@
 </file>
 
 <file path=customXml/itemProps1.xml><?xml version="1.0" encoding="utf-8"?>
-<ds:datastoreItem xmlns:ds="http://schemas.openxmlformats.org/officeDocument/2006/customXml" ds:itemID="{C3D4EC5C-5818-42C7-AD3D-36D809E3CC2E}">
+<ds:datastoreItem xmlns:ds="http://schemas.openxmlformats.org/officeDocument/2006/customXml" ds:itemID="{681519D0-811C-41B3-85F5-4C7058683028}">
   <ds:schemaRefs>
     <ds:schemaRef ds:uri="http://schemas.openxmlformats.org/officeDocument/2006/bibliography"/>
   </ds:schemaRefs>

</xml_diff>

<commit_message>
Refined detail back to two pages
</commit_message>
<xml_diff>
--- a/CV_Charlie_Gunning.docx
+++ b/CV_Charlie_Gunning.docx
@@ -281,7 +281,7 @@
                             <wp:extent cx="361950" cy="361950"/>
                             <wp:effectExtent l="0" t="0" r="0" b="0"/>
                             <wp:docPr id="6" name="Picture 6">
-                              <a:hlinkClick xmlns:a="http://schemas.openxmlformats.org/drawingml/2006/main" r:id="rId8"/>
+                              <a:hlinkClick xmlns:a="http://schemas.openxmlformats.org/drawingml/2006/main" r:id="rId14"/>
                             </wp:docPr>
                             <wp:cNvGraphicFramePr>
                               <a:graphicFrameLocks xmlns:a="http://schemas.openxmlformats.org/drawingml/2006/main" noChangeAspect="1"/>
@@ -296,7 +296,7 @@
                                     </pic:cNvPicPr>
                                   </pic:nvPicPr>
                                   <pic:blipFill>
-                                    <a:blip r:embed="rId9">
+                                    <a:blip r:embed="rId15">
                                       <a:extLst>
                                         <a:ext uri="{28A0092B-C50C-407E-A947-70E740481C1C}">
                                           <a14:useLocalDpi xmlns:a14="http://schemas.microsoft.com/office/drawing/2010/main" val="0"/>
@@ -338,7 +338,7 @@
                             <wp:extent cx="361950" cy="361950"/>
                             <wp:effectExtent l="0" t="0" r="0" b="0"/>
                             <wp:docPr id="7" name="Picture 7">
-                              <a:hlinkClick xmlns:a="http://schemas.openxmlformats.org/drawingml/2006/main" r:id="rId10"/>
+                              <a:hlinkClick xmlns:a="http://schemas.openxmlformats.org/drawingml/2006/main" r:id="rId16"/>
                             </wp:docPr>
                             <wp:cNvGraphicFramePr>
                               <a:graphicFrameLocks xmlns:a="http://schemas.openxmlformats.org/drawingml/2006/main" noChangeAspect="1"/>
@@ -353,7 +353,7 @@
                                     </pic:cNvPicPr>
                                   </pic:nvPicPr>
                                   <pic:blipFill>
-                                    <a:blip r:embed="rId11">
+                                    <a:blip r:embed="rId17">
                                       <a:extLst>
                                         <a:ext uri="{28A0092B-C50C-407E-A947-70E740481C1C}">
                                           <a14:useLocalDpi xmlns:a14="http://schemas.microsoft.com/office/drawing/2010/main" val="0"/>
@@ -393,7 +393,7 @@
                             <wp:extent cx="363600" cy="363600"/>
                             <wp:effectExtent l="0" t="0" r="0" b="0"/>
                             <wp:docPr id="2" name="Picture 2">
-                              <a:hlinkClick xmlns:a="http://schemas.openxmlformats.org/drawingml/2006/main" r:id="rId12"/>
+                              <a:hlinkClick xmlns:a="http://schemas.openxmlformats.org/drawingml/2006/main" r:id="rId18"/>
                             </wp:docPr>
                             <wp:cNvGraphicFramePr>
                               <a:graphicFrameLocks xmlns:a="http://schemas.openxmlformats.org/drawingml/2006/main" noChangeAspect="1"/>
@@ -406,7 +406,7 @@
                                     <pic:cNvPicPr/>
                                   </pic:nvPicPr>
                                   <pic:blipFill>
-                                    <a:blip r:embed="rId13">
+                                    <a:blip r:embed="rId19">
                                       <a:extLst>
                                         <a:ext uri="{28A0092B-C50C-407E-A947-70E740481C1C}">
                                           <a14:useLocalDpi xmlns:a14="http://schemas.microsoft.com/office/drawing/2010/main" val="0"/>
@@ -459,7 +459,7 @@
         </w:rPr>
         <w:br/>
       </w:r>
-      <w:hyperlink r:id="rId14" w:history="1">
+      <w:hyperlink r:id="rId20" w:history="1">
         <w:r>
           <w:rPr>
             <w:rStyle w:val="Hyperlink"/>
@@ -477,7 +477,7 @@
         </w:rPr>
         <w:t xml:space="preserve"> | </w:t>
       </w:r>
-      <w:hyperlink r:id="rId15" w:history="1">
+      <w:hyperlink r:id="rId21" w:history="1">
         <w:r>
           <w:rPr>
             <w:rStyle w:val="Hyperlink"/>
@@ -573,7 +573,7 @@
               <w:rPr>
                 <w:color w:val="230400"/>
               </w:rPr>
-              <w:t>6</w:t>
+              <w:t>8</w:t>
             </w:r>
             <w:r>
               <w:rPr>
@@ -615,25 +615,7 @@
               <w:rPr>
                 <w:color w:val="230400"/>
               </w:rPr>
-              <w:t xml:space="preserve"> develop</w:t>
-            </w:r>
-            <w:r>
-              <w:rPr>
-                <w:color w:val="230400"/>
-              </w:rPr>
-              <w:t>men</w:t>
-            </w:r>
-            <w:r>
-              <w:rPr>
-                <w:color w:val="230400"/>
-              </w:rPr>
-              <w:t>t</w:t>
-            </w:r>
-            <w:r>
-              <w:rPr>
-                <w:color w:val="230400"/>
-              </w:rPr>
-              <w:t xml:space="preserve"> on multiple key business projects </w:t>
+              <w:t xml:space="preserve"> multiple key business projects </w:t>
             </w:r>
             <w:r>
               <w:rPr>
@@ -645,7 +627,19 @@
               <w:rPr>
                 <w:color w:val="230400"/>
               </w:rPr>
-              <w:t xml:space="preserve">. I have a logical mind with a practical approach to problem-solving and a drive to see deliverables through to completion. I am a </w:t>
+              <w:t>. I have a logical mind</w:t>
+            </w:r>
+            <w:r>
+              <w:rPr>
+                <w:color w:val="230400"/>
+              </w:rPr>
+              <w:t>set</w:t>
+            </w:r>
+            <w:r>
+              <w:rPr>
+                <w:color w:val="230400"/>
+              </w:rPr>
+              <w:t xml:space="preserve"> with a practical approach to problem-solving and a drive to see deliverables through to completion. I am a </w:t>
             </w:r>
             <w:r>
               <w:rPr>
@@ -663,6 +657,12 @@
               <w:rPr>
                 <w:color w:val="230400"/>
               </w:rPr>
+              <w:t>, evidenced through my professional experience</w:t>
+            </w:r>
+            <w:r>
+              <w:rPr>
+                <w:color w:val="230400"/>
+              </w:rPr>
               <w:t>.</w:t>
             </w:r>
             <w:r>
@@ -675,7 +675,7 @@
               <w:rPr>
                 <w:color w:val="230400"/>
               </w:rPr>
-              <w:t>I</w:t>
+              <w:t>My biggest strength is</w:t>
             </w:r>
             <w:r>
               <w:rPr>
@@ -687,7 +687,7 @@
               <w:rPr>
                 <w:color w:val="230400"/>
               </w:rPr>
-              <w:t>specialise in</w:t>
+              <w:t>with</w:t>
             </w:r>
             <w:r>
               <w:rPr>
@@ -699,19 +699,85 @@
               <w:rPr>
                 <w:color w:val="230400"/>
               </w:rPr>
-              <w:t>T-</w:t>
-            </w:r>
-            <w:r>
-              <w:rPr>
-                <w:color w:val="230400"/>
-              </w:rPr>
-              <w:t>SQL,</w:t>
-            </w:r>
-            <w:r>
-              <w:rPr>
-                <w:color w:val="230400"/>
-              </w:rPr>
-              <w:t xml:space="preserve"> but also self-develop my knowledge outside of work. I have experience using many different languages, </w:t>
+              <w:t>Microsoft SQL Server</w:t>
+            </w:r>
+            <w:r>
+              <w:rPr>
+                <w:color w:val="230400"/>
+              </w:rPr>
+              <w:t>,</w:t>
+            </w:r>
+            <w:r>
+              <w:rPr>
+                <w:color w:val="230400"/>
+              </w:rPr>
+              <w:t xml:space="preserve"> but </w:t>
+            </w:r>
+            <w:r>
+              <w:rPr>
+                <w:color w:val="230400"/>
+              </w:rPr>
+              <w:t xml:space="preserve">I </w:t>
+            </w:r>
+            <w:r>
+              <w:rPr>
+                <w:color w:val="230400"/>
+              </w:rPr>
+              <w:t xml:space="preserve">also self-develop my knowledge </w:t>
+            </w:r>
+            <w:r>
+              <w:rPr>
+                <w:color w:val="230400"/>
+              </w:rPr>
+              <w:t xml:space="preserve">through opportunities both inside and </w:t>
+            </w:r>
+            <w:r>
+              <w:rPr>
+                <w:color w:val="230400"/>
+              </w:rPr>
+              <w:t xml:space="preserve">outside of work. I have </w:t>
+            </w:r>
+            <w:r>
+              <w:rPr>
+                <w:color w:val="230400"/>
+              </w:rPr>
+              <w:t>had</w:t>
+            </w:r>
+            <w:r>
+              <w:rPr>
+                <w:color w:val="230400"/>
+              </w:rPr>
+              <w:t xml:space="preserve"> </w:t>
+            </w:r>
+            <w:r>
+              <w:rPr>
+                <w:color w:val="230400"/>
+              </w:rPr>
+              <w:t>experience</w:t>
+            </w:r>
+            <w:r>
+              <w:rPr>
+                <w:color w:val="230400"/>
+              </w:rPr>
+              <w:t xml:space="preserve"> in</w:t>
+            </w:r>
+            <w:r>
+              <w:rPr>
+                <w:color w:val="230400"/>
+              </w:rPr>
+              <w:t xml:space="preserve"> many languages</w:t>
+            </w:r>
+            <w:r>
+              <w:rPr>
+                <w:color w:val="230400"/>
+              </w:rPr>
+              <w:t xml:space="preserve"> throughout my career</w:t>
+            </w:r>
+            <w:r>
+              <w:rPr>
+                <w:color w:val="230400"/>
+              </w:rPr>
+              <w:t xml:space="preserve">, </w:t>
             </w:r>
             <w:r>
               <w:rPr>
@@ -723,7 +789,13 @@
               <w:rPr>
                 <w:color w:val="230400"/>
               </w:rPr>
-              <w:t xml:space="preserve">C, </w:t>
+              <w:t>PostgreSQL</w:t>
+            </w:r>
+            <w:r>
+              <w:rPr>
+                <w:color w:val="230400"/>
+              </w:rPr>
+              <w:t xml:space="preserve">, </w:t>
             </w:r>
             <w:r>
               <w:rPr>
@@ -870,7 +942,7 @@
                 <w:b/>
                 <w:color w:val="230400"/>
               </w:rPr>
-              <w:t>HARVARD (HARVARDX)</w:t>
+              <w:t>MASSACHUSETTS INSTITUTE OF TECHNOLOGY (MITX)</w:t>
             </w:r>
           </w:p>
         </w:tc>
@@ -891,7 +963,7 @@
               <w:rPr>
                 <w:color w:val="230400"/>
               </w:rPr>
-              <w:t>Jun 2021 – Present</w:t>
+              <w:t>Jan 2019 – Mar 2019</w:t>
             </w:r>
           </w:p>
         </w:tc>
@@ -916,7 +988,7 @@
               <w:rPr>
                 <w:color w:val="230400"/>
               </w:rPr>
-              <w:t>CS50’s Introduction to Computer Science</w:t>
+              <w:t>6.00.1x: Introduction to Computer Science and Programming Using Python</w:t>
             </w:r>
           </w:p>
         </w:tc>
@@ -933,6 +1005,12 @@
                 <w:color w:val="230400"/>
               </w:rPr>
             </w:pPr>
+            <w:r>
+              <w:rPr>
+                <w:color w:val="230400"/>
+              </w:rPr>
+              <w:t>Pass (98%)</w:t>
+            </w:r>
           </w:p>
         </w:tc>
       </w:tr>
@@ -977,7 +1055,7 @@
                 <w:b/>
                 <w:color w:val="230400"/>
               </w:rPr>
-              <w:t>MASSACHUSETTS INSTITUTE OF TECHNOLOGY (MITX)</w:t>
+              <w:t>INTERNATIONAL SOFTWARE TESTING QUALIFICATIONS BOARD (ISTQB)</w:t>
             </w:r>
           </w:p>
         </w:tc>
@@ -998,7 +1076,7 @@
               <w:rPr>
                 <w:color w:val="230400"/>
               </w:rPr>
-              <w:t>Jan 2019 – Mar 2019</w:t>
+              <w:t>Nov 2017 – Nov 2017</w:t>
             </w:r>
           </w:p>
         </w:tc>
@@ -1023,7 +1101,7 @@
               <w:rPr>
                 <w:color w:val="230400"/>
               </w:rPr>
-              <w:t>6.00.1x: Introduction to Computer Science and Programming Using Python</w:t>
+              <w:t>ISTQB Certified Tester Foundation Level</w:t>
             </w:r>
           </w:p>
         </w:tc>
@@ -1044,7 +1122,7 @@
               <w:rPr>
                 <w:color w:val="230400"/>
               </w:rPr>
-              <w:t>Pass (98%)</w:t>
+              <w:t>Pass</w:t>
             </w:r>
           </w:p>
         </w:tc>
@@ -1061,6 +1139,7 @@
           </w:tcPr>
           <w:p>
             <w:pPr>
+              <w:jc w:val="right"/>
               <w:rPr>
                 <w:color w:val="230400"/>
               </w:rPr>
@@ -1090,7 +1169,7 @@
                 <w:b/>
                 <w:color w:val="230400"/>
               </w:rPr>
-              <w:t>INTERNATIONAL SOFTWARE TESTING QUALIFICATIONS BOARD (ISTQB)</w:t>
+              <w:t>WESTCLIFF HIGH SCHOOL FOR BOYS (SIXTH FORM COLLEGE)</w:t>
             </w:r>
           </w:p>
         </w:tc>
@@ -1111,7 +1190,7 @@
               <w:rPr>
                 <w:color w:val="230400"/>
               </w:rPr>
-              <w:t>Nov 2017 – Nov 2017</w:t>
+              <w:t>Sep 2001 – Sep 2008</w:t>
             </w:r>
           </w:p>
         </w:tc>
@@ -1122,21 +1201,72 @@
         </w:trPr>
         <w:tc>
           <w:tcPr>
-            <w:tcW w:w="8796" w:type="dxa"/>
-            <w:gridSpan w:val="4"/>
-            <w:vAlign w:val="center"/>
-          </w:tcPr>
-          <w:p>
-            <w:pPr>
-              <w:rPr>
-                <w:color w:val="230400"/>
-              </w:rPr>
-            </w:pPr>
-            <w:r>
-              <w:rPr>
-                <w:color w:val="230400"/>
-              </w:rPr>
-              <w:t>ISTQB Certified Tester Foundation Level</w:t>
+            <w:tcW w:w="2199" w:type="dxa"/>
+            <w:vAlign w:val="center"/>
+          </w:tcPr>
+          <w:p>
+            <w:pPr>
+              <w:rPr>
+                <w:color w:val="230400"/>
+              </w:rPr>
+            </w:pPr>
+            <w:r>
+              <w:rPr>
+                <w:color w:val="230400"/>
+              </w:rPr>
+              <w:t>A-Level Geology</w:t>
+            </w:r>
+          </w:p>
+        </w:tc>
+        <w:tc>
+          <w:tcPr>
+            <w:tcW w:w="2199" w:type="dxa"/>
+            <w:vAlign w:val="center"/>
+          </w:tcPr>
+          <w:p>
+            <w:pPr>
+              <w:jc w:val="right"/>
+              <w:rPr>
+                <w:color w:val="230400"/>
+              </w:rPr>
+            </w:pPr>
+            <w:r>
+              <w:rPr>
+                <w:color w:val="230400"/>
+              </w:rPr>
+              <w:t>B</w:t>
+            </w:r>
+          </w:p>
+        </w:tc>
+        <w:tc>
+          <w:tcPr>
+            <w:tcW w:w="2199" w:type="dxa"/>
+            <w:vAlign w:val="center"/>
+          </w:tcPr>
+          <w:p>
+            <w:pPr>
+              <w:rPr>
+                <w:color w:val="230400"/>
+              </w:rPr>
+            </w:pPr>
+          </w:p>
+        </w:tc>
+        <w:tc>
+          <w:tcPr>
+            <w:tcW w:w="2199" w:type="dxa"/>
+            <w:vAlign w:val="center"/>
+          </w:tcPr>
+          <w:p>
+            <w:pPr>
+              <w:rPr>
+                <w:color w:val="230400"/>
+              </w:rPr>
+            </w:pPr>
+            <w:r>
+              <w:rPr>
+                <w:color w:val="230400"/>
+              </w:rPr>
+              <w:t>AS-Level Chemistry</w:t>
             </w:r>
           </w:p>
         </w:tc>
@@ -1157,7 +1287,7 @@
               <w:rPr>
                 <w:color w:val="230400"/>
               </w:rPr>
-              <w:t>Pass</w:t>
+              <w:t>B</w:t>
             </w:r>
           </w:p>
         </w:tc>
@@ -1168,8 +1298,26 @@
         </w:trPr>
         <w:tc>
           <w:tcPr>
-            <w:tcW w:w="10995" w:type="dxa"/>
-            <w:gridSpan w:val="6"/>
+            <w:tcW w:w="2199" w:type="dxa"/>
+            <w:vAlign w:val="center"/>
+          </w:tcPr>
+          <w:p>
+            <w:pPr>
+              <w:rPr>
+                <w:color w:val="230400"/>
+              </w:rPr>
+            </w:pPr>
+            <w:r>
+              <w:rPr>
+                <w:color w:val="230400"/>
+              </w:rPr>
+              <w:t>A-Level Physics</w:t>
+            </w:r>
+          </w:p>
+        </w:tc>
+        <w:tc>
+          <w:tcPr>
+            <w:tcW w:w="2199" w:type="dxa"/>
             <w:vAlign w:val="center"/>
           </w:tcPr>
           <w:p>
@@ -1179,6 +1327,65 @@
                 <w:color w:val="230400"/>
               </w:rPr>
             </w:pPr>
+            <w:r>
+              <w:rPr>
+                <w:color w:val="230400"/>
+              </w:rPr>
+              <w:t>C</w:t>
+            </w:r>
+          </w:p>
+        </w:tc>
+        <w:tc>
+          <w:tcPr>
+            <w:tcW w:w="2199" w:type="dxa"/>
+            <w:vAlign w:val="center"/>
+          </w:tcPr>
+          <w:p>
+            <w:pPr>
+              <w:rPr>
+                <w:color w:val="230400"/>
+              </w:rPr>
+            </w:pPr>
+          </w:p>
+        </w:tc>
+        <w:tc>
+          <w:tcPr>
+            <w:tcW w:w="2199" w:type="dxa"/>
+            <w:vAlign w:val="center"/>
+          </w:tcPr>
+          <w:p>
+            <w:pPr>
+              <w:rPr>
+                <w:color w:val="230400"/>
+              </w:rPr>
+            </w:pPr>
+            <w:r>
+              <w:rPr>
+                <w:color w:val="230400"/>
+              </w:rPr>
+              <w:t>AS-Level Mathematics</w:t>
+            </w:r>
+          </w:p>
+        </w:tc>
+        <w:tc>
+          <w:tcPr>
+            <w:tcW w:w="2199" w:type="dxa"/>
+            <w:gridSpan w:val="2"/>
+            <w:vAlign w:val="center"/>
+          </w:tcPr>
+          <w:p>
+            <w:pPr>
+              <w:jc w:val="right"/>
+              <w:rPr>
+                <w:color w:val="230400"/>
+              </w:rPr>
+            </w:pPr>
+            <w:r>
+              <w:rPr>
+                <w:color w:val="230400"/>
+              </w:rPr>
+              <w:t>D</w:t>
+            </w:r>
           </w:p>
         </w:tc>
       </w:tr>
@@ -1188,24 +1395,67 @@
         </w:trPr>
         <w:tc>
           <w:tcPr>
-            <w:tcW w:w="8796" w:type="dxa"/>
-            <w:gridSpan w:val="4"/>
-            <w:vAlign w:val="center"/>
-          </w:tcPr>
-          <w:p>
-            <w:pPr>
-              <w:rPr>
-                <w:b/>
-                <w:color w:val="230400"/>
-              </w:rPr>
-            </w:pPr>
-            <w:r>
-              <w:rPr>
-                <w:b/>
-                <w:color w:val="230400"/>
-              </w:rPr>
-              <w:t>WESTCLIFF HIGH SCHOOL FOR BOYS (SIXTH FORM COLLEGE)</w:t>
-            </w:r>
+            <w:tcW w:w="2199" w:type="dxa"/>
+            <w:vAlign w:val="center"/>
+          </w:tcPr>
+          <w:p>
+            <w:pPr>
+              <w:rPr>
+                <w:color w:val="230400"/>
+              </w:rPr>
+            </w:pPr>
+            <w:r>
+              <w:rPr>
+                <w:color w:val="230400"/>
+              </w:rPr>
+              <w:t>10 x GCSE</w:t>
+            </w:r>
+          </w:p>
+        </w:tc>
+        <w:tc>
+          <w:tcPr>
+            <w:tcW w:w="2199" w:type="dxa"/>
+            <w:vAlign w:val="center"/>
+          </w:tcPr>
+          <w:p>
+            <w:pPr>
+              <w:jc w:val="right"/>
+              <w:rPr>
+                <w:color w:val="230400"/>
+              </w:rPr>
+            </w:pPr>
+            <w:r>
+              <w:rPr>
+                <w:color w:val="230400"/>
+              </w:rPr>
+              <w:t>A* - C</w:t>
+            </w:r>
+          </w:p>
+        </w:tc>
+        <w:tc>
+          <w:tcPr>
+            <w:tcW w:w="2199" w:type="dxa"/>
+            <w:vAlign w:val="center"/>
+          </w:tcPr>
+          <w:p>
+            <w:pPr>
+              <w:rPr>
+                <w:color w:val="230400"/>
+              </w:rPr>
+            </w:pPr>
+          </w:p>
+        </w:tc>
+        <w:tc>
+          <w:tcPr>
+            <w:tcW w:w="2199" w:type="dxa"/>
+            <w:vAlign w:val="center"/>
+          </w:tcPr>
+          <w:p>
+            <w:pPr>
+              <w:rPr>
+                <w:color w:val="230400"/>
+              </w:rPr>
+            </w:pPr>
           </w:p>
         </w:tc>
         <w:tc>
@@ -1221,12 +1471,6 @@
                 <w:color w:val="230400"/>
               </w:rPr>
             </w:pPr>
-            <w:r>
-              <w:rPr>
-                <w:color w:val="230400"/>
-              </w:rPr>
-              <w:t>Sep 2001 – Sep 2008</w:t>
-            </w:r>
           </w:p>
         </w:tc>
       </w:tr>
@@ -1236,94 +1480,16 @@
         </w:trPr>
         <w:tc>
           <w:tcPr>
-            <w:tcW w:w="2199" w:type="dxa"/>
-            <w:vAlign w:val="center"/>
-          </w:tcPr>
-          <w:p>
-            <w:pPr>
-              <w:rPr>
-                <w:color w:val="230400"/>
-              </w:rPr>
-            </w:pPr>
-            <w:r>
-              <w:rPr>
-                <w:color w:val="230400"/>
-              </w:rPr>
-              <w:t>A-Level Geology</w:t>
-            </w:r>
-          </w:p>
-        </w:tc>
-        <w:tc>
-          <w:tcPr>
-            <w:tcW w:w="2199" w:type="dxa"/>
-            <w:vAlign w:val="center"/>
-          </w:tcPr>
-          <w:p>
-            <w:pPr>
-              <w:jc w:val="right"/>
-              <w:rPr>
-                <w:color w:val="230400"/>
-              </w:rPr>
-            </w:pPr>
-            <w:r>
-              <w:rPr>
-                <w:color w:val="230400"/>
-              </w:rPr>
-              <w:t>B</w:t>
-            </w:r>
-          </w:p>
-        </w:tc>
-        <w:tc>
-          <w:tcPr>
-            <w:tcW w:w="2199" w:type="dxa"/>
-            <w:vAlign w:val="center"/>
-          </w:tcPr>
-          <w:p>
-            <w:pPr>
-              <w:rPr>
-                <w:color w:val="230400"/>
-              </w:rPr>
-            </w:pPr>
-          </w:p>
-        </w:tc>
-        <w:tc>
-          <w:tcPr>
-            <w:tcW w:w="2199" w:type="dxa"/>
-            <w:vAlign w:val="center"/>
-          </w:tcPr>
-          <w:p>
-            <w:pPr>
-              <w:rPr>
-                <w:color w:val="230400"/>
-              </w:rPr>
-            </w:pPr>
-            <w:r>
-              <w:rPr>
-                <w:color w:val="230400"/>
-              </w:rPr>
-              <w:t>AS-Level Chemistry</w:t>
-            </w:r>
-          </w:p>
-        </w:tc>
-        <w:tc>
-          <w:tcPr>
-            <w:tcW w:w="2199" w:type="dxa"/>
-            <w:gridSpan w:val="2"/>
-            <w:vAlign w:val="center"/>
-          </w:tcPr>
-          <w:p>
-            <w:pPr>
-              <w:jc w:val="right"/>
-              <w:rPr>
-                <w:color w:val="230400"/>
-              </w:rPr>
-            </w:pPr>
-            <w:r>
-              <w:rPr>
-                <w:color w:val="230400"/>
-              </w:rPr>
-              <w:t>B</w:t>
-            </w:r>
+            <w:tcW w:w="10995" w:type="dxa"/>
+            <w:gridSpan w:val="6"/>
+            <w:vAlign w:val="center"/>
+          </w:tcPr>
+          <w:p>
+            <w:pPr>
+              <w:rPr>
+                <w:color w:val="230400"/>
+              </w:rPr>
+            </w:pPr>
           </w:p>
         </w:tc>
       </w:tr>
@@ -1333,72 +1499,22 @@
         </w:trPr>
         <w:tc>
           <w:tcPr>
-            <w:tcW w:w="2199" w:type="dxa"/>
-            <w:vAlign w:val="center"/>
-          </w:tcPr>
-          <w:p>
-            <w:pPr>
-              <w:rPr>
-                <w:color w:val="230400"/>
-              </w:rPr>
-            </w:pPr>
-            <w:r>
-              <w:rPr>
-                <w:color w:val="230400"/>
-              </w:rPr>
-              <w:t>A-Level Physics</w:t>
-            </w:r>
-          </w:p>
-        </w:tc>
-        <w:tc>
-          <w:tcPr>
-            <w:tcW w:w="2199" w:type="dxa"/>
-            <w:vAlign w:val="center"/>
-          </w:tcPr>
-          <w:p>
-            <w:pPr>
-              <w:jc w:val="right"/>
-              <w:rPr>
-                <w:color w:val="230400"/>
-              </w:rPr>
-            </w:pPr>
-            <w:r>
-              <w:rPr>
-                <w:color w:val="230400"/>
-              </w:rPr>
-              <w:t>C</w:t>
-            </w:r>
-          </w:p>
-        </w:tc>
-        <w:tc>
-          <w:tcPr>
-            <w:tcW w:w="2199" w:type="dxa"/>
-            <w:vAlign w:val="center"/>
-          </w:tcPr>
-          <w:p>
-            <w:pPr>
-              <w:rPr>
-                <w:color w:val="230400"/>
-              </w:rPr>
-            </w:pPr>
-          </w:p>
-        </w:tc>
-        <w:tc>
-          <w:tcPr>
-            <w:tcW w:w="2199" w:type="dxa"/>
-            <w:vAlign w:val="center"/>
-          </w:tcPr>
-          <w:p>
-            <w:pPr>
-              <w:rPr>
-                <w:color w:val="230400"/>
-              </w:rPr>
-            </w:pPr>
-            <w:r>
-              <w:rPr>
-                <w:color w:val="230400"/>
-              </w:rPr>
-              <w:t>AS-Level Mathematics</w:t>
+            <w:tcW w:w="8796" w:type="dxa"/>
+            <w:gridSpan w:val="4"/>
+            <w:vAlign w:val="center"/>
+          </w:tcPr>
+          <w:p>
+            <w:pPr>
+              <w:rPr>
+                <w:color w:val="230400"/>
+              </w:rPr>
+            </w:pPr>
+            <w:r>
+              <w:rPr>
+                <w:b/>
+                <w:color w:val="230400"/>
+              </w:rPr>
+              <w:t>ACHIEVEMENTS</w:t>
             </w:r>
           </w:p>
         </w:tc>
@@ -1415,12 +1531,6 @@
                 <w:color w:val="230400"/>
               </w:rPr>
             </w:pPr>
-            <w:r>
-              <w:rPr>
-                <w:color w:val="230400"/>
-              </w:rPr>
-              <w:t>D</w:t>
-            </w:r>
           </w:p>
         </w:tc>
       </w:tr>
@@ -1430,151 +1540,6 @@
         </w:trPr>
         <w:tc>
           <w:tcPr>
-            <w:tcW w:w="2199" w:type="dxa"/>
-            <w:vAlign w:val="center"/>
-          </w:tcPr>
-          <w:p>
-            <w:pPr>
-              <w:rPr>
-                <w:color w:val="230400"/>
-              </w:rPr>
-            </w:pPr>
-            <w:r>
-              <w:rPr>
-                <w:color w:val="230400"/>
-              </w:rPr>
-              <w:t>10 x GCSE</w:t>
-            </w:r>
-          </w:p>
-        </w:tc>
-        <w:tc>
-          <w:tcPr>
-            <w:tcW w:w="2199" w:type="dxa"/>
-            <w:vAlign w:val="center"/>
-          </w:tcPr>
-          <w:p>
-            <w:pPr>
-              <w:jc w:val="right"/>
-              <w:rPr>
-                <w:color w:val="230400"/>
-              </w:rPr>
-            </w:pPr>
-            <w:r>
-              <w:rPr>
-                <w:color w:val="230400"/>
-              </w:rPr>
-              <w:t>A* - C</w:t>
-            </w:r>
-          </w:p>
-        </w:tc>
-        <w:tc>
-          <w:tcPr>
-            <w:tcW w:w="2199" w:type="dxa"/>
-            <w:vAlign w:val="center"/>
-          </w:tcPr>
-          <w:p>
-            <w:pPr>
-              <w:rPr>
-                <w:color w:val="230400"/>
-              </w:rPr>
-            </w:pPr>
-          </w:p>
-        </w:tc>
-        <w:tc>
-          <w:tcPr>
-            <w:tcW w:w="2199" w:type="dxa"/>
-            <w:vAlign w:val="center"/>
-          </w:tcPr>
-          <w:p>
-            <w:pPr>
-              <w:rPr>
-                <w:color w:val="230400"/>
-              </w:rPr>
-            </w:pPr>
-          </w:p>
-        </w:tc>
-        <w:tc>
-          <w:tcPr>
-            <w:tcW w:w="2199" w:type="dxa"/>
-            <w:gridSpan w:val="2"/>
-            <w:vAlign w:val="center"/>
-          </w:tcPr>
-          <w:p>
-            <w:pPr>
-              <w:jc w:val="right"/>
-              <w:rPr>
-                <w:color w:val="230400"/>
-              </w:rPr>
-            </w:pPr>
-          </w:p>
-        </w:tc>
-      </w:tr>
-      <w:tr>
-        <w:trPr>
-          <w:trHeight w:val="340"/>
-        </w:trPr>
-        <w:tc>
-          <w:tcPr>
-            <w:tcW w:w="10995" w:type="dxa"/>
-            <w:gridSpan w:val="6"/>
-            <w:vAlign w:val="center"/>
-          </w:tcPr>
-          <w:p>
-            <w:pPr>
-              <w:rPr>
-                <w:color w:val="230400"/>
-              </w:rPr>
-            </w:pPr>
-          </w:p>
-        </w:tc>
-      </w:tr>
-      <w:tr>
-        <w:trPr>
-          <w:trHeight w:val="340"/>
-        </w:trPr>
-        <w:tc>
-          <w:tcPr>
-            <w:tcW w:w="8796" w:type="dxa"/>
-            <w:gridSpan w:val="4"/>
-            <w:vAlign w:val="center"/>
-          </w:tcPr>
-          <w:p>
-            <w:pPr>
-              <w:rPr>
-                <w:color w:val="230400"/>
-              </w:rPr>
-            </w:pPr>
-            <w:r>
-              <w:rPr>
-                <w:b/>
-                <w:color w:val="230400"/>
-              </w:rPr>
-              <w:t>ACHIEVEMENTS</w:t>
-            </w:r>
-          </w:p>
-        </w:tc>
-        <w:tc>
-          <w:tcPr>
-            <w:tcW w:w="2199" w:type="dxa"/>
-            <w:gridSpan w:val="2"/>
-            <w:vAlign w:val="center"/>
-          </w:tcPr>
-          <w:p>
-            <w:pPr>
-              <w:jc w:val="right"/>
-              <w:rPr>
-                <w:color w:val="230400"/>
-              </w:rPr>
-            </w:pPr>
-          </w:p>
-        </w:tc>
-      </w:tr>
-      <w:tr>
-        <w:trPr>
-          <w:trHeight w:val="340"/>
-        </w:trPr>
-        <w:tc>
-          <w:tcPr>
             <w:tcW w:w="10995" w:type="dxa"/>
             <w:gridSpan w:val="6"/>
             <w:vAlign w:val="center"/>
@@ -1628,14 +1593,14 @@
                 <w:bCs/>
                 <w:color w:val="230400"/>
               </w:rPr>
-              <w:t xml:space="preserve">Quarterly awards for actively seeking cross-skilling opportunities, instilling a one-team ethos, and supporting other teams by leading Excel training </w:t>
+              <w:t>Quarterly awards for actively seeking cross-skilling opportunities, instilling a one-team ethos</w:t>
             </w:r>
             <w:r>
               <w:rPr>
                 <w:bCs/>
                 <w:color w:val="230400"/>
               </w:rPr>
-              <w:t>sessions.</w:t>
+              <w:t>.</w:t>
             </w:r>
           </w:p>
           <w:p>
@@ -1654,7 +1619,110 @@
                 <w:bCs/>
                 <w:color w:val="230400"/>
               </w:rPr>
-              <w:t>Annual awards for quickly becoming a valued member of the team and taking ownership with self-development and seeking out opportunities to encourage improvements within the team.</w:t>
+              <w:t>S</w:t>
+            </w:r>
+            <w:r>
+              <w:rPr>
+                <w:bCs/>
+                <w:color w:val="230400"/>
+              </w:rPr>
+              <w:t xml:space="preserve">upporting other </w:t>
+            </w:r>
+            <w:r>
+              <w:rPr>
+                <w:bCs/>
+                <w:color w:val="230400"/>
+              </w:rPr>
+              <w:t>functions of the business</w:t>
+            </w:r>
+            <w:r>
+              <w:rPr>
+                <w:bCs/>
+                <w:color w:val="230400"/>
+              </w:rPr>
+              <w:t xml:space="preserve"> by </w:t>
+            </w:r>
+            <w:r>
+              <w:rPr>
+                <w:bCs/>
+                <w:color w:val="230400"/>
+              </w:rPr>
+              <w:t>running</w:t>
+            </w:r>
+            <w:r>
+              <w:rPr>
+                <w:bCs/>
+                <w:color w:val="230400"/>
+              </w:rPr>
+              <w:t xml:space="preserve"> training </w:t>
+            </w:r>
+            <w:r>
+              <w:rPr>
+                <w:bCs/>
+                <w:color w:val="230400"/>
+              </w:rPr>
+              <w:t>sessions</w:t>
+            </w:r>
+            <w:r>
+              <w:rPr>
+                <w:bCs/>
+                <w:color w:val="230400"/>
+              </w:rPr>
+              <w:t xml:space="preserve"> in SQL, Excel, and Version Control Systems</w:t>
+            </w:r>
+            <w:r>
+              <w:rPr>
+                <w:bCs/>
+                <w:color w:val="230400"/>
+              </w:rPr>
+              <w:t>.</w:t>
+            </w:r>
+          </w:p>
+          <w:p>
+            <w:pPr>
+              <w:pStyle w:val="ListParagraph"/>
+              <w:numPr>
+                <w:ilvl w:val="0"/>
+                <w:numId w:val="3"/>
+              </w:numPr>
+              <w:rPr>
+                <w:color w:val="230400"/>
+              </w:rPr>
+            </w:pPr>
+            <w:r>
+              <w:rPr>
+                <w:bCs/>
+                <w:color w:val="230400"/>
+              </w:rPr>
+              <w:t>Annual awards for quickly becoming a valued member of the team</w:t>
+            </w:r>
+            <w:r>
+              <w:rPr>
+                <w:bCs/>
+                <w:color w:val="230400"/>
+              </w:rPr>
+              <w:t xml:space="preserve">, </w:t>
+            </w:r>
+            <w:r>
+              <w:rPr>
+                <w:bCs/>
+                <w:color w:val="230400"/>
+              </w:rPr>
+              <w:t>taking ownership with self-development</w:t>
+            </w:r>
+            <w:r>
+              <w:rPr>
+                <w:bCs/>
+                <w:color w:val="230400"/>
+              </w:rPr>
+              <w:t>,</w:t>
+            </w:r>
+            <w:r>
+              <w:rPr>
+                <w:bCs/>
+                <w:color w:val="230400"/>
+              </w:rPr>
+              <w:t xml:space="preserve"> and seeking out opportunities to encourage improvements within the team.</w:t>
             </w:r>
           </w:p>
         </w:tc>
@@ -1775,13 +1843,7 @@
               <w:rPr>
                 <w:color w:val="230400"/>
               </w:rPr>
-              <w:t>Apr 202</w:t>
-            </w:r>
-            <w:r>
-              <w:rPr>
-                <w:color w:val="230400"/>
-              </w:rPr>
-              <w:t>2</w:t>
+              <w:t>Apr 2022</w:t>
             </w:r>
             <w:r>
               <w:rPr>
@@ -1920,19 +1982,7 @@
               <w:rPr>
                 <w:color w:val="230400"/>
               </w:rPr>
-              <w:t xml:space="preserve">Creating and maintaining administrative solutions for the estate, </w:t>
-            </w:r>
-            <w:r>
-              <w:rPr>
-                <w:color w:val="230400"/>
-              </w:rPr>
-              <w:t>e.g.,</w:t>
-            </w:r>
-            <w:r>
-              <w:rPr>
-                <w:color w:val="230400"/>
-              </w:rPr>
-              <w:t xml:space="preserve"> maintenance plans, capacity </w:t>
+              <w:t xml:space="preserve">Creating and maintaining administrative solutions for the estate, e.g., maintenance plans, capacity </w:t>
             </w:r>
             <w:r>
               <w:rPr>
@@ -1986,13 +2036,7 @@
               <w:rPr>
                 <w:color w:val="230400"/>
               </w:rPr>
-              <w:t xml:space="preserve">nfrastructure team, </w:t>
-            </w:r>
-            <w:r>
-              <w:rPr>
-                <w:color w:val="230400"/>
-              </w:rPr>
-              <w:t>installing</w:t>
+              <w:t>nfrastructure team, installing</w:t>
             </w:r>
             <w:r>
               <w:rPr>
@@ -2022,19 +2066,7 @@
               <w:rPr>
                 <w:color w:val="230400"/>
               </w:rPr>
-              <w:t xml:space="preserve">Planning and upgrading SQL Server estate to latest patches and/or migrating instances/databases to newer versions, </w:t>
-            </w:r>
-            <w:r>
-              <w:rPr>
-                <w:color w:val="230400"/>
-              </w:rPr>
-              <w:t>to</w:t>
-            </w:r>
-            <w:r>
-              <w:rPr>
-                <w:color w:val="230400"/>
-              </w:rPr>
-              <w:t xml:space="preserve"> keep the estate within Microsoft's long-term support windows.</w:t>
+              <w:t>Planning and upgrading SQL Server estate to latest patches and/or migrating instances/databases to newer versions, to keep the estate within Microsoft's long-term support windows.</w:t>
             </w:r>
           </w:p>
           <w:p>
@@ -2070,7 +2102,31 @@
               <w:rPr>
                 <w:color w:val="230400"/>
               </w:rPr>
-              <w:t>Leading upgrade and migration work on Red Bull Racing's code store and ALM platform (Azure DevOps Server).</w:t>
+              <w:t xml:space="preserve">Leading upgrade and migration work on Red Bull Racing's code store and </w:t>
+            </w:r>
+            <w:r>
+              <w:rPr>
+                <w:color w:val="230400"/>
+              </w:rPr>
+              <w:t>Application Lifecycle Management (</w:t>
+            </w:r>
+            <w:r>
+              <w:rPr>
+                <w:color w:val="230400"/>
+              </w:rPr>
+              <w:t>ALM</w:t>
+            </w:r>
+            <w:r>
+              <w:rPr>
+                <w:color w:val="230400"/>
+              </w:rPr>
+              <w:t>)</w:t>
+            </w:r>
+            <w:r>
+              <w:rPr>
+                <w:color w:val="230400"/>
+              </w:rPr>
+              <w:t xml:space="preserve"> platform (Azure DevOps Server).</w:t>
             </w:r>
           </w:p>
           <w:p>
@@ -2106,52 +2162,73 @@
               <w:rPr>
                 <w:color w:val="230400"/>
               </w:rPr>
-              <w:t xml:space="preserve">Sole developer of </w:t>
-            </w:r>
-            <w:proofErr w:type="spellStart"/>
-            <w:r>
-              <w:rPr>
-                <w:color w:val="230400"/>
-              </w:rPr>
-              <w:t>SQLServerMetadata</w:t>
-            </w:r>
-            <w:proofErr w:type="spellEnd"/>
-            <w:r>
-              <w:rPr>
-                <w:color w:val="230400"/>
-              </w:rPr>
-              <w:t xml:space="preserve">, a self-built discovery tool used to capture the business' SQL estate, including information on machines, </w:t>
-            </w:r>
-            <w:r>
-              <w:rPr>
-                <w:color w:val="230400"/>
-              </w:rPr>
-              <w:t>instances,</w:t>
-            </w:r>
-            <w:r>
-              <w:rPr>
-                <w:color w:val="230400"/>
-              </w:rPr>
-              <w:t xml:space="preserve"> and databases. The tool assists with determining patching requirements, </w:t>
-            </w:r>
-            <w:r>
-              <w:rPr>
-                <w:color w:val="230400"/>
-              </w:rPr>
-              <w:lastRenderedPageBreak/>
-              <w:t xml:space="preserve">capacity management on a database-level to track </w:t>
-            </w:r>
-            <w:r>
-              <w:rPr>
-                <w:color w:val="230400"/>
-              </w:rPr>
-              <w:t>growth and</w:t>
-            </w:r>
-            <w:r>
-              <w:rPr>
-                <w:color w:val="230400"/>
-              </w:rPr>
-              <w:t xml:space="preserve"> provides a place to capture other business information such as owners and purpose.</w:t>
+              <w:t xml:space="preserve">Sole developer of SQLServerMetadata, a self-built discovery tool used to capture the business' SQL estate, including information on machines, instances, and databases. The tool assists with patching requirements, capacity </w:t>
+            </w:r>
+            <w:r>
+              <w:rPr>
+                <w:color w:val="230400"/>
+              </w:rPr>
+              <w:t>planning</w:t>
+            </w:r>
+            <w:r>
+              <w:rPr>
+                <w:color w:val="230400"/>
+              </w:rPr>
+              <w:t xml:space="preserve"> </w:t>
+            </w:r>
+            <w:r>
+              <w:rPr>
+                <w:color w:val="230400"/>
+              </w:rPr>
+              <w:t>at</w:t>
+            </w:r>
+            <w:r>
+              <w:rPr>
+                <w:color w:val="230400"/>
+              </w:rPr>
+              <w:t xml:space="preserve"> </w:t>
+            </w:r>
+            <w:r>
+              <w:rPr>
+                <w:color w:val="230400"/>
+              </w:rPr>
+              <w:t xml:space="preserve">a </w:t>
+            </w:r>
+            <w:r>
+              <w:rPr>
+                <w:color w:val="230400"/>
+              </w:rPr>
+              <w:t xml:space="preserve">database-level to track </w:t>
+            </w:r>
+            <w:r>
+              <w:rPr>
+                <w:color w:val="230400"/>
+              </w:rPr>
+              <w:t>growth</w:t>
+            </w:r>
+            <w:r>
+              <w:rPr>
+                <w:color w:val="230400"/>
+              </w:rPr>
+              <w:t xml:space="preserve"> and</w:t>
+            </w:r>
+            <w:r>
+              <w:rPr>
+                <w:color w:val="230400"/>
+              </w:rPr>
+              <w:t xml:space="preserve"> capture</w:t>
+            </w:r>
+            <w:r>
+              <w:rPr>
+                <w:color w:val="230400"/>
+              </w:rPr>
+              <w:t>s</w:t>
+            </w:r>
+            <w:r>
+              <w:rPr>
+                <w:color w:val="230400"/>
+              </w:rPr>
+              <w:t xml:space="preserve"> other business information such as owners and purpose.</w:t>
             </w:r>
           </w:p>
         </w:tc>
@@ -2196,6 +2273,7 @@
                 <w:b/>
                 <w:color w:val="230400"/>
               </w:rPr>
+              <w:lastRenderedPageBreak/>
               <w:t>BARCLAYS</w:t>
             </w:r>
             <w:r>
@@ -2483,229 +2561,31 @@
               <w:rPr>
                 <w:color w:val="230400"/>
               </w:rPr>
-              <w:t>Leading integration of a Version Control System into the team’s processes.</w:t>
-            </w:r>
-          </w:p>
-          <w:p>
-            <w:pPr>
-              <w:pStyle w:val="ListParagraph"/>
-              <w:numPr>
-                <w:ilvl w:val="0"/>
-                <w:numId w:val="1"/>
-              </w:numPr>
-              <w:rPr>
-                <w:color w:val="230400"/>
-              </w:rPr>
-            </w:pPr>
-            <w:r>
-              <w:rPr>
-                <w:color w:val="230400"/>
-              </w:rPr>
-              <w:t xml:space="preserve">Communicating </w:t>
-            </w:r>
-            <w:r>
-              <w:rPr>
-                <w:color w:val="230400"/>
-              </w:rPr>
-              <w:t xml:space="preserve">change </w:t>
-            </w:r>
-            <w:r>
-              <w:rPr>
-                <w:color w:val="230400"/>
-              </w:rPr>
-              <w:t>and building relationships with key stakeholders throughout the business.</w:t>
-            </w:r>
-          </w:p>
-          <w:p>
-            <w:pPr>
-              <w:pStyle w:val="ListParagraph"/>
-              <w:numPr>
-                <w:ilvl w:val="0"/>
-                <w:numId w:val="1"/>
-              </w:numPr>
-              <w:rPr>
-                <w:color w:val="230400"/>
-              </w:rPr>
-            </w:pPr>
-            <w:r>
-              <w:rPr>
-                <w:color w:val="230400"/>
-              </w:rPr>
-              <w:t>Maintaining and prioritising work backlog items.</w:t>
-            </w:r>
-          </w:p>
-          <w:p>
-            <w:pPr>
-              <w:pStyle w:val="ListParagraph"/>
-              <w:numPr>
-                <w:ilvl w:val="0"/>
-                <w:numId w:val="1"/>
-              </w:numPr>
-              <w:rPr>
-                <w:color w:val="230400"/>
-              </w:rPr>
-            </w:pPr>
-            <w:r>
-              <w:rPr>
-                <w:color w:val="230400"/>
-              </w:rPr>
-              <w:t>Supporting the above by using tools and languages, including</w:t>
-            </w:r>
-            <w:r>
-              <w:rPr>
-                <w:color w:val="230400"/>
-              </w:rPr>
-              <w:t>:</w:t>
-            </w:r>
-          </w:p>
-          <w:p>
-            <w:pPr>
-              <w:pStyle w:val="ListParagraph"/>
-              <w:numPr>
-                <w:ilvl w:val="1"/>
-                <w:numId w:val="1"/>
-              </w:numPr>
-              <w:rPr>
-                <w:color w:val="230400"/>
-              </w:rPr>
-            </w:pPr>
-            <w:r>
-              <w:rPr>
-                <w:color w:val="230400"/>
-              </w:rPr>
-              <w:t>T-SQL</w:t>
-            </w:r>
-            <w:r>
-              <w:rPr>
-                <w:color w:val="230400"/>
-              </w:rPr>
-              <w:t xml:space="preserve"> (DDL, DML, TCL, DQL, tables, views, stored procedures, functions)</w:t>
-            </w:r>
-          </w:p>
-          <w:p>
-            <w:pPr>
-              <w:pStyle w:val="ListParagraph"/>
-              <w:numPr>
-                <w:ilvl w:val="1"/>
-                <w:numId w:val="1"/>
-              </w:numPr>
-              <w:rPr>
-                <w:color w:val="230400"/>
-              </w:rPr>
-            </w:pPr>
-            <w:r>
-              <w:rPr>
-                <w:color w:val="230400"/>
-              </w:rPr>
-              <w:t>SQL Server Management Studio (</w:t>
-            </w:r>
-            <w:r>
-              <w:rPr>
-                <w:color w:val="230400"/>
-              </w:rPr>
-              <w:t>SSMS</w:t>
-            </w:r>
-            <w:r>
-              <w:rPr>
-                <w:color w:val="230400"/>
-              </w:rPr>
-              <w:t>)</w:t>
-            </w:r>
-            <w:r>
-              <w:rPr>
-                <w:color w:val="230400"/>
-              </w:rPr>
-              <w:t>,</w:t>
-            </w:r>
-            <w:r>
-              <w:rPr>
-                <w:color w:val="230400"/>
-              </w:rPr>
-              <w:t xml:space="preserve"> SQL Server Integration Services (</w:t>
-            </w:r>
-            <w:r>
-              <w:rPr>
-                <w:color w:val="230400"/>
-              </w:rPr>
-              <w:t>SSIS</w:t>
-            </w:r>
-            <w:r>
-              <w:rPr>
-                <w:color w:val="230400"/>
-              </w:rPr>
-              <w:t xml:space="preserve"> – ETL/ELT)</w:t>
-            </w:r>
-          </w:p>
-          <w:p>
-            <w:pPr>
-              <w:pStyle w:val="ListParagraph"/>
-              <w:numPr>
-                <w:ilvl w:val="1"/>
-                <w:numId w:val="1"/>
-              </w:numPr>
-              <w:rPr>
-                <w:color w:val="230400"/>
-              </w:rPr>
-            </w:pPr>
-            <w:r>
-              <w:rPr>
-                <w:color w:val="230400"/>
-              </w:rPr>
-              <w:t>Visual Studio, Visual Studio Code</w:t>
-            </w:r>
-          </w:p>
-          <w:p>
-            <w:pPr>
-              <w:pStyle w:val="ListParagraph"/>
-              <w:numPr>
-                <w:ilvl w:val="1"/>
-                <w:numId w:val="1"/>
-              </w:numPr>
-              <w:rPr>
-                <w:color w:val="230400"/>
-              </w:rPr>
-            </w:pPr>
-            <w:r>
-              <w:rPr>
-                <w:color w:val="230400"/>
-              </w:rPr>
-              <w:t>Git, Bitbucket</w:t>
-            </w:r>
-          </w:p>
-          <w:p>
-            <w:pPr>
-              <w:pStyle w:val="ListParagraph"/>
-              <w:numPr>
-                <w:ilvl w:val="1"/>
-                <w:numId w:val="1"/>
-              </w:numPr>
-              <w:rPr>
-                <w:color w:val="230400"/>
-              </w:rPr>
-            </w:pPr>
-            <w:r>
-              <w:rPr>
-                <w:color w:val="230400"/>
-              </w:rPr>
-              <w:t>Excel, VBA</w:t>
-            </w:r>
-          </w:p>
-          <w:p>
-            <w:pPr>
-              <w:pStyle w:val="ListParagraph"/>
-              <w:numPr>
-                <w:ilvl w:val="1"/>
-                <w:numId w:val="1"/>
-              </w:numPr>
-              <w:rPr>
-                <w:color w:val="230400"/>
-              </w:rPr>
-            </w:pPr>
-            <w:r>
-              <w:rPr>
-                <w:color w:val="230400"/>
-              </w:rPr>
-              <w:t>HTML, CSS, JavaScript</w:t>
+              <w:t>Lead</w:t>
+            </w:r>
+            <w:r>
+              <w:rPr>
+                <w:color w:val="230400"/>
+              </w:rPr>
+              <w:t xml:space="preserve"> on</w:t>
+            </w:r>
+            <w:r>
+              <w:rPr>
+                <w:color w:val="230400"/>
+              </w:rPr>
+              <w:t xml:space="preserve"> integration of a Version Control System </w:t>
+            </w:r>
+            <w:r>
+              <w:rPr>
+                <w:color w:val="230400"/>
+              </w:rPr>
+              <w:t xml:space="preserve">(Bitbucket) </w:t>
+            </w:r>
+            <w:r>
+              <w:rPr>
+                <w:color w:val="230400"/>
+              </w:rPr>
+              <w:t>into the team’s processes.</w:t>
             </w:r>
           </w:p>
         </w:tc>
@@ -2980,13 +2860,43 @@
               <w:rPr>
                 <w:color w:val="230400"/>
               </w:rPr>
-              <w:t xml:space="preserve"> developer on producing a new user management desktop application</w:t>
-            </w:r>
-            <w:r>
-              <w:rPr>
-                <w:color w:val="230400"/>
-              </w:rPr>
-              <w:t xml:space="preserve"> (using Electron, Chromium, Node.js, HTML/CSS/JavaScript)</w:t>
+              <w:t xml:space="preserve"> developer on </w:t>
+            </w:r>
+            <w:r>
+              <w:rPr>
+                <w:color w:val="230400"/>
+              </w:rPr>
+              <w:t>OAPIUM, a self-built desktop application for managing Okta single sign-on users</w:t>
+            </w:r>
+            <w:r>
+              <w:rPr>
+                <w:color w:val="230400"/>
+              </w:rPr>
+              <w:t xml:space="preserve"> (</w:t>
+            </w:r>
+            <w:r>
+              <w:rPr>
+                <w:color w:val="230400"/>
+              </w:rPr>
+              <w:t>u</w:t>
+            </w:r>
+            <w:r>
+              <w:rPr>
+                <w:color w:val="230400"/>
+              </w:rPr>
+              <w:t>sing Electron, Chromium, Node.js, HTML/CSS/JavaScript)</w:t>
+            </w:r>
+            <w:r>
+              <w:rPr>
+                <w:color w:val="230400"/>
+              </w:rPr>
+              <w:t xml:space="preserve">, </w:t>
+            </w:r>
+            <w:r>
+              <w:rPr>
+                <w:color w:val="230400"/>
+              </w:rPr>
+              <w:t>considerably</w:t>
             </w:r>
             <w:r>
               <w:rPr>
@@ -2998,19 +2908,7 @@
               <w:rPr>
                 <w:color w:val="230400"/>
               </w:rPr>
-              <w:t>receiving positive</w:t>
-            </w:r>
-            <w:r>
-              <w:rPr>
-                <w:color w:val="230400"/>
-              </w:rPr>
-              <w:t xml:space="preserve"> feedba</w:t>
-            </w:r>
-            <w:r>
-              <w:rPr>
-                <w:color w:val="230400"/>
-              </w:rPr>
-              <w:t>ck from the business and reducing</w:t>
+              <w:t>reducing</w:t>
             </w:r>
             <w:r>
               <w:rPr>
@@ -3022,7 +2920,7 @@
               <w:rPr>
                 <w:color w:val="230400"/>
               </w:rPr>
-              <w:t>considerably</w:t>
+              <w:t>of this process</w:t>
             </w:r>
             <w:r>
               <w:rPr>
@@ -3268,7 +3166,13 @@
               <w:rPr>
                 <w:color w:val="230400"/>
               </w:rPr>
-              <w:t xml:space="preserve"> SSIS packages to aid with the above process</w:t>
+              <w:t xml:space="preserve"> SSIS packages to </w:t>
+            </w:r>
+            <w:r>
+              <w:rPr>
+                <w:color w:val="230400"/>
+              </w:rPr>
+              <w:t>move data through the above</w:t>
             </w:r>
             <w:r>
               <w:rPr>
@@ -3306,14 +3210,12 @@
               </w:rPr>
               <w:t>code through different environments (</w:t>
             </w:r>
-            <w:proofErr w:type="gramStart"/>
-            <w:r>
-              <w:rPr>
-                <w:color w:val="230400"/>
-              </w:rPr>
-              <w:t>i.e.</w:t>
-            </w:r>
-            <w:proofErr w:type="gramEnd"/>
+            <w:r>
+              <w:rPr>
+                <w:color w:val="230400"/>
+              </w:rPr>
+              <w:t>i.e.,</w:t>
+            </w:r>
             <w:r>
               <w:rPr>
                 <w:color w:val="230400"/>
@@ -3372,78 +3274,6 @@
               <w:rPr>
                 <w:color w:val="230400"/>
               </w:rPr>
-              <w:t>Extensive use o</w:t>
-            </w:r>
-            <w:r>
-              <w:rPr>
-                <w:color w:val="230400"/>
-              </w:rPr>
-              <w:t>f S</w:t>
-            </w:r>
-            <w:r>
-              <w:rPr>
-                <w:color w:val="230400"/>
-              </w:rPr>
-              <w:t xml:space="preserve">SMS </w:t>
-            </w:r>
-            <w:r>
-              <w:rPr>
-                <w:color w:val="230400"/>
-              </w:rPr>
-              <w:t>to create</w:t>
-            </w:r>
-            <w:r>
-              <w:rPr>
-                <w:color w:val="230400"/>
-              </w:rPr>
-              <w:t>/</w:t>
-            </w:r>
-            <w:r>
-              <w:rPr>
-                <w:color w:val="230400"/>
-              </w:rPr>
-              <w:t>alter tables</w:t>
-            </w:r>
-            <w:r>
-              <w:rPr>
-                <w:color w:val="230400"/>
-              </w:rPr>
-              <w:t xml:space="preserve">/procedures as well as </w:t>
-            </w:r>
-            <w:r>
-              <w:rPr>
-                <w:color w:val="230400"/>
-              </w:rPr>
-              <w:t xml:space="preserve">querying the ODS/DW for </w:t>
-            </w:r>
-            <w:r>
-              <w:rPr>
-                <w:color w:val="230400"/>
-              </w:rPr>
-              <w:t>analysis and reporting</w:t>
-            </w:r>
-            <w:r>
-              <w:rPr>
-                <w:color w:val="230400"/>
-              </w:rPr>
-              <w:t>.</w:t>
-            </w:r>
-          </w:p>
-          <w:p>
-            <w:pPr>
-              <w:pStyle w:val="ListParagraph"/>
-              <w:numPr>
-                <w:ilvl w:val="0"/>
-                <w:numId w:val="1"/>
-              </w:numPr>
-              <w:rPr>
-                <w:color w:val="230400"/>
-              </w:rPr>
-            </w:pPr>
-            <w:r>
-              <w:rPr>
-                <w:color w:val="230400"/>
-              </w:rPr>
               <w:t>Building reporting solutions using</w:t>
             </w:r>
             <w:r>
@@ -3481,36 +3311,6 @@
                 <w:color w:val="230400"/>
               </w:rPr>
               <w:t>ists and Excel.</w:t>
-            </w:r>
-          </w:p>
-          <w:p>
-            <w:pPr>
-              <w:pStyle w:val="ListParagraph"/>
-              <w:numPr>
-                <w:ilvl w:val="0"/>
-                <w:numId w:val="1"/>
-              </w:numPr>
-              <w:rPr>
-                <w:color w:val="230400"/>
-              </w:rPr>
-            </w:pPr>
-            <w:r>
-              <w:rPr>
-                <w:color w:val="230400"/>
-              </w:rPr>
-              <w:t xml:space="preserve">Consistently being recognised for the above responsibilities and extra work through weekly, monthly, </w:t>
-            </w:r>
-            <w:r>
-              <w:rPr>
-                <w:color w:val="230400"/>
-              </w:rPr>
-              <w:t>quarterly,</w:t>
-            </w:r>
-            <w:r>
-              <w:rPr>
-                <w:color w:val="230400"/>
-              </w:rPr>
-              <w:t xml:space="preserve"> and annual awards within the department.</w:t>
             </w:r>
           </w:p>
         </w:tc>
@@ -3960,103 +3760,6 @@
                 <w:color w:val="230400"/>
               </w:rPr>
               <w:t>le</w:t>
-            </w:r>
-            <w:r>
-              <w:rPr>
-                <w:color w:val="230400"/>
-              </w:rPr>
-              <w:br/>
-            </w:r>
-          </w:p>
-          <w:p>
-            <w:pPr>
-              <w:pStyle w:val="ListParagraph"/>
-              <w:numPr>
-                <w:ilvl w:val="0"/>
-                <w:numId w:val="1"/>
-              </w:numPr>
-              <w:rPr>
-                <w:color w:val="230400"/>
-              </w:rPr>
-            </w:pPr>
-            <w:r>
-              <w:rPr>
-                <w:color w:val="230400"/>
-              </w:rPr>
-              <w:t>Same responsibilities and powers as with regular Police Officer duties.</w:t>
-            </w:r>
-          </w:p>
-          <w:p>
-            <w:pPr>
-              <w:pStyle w:val="ListParagraph"/>
-              <w:numPr>
-                <w:ilvl w:val="0"/>
-                <w:numId w:val="1"/>
-              </w:numPr>
-              <w:rPr>
-                <w:color w:val="230400"/>
-              </w:rPr>
-            </w:pPr>
-            <w:r>
-              <w:rPr>
-                <w:color w:val="230400"/>
-              </w:rPr>
-              <w:lastRenderedPageBreak/>
-              <w:t>Patrolling the local area to create visible presence as well as deter or handle criminal activity.</w:t>
-            </w:r>
-          </w:p>
-          <w:p>
-            <w:pPr>
-              <w:pStyle w:val="ListParagraph"/>
-              <w:numPr>
-                <w:ilvl w:val="0"/>
-                <w:numId w:val="1"/>
-              </w:numPr>
-              <w:rPr>
-                <w:color w:val="230400"/>
-              </w:rPr>
-            </w:pPr>
-            <w:r>
-              <w:rPr>
-                <w:color w:val="230400"/>
-              </w:rPr>
-              <w:t>Attending local events to ensure public safety and offer support.</w:t>
-            </w:r>
-          </w:p>
-          <w:p>
-            <w:pPr>
-              <w:pStyle w:val="ListParagraph"/>
-              <w:numPr>
-                <w:ilvl w:val="0"/>
-                <w:numId w:val="1"/>
-              </w:numPr>
-              <w:rPr>
-                <w:color w:val="230400"/>
-              </w:rPr>
-            </w:pPr>
-            <w:r>
-              <w:rPr>
-                <w:color w:val="230400"/>
-              </w:rPr>
-              <w:t>Involvement in organised operations to act against drug-related criminal activity.</w:t>
-            </w:r>
-          </w:p>
-          <w:p>
-            <w:pPr>
-              <w:pStyle w:val="ListParagraph"/>
-              <w:numPr>
-                <w:ilvl w:val="0"/>
-                <w:numId w:val="1"/>
-              </w:numPr>
-              <w:rPr>
-                <w:color w:val="230400"/>
-              </w:rPr>
-            </w:pPr>
-            <w:r>
-              <w:rPr>
-                <w:color w:val="230400"/>
-              </w:rPr>
-              <w:t>Working with Response Officers to respond to ‘999’ emergencies.</w:t>
             </w:r>
           </w:p>
         </w:tc>
@@ -4216,7 +3919,7 @@
                           </pic:cNvPicPr>
                         </pic:nvPicPr>
                         <pic:blipFill>
-                          <a:blip r:embed="rId16">
+                          <a:blip r:embed="rId22">
                             <a:extLst>
                               <a:ext uri="{28A0092B-C50C-407E-A947-70E740481C1C}">
                                 <a14:useLocalDpi xmlns:a14="http://schemas.microsoft.com/office/drawing/2010/main" val="0"/>
@@ -4286,7 +3989,7 @@
                           </pic:cNvPicPr>
                         </pic:nvPicPr>
                         <pic:blipFill>
-                          <a:blip r:embed="rId17">
+                          <a:blip r:embed="rId23">
                             <a:extLst>
                               <a:ext uri="{28A0092B-C50C-407E-A947-70E740481C1C}">
                                 <a14:useLocalDpi xmlns:a14="http://schemas.microsoft.com/office/drawing/2010/main" val="0"/>
@@ -4356,7 +4059,7 @@
                           </pic:cNvPicPr>
                         </pic:nvPicPr>
                         <pic:blipFill>
-                          <a:blip r:embed="rId18">
+                          <a:blip r:embed="rId24">
                             <a:extLst>
                               <a:ext uri="{28A0092B-C50C-407E-A947-70E740481C1C}">
                                 <a14:useLocalDpi xmlns:a14="http://schemas.microsoft.com/office/drawing/2010/main" val="0"/>
@@ -4426,7 +4129,7 @@
                           </pic:cNvPicPr>
                         </pic:nvPicPr>
                         <pic:blipFill>
-                          <a:blip r:embed="rId19">
+                          <a:blip r:embed="rId25">
                             <a:extLst>
                               <a:ext uri="{28A0092B-C50C-407E-A947-70E740481C1C}">
                                 <a14:useLocalDpi xmlns:a14="http://schemas.microsoft.com/office/drawing/2010/main" val="0"/>
@@ -4496,7 +4199,7 @@
                           </pic:cNvPicPr>
                         </pic:nvPicPr>
                         <pic:blipFill>
-                          <a:blip r:embed="rId20">
+                          <a:blip r:embed="rId26">
                             <a:extLst>
                               <a:ext uri="{28A0092B-C50C-407E-A947-70E740481C1C}">
                                 <a14:useLocalDpi xmlns:a14="http://schemas.microsoft.com/office/drawing/2010/main" val="0"/>

</xml_diff>

<commit_message>
Changes to detail and added alt. text to images.
</commit_message>
<xml_diff>
--- a/CV_Charlie_Gunning.docx
+++ b/CV_Charlie_Gunning.docx
@@ -27,7 +27,7 @@
         <mc:AlternateContent>
           <mc:Choice Requires="wps">
             <w:drawing>
-              <wp:anchor distT="0" distB="0" distL="114300" distR="114300" simplePos="0" relativeHeight="251659264" behindDoc="0" locked="0" layoutInCell="1" allowOverlap="1" wp14:anchorId="00044282" wp14:editId="3E782508">
+              <wp:anchor distT="0" distB="0" distL="114300" distR="114300" simplePos="0" relativeHeight="251659264" behindDoc="0" locked="0" layoutInCell="1" allowOverlap="1" wp14:anchorId="00044282" wp14:editId="2622B2D2">
                 <wp:simplePos x="0" y="0"/>
                 <wp:positionH relativeFrom="leftMargin">
                   <wp:posOffset>180974</wp:posOffset>
@@ -38,7 +38,13 @@
                 <wp:extent cx="1476375" cy="457200"/>
                 <wp:effectExtent l="0" t="0" r="0" b="0"/>
                 <wp:wrapNone/>
-                <wp:docPr id="1" name="Text Box 1"/>
+                <wp:docPr id="1" name="Text Box 1">
+                  <a:extLst xmlns:a="http://schemas.openxmlformats.org/drawingml/2006/main">
+                    <a:ext uri="{C183D7F6-B498-43B3-948B-1728B52AA6E4}">
+                      <adec:decorative xmlns:adec="http://schemas.microsoft.com/office/drawing/2017/decorative" val="1"/>
+                    </a:ext>
+                  </a:extLst>
+                </wp:docPr>
                 <wp:cNvGraphicFramePr/>
                 <a:graphic xmlns:a="http://schemas.openxmlformats.org/drawingml/2006/main">
                   <a:graphicData uri="http://schemas.microsoft.com/office/word/2010/wordprocessingShape">
@@ -83,10 +89,10 @@
                                 <w:lang w:eastAsia="en-GB"/>
                               </w:rPr>
                               <w:drawing>
-                                <wp:inline distT="0" distB="0" distL="0" distR="0" wp14:anchorId="205B3413" wp14:editId="65E97339">
+                                <wp:inline distT="0" distB="0" distL="0" distR="0" wp14:anchorId="205B3413" wp14:editId="149CA4B8">
                                   <wp:extent cx="361950" cy="361950"/>
                                   <wp:effectExtent l="0" t="0" r="0" b="0"/>
-                                  <wp:docPr id="6" name="Picture 6">
+                                  <wp:docPr id="6" name="Picture 6" descr="LinkedIn">
                                     <a:hlinkClick xmlns:a="http://schemas.openxmlformats.org/drawingml/2006/main" r:id="rId8"/>
                                   </wp:docPr>
                                   <wp:cNvGraphicFramePr>
@@ -96,7 +102,9 @@
                                     <a:graphicData uri="http://schemas.openxmlformats.org/drawingml/2006/picture">
                                       <pic:pic xmlns:pic="http://schemas.openxmlformats.org/drawingml/2006/picture">
                                         <pic:nvPicPr>
-                                          <pic:cNvPr id="0" name="Picture 46" descr="C:\Users\Charlie\AppData\Local\Microsoft\Windows\INetCache\Content.Word\LinkedIn.png"/>
+                                          <pic:cNvPr id="6" name="Picture 6" descr="LinkedIn">
+                                            <a:hlinkClick r:id="rId8"/>
+                                          </pic:cNvPr>
                                           <pic:cNvPicPr>
                                             <a:picLocks noChangeAspect="1" noChangeArrowheads="1"/>
                                           </pic:cNvPicPr>
@@ -140,10 +148,10 @@
                                 <w:lang w:eastAsia="en-GB"/>
                               </w:rPr>
                               <w:drawing>
-                                <wp:inline distT="0" distB="0" distL="0" distR="0" wp14:anchorId="47F645FF" wp14:editId="4DE81DE1">
+                                <wp:inline distT="0" distB="0" distL="0" distR="0" wp14:anchorId="47F645FF" wp14:editId="7D01807C">
                                   <wp:extent cx="361950" cy="361950"/>
                                   <wp:effectExtent l="0" t="0" r="0" b="0"/>
-                                  <wp:docPr id="7" name="Picture 7">
+                                  <wp:docPr id="7" name="Picture 7" descr="GitHub">
                                     <a:hlinkClick xmlns:a="http://schemas.openxmlformats.org/drawingml/2006/main" r:id="rId10"/>
                                   </wp:docPr>
                                   <wp:cNvGraphicFramePr>
@@ -153,7 +161,9 @@
                                     <a:graphicData uri="http://schemas.openxmlformats.org/drawingml/2006/picture">
                                       <pic:pic xmlns:pic="http://schemas.openxmlformats.org/drawingml/2006/picture">
                                         <pic:nvPicPr>
-                                          <pic:cNvPr id="0" name="Picture 47" descr="C:\Users\Charlie\AppData\Local\Microsoft\Windows\INetCache\Content.Word\GitHub.png"/>
+                                          <pic:cNvPr id="7" name="Picture 7" descr="GitHub">
+                                            <a:hlinkClick r:id="rId10"/>
+                                          </pic:cNvPr>
                                           <pic:cNvPicPr>
                                             <a:picLocks noChangeAspect="1" noChangeArrowheads="1"/>
                                           </pic:cNvPicPr>
@@ -195,10 +205,10 @@
                                 <w:lang w:eastAsia="en-GB"/>
                               </w:rPr>
                               <w:drawing>
-                                <wp:inline distT="0" distB="0" distL="0" distR="0" wp14:anchorId="5CCF1D33" wp14:editId="10A00CEA">
+                                <wp:inline distT="0" distB="0" distL="0" distR="0" wp14:anchorId="5CCF1D33" wp14:editId="5F21235C">
                                   <wp:extent cx="363600" cy="363600"/>
                                   <wp:effectExtent l="0" t="0" r="0" b="0"/>
-                                  <wp:docPr id="2" name="Picture 2">
+                                  <wp:docPr id="2" name="Picture 2" descr="Website">
                                     <a:hlinkClick xmlns:a="http://schemas.openxmlformats.org/drawingml/2006/main" r:id="rId12"/>
                                   </wp:docPr>
                                   <wp:cNvGraphicFramePr>
@@ -208,7 +218,9 @@
                                     <a:graphicData uri="http://schemas.openxmlformats.org/drawingml/2006/picture">
                                       <pic:pic xmlns:pic="http://schemas.openxmlformats.org/drawingml/2006/picture">
                                         <pic:nvPicPr>
-                                          <pic:cNvPr id="2" name="Website.png"/>
+                                          <pic:cNvPr id="2" name="Picture 2" descr="Website">
+                                            <a:hlinkClick r:id="rId12"/>
+                                          </pic:cNvPr>
                                           <pic:cNvPicPr/>
                                         </pic:nvPicPr>
                                         <pic:blipFill>
@@ -265,7 +277,7 @@
                 <v:stroke joinstyle="miter"/>
                 <v:path gradientshapeok="t" o:connecttype="rect"/>
               </v:shapetype>
-              <v:shape id="Text Box 1" o:spid="_x0000_s1026" type="#_x0000_t202" style="position:absolute;left:0;text-align:left;margin-left:14.25pt;margin-top:25.5pt;width:116.25pt;height:36pt;z-index:251659264;visibility:visible;mso-wrap-style:square;mso-width-percent:0;mso-height-percent:0;mso-wrap-distance-left:9pt;mso-wrap-distance-top:0;mso-wrap-distance-right:9pt;mso-wrap-distance-bottom:0;mso-position-horizontal:absolute;mso-position-horizontal-relative:left-margin-area;mso-position-vertical:absolute;mso-position-vertical-relative:top-margin-area;mso-width-percent:0;mso-height-percent:0;mso-width-relative:margin;mso-height-relative:margin;v-text-anchor:top" o:gfxdata="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" filled="f" stroked="f" strokeweight=".5pt">
+              <v:shape id="Text Box 1" o:spid="_x0000_s1026" type="#_x0000_t202" alt="&quot;&quot;" style="position:absolute;left:0;text-align:left;margin-left:14.25pt;margin-top:25.5pt;width:116.25pt;height:36pt;z-index:251659264;visibility:visible;mso-wrap-style:square;mso-width-percent:0;mso-height-percent:0;mso-wrap-distance-left:9pt;mso-wrap-distance-top:0;mso-wrap-distance-right:9pt;mso-wrap-distance-bottom:0;mso-position-horizontal:absolute;mso-position-horizontal-relative:left-margin-area;mso-position-vertical:absolute;mso-position-vertical-relative:top-margin-area;mso-width-percent:0;mso-height-percent:0;mso-width-relative:margin;mso-height-relative:margin;v-text-anchor:top" o:gfxdata="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" filled="f" stroked="f" strokeweight=".5pt">
                 <v:textbox>
                   <w:txbxContent>
                     <w:p>
@@ -277,11 +289,11 @@
                           <w:lang w:eastAsia="en-GB"/>
                         </w:rPr>
                         <w:drawing>
-                          <wp:inline distT="0" distB="0" distL="0" distR="0" wp14:anchorId="205B3413" wp14:editId="65E97339">
+                          <wp:inline distT="0" distB="0" distL="0" distR="0" wp14:anchorId="205B3413" wp14:editId="149CA4B8">
                             <wp:extent cx="361950" cy="361950"/>
                             <wp:effectExtent l="0" t="0" r="0" b="0"/>
-                            <wp:docPr id="6" name="Picture 6">
-                              <a:hlinkClick xmlns:a="http://schemas.openxmlformats.org/drawingml/2006/main" r:id="rId14"/>
+                            <wp:docPr id="6" name="Picture 6" descr="LinkedIn">
+                              <a:hlinkClick xmlns:a="http://schemas.openxmlformats.org/drawingml/2006/main" r:id="rId8"/>
                             </wp:docPr>
                             <wp:cNvGraphicFramePr>
                               <a:graphicFrameLocks xmlns:a="http://schemas.openxmlformats.org/drawingml/2006/main" noChangeAspect="1"/>
@@ -290,13 +302,15 @@
                               <a:graphicData uri="http://schemas.openxmlformats.org/drawingml/2006/picture">
                                 <pic:pic xmlns:pic="http://schemas.openxmlformats.org/drawingml/2006/picture">
                                   <pic:nvPicPr>
-                                    <pic:cNvPr id="0" name="Picture 46" descr="C:\Users\Charlie\AppData\Local\Microsoft\Windows\INetCache\Content.Word\LinkedIn.png"/>
+                                    <pic:cNvPr id="6" name="Picture 6" descr="LinkedIn">
+                                      <a:hlinkClick r:id="rId8"/>
+                                    </pic:cNvPr>
                                     <pic:cNvPicPr>
                                       <a:picLocks noChangeAspect="1" noChangeArrowheads="1"/>
                                     </pic:cNvPicPr>
                                   </pic:nvPicPr>
                                   <pic:blipFill>
-                                    <a:blip r:embed="rId15">
+                                    <a:blip r:embed="rId9">
                                       <a:extLst>
                                         <a:ext uri="{28A0092B-C50C-407E-A947-70E740481C1C}">
                                           <a14:useLocalDpi xmlns:a14="http://schemas.microsoft.com/office/drawing/2010/main" val="0"/>
@@ -334,11 +348,11 @@
                           <w:lang w:eastAsia="en-GB"/>
                         </w:rPr>
                         <w:drawing>
-                          <wp:inline distT="0" distB="0" distL="0" distR="0" wp14:anchorId="47F645FF" wp14:editId="4DE81DE1">
+                          <wp:inline distT="0" distB="0" distL="0" distR="0" wp14:anchorId="47F645FF" wp14:editId="7D01807C">
                             <wp:extent cx="361950" cy="361950"/>
                             <wp:effectExtent l="0" t="0" r="0" b="0"/>
-                            <wp:docPr id="7" name="Picture 7">
-                              <a:hlinkClick xmlns:a="http://schemas.openxmlformats.org/drawingml/2006/main" r:id="rId16"/>
+                            <wp:docPr id="7" name="Picture 7" descr="GitHub">
+                              <a:hlinkClick xmlns:a="http://schemas.openxmlformats.org/drawingml/2006/main" r:id="rId10"/>
                             </wp:docPr>
                             <wp:cNvGraphicFramePr>
                               <a:graphicFrameLocks xmlns:a="http://schemas.openxmlformats.org/drawingml/2006/main" noChangeAspect="1"/>
@@ -347,13 +361,15 @@
                               <a:graphicData uri="http://schemas.openxmlformats.org/drawingml/2006/picture">
                                 <pic:pic xmlns:pic="http://schemas.openxmlformats.org/drawingml/2006/picture">
                                   <pic:nvPicPr>
-                                    <pic:cNvPr id="0" name="Picture 47" descr="C:\Users\Charlie\AppData\Local\Microsoft\Windows\INetCache\Content.Word\GitHub.png"/>
+                                    <pic:cNvPr id="7" name="Picture 7" descr="GitHub">
+                                      <a:hlinkClick r:id="rId10"/>
+                                    </pic:cNvPr>
                                     <pic:cNvPicPr>
                                       <a:picLocks noChangeAspect="1" noChangeArrowheads="1"/>
                                     </pic:cNvPicPr>
                                   </pic:nvPicPr>
                                   <pic:blipFill>
-                                    <a:blip r:embed="rId17">
+                                    <a:blip r:embed="rId11">
                                       <a:extLst>
                                         <a:ext uri="{28A0092B-C50C-407E-A947-70E740481C1C}">
                                           <a14:useLocalDpi xmlns:a14="http://schemas.microsoft.com/office/drawing/2010/main" val="0"/>
@@ -389,11 +405,11 @@
                           <w:lang w:eastAsia="en-GB"/>
                         </w:rPr>
                         <w:drawing>
-                          <wp:inline distT="0" distB="0" distL="0" distR="0" wp14:anchorId="5CCF1D33" wp14:editId="10A00CEA">
+                          <wp:inline distT="0" distB="0" distL="0" distR="0" wp14:anchorId="5CCF1D33" wp14:editId="5F21235C">
                             <wp:extent cx="363600" cy="363600"/>
                             <wp:effectExtent l="0" t="0" r="0" b="0"/>
-                            <wp:docPr id="2" name="Picture 2">
-                              <a:hlinkClick xmlns:a="http://schemas.openxmlformats.org/drawingml/2006/main" r:id="rId18"/>
+                            <wp:docPr id="2" name="Picture 2" descr="Website">
+                              <a:hlinkClick xmlns:a="http://schemas.openxmlformats.org/drawingml/2006/main" r:id="rId12"/>
                             </wp:docPr>
                             <wp:cNvGraphicFramePr>
                               <a:graphicFrameLocks xmlns:a="http://schemas.openxmlformats.org/drawingml/2006/main" noChangeAspect="1"/>
@@ -402,11 +418,13 @@
                               <a:graphicData uri="http://schemas.openxmlformats.org/drawingml/2006/picture">
                                 <pic:pic xmlns:pic="http://schemas.openxmlformats.org/drawingml/2006/picture">
                                   <pic:nvPicPr>
-                                    <pic:cNvPr id="2" name="Website.png"/>
+                                    <pic:cNvPr id="2" name="Picture 2" descr="Website">
+                                      <a:hlinkClick r:id="rId12"/>
+                                    </pic:cNvPr>
                                     <pic:cNvPicPr/>
                                   </pic:nvPicPr>
                                   <pic:blipFill>
-                                    <a:blip r:embed="rId19">
+                                    <a:blip r:embed="rId13">
                                       <a:extLst>
                                         <a:ext uri="{28A0092B-C50C-407E-A947-70E740481C1C}">
                                           <a14:useLocalDpi xmlns:a14="http://schemas.microsoft.com/office/drawing/2010/main" val="0"/>
@@ -459,7 +477,7 @@
         </w:rPr>
         <w:br/>
       </w:r>
-      <w:hyperlink r:id="rId20" w:history="1">
+      <w:hyperlink r:id="rId14" w:history="1">
         <w:r>
           <w:rPr>
             <w:rStyle w:val="Hyperlink"/>
@@ -477,7 +495,7 @@
         </w:rPr>
         <w:t xml:space="preserve"> | </w:t>
       </w:r>
-      <w:hyperlink r:id="rId21" w:history="1">
+      <w:hyperlink r:id="rId15" w:history="1">
         <w:r>
           <w:rPr>
             <w:rStyle w:val="Hyperlink"/>
@@ -675,55 +693,49 @@
               <w:rPr>
                 <w:color w:val="230400"/>
               </w:rPr>
-              <w:t>My biggest strength is</w:t>
+              <w:t>Microsoft SQL Server is my area of greatest strength</w:t>
+            </w:r>
+            <w:r>
+              <w:rPr>
+                <w:color w:val="230400"/>
+              </w:rPr>
+              <w:t xml:space="preserve"> with almost 10 years of experience</w:t>
+            </w:r>
+            <w:r>
+              <w:rPr>
+                <w:color w:val="230400"/>
+              </w:rPr>
+              <w:t>,</w:t>
+            </w:r>
+            <w:r>
+              <w:rPr>
+                <w:color w:val="230400"/>
+              </w:rPr>
+              <w:t xml:space="preserve"> but </w:t>
+            </w:r>
+            <w:r>
+              <w:rPr>
+                <w:color w:val="230400"/>
+              </w:rPr>
+              <w:t xml:space="preserve">I </w:t>
+            </w:r>
+            <w:r>
+              <w:rPr>
+                <w:color w:val="230400"/>
+              </w:rPr>
+              <w:t>also self-develop my knowledge</w:t>
+            </w:r>
+            <w:r>
+              <w:rPr>
+                <w:color w:val="230400"/>
+              </w:rPr>
+              <w:t xml:space="preserve"> of other languages and tools</w:t>
             </w:r>
             <w:r>
               <w:rPr>
                 <w:color w:val="230400"/>
               </w:rPr>
               <w:t xml:space="preserve"> </w:t>
-            </w:r>
-            <w:r>
-              <w:rPr>
-                <w:color w:val="230400"/>
-              </w:rPr>
-              <w:t>with</w:t>
-            </w:r>
-            <w:r>
-              <w:rPr>
-                <w:color w:val="230400"/>
-              </w:rPr>
-              <w:t xml:space="preserve"> </w:t>
-            </w:r>
-            <w:r>
-              <w:rPr>
-                <w:color w:val="230400"/>
-              </w:rPr>
-              <w:t>Microsoft SQL Server</w:t>
-            </w:r>
-            <w:r>
-              <w:rPr>
-                <w:color w:val="230400"/>
-              </w:rPr>
-              <w:t>,</w:t>
-            </w:r>
-            <w:r>
-              <w:rPr>
-                <w:color w:val="230400"/>
-              </w:rPr>
-              <w:t xml:space="preserve"> but </w:t>
-            </w:r>
-            <w:r>
-              <w:rPr>
-                <w:color w:val="230400"/>
-              </w:rPr>
-              <w:t xml:space="preserve">I </w:t>
-            </w:r>
-            <w:r>
-              <w:rPr>
-                <w:color w:val="230400"/>
-              </w:rPr>
-              <w:t xml:space="preserve">also self-develop my knowledge </w:t>
             </w:r>
             <w:r>
               <w:rPr>
@@ -1904,7 +1916,19 @@
               <w:rPr>
                 <w:color w:val="230400"/>
               </w:rPr>
-              <w:t>Sole business owner for Red Bull Racing's SQL Server Estate, spanning 70+ instances and 2,000+ databases. Data spanning all business</w:t>
+              <w:t xml:space="preserve">Sole business owner for Red Bull Racing's SQL Server Estate, spanning </w:t>
+            </w:r>
+            <w:r>
+              <w:rPr>
+                <w:color w:val="230400"/>
+              </w:rPr>
+              <w:t>8</w:t>
+            </w:r>
+            <w:r>
+              <w:rPr>
+                <w:color w:val="230400"/>
+              </w:rPr>
+              <w:t>0+ instances and 2,000+ databases. Data spanning all business</w:t>
             </w:r>
             <w:r>
               <w:rPr>
@@ -2066,7 +2090,31 @@
               <w:rPr>
                 <w:color w:val="230400"/>
               </w:rPr>
-              <w:t>Planning and upgrading SQL Server estate to latest patches and/or migrating instances/databases to newer versions, to keep the estate within Microsoft's long-term support windows.</w:t>
+              <w:t xml:space="preserve">Planning and upgrading SQL Server estate to latest patches and/or migrating instances/databases to newer versions, to </w:t>
+            </w:r>
+            <w:r>
+              <w:rPr>
+                <w:color w:val="230400"/>
+              </w:rPr>
+              <w:t>ensure</w:t>
+            </w:r>
+            <w:r>
+              <w:rPr>
+                <w:color w:val="230400"/>
+              </w:rPr>
+              <w:t xml:space="preserve"> the estate </w:t>
+            </w:r>
+            <w:r>
+              <w:rPr>
+                <w:color w:val="230400"/>
+              </w:rPr>
+              <w:t xml:space="preserve">remains </w:t>
+            </w:r>
+            <w:r>
+              <w:rPr>
+                <w:color w:val="230400"/>
+              </w:rPr>
+              <w:t>within Microsoft's long-term support windows.</w:t>
             </w:r>
           </w:p>
           <w:p>
@@ -2084,7 +2132,7 @@
               <w:rPr>
                 <w:color w:val="230400"/>
               </w:rPr>
-              <w:t>Providing reporting solutions to the business through Power BI and SSRS. Also maintaining and upgrading the Report Servers.</w:t>
+              <w:t>Providing reporting solutions through Power BI and SSRS. Also maintaining and upgrading the Report Servers.</w:t>
             </w:r>
           </w:p>
           <w:p>
@@ -2210,25 +2258,55 @@
               <w:rPr>
                 <w:color w:val="230400"/>
               </w:rPr>
+              <w:t>,</w:t>
+            </w:r>
+            <w:r>
+              <w:rPr>
+                <w:color w:val="230400"/>
+              </w:rPr>
               <w:t xml:space="preserve"> and</w:t>
             </w:r>
             <w:r>
               <w:rPr>
                 <w:color w:val="230400"/>
               </w:rPr>
-              <w:t xml:space="preserve"> capture</w:t>
-            </w:r>
-            <w:r>
-              <w:rPr>
-                <w:color w:val="230400"/>
-              </w:rPr>
-              <w:t>s</w:t>
-            </w:r>
-            <w:r>
-              <w:rPr>
-                <w:color w:val="230400"/>
-              </w:rPr>
-              <w:t xml:space="preserve"> other business information such as owners and purpose.</w:t>
+              <w:t xml:space="preserve"> captur</w:t>
+            </w:r>
+            <w:r>
+              <w:rPr>
+                <w:color w:val="230400"/>
+              </w:rPr>
+              <w:t>ing</w:t>
+            </w:r>
+            <w:r>
+              <w:rPr>
+                <w:color w:val="230400"/>
+              </w:rPr>
+              <w:t xml:space="preserve"> other</w:t>
+            </w:r>
+            <w:r>
+              <w:rPr>
+                <w:color w:val="230400"/>
+              </w:rPr>
+              <w:t xml:space="preserve"> </w:t>
+            </w:r>
+            <w:r>
+              <w:rPr>
+                <w:color w:val="230400"/>
+              </w:rPr>
+              <w:t xml:space="preserve">information such as </w:t>
+            </w:r>
+            <w:r>
+              <w:rPr>
+                <w:color w:val="230400"/>
+              </w:rPr>
+              <w:t xml:space="preserve">business </w:t>
+            </w:r>
+            <w:r>
+              <w:rPr>
+                <w:color w:val="230400"/>
+              </w:rPr>
+              <w:t>owners and purpose.</w:t>
             </w:r>
           </w:p>
         </w:tc>
@@ -2890,13 +2968,7 @@
               <w:rPr>
                 <w:color w:val="230400"/>
               </w:rPr>
-              <w:t xml:space="preserve">, </w:t>
-            </w:r>
-            <w:r>
-              <w:rPr>
-                <w:color w:val="230400"/>
-              </w:rPr>
-              <w:t>considerably</w:t>
+              <w:t>, considerably</w:t>
             </w:r>
             <w:r>
               <w:rPr>
@@ -3902,10 +3974,10 @@
                 <w:lang w:eastAsia="en-GB"/>
               </w:rPr>
               <w:drawing>
-                <wp:inline distT="0" distB="0" distL="0" distR="0" wp14:anchorId="659F9588" wp14:editId="6E1BC76E">
+                <wp:inline distT="0" distB="0" distL="0" distR="0" wp14:anchorId="659F9588" wp14:editId="66FE8B54">
                   <wp:extent cx="476250" cy="476250"/>
                   <wp:effectExtent l="0" t="0" r="0" b="0"/>
-                  <wp:docPr id="5" name="Picture 5"/>
+                  <wp:docPr id="5" name="Picture 5" descr="Gaming"/>
                   <wp:cNvGraphicFramePr>
                     <a:graphicFrameLocks xmlns:a="http://schemas.openxmlformats.org/drawingml/2006/main" noChangeAspect="1"/>
                   </wp:cNvGraphicFramePr>
@@ -3913,13 +3985,13 @@
                     <a:graphicData uri="http://schemas.openxmlformats.org/drawingml/2006/picture">
                       <pic:pic xmlns:pic="http://schemas.openxmlformats.org/drawingml/2006/picture">
                         <pic:nvPicPr>
-                          <pic:cNvPr id="0" name="Picture 3"/>
+                          <pic:cNvPr id="5" name="Picture 5" descr="Gaming"/>
                           <pic:cNvPicPr>
                             <a:picLocks noChangeAspect="1" noChangeArrowheads="1"/>
                           </pic:cNvPicPr>
                         </pic:nvPicPr>
                         <pic:blipFill>
-                          <a:blip r:embed="rId22">
+                          <a:blip r:embed="rId16">
                             <a:extLst>
                               <a:ext uri="{28A0092B-C50C-407E-A947-70E740481C1C}">
                                 <a14:useLocalDpi xmlns:a14="http://schemas.microsoft.com/office/drawing/2010/main" val="0"/>
@@ -3972,10 +4044,10 @@
                 <w:lang w:eastAsia="en-GB"/>
               </w:rPr>
               <w:drawing>
-                <wp:inline distT="0" distB="0" distL="0" distR="0" wp14:anchorId="6B19B40B" wp14:editId="68083A1B">
+                <wp:inline distT="0" distB="0" distL="0" distR="0" wp14:anchorId="6B19B40B" wp14:editId="5F9CB6C4">
                   <wp:extent cx="476250" cy="476250"/>
                   <wp:effectExtent l="0" t="0" r="0" b="0"/>
-                  <wp:docPr id="11" name="Picture 11"/>
+                  <wp:docPr id="11" name="Picture 11" descr="Driving"/>
                   <wp:cNvGraphicFramePr>
                     <a:graphicFrameLocks xmlns:a="http://schemas.openxmlformats.org/drawingml/2006/main" noChangeAspect="1"/>
                   </wp:cNvGraphicFramePr>
@@ -3983,13 +4055,13 @@
                     <a:graphicData uri="http://schemas.openxmlformats.org/drawingml/2006/picture">
                       <pic:pic xmlns:pic="http://schemas.openxmlformats.org/drawingml/2006/picture">
                         <pic:nvPicPr>
-                          <pic:cNvPr id="0" name="Picture 7"/>
+                          <pic:cNvPr id="11" name="Picture 11" descr="Driving"/>
                           <pic:cNvPicPr>
                             <a:picLocks noChangeAspect="1" noChangeArrowheads="1"/>
                           </pic:cNvPicPr>
                         </pic:nvPicPr>
                         <pic:blipFill>
-                          <a:blip r:embed="rId23">
+                          <a:blip r:embed="rId17">
                             <a:extLst>
                               <a:ext uri="{28A0092B-C50C-407E-A947-70E740481C1C}">
                                 <a14:useLocalDpi xmlns:a14="http://schemas.microsoft.com/office/drawing/2010/main" val="0"/>
@@ -4042,10 +4114,10 @@
                 <w:lang w:eastAsia="en-GB"/>
               </w:rPr>
               <w:drawing>
-                <wp:inline distT="0" distB="0" distL="0" distR="0" wp14:anchorId="54ECED62" wp14:editId="170F2549">
+                <wp:inline distT="0" distB="0" distL="0" distR="0" wp14:anchorId="54ECED62" wp14:editId="70BF4B30">
                   <wp:extent cx="476250" cy="476250"/>
                   <wp:effectExtent l="0" t="0" r="0" b="0"/>
-                  <wp:docPr id="9" name="Picture 9"/>
+                  <wp:docPr id="9" name="Picture 9" descr="Riding"/>
                   <wp:cNvGraphicFramePr>
                     <a:graphicFrameLocks xmlns:a="http://schemas.openxmlformats.org/drawingml/2006/main" noChangeAspect="1"/>
                   </wp:cNvGraphicFramePr>
@@ -4053,13 +4125,13 @@
                     <a:graphicData uri="http://schemas.openxmlformats.org/drawingml/2006/picture">
                       <pic:pic xmlns:pic="http://schemas.openxmlformats.org/drawingml/2006/picture">
                         <pic:nvPicPr>
-                          <pic:cNvPr id="0" name="Picture 5"/>
+                          <pic:cNvPr id="9" name="Picture 9" descr="Riding"/>
                           <pic:cNvPicPr>
                             <a:picLocks noChangeAspect="1" noChangeArrowheads="1"/>
                           </pic:cNvPicPr>
                         </pic:nvPicPr>
                         <pic:blipFill>
-                          <a:blip r:embed="rId24">
+                          <a:blip r:embed="rId18">
                             <a:extLst>
                               <a:ext uri="{28A0092B-C50C-407E-A947-70E740481C1C}">
                                 <a14:useLocalDpi xmlns:a14="http://schemas.microsoft.com/office/drawing/2010/main" val="0"/>
@@ -4112,10 +4184,10 @@
                 <w:lang w:eastAsia="en-GB"/>
               </w:rPr>
               <w:drawing>
-                <wp:inline distT="0" distB="0" distL="0" distR="0" wp14:anchorId="54C134C9" wp14:editId="26588919">
+                <wp:inline distT="0" distB="0" distL="0" distR="0" wp14:anchorId="54C134C9" wp14:editId="2C12309A">
                   <wp:extent cx="476250" cy="476250"/>
                   <wp:effectExtent l="0" t="0" r="0" b="0"/>
-                  <wp:docPr id="12" name="Picture 12"/>
+                  <wp:docPr id="12" name="Picture 12" descr="Travelling"/>
                   <wp:cNvGraphicFramePr>
                     <a:graphicFrameLocks xmlns:a="http://schemas.openxmlformats.org/drawingml/2006/main" noChangeAspect="1"/>
                   </wp:cNvGraphicFramePr>
@@ -4123,13 +4195,13 @@
                     <a:graphicData uri="http://schemas.openxmlformats.org/drawingml/2006/picture">
                       <pic:pic xmlns:pic="http://schemas.openxmlformats.org/drawingml/2006/picture">
                         <pic:nvPicPr>
-                          <pic:cNvPr id="0" name="Picture 8"/>
+                          <pic:cNvPr id="12" name="Picture 12" descr="Travelling"/>
                           <pic:cNvPicPr>
                             <a:picLocks noChangeAspect="1" noChangeArrowheads="1"/>
                           </pic:cNvPicPr>
                         </pic:nvPicPr>
                         <pic:blipFill>
-                          <a:blip r:embed="rId25">
+                          <a:blip r:embed="rId19">
                             <a:extLst>
                               <a:ext uri="{28A0092B-C50C-407E-A947-70E740481C1C}">
                                 <a14:useLocalDpi xmlns:a14="http://schemas.microsoft.com/office/drawing/2010/main" val="0"/>
@@ -4182,10 +4254,10 @@
                 <w:lang w:eastAsia="en-GB"/>
               </w:rPr>
               <w:drawing>
-                <wp:inline distT="0" distB="0" distL="0" distR="0" wp14:anchorId="77FE8DAB" wp14:editId="6FD35E26">
+                <wp:inline distT="0" distB="0" distL="0" distR="0" wp14:anchorId="77FE8DAB" wp14:editId="4C063B6D">
                   <wp:extent cx="476250" cy="476250"/>
                   <wp:effectExtent l="0" t="0" r="0" b="0"/>
-                  <wp:docPr id="13" name="Picture 13"/>
+                  <wp:docPr id="13" name="Picture 13" descr="Languages"/>
                   <wp:cNvGraphicFramePr>
                     <a:graphicFrameLocks xmlns:a="http://schemas.openxmlformats.org/drawingml/2006/main" noChangeAspect="1"/>
                   </wp:cNvGraphicFramePr>
@@ -4193,13 +4265,13 @@
                     <a:graphicData uri="http://schemas.openxmlformats.org/drawingml/2006/picture">
                       <pic:pic xmlns:pic="http://schemas.openxmlformats.org/drawingml/2006/picture">
                         <pic:nvPicPr>
-                          <pic:cNvPr id="0" name="Picture 9"/>
+                          <pic:cNvPr id="13" name="Picture 13" descr="Languages"/>
                           <pic:cNvPicPr>
                             <a:picLocks noChangeAspect="1" noChangeArrowheads="1"/>
                           </pic:cNvPicPr>
                         </pic:nvPicPr>
                         <pic:blipFill>
-                          <a:blip r:embed="rId26">
+                          <a:blip r:embed="rId20">
                             <a:extLst>
                               <a:ext uri="{28A0092B-C50C-407E-A947-70E740481C1C}">
                                 <a14:useLocalDpi xmlns:a14="http://schemas.microsoft.com/office/drawing/2010/main" val="0"/>

</xml_diff>

<commit_message>
Updated Red Bull end Date
</commit_message>
<xml_diff>
--- a/CV_Charlie_Gunning.docx
+++ b/CV_Charlie_Gunning.docx
@@ -1,6 +1,6 @@
 
 <file path=word/document.xml><?xml version="1.0" encoding="utf-8"?>
-<w:document xmlns:wpc="http://schemas.microsoft.com/office/word/2010/wordprocessingCanvas" xmlns:cx="http://schemas.microsoft.com/office/drawing/2014/chartex" xmlns:cx1="http://schemas.microsoft.com/office/drawing/2015/9/8/chartex" xmlns:cx2="http://schemas.microsoft.com/office/drawing/2015/10/21/chartex" xmlns:cx3="http://schemas.microsoft.com/office/drawing/2016/5/9/chartex" xmlns:cx4="http://schemas.microsoft.com/office/drawing/2016/5/10/chartex" xmlns:cx5="http://schemas.microsoft.com/office/drawing/2016/5/11/chartex" xmlns:cx6="http://schemas.microsoft.com/office/drawing/2016/5/12/chartex" xmlns:cx7="http://schemas.microsoft.com/office/drawing/2016/5/13/chartex" xmlns:cx8="http://schemas.microsoft.com/office/drawing/2016/5/14/chartex" xmlns:mc="http://schemas.openxmlformats.org/markup-compatibility/2006" xmlns:aink="http://schemas.microsoft.com/office/drawing/2016/ink" xmlns:am3d="http://schemas.microsoft.com/office/drawing/2017/model3d" xmlns:o="urn:schemas-microsoft-com:office:office" xmlns:oel="http://schemas.microsoft.com/office/2019/extlst" xmlns:r="http://schemas.openxmlformats.org/officeDocument/2006/relationships" xmlns:m="http://schemas.openxmlformats.org/officeDocument/2006/math" xmlns:v="urn:schemas-microsoft-com:vml" xmlns:wp14="http://schemas.microsoft.com/office/word/2010/wordprocessingDrawing" xmlns:wp="http://schemas.openxmlformats.org/drawingml/2006/wordprocessingDrawing" xmlns:w10="urn:schemas-microsoft-com:office:word" xmlns:w="http://schemas.openxmlformats.org/wordprocessingml/2006/main" xmlns:w14="http://schemas.microsoft.com/office/word/2010/wordml" xmlns:w15="http://schemas.microsoft.com/office/word/2012/wordml" xmlns:w16cex="http://schemas.microsoft.com/office/word/2018/wordml/cex" xmlns:w16cid="http://schemas.microsoft.com/office/word/2016/wordml/cid" xmlns:w16="http://schemas.microsoft.com/office/word/2018/wordml" xmlns:w16sdtdh="http://schemas.microsoft.com/office/word/2020/wordml/sdtdatahash" xmlns:w16se="http://schemas.microsoft.com/office/word/2015/wordml/symex" xmlns:wpg="http://schemas.microsoft.com/office/word/2010/wordprocessingGroup" xmlns:wpi="http://schemas.microsoft.com/office/word/2010/wordprocessingInk" xmlns:wne="http://schemas.microsoft.com/office/word/2006/wordml" xmlns:wps="http://schemas.microsoft.com/office/word/2010/wordprocessingShape" mc:Ignorable="w14 w15 w16se w16cid w16 w16cex w16sdtdh wp14">
+<w:document xmlns:wpc="http://schemas.microsoft.com/office/word/2010/wordprocessingCanvas" xmlns:cx="http://schemas.microsoft.com/office/drawing/2014/chartex" xmlns:cx1="http://schemas.microsoft.com/office/drawing/2015/9/8/chartex" xmlns:cx2="http://schemas.microsoft.com/office/drawing/2015/10/21/chartex" xmlns:cx3="http://schemas.microsoft.com/office/drawing/2016/5/9/chartex" xmlns:cx4="http://schemas.microsoft.com/office/drawing/2016/5/10/chartex" xmlns:cx5="http://schemas.microsoft.com/office/drawing/2016/5/11/chartex" xmlns:cx6="http://schemas.microsoft.com/office/drawing/2016/5/12/chartex" xmlns:cx7="http://schemas.microsoft.com/office/drawing/2016/5/13/chartex" xmlns:cx8="http://schemas.microsoft.com/office/drawing/2016/5/14/chartex" xmlns:mc="http://schemas.openxmlformats.org/markup-compatibility/2006" xmlns:aink="http://schemas.microsoft.com/office/drawing/2016/ink" xmlns:am3d="http://schemas.microsoft.com/office/drawing/2017/model3d" xmlns:o="urn:schemas-microsoft-com:office:office" xmlns:oel="http://schemas.microsoft.com/office/2019/extlst" xmlns:r="http://schemas.openxmlformats.org/officeDocument/2006/relationships" xmlns:m="http://schemas.openxmlformats.org/officeDocument/2006/math" xmlns:v="urn:schemas-microsoft-com:vml" xmlns:wp14="http://schemas.microsoft.com/office/word/2010/wordprocessingDrawing" xmlns:wp="http://schemas.openxmlformats.org/drawingml/2006/wordprocessingDrawing" xmlns:w10="urn:schemas-microsoft-com:office:word" xmlns:w="http://schemas.openxmlformats.org/wordprocessingml/2006/main" xmlns:w14="http://schemas.microsoft.com/office/word/2010/wordml" xmlns:w15="http://schemas.microsoft.com/office/word/2012/wordml" xmlns:w16cex="http://schemas.microsoft.com/office/word/2018/wordml/cex" xmlns:w16cid="http://schemas.microsoft.com/office/word/2016/wordml/cid" xmlns:w16="http://schemas.microsoft.com/office/word/2018/wordml" xmlns:w16du="http://schemas.microsoft.com/office/word/2023/wordml/word16du" xmlns:w16sdtdh="http://schemas.microsoft.com/office/word/2020/wordml/sdtdatahash" xmlns:w16sdtfl="http://schemas.microsoft.com/office/word/2024/wordml/sdtformatlock" xmlns:w16se="http://schemas.microsoft.com/office/word/2015/wordml/symex" xmlns:wpg="http://schemas.microsoft.com/office/word/2010/wordprocessingGroup" xmlns:wpi="http://schemas.microsoft.com/office/word/2010/wordprocessingInk" xmlns:wne="http://schemas.microsoft.com/office/word/2006/wordml" xmlns:wps="http://schemas.microsoft.com/office/word/2010/wordprocessingShape" mc:Ignorable="w14 w15 w16se w16cid w16 w16cex w16sdtdh w16sdtfl w16du wp14">
   <w:body>
     <w:p>
       <w:pPr>
@@ -293,7 +293,7 @@
                             <wp:extent cx="361950" cy="361950"/>
                             <wp:effectExtent l="0" t="0" r="0" b="0"/>
                             <wp:docPr id="6" name="Picture 6" descr="LinkedIn">
-                              <a:hlinkClick xmlns:a="http://schemas.openxmlformats.org/drawingml/2006/main" r:id="rId8"/>
+                              <a:hlinkClick xmlns:a="http://schemas.openxmlformats.org/drawingml/2006/main" r:id="rId14"/>
                             </wp:docPr>
                             <wp:cNvGraphicFramePr>
                               <a:graphicFrameLocks xmlns:a="http://schemas.openxmlformats.org/drawingml/2006/main" noChangeAspect="1"/>
@@ -303,14 +303,14 @@
                                 <pic:pic xmlns:pic="http://schemas.openxmlformats.org/drawingml/2006/picture">
                                   <pic:nvPicPr>
                                     <pic:cNvPr id="6" name="Picture 6" descr="LinkedIn">
-                                      <a:hlinkClick r:id="rId8"/>
+                                      <a:hlinkClick r:id="rId14"/>
                                     </pic:cNvPr>
                                     <pic:cNvPicPr>
                                       <a:picLocks noChangeAspect="1" noChangeArrowheads="1"/>
                                     </pic:cNvPicPr>
                                   </pic:nvPicPr>
                                   <pic:blipFill>
-                                    <a:blip r:embed="rId9">
+                                    <a:blip r:embed="rId15">
                                       <a:extLst>
                                         <a:ext uri="{28A0092B-C50C-407E-A947-70E740481C1C}">
                                           <a14:useLocalDpi xmlns:a14="http://schemas.microsoft.com/office/drawing/2010/main" val="0"/>
@@ -352,7 +352,7 @@
                             <wp:extent cx="361950" cy="361950"/>
                             <wp:effectExtent l="0" t="0" r="0" b="0"/>
                             <wp:docPr id="7" name="Picture 7" descr="GitHub">
-                              <a:hlinkClick xmlns:a="http://schemas.openxmlformats.org/drawingml/2006/main" r:id="rId10"/>
+                              <a:hlinkClick xmlns:a="http://schemas.openxmlformats.org/drawingml/2006/main" r:id="rId16"/>
                             </wp:docPr>
                             <wp:cNvGraphicFramePr>
                               <a:graphicFrameLocks xmlns:a="http://schemas.openxmlformats.org/drawingml/2006/main" noChangeAspect="1"/>
@@ -362,14 +362,14 @@
                                 <pic:pic xmlns:pic="http://schemas.openxmlformats.org/drawingml/2006/picture">
                                   <pic:nvPicPr>
                                     <pic:cNvPr id="7" name="Picture 7" descr="GitHub">
-                                      <a:hlinkClick r:id="rId10"/>
+                                      <a:hlinkClick r:id="rId16"/>
                                     </pic:cNvPr>
                                     <pic:cNvPicPr>
                                       <a:picLocks noChangeAspect="1" noChangeArrowheads="1"/>
                                     </pic:cNvPicPr>
                                   </pic:nvPicPr>
                                   <pic:blipFill>
-                                    <a:blip r:embed="rId11">
+                                    <a:blip r:embed="rId17">
                                       <a:extLst>
                                         <a:ext uri="{28A0092B-C50C-407E-A947-70E740481C1C}">
                                           <a14:useLocalDpi xmlns:a14="http://schemas.microsoft.com/office/drawing/2010/main" val="0"/>
@@ -409,7 +409,7 @@
                             <wp:extent cx="363600" cy="363600"/>
                             <wp:effectExtent l="0" t="0" r="0" b="0"/>
                             <wp:docPr id="2" name="Picture 2" descr="Website">
-                              <a:hlinkClick xmlns:a="http://schemas.openxmlformats.org/drawingml/2006/main" r:id="rId12"/>
+                              <a:hlinkClick xmlns:a="http://schemas.openxmlformats.org/drawingml/2006/main" r:id="rId18"/>
                             </wp:docPr>
                             <wp:cNvGraphicFramePr>
                               <a:graphicFrameLocks xmlns:a="http://schemas.openxmlformats.org/drawingml/2006/main" noChangeAspect="1"/>
@@ -419,12 +419,12 @@
                                 <pic:pic xmlns:pic="http://schemas.openxmlformats.org/drawingml/2006/picture">
                                   <pic:nvPicPr>
                                     <pic:cNvPr id="2" name="Picture 2" descr="Website">
-                                      <a:hlinkClick r:id="rId12"/>
+                                      <a:hlinkClick r:id="rId18"/>
                                     </pic:cNvPr>
                                     <pic:cNvPicPr/>
                                   </pic:nvPicPr>
                                   <pic:blipFill>
-                                    <a:blip r:embed="rId13">
+                                    <a:blip r:embed="rId19">
                                       <a:extLst>
                                         <a:ext uri="{28A0092B-C50C-407E-A947-70E740481C1C}">
                                           <a14:useLocalDpi xmlns:a14="http://schemas.microsoft.com/office/drawing/2010/main" val="0"/>
@@ -477,7 +477,7 @@
         </w:rPr>
         <w:br/>
       </w:r>
-      <w:hyperlink r:id="rId14" w:history="1">
+      <w:hyperlink r:id="rId20" w:history="1">
         <w:r>
           <w:rPr>
             <w:rStyle w:val="Hyperlink"/>
@@ -495,7 +495,7 @@
         </w:rPr>
         <w:t xml:space="preserve"> | </w:t>
       </w:r>
-      <w:hyperlink r:id="rId15" w:history="1">
+      <w:hyperlink r:id="rId21" w:history="1">
         <w:r>
           <w:rPr>
             <w:rStyle w:val="Hyperlink"/>
@@ -1861,7 +1861,25 @@
               <w:rPr>
                 <w:color w:val="230400"/>
               </w:rPr>
-              <w:t xml:space="preserve"> - Present</w:t>
+              <w:t xml:space="preserve"> </w:t>
+            </w:r>
+            <w:r>
+              <w:rPr>
+                <w:color w:val="230400"/>
+              </w:rPr>
+              <w:t>–</w:t>
+            </w:r>
+            <w:r>
+              <w:rPr>
+                <w:color w:val="230400"/>
+              </w:rPr>
+              <w:t xml:space="preserve"> </w:t>
+            </w:r>
+            <w:r>
+              <w:rPr>
+                <w:color w:val="230400"/>
+              </w:rPr>
+              <w:t>Sep 2025</w:t>
             </w:r>
           </w:p>
         </w:tc>
@@ -3985,7 +4003,7 @@
                           </pic:cNvPicPr>
                         </pic:nvPicPr>
                         <pic:blipFill>
-                          <a:blip r:embed="rId16">
+                          <a:blip r:embed="rId22">
                             <a:extLst>
                               <a:ext uri="{28A0092B-C50C-407E-A947-70E740481C1C}">
                                 <a14:useLocalDpi xmlns:a14="http://schemas.microsoft.com/office/drawing/2010/main" val="0"/>
@@ -4055,7 +4073,7 @@
                           </pic:cNvPicPr>
                         </pic:nvPicPr>
                         <pic:blipFill>
-                          <a:blip r:embed="rId17">
+                          <a:blip r:embed="rId23">
                             <a:extLst>
                               <a:ext uri="{28A0092B-C50C-407E-A947-70E740481C1C}">
                                 <a14:useLocalDpi xmlns:a14="http://schemas.microsoft.com/office/drawing/2010/main" val="0"/>
@@ -4125,7 +4143,7 @@
                           </pic:cNvPicPr>
                         </pic:nvPicPr>
                         <pic:blipFill>
-                          <a:blip r:embed="rId18">
+                          <a:blip r:embed="rId24">
                             <a:extLst>
                               <a:ext uri="{28A0092B-C50C-407E-A947-70E740481C1C}">
                                 <a14:useLocalDpi xmlns:a14="http://schemas.microsoft.com/office/drawing/2010/main" val="0"/>
@@ -4195,7 +4213,7 @@
                           </pic:cNvPicPr>
                         </pic:nvPicPr>
                         <pic:blipFill>
-                          <a:blip r:embed="rId19">
+                          <a:blip r:embed="rId25">
                             <a:extLst>
                               <a:ext uri="{28A0092B-C50C-407E-A947-70E740481C1C}">
                                 <a14:useLocalDpi xmlns:a14="http://schemas.microsoft.com/office/drawing/2010/main" val="0"/>
@@ -4265,7 +4283,7 @@
                           </pic:cNvPicPr>
                         </pic:nvPicPr>
                         <pic:blipFill>
-                          <a:blip r:embed="rId20">
+                          <a:blip r:embed="rId26">
                             <a:extLst>
                               <a:ext uri="{28A0092B-C50C-407E-A947-70E740481C1C}">
                                 <a14:useLocalDpi xmlns:a14="http://schemas.microsoft.com/office/drawing/2010/main" val="0"/>
@@ -4524,7 +4542,7 @@
 </file>
 
 <file path=word/endnotes.xml><?xml version="1.0" encoding="utf-8"?>
-<w:endnotes xmlns:wpc="http://schemas.microsoft.com/office/word/2010/wordprocessingCanvas" xmlns:cx="http://schemas.microsoft.com/office/drawing/2014/chartex" xmlns:cx1="http://schemas.microsoft.com/office/drawing/2015/9/8/chartex" xmlns:cx2="http://schemas.microsoft.com/office/drawing/2015/10/21/chartex" xmlns:cx3="http://schemas.microsoft.com/office/drawing/2016/5/9/chartex" xmlns:cx4="http://schemas.microsoft.com/office/drawing/2016/5/10/chartex" xmlns:cx5="http://schemas.microsoft.com/office/drawing/2016/5/11/chartex" xmlns:cx6="http://schemas.microsoft.com/office/drawing/2016/5/12/chartex" xmlns:cx7="http://schemas.microsoft.com/office/drawing/2016/5/13/chartex" xmlns:cx8="http://schemas.microsoft.com/office/drawing/2016/5/14/chartex" xmlns:mc="http://schemas.openxmlformats.org/markup-compatibility/2006" xmlns:aink="http://schemas.microsoft.com/office/drawing/2016/ink" xmlns:am3d="http://schemas.microsoft.com/office/drawing/2017/model3d" xmlns:o="urn:schemas-microsoft-com:office:office" xmlns:oel="http://schemas.microsoft.com/office/2019/extlst" xmlns:r="http://schemas.openxmlformats.org/officeDocument/2006/relationships" xmlns:m="http://schemas.openxmlformats.org/officeDocument/2006/math" xmlns:v="urn:schemas-microsoft-com:vml" xmlns:wp14="http://schemas.microsoft.com/office/word/2010/wordprocessingDrawing" xmlns:wp="http://schemas.openxmlformats.org/drawingml/2006/wordprocessingDrawing" xmlns:w10="urn:schemas-microsoft-com:office:word" xmlns:w="http://schemas.openxmlformats.org/wordprocessingml/2006/main" xmlns:w14="http://schemas.microsoft.com/office/word/2010/wordml" xmlns:w15="http://schemas.microsoft.com/office/word/2012/wordml" xmlns:w16cex="http://schemas.microsoft.com/office/word/2018/wordml/cex" xmlns:w16cid="http://schemas.microsoft.com/office/word/2016/wordml/cid" xmlns:w16="http://schemas.microsoft.com/office/word/2018/wordml" xmlns:w16sdtdh="http://schemas.microsoft.com/office/word/2020/wordml/sdtdatahash" xmlns:w16se="http://schemas.microsoft.com/office/word/2015/wordml/symex" xmlns:wpg="http://schemas.microsoft.com/office/word/2010/wordprocessingGroup" xmlns:wpi="http://schemas.microsoft.com/office/word/2010/wordprocessingInk" xmlns:wne="http://schemas.microsoft.com/office/word/2006/wordml" xmlns:wps="http://schemas.microsoft.com/office/word/2010/wordprocessingShape" mc:Ignorable="w14 w15 w16se w16cid w16 w16cex w16sdtdh wp14">
+<w:endnotes xmlns:wpc="http://schemas.microsoft.com/office/word/2010/wordprocessingCanvas" xmlns:cx="http://schemas.microsoft.com/office/drawing/2014/chartex" xmlns:cx1="http://schemas.microsoft.com/office/drawing/2015/9/8/chartex" xmlns:cx2="http://schemas.microsoft.com/office/drawing/2015/10/21/chartex" xmlns:cx3="http://schemas.microsoft.com/office/drawing/2016/5/9/chartex" xmlns:cx4="http://schemas.microsoft.com/office/drawing/2016/5/10/chartex" xmlns:cx5="http://schemas.microsoft.com/office/drawing/2016/5/11/chartex" xmlns:cx6="http://schemas.microsoft.com/office/drawing/2016/5/12/chartex" xmlns:cx7="http://schemas.microsoft.com/office/drawing/2016/5/13/chartex" xmlns:cx8="http://schemas.microsoft.com/office/drawing/2016/5/14/chartex" xmlns:mc="http://schemas.openxmlformats.org/markup-compatibility/2006" xmlns:aink="http://schemas.microsoft.com/office/drawing/2016/ink" xmlns:am3d="http://schemas.microsoft.com/office/drawing/2017/model3d" xmlns:o="urn:schemas-microsoft-com:office:office" xmlns:oel="http://schemas.microsoft.com/office/2019/extlst" xmlns:r="http://schemas.openxmlformats.org/officeDocument/2006/relationships" xmlns:m="http://schemas.openxmlformats.org/officeDocument/2006/math" xmlns:v="urn:schemas-microsoft-com:vml" xmlns:wp14="http://schemas.microsoft.com/office/word/2010/wordprocessingDrawing" xmlns:wp="http://schemas.openxmlformats.org/drawingml/2006/wordprocessingDrawing" xmlns:w10="urn:schemas-microsoft-com:office:word" xmlns:w="http://schemas.openxmlformats.org/wordprocessingml/2006/main" xmlns:w14="http://schemas.microsoft.com/office/word/2010/wordml" xmlns:w15="http://schemas.microsoft.com/office/word/2012/wordml" xmlns:w16cex="http://schemas.microsoft.com/office/word/2018/wordml/cex" xmlns:w16cid="http://schemas.microsoft.com/office/word/2016/wordml/cid" xmlns:w16="http://schemas.microsoft.com/office/word/2018/wordml" xmlns:w16du="http://schemas.microsoft.com/office/word/2023/wordml/word16du" xmlns:w16sdtdh="http://schemas.microsoft.com/office/word/2020/wordml/sdtdatahash" xmlns:w16sdtfl="http://schemas.microsoft.com/office/word/2024/wordml/sdtformatlock" xmlns:w16se="http://schemas.microsoft.com/office/word/2015/wordml/symex" xmlns:wpg="http://schemas.microsoft.com/office/word/2010/wordprocessingGroup" xmlns:wpi="http://schemas.microsoft.com/office/word/2010/wordprocessingInk" xmlns:wne="http://schemas.microsoft.com/office/word/2006/wordml" xmlns:wps="http://schemas.microsoft.com/office/word/2010/wordprocessingShape" mc:Ignorable="w14 w15 w16se w16cid w16 w16cex w16sdtdh w16sdtfl w16du wp14">
   <w:endnote w:type="separator" w:id="-1">
     <w:p>
       <w:pPr>
@@ -4549,7 +4567,7 @@
 </file>
 
 <file path=word/footnotes.xml><?xml version="1.0" encoding="utf-8"?>
-<w:footnotes xmlns:wpc="http://schemas.microsoft.com/office/word/2010/wordprocessingCanvas" xmlns:cx="http://schemas.microsoft.com/office/drawing/2014/chartex" xmlns:cx1="http://schemas.microsoft.com/office/drawing/2015/9/8/chartex" xmlns:cx2="http://schemas.microsoft.com/office/drawing/2015/10/21/chartex" xmlns:cx3="http://schemas.microsoft.com/office/drawing/2016/5/9/chartex" xmlns:cx4="http://schemas.microsoft.com/office/drawing/2016/5/10/chartex" xmlns:cx5="http://schemas.microsoft.com/office/drawing/2016/5/11/chartex" xmlns:cx6="http://schemas.microsoft.com/office/drawing/2016/5/12/chartex" xmlns:cx7="http://schemas.microsoft.com/office/drawing/2016/5/13/chartex" xmlns:cx8="http://schemas.microsoft.com/office/drawing/2016/5/14/chartex" xmlns:mc="http://schemas.openxmlformats.org/markup-compatibility/2006" xmlns:aink="http://schemas.microsoft.com/office/drawing/2016/ink" xmlns:am3d="http://schemas.microsoft.com/office/drawing/2017/model3d" xmlns:o="urn:schemas-microsoft-com:office:office" xmlns:oel="http://schemas.microsoft.com/office/2019/extlst" xmlns:r="http://schemas.openxmlformats.org/officeDocument/2006/relationships" xmlns:m="http://schemas.openxmlformats.org/officeDocument/2006/math" xmlns:v="urn:schemas-microsoft-com:vml" xmlns:wp14="http://schemas.microsoft.com/office/word/2010/wordprocessingDrawing" xmlns:wp="http://schemas.openxmlformats.org/drawingml/2006/wordprocessingDrawing" xmlns:w10="urn:schemas-microsoft-com:office:word" xmlns:w="http://schemas.openxmlformats.org/wordprocessingml/2006/main" xmlns:w14="http://schemas.microsoft.com/office/word/2010/wordml" xmlns:w15="http://schemas.microsoft.com/office/word/2012/wordml" xmlns:w16cex="http://schemas.microsoft.com/office/word/2018/wordml/cex" xmlns:w16cid="http://schemas.microsoft.com/office/word/2016/wordml/cid" xmlns:w16="http://schemas.microsoft.com/office/word/2018/wordml" xmlns:w16sdtdh="http://schemas.microsoft.com/office/word/2020/wordml/sdtdatahash" xmlns:w16se="http://schemas.microsoft.com/office/word/2015/wordml/symex" xmlns:wpg="http://schemas.microsoft.com/office/word/2010/wordprocessingGroup" xmlns:wpi="http://schemas.microsoft.com/office/word/2010/wordprocessingInk" xmlns:wne="http://schemas.microsoft.com/office/word/2006/wordml" xmlns:wps="http://schemas.microsoft.com/office/word/2010/wordprocessingShape" mc:Ignorable="w14 w15 w16se w16cid w16 w16cex w16sdtdh wp14">
+<w:footnotes xmlns:wpc="http://schemas.microsoft.com/office/word/2010/wordprocessingCanvas" xmlns:cx="http://schemas.microsoft.com/office/drawing/2014/chartex" xmlns:cx1="http://schemas.microsoft.com/office/drawing/2015/9/8/chartex" xmlns:cx2="http://schemas.microsoft.com/office/drawing/2015/10/21/chartex" xmlns:cx3="http://schemas.microsoft.com/office/drawing/2016/5/9/chartex" xmlns:cx4="http://schemas.microsoft.com/office/drawing/2016/5/10/chartex" xmlns:cx5="http://schemas.microsoft.com/office/drawing/2016/5/11/chartex" xmlns:cx6="http://schemas.microsoft.com/office/drawing/2016/5/12/chartex" xmlns:cx7="http://schemas.microsoft.com/office/drawing/2016/5/13/chartex" xmlns:cx8="http://schemas.microsoft.com/office/drawing/2016/5/14/chartex" xmlns:mc="http://schemas.openxmlformats.org/markup-compatibility/2006" xmlns:aink="http://schemas.microsoft.com/office/drawing/2016/ink" xmlns:am3d="http://schemas.microsoft.com/office/drawing/2017/model3d" xmlns:o="urn:schemas-microsoft-com:office:office" xmlns:oel="http://schemas.microsoft.com/office/2019/extlst" xmlns:r="http://schemas.openxmlformats.org/officeDocument/2006/relationships" xmlns:m="http://schemas.openxmlformats.org/officeDocument/2006/math" xmlns:v="urn:schemas-microsoft-com:vml" xmlns:wp14="http://schemas.microsoft.com/office/word/2010/wordprocessingDrawing" xmlns:wp="http://schemas.openxmlformats.org/drawingml/2006/wordprocessingDrawing" xmlns:w10="urn:schemas-microsoft-com:office:word" xmlns:w="http://schemas.openxmlformats.org/wordprocessingml/2006/main" xmlns:w14="http://schemas.microsoft.com/office/word/2010/wordml" xmlns:w15="http://schemas.microsoft.com/office/word/2012/wordml" xmlns:w16cex="http://schemas.microsoft.com/office/word/2018/wordml/cex" xmlns:w16cid="http://schemas.microsoft.com/office/word/2016/wordml/cid" xmlns:w16="http://schemas.microsoft.com/office/word/2018/wordml" xmlns:w16du="http://schemas.microsoft.com/office/word/2023/wordml/word16du" xmlns:w16sdtdh="http://schemas.microsoft.com/office/word/2020/wordml/sdtdatahash" xmlns:w16sdtfl="http://schemas.microsoft.com/office/word/2024/wordml/sdtformatlock" xmlns:w16se="http://schemas.microsoft.com/office/word/2015/wordml/symex" xmlns:wpg="http://schemas.microsoft.com/office/word/2010/wordprocessingGroup" xmlns:wpi="http://schemas.microsoft.com/office/word/2010/wordprocessingInk" xmlns:wne="http://schemas.microsoft.com/office/word/2006/wordml" xmlns:wps="http://schemas.microsoft.com/office/word/2010/wordprocessingShape" mc:Ignorable="w14 w15 w16se w16cid w16 w16cex w16sdtdh w16sdtfl w16du wp14">
   <w:footnote w:type="separator" w:id="-1">
     <w:p>
       <w:pPr>
@@ -4574,7 +4592,7 @@
 </file>
 
 <file path=word/numbering.xml><?xml version="1.0" encoding="utf-8"?>
-<w:numbering xmlns:wpc="http://schemas.microsoft.com/office/word/2010/wordprocessingCanvas" xmlns:cx="http://schemas.microsoft.com/office/drawing/2014/chartex" xmlns:cx1="http://schemas.microsoft.com/office/drawing/2015/9/8/chartex" xmlns:cx2="http://schemas.microsoft.com/office/drawing/2015/10/21/chartex" xmlns:cx3="http://schemas.microsoft.com/office/drawing/2016/5/9/chartex" xmlns:cx4="http://schemas.microsoft.com/office/drawing/2016/5/10/chartex" xmlns:cx5="http://schemas.microsoft.com/office/drawing/2016/5/11/chartex" xmlns:cx6="http://schemas.microsoft.com/office/drawing/2016/5/12/chartex" xmlns:cx7="http://schemas.microsoft.com/office/drawing/2016/5/13/chartex" xmlns:cx8="http://schemas.microsoft.com/office/drawing/2016/5/14/chartex" xmlns:mc="http://schemas.openxmlformats.org/markup-compatibility/2006" xmlns:aink="http://schemas.microsoft.com/office/drawing/2016/ink" xmlns:am3d="http://schemas.microsoft.com/office/drawing/2017/model3d" xmlns:o="urn:schemas-microsoft-com:office:office" xmlns:oel="http://schemas.microsoft.com/office/2019/extlst" xmlns:r="http://schemas.openxmlformats.org/officeDocument/2006/relationships" xmlns:m="http://schemas.openxmlformats.org/officeDocument/2006/math" xmlns:v="urn:schemas-microsoft-com:vml" xmlns:wp14="http://schemas.microsoft.com/office/word/2010/wordprocessingDrawing" xmlns:wp="http://schemas.openxmlformats.org/drawingml/2006/wordprocessingDrawing" xmlns:w10="urn:schemas-microsoft-com:office:word" xmlns:w="http://schemas.openxmlformats.org/wordprocessingml/2006/main" xmlns:w14="http://schemas.microsoft.com/office/word/2010/wordml" xmlns:w15="http://schemas.microsoft.com/office/word/2012/wordml" xmlns:w16cex="http://schemas.microsoft.com/office/word/2018/wordml/cex" xmlns:w16cid="http://schemas.microsoft.com/office/word/2016/wordml/cid" xmlns:w16="http://schemas.microsoft.com/office/word/2018/wordml" xmlns:w16sdtdh="http://schemas.microsoft.com/office/word/2020/wordml/sdtdatahash" xmlns:w16se="http://schemas.microsoft.com/office/word/2015/wordml/symex" xmlns:wpg="http://schemas.microsoft.com/office/word/2010/wordprocessingGroup" xmlns:wpi="http://schemas.microsoft.com/office/word/2010/wordprocessingInk" xmlns:wne="http://schemas.microsoft.com/office/word/2006/wordml" xmlns:wps="http://schemas.microsoft.com/office/word/2010/wordprocessingShape" mc:Ignorable="w14 w15 w16se w16cid w16 w16cex w16sdtdh wp14">
+<w:numbering xmlns:wpc="http://schemas.microsoft.com/office/word/2010/wordprocessingCanvas" xmlns:cx="http://schemas.microsoft.com/office/drawing/2014/chartex" xmlns:cx1="http://schemas.microsoft.com/office/drawing/2015/9/8/chartex" xmlns:cx2="http://schemas.microsoft.com/office/drawing/2015/10/21/chartex" xmlns:cx3="http://schemas.microsoft.com/office/drawing/2016/5/9/chartex" xmlns:cx4="http://schemas.microsoft.com/office/drawing/2016/5/10/chartex" xmlns:cx5="http://schemas.microsoft.com/office/drawing/2016/5/11/chartex" xmlns:cx6="http://schemas.microsoft.com/office/drawing/2016/5/12/chartex" xmlns:cx7="http://schemas.microsoft.com/office/drawing/2016/5/13/chartex" xmlns:cx8="http://schemas.microsoft.com/office/drawing/2016/5/14/chartex" xmlns:mc="http://schemas.openxmlformats.org/markup-compatibility/2006" xmlns:aink="http://schemas.microsoft.com/office/drawing/2016/ink" xmlns:am3d="http://schemas.microsoft.com/office/drawing/2017/model3d" xmlns:o="urn:schemas-microsoft-com:office:office" xmlns:oel="http://schemas.microsoft.com/office/2019/extlst" xmlns:r="http://schemas.openxmlformats.org/officeDocument/2006/relationships" xmlns:m="http://schemas.openxmlformats.org/officeDocument/2006/math" xmlns:v="urn:schemas-microsoft-com:vml" xmlns:wp14="http://schemas.microsoft.com/office/word/2010/wordprocessingDrawing" xmlns:wp="http://schemas.openxmlformats.org/drawingml/2006/wordprocessingDrawing" xmlns:w10="urn:schemas-microsoft-com:office:word" xmlns:w="http://schemas.openxmlformats.org/wordprocessingml/2006/main" xmlns:w14="http://schemas.microsoft.com/office/word/2010/wordml" xmlns:w15="http://schemas.microsoft.com/office/word/2012/wordml" xmlns:w16cex="http://schemas.microsoft.com/office/word/2018/wordml/cex" xmlns:w16cid="http://schemas.microsoft.com/office/word/2016/wordml/cid" xmlns:w16="http://schemas.microsoft.com/office/word/2018/wordml" xmlns:w16du="http://schemas.microsoft.com/office/word/2023/wordml/word16du" xmlns:w16sdtdh="http://schemas.microsoft.com/office/word/2020/wordml/sdtdatahash" xmlns:w16sdtfl="http://schemas.microsoft.com/office/word/2024/wordml/sdtformatlock" xmlns:w16se="http://schemas.microsoft.com/office/word/2015/wordml/symex" xmlns:wpg="http://schemas.microsoft.com/office/word/2010/wordprocessingGroup" xmlns:wpi="http://schemas.microsoft.com/office/word/2010/wordprocessingInk" xmlns:wne="http://schemas.microsoft.com/office/word/2006/wordml" xmlns:wps="http://schemas.microsoft.com/office/word/2010/wordprocessingShape" mc:Ignorable="w14 w15 w16se w16cid w16 w16cex w16sdtdh w16sdtfl w16du wp14">
   <w:abstractNum w:abstractNumId="0" w15:restartNumberingAfterBreak="0">
     <w:nsid w:val="13974BFE"/>
     <w:multiLevelType w:val="hybridMultilevel"/>
@@ -5042,7 +5060,7 @@
 </file>
 
 <file path=word/styles.xml><?xml version="1.0" encoding="utf-8"?>
-<w:styles xmlns:mc="http://schemas.openxmlformats.org/markup-compatibility/2006" xmlns:r="http://schemas.openxmlformats.org/officeDocument/2006/relationships" xmlns:w="http://schemas.openxmlformats.org/wordprocessingml/2006/main" xmlns:w14="http://schemas.microsoft.com/office/word/2010/wordml" xmlns:w15="http://schemas.microsoft.com/office/word/2012/wordml" xmlns:w16cex="http://schemas.microsoft.com/office/word/2018/wordml/cex" xmlns:w16cid="http://schemas.microsoft.com/office/word/2016/wordml/cid" xmlns:w16="http://schemas.microsoft.com/office/word/2018/wordml" xmlns:w16sdtdh="http://schemas.microsoft.com/office/word/2020/wordml/sdtdatahash" xmlns:w16se="http://schemas.microsoft.com/office/word/2015/wordml/symex" mc:Ignorable="w14 w15 w16se w16cid w16 w16cex w16sdtdh">
+<w:styles xmlns:mc="http://schemas.openxmlformats.org/markup-compatibility/2006" xmlns:r="http://schemas.openxmlformats.org/officeDocument/2006/relationships" xmlns:w="http://schemas.openxmlformats.org/wordprocessingml/2006/main" xmlns:w14="http://schemas.microsoft.com/office/word/2010/wordml" xmlns:w15="http://schemas.microsoft.com/office/word/2012/wordml" xmlns:w16cex="http://schemas.microsoft.com/office/word/2018/wordml/cex" xmlns:w16cid="http://schemas.microsoft.com/office/word/2016/wordml/cid" xmlns:w16="http://schemas.microsoft.com/office/word/2018/wordml" xmlns:w16du="http://schemas.microsoft.com/office/word/2023/wordml/word16du" xmlns:w16sdtdh="http://schemas.microsoft.com/office/word/2020/wordml/sdtdatahash" xmlns:w16sdtfl="http://schemas.microsoft.com/office/word/2024/wordml/sdtformatlock" xmlns:w16se="http://schemas.microsoft.com/office/word/2015/wordml/symex" mc:Ignorable="w14 w15 w16se w16cid w16 w16cex w16sdtdh w16sdtfl w16du">
   <w:docDefaults>
     <w:rPrDefault>
       <w:rPr>

</xml_diff>